<commit_message>
Add a new folder for the diagrams. Add use-case diagram to this folder and to the documentation
</commit_message>
<xml_diff>
--- a/Documents/VTStanchev18_2023.docx
+++ b/Documents/VTStanchev18_2023.docx
@@ -110,6 +110,14 @@
     </w:p>
     <w:sdt>
       <w:sdtPr>
+        <w:rPr>
+          <w:rFonts w:ascii="Times New Roman" w:hAnsi="Times New Roman"/>
+          <w:b w:val="0"/>
+          <w:bCs w:val="0"/>
+          <w:color w:val="auto"/>
+          <w:sz w:val="24"/>
+          <w:szCs w:val="22"/>
+        </w:rPr>
         <w:id w:val="286402730"/>
         <w:docPartObj>
           <w:docPartGallery w:val="Table of Contents"/>
@@ -118,11 +126,7 @@
       </w:sdtPr>
       <w:sdtEndPr>
         <w:rPr>
-          <w:rFonts w:ascii="Times New Roman" w:hAnsi="Times New Roman"/>
           <w:noProof/>
-          <w:color w:val="auto"/>
-          <w:sz w:val="24"/>
-          <w:szCs w:val="22"/>
         </w:rPr>
       </w:sdtEndPr>
       <w:sdtContent>
@@ -1778,29 +1782,27 @@
       <w:r>
         <w:t xml:space="preserve">Настоящият документ представлява описание на дипломен проект за ДЗИ. Проектът представлява сайт за новинарски публикации. В документа е описано подробно цялата същност на идеята зад проекта, анализ на самото решение, диаграми, дизайн на страницата, тестване и бъдещо развитие. </w:t>
       </w:r>
-      <w:bookmarkStart w:id="2" w:name="_GoBack"/>
-      <w:bookmarkEnd w:id="2"/>
     </w:p>
     <w:p>
       <w:pPr>
         <w:pStyle w:val="Heading1"/>
       </w:pPr>
-      <w:bookmarkStart w:id="3" w:name="_Цели_и_обхват"/>
-      <w:bookmarkStart w:id="4" w:name="_Toc119855808"/>
-      <w:bookmarkStart w:id="5" w:name="_Toc129695704"/>
+      <w:bookmarkStart w:id="2" w:name="_Цели_и_обхват"/>
+      <w:bookmarkStart w:id="3" w:name="_Toc119855808"/>
+      <w:bookmarkStart w:id="4" w:name="_Toc129695704"/>
+      <w:bookmarkEnd w:id="2"/>
+      <w:r>
+        <w:t>Цели и обхват на софтуерното приложение</w:t>
+      </w:r>
       <w:bookmarkEnd w:id="3"/>
-      <w:r>
-        <w:t>Цели и обхват на софтуерното приложение</w:t>
-      </w:r>
       <w:bookmarkEnd w:id="4"/>
-      <w:bookmarkEnd w:id="5"/>
     </w:p>
     <w:p>
       <w:pPr>
         <w:ind w:left="360"/>
       </w:pPr>
-      <w:bookmarkStart w:id="6" w:name="_Toc119855809"/>
-      <w:bookmarkStart w:id="7" w:name="_Toc129695705"/>
+      <w:bookmarkStart w:id="5" w:name="_Toc119855809"/>
+      <w:bookmarkStart w:id="6" w:name="_Toc129695705"/>
       <w:r>
         <w:t xml:space="preserve">Целта на проекта е направата на сайт за новинарски публикации реализирана с технологията ASP.NET </w:t>
       </w:r>
@@ -1826,10 +1828,7 @@
       </w:r>
       <w:proofErr w:type="spellEnd"/>
       <w:r>
-        <w:t>” има права над всичко, включително и разпределянето на всички потребители с различни роли.</w:t>
-      </w:r>
-      <w:r>
-        <w:t xml:space="preserve"> </w:t>
+        <w:t xml:space="preserve">” има права над всичко, включително и разпределянето на всички потребители с различни роли. </w:t>
       </w:r>
     </w:p>
     <w:p>
@@ -1853,25 +1852,25 @@
       <w:r>
         <w:t>на решението</w:t>
       </w:r>
+      <w:bookmarkEnd w:id="5"/>
       <w:bookmarkEnd w:id="6"/>
-      <w:bookmarkEnd w:id="7"/>
     </w:p>
     <w:p>
       <w:pPr>
         <w:pStyle w:val="Heading2"/>
       </w:pPr>
-      <w:bookmarkStart w:id="8" w:name="_Потребителски_изисквания_и"/>
-      <w:bookmarkStart w:id="9" w:name="_Toc119855810"/>
-      <w:bookmarkStart w:id="10" w:name="_Toc129695706"/>
+      <w:bookmarkStart w:id="7" w:name="_Потребителски_изисквания_и"/>
+      <w:bookmarkStart w:id="8" w:name="_Toc119855810"/>
+      <w:bookmarkStart w:id="9" w:name="_Toc129695706"/>
+      <w:bookmarkEnd w:id="7"/>
+      <w:r>
+        <w:t>Потребителски изисквания и р</w:t>
+      </w:r>
+      <w:r>
+        <w:t>аботен процес</w:t>
+      </w:r>
       <w:bookmarkEnd w:id="8"/>
-      <w:r>
-        <w:t>Потребителски изисквания и р</w:t>
-      </w:r>
-      <w:r>
-        <w:t>аботен процес</w:t>
-      </w:r>
       <w:bookmarkEnd w:id="9"/>
-      <w:bookmarkEnd w:id="10"/>
     </w:p>
     <w:p>
       <w:r>
@@ -2065,10 +2064,10 @@
       <w:pPr>
         <w:pStyle w:val="Heading2"/>
       </w:pPr>
-      <w:bookmarkStart w:id="11" w:name="_Примерен_потребителски_интерфейс"/>
-      <w:bookmarkStart w:id="12" w:name="_Toc119855811"/>
-      <w:bookmarkStart w:id="13" w:name="_Toc129695707"/>
-      <w:bookmarkEnd w:id="11"/>
+      <w:bookmarkStart w:id="10" w:name="_Примерен_потребителски_интерфейс"/>
+      <w:bookmarkStart w:id="11" w:name="_Toc119855811"/>
+      <w:bookmarkStart w:id="12" w:name="_Toc129695707"/>
+      <w:bookmarkEnd w:id="10"/>
       <w:r>
         <w:lastRenderedPageBreak/>
         <w:t xml:space="preserve">Примерен </w:t>
@@ -2079,8 +2078,8 @@
       <w:r>
         <w:t xml:space="preserve"> интерфейс</w:t>
       </w:r>
+      <w:bookmarkEnd w:id="11"/>
       <w:bookmarkEnd w:id="12"/>
-      <w:bookmarkEnd w:id="13"/>
     </w:p>
     <w:p>
       <w:pPr>
@@ -2209,88 +2208,80 @@
       <w:pPr>
         <w:pStyle w:val="Heading2"/>
       </w:pPr>
-      <w:bookmarkStart w:id="14" w:name="_Диаграми_на_анализа"/>
-      <w:bookmarkStart w:id="15" w:name="_Toc119855812"/>
-      <w:bookmarkStart w:id="16" w:name="_Toc129695708"/>
+      <w:bookmarkStart w:id="13" w:name="_Диаграми_на_анализа"/>
+      <w:bookmarkStart w:id="14" w:name="_Toc119855812"/>
+      <w:bookmarkStart w:id="15" w:name="_Toc129695708"/>
+      <w:bookmarkEnd w:id="13"/>
+      <w:r>
+        <w:lastRenderedPageBreak/>
+        <w:t>Диаграми на анализа</w:t>
+      </w:r>
       <w:bookmarkEnd w:id="14"/>
-      <w:r>
-        <w:t>Диаграми на анализа</w:t>
-      </w:r>
       <w:bookmarkEnd w:id="15"/>
-      <w:bookmarkEnd w:id="16"/>
     </w:p>
     <w:p>
-      <w:r>
-        <w:t xml:space="preserve">Тук опишете </w:t>
-      </w:r>
-      <w:r>
-        <w:t>резултата от анализа на проблема</w:t>
-      </w:r>
-      <w:r>
-        <w:t xml:space="preserve"> с UML</w:t>
-      </w:r>
-      <w:r>
-        <w:t xml:space="preserve"> диаграми</w:t>
+      <w:pPr>
+        <w:pStyle w:val="Heading3"/>
+      </w:pPr>
+      <w:r>
+        <w:rPr>
+          <w:lang w:val="en-US"/>
+        </w:rPr>
+        <w:t xml:space="preserve"> </w:t>
+      </w:r>
+      <w:r>
+        <w:t>Диаграма на използване на казус</w:t>
       </w:r>
     </w:p>
     <w:p>
-      <w:pPr>
-        <w:pStyle w:val="ListParagraph"/>
-        <w:numPr>
-          <w:ilvl w:val="0"/>
-          <w:numId w:val="7"/>
-        </w:numPr>
-      </w:pPr>
-      <w:r>
-        <w:t>ER диаграма на базата данни</w:t>
-      </w:r>
-    </w:p>
-    <w:p>
-      <w:pPr>
-        <w:pStyle w:val="ListParagraph"/>
-        <w:numPr>
-          <w:ilvl w:val="0"/>
-          <w:numId w:val="7"/>
-        </w:numPr>
-      </w:pPr>
-      <w:r>
-        <w:t>използване на клас диаграми на анал</w:t>
-      </w:r>
-      <w:r>
-        <w:t>иза /с класове със стереотипи/</w:t>
-      </w:r>
-      <w:r>
-        <w:t xml:space="preserve"> За по-сложните контролни класове представете диаграми на състоянието /евентуално йерархични/ </w:t>
-      </w:r>
-    </w:p>
-    <w:p>
-      <w:pPr>
-        <w:pStyle w:val="ListParagraph"/>
-        <w:numPr>
-          <w:ilvl w:val="0"/>
-          <w:numId w:val="7"/>
-        </w:numPr>
-      </w:pPr>
-      <w:r>
-        <w:t>диаграми на последователността и на комуникацията</w:t>
-      </w:r>
-    </w:p>
-    <w:p>
-      <w:r>
-        <w:t xml:space="preserve">Забележки: </w:t>
-      </w:r>
-    </w:p>
-    <w:p>
-      <w:pPr>
-        <w:pStyle w:val="ListParagraph"/>
-        <w:numPr>
-          <w:ilvl w:val="0"/>
-          <w:numId w:val="17"/>
-        </w:numPr>
-      </w:pPr>
-      <w:r>
-        <w:t>В зависимост от спецификата на проекта трябва да бъдат разработени съответно необходимите диаграми.</w:t>
-      </w:r>
+      <w:bookmarkStart w:id="16" w:name="_GoBack"/>
+      <w:r>
+        <w:rPr>
+          <w:noProof/>
+        </w:rPr>
+        <w:drawing>
+          <wp:inline distT="0" distB="0" distL="0" distR="0" wp14:anchorId="4DCB744D" wp14:editId="2608986C">
+            <wp:extent cx="5661601" cy="3318934"/>
+            <wp:effectExtent l="0" t="0" r="0" b="0"/>
+            <wp:docPr id="2" name="Picture 2"/>
+            <wp:cNvGraphicFramePr>
+              <a:graphicFrameLocks xmlns:a="http://schemas.openxmlformats.org/drawingml/2006/main" noChangeAspect="1"/>
+            </wp:cNvGraphicFramePr>
+            <a:graphic xmlns:a="http://schemas.openxmlformats.org/drawingml/2006/main">
+              <a:graphicData uri="http://schemas.openxmlformats.org/drawingml/2006/picture">
+                <pic:pic xmlns:pic="http://schemas.openxmlformats.org/drawingml/2006/picture">
+                  <pic:nvPicPr>
+                    <pic:cNvPr id="2" name="Use-Case Diagram.png"/>
+                    <pic:cNvPicPr/>
+                  </pic:nvPicPr>
+                  <pic:blipFill>
+                    <a:blip r:embed="rId13">
+                      <a:extLst>
+                        <a:ext uri="{28A0092B-C50C-407E-A947-70E740481C1C}">
+                          <a14:useLocalDpi xmlns:a14="http://schemas.microsoft.com/office/drawing/2010/main" val="0"/>
+                        </a:ext>
+                      </a:extLst>
+                    </a:blip>
+                    <a:stretch>
+                      <a:fillRect/>
+                    </a:stretch>
+                  </pic:blipFill>
+                  <pic:spPr>
+                    <a:xfrm>
+                      <a:off x="0" y="0"/>
+                      <a:ext cx="5689918" cy="3335534"/>
+                    </a:xfrm>
+                    <a:prstGeom prst="rect">
+                      <a:avLst/>
+                    </a:prstGeom>
+                  </pic:spPr>
+                </pic:pic>
+              </a:graphicData>
+            </a:graphic>
+          </wp:inline>
+        </w:drawing>
+      </w:r>
+      <w:bookmarkEnd w:id="16"/>
     </w:p>
     <w:p>
       <w:pPr>
@@ -2369,7 +2360,6 @@
     </w:p>
     <w:p>
       <w:r>
-        <w:lastRenderedPageBreak/>
         <w:t>След структурата опишете и възможните характеристики, атрибути и честота на срещане на всеки един ресурс в съдържанието (категория, тип, екземпляр, връзка/релация и т.н.).</w:t>
       </w:r>
     </w:p>
@@ -2382,6 +2372,7 @@
       <w:bookmarkStart w:id="22" w:name="_Toc129695710"/>
       <w:bookmarkEnd w:id="20"/>
       <w:r>
+        <w:lastRenderedPageBreak/>
         <w:t>Дизайн</w:t>
       </w:r>
       <w:bookmarkEnd w:id="21"/>
@@ -2575,7 +2566,6 @@
       <w:bookmarkStart w:id="34" w:name="_Toc119855820"/>
       <w:bookmarkStart w:id="35" w:name="_Toc129695716"/>
       <w:r>
-        <w:lastRenderedPageBreak/>
         <w:t>Тестване</w:t>
       </w:r>
       <w:bookmarkEnd w:id="34"/>
@@ -2608,6 +2598,7 @@
       <w:bookmarkStart w:id="36" w:name="_Toc119855821"/>
       <w:bookmarkStart w:id="37" w:name="_Toc129695717"/>
       <w:r>
+        <w:lastRenderedPageBreak/>
         <w:t xml:space="preserve">Заключение и </w:t>
       </w:r>
       <w:r>
@@ -2794,7 +2785,7 @@
                     <pic:cNvPicPr/>
                   </pic:nvPicPr>
                   <pic:blipFill>
-                    <a:blip r:embed="rId13" cstate="print">
+                    <a:blip r:embed="rId14" cstate="print">
                       <a:extLst>
                         <a:ext uri="{28A0092B-C50C-407E-A947-70E740481C1C}">
                           <a14:useLocalDpi xmlns:a14="http://schemas.microsoft.com/office/drawing/2010/main" val="0"/>
@@ -2995,7 +2986,6 @@
         </w:numPr>
       </w:pPr>
       <w:r>
-        <w:lastRenderedPageBreak/>
         <w:t>Д</w:t>
       </w:r>
       <w:r>
@@ -3050,6 +3040,7 @@
     </w:p>
     <w:p>
       <w:r>
+        <w:lastRenderedPageBreak/>
         <w:br w:type="page"/>
       </w:r>
     </w:p>
@@ -4857,8 +4848,8 @@
       </w:pPr>
     </w:p>
     <w:sectPr>
-      <w:headerReference w:type="default" r:id="rId14"/>
-      <w:footerReference w:type="default" r:id="rId15"/>
+      <w:headerReference w:type="default" r:id="rId15"/>
+      <w:footerReference w:type="default" r:id="rId16"/>
       <w:pgSz w:w="11906" w:h="16838"/>
       <w:pgMar w:top="1701" w:right="1418" w:bottom="1418" w:left="1418" w:header="709" w:footer="709" w:gutter="0"/>
       <w:cols w:space="708"/>
@@ -8263,26 +8254,6 @@
 </file>
 
 <file path=customXml/item1.xml><?xml version="1.0" encoding="utf-8"?>
-<p:properties xmlns:p="http://schemas.microsoft.com/office/2006/metadata/properties" xmlns:xsi="http://www.w3.org/2001/XMLSchema-instance" xmlns:pc="http://schemas.microsoft.com/office/infopath/2007/PartnerControls">
-  <documentManagement>
-    <TaxCatchAll xmlns="664f0c10-dc77-4a05-b865-8fab22332a47" xsi:nil="true"/>
-    <lcf76f155ced4ddcb4097134ff3c332f xmlns="44b5bade-0608-4775-89b1-ce8643f31210">
-      <Terms xmlns="http://schemas.microsoft.com/office/infopath/2007/PartnerControls"/>
-    </lcf76f155ced4ddcb4097134ff3c332f>
-  </documentManagement>
-</p:properties>
-</file>
-
-<file path=customXml/item2.xml><?xml version="1.0" encoding="utf-8"?>
-<?mso-contentType ?>
-<FormTemplates xmlns="http://schemas.microsoft.com/sharepoint/v3/contenttype/forms">
-  <Display>DocumentLibraryForm</Display>
-  <Edit>DocumentLibraryForm</Edit>
-  <New>DocumentLibraryForm</New>
-</FormTemplates>
-</file>
-
-<file path=customXml/item3.xml><?xml version="1.0" encoding="utf-8"?>
 <ct:contentTypeSchema xmlns:ct="http://schemas.microsoft.com/office/2006/metadata/contentType" xmlns:ma="http://schemas.microsoft.com/office/2006/metadata/properties/metaAttributes" ct:_="" ma:_="" ma:contentTypeName="Document" ma:contentTypeID="0x0101003793F33423CAB540876E07D1711AC023" ma:contentTypeVersion="16" ma:contentTypeDescription="Create a new document." ma:contentTypeScope="" ma:versionID="310f2aad3bfcb4e7fd0e3782105ca92c">
   <xsd:schema xmlns:xsd="http://www.w3.org/2001/XMLSchema" xmlns:xs="http://www.w3.org/2001/XMLSchema" xmlns:p="http://schemas.microsoft.com/office/2006/metadata/properties" xmlns:ns2="44b5bade-0608-4775-89b1-ce8643f31210" xmlns:ns3="664f0c10-dc77-4a05-b865-8fab22332a47" targetNamespace="http://schemas.microsoft.com/office/2006/metadata/properties" ma:root="true" ma:fieldsID="c6548d4873eb3a55135b0ba37e9a93a7" ns2:_="" ns3:_="">
     <xsd:import namespace="44b5bade-0608-4775-89b1-ce8643f31210"/>
@@ -8519,30 +8490,31 @@
 </ct:contentTypeSchema>
 </file>
 
+<file path=customXml/item2.xml><?xml version="1.0" encoding="utf-8"?>
+<?mso-contentType ?>
+<FormTemplates xmlns="http://schemas.microsoft.com/sharepoint/v3/contenttype/forms">
+  <Display>DocumentLibraryForm</Display>
+  <Edit>DocumentLibraryForm</Edit>
+  <New>DocumentLibraryForm</New>
+</FormTemplates>
+</file>
+
+<file path=customXml/item3.xml><?xml version="1.0" encoding="utf-8"?>
+<p:properties xmlns:p="http://schemas.microsoft.com/office/2006/metadata/properties" xmlns:xsi="http://www.w3.org/2001/XMLSchema-instance" xmlns:pc="http://schemas.microsoft.com/office/infopath/2007/PartnerControls">
+  <documentManagement>
+    <TaxCatchAll xmlns="664f0c10-dc77-4a05-b865-8fab22332a47" xsi:nil="true"/>
+    <lcf76f155ced4ddcb4097134ff3c332f xmlns="44b5bade-0608-4775-89b1-ce8643f31210">
+      <Terms xmlns="http://schemas.microsoft.com/office/infopath/2007/PartnerControls"/>
+    </lcf76f155ced4ddcb4097134ff3c332f>
+  </documentManagement>
+</p:properties>
+</file>
+
 <file path=customXml/item4.xml><?xml version="1.0" encoding="utf-8"?>
 <b:Sources xmlns:b="http://schemas.openxmlformats.org/officeDocument/2006/bibliography" xmlns="http://schemas.openxmlformats.org/officeDocument/2006/bibliography" SelectedStyle="\APASixthEditionOfficeOnline.xsl" StyleName="APA" Version="6"/>
 </file>
 
 <file path=customXml/itemProps1.xml><?xml version="1.0" encoding="utf-8"?>
-<ds:datastoreItem xmlns:ds="http://schemas.openxmlformats.org/officeDocument/2006/customXml" ds:itemID="{E677C7D8-5611-4FA3-9FAD-A4F5571B1160}">
-  <ds:schemaRefs>
-    <ds:schemaRef ds:uri="http://schemas.microsoft.com/office/2006/metadata/properties"/>
-    <ds:schemaRef ds:uri="http://schemas.microsoft.com/office/infopath/2007/PartnerControls"/>
-    <ds:schemaRef ds:uri="664f0c10-dc77-4a05-b865-8fab22332a47"/>
-    <ds:schemaRef ds:uri="44b5bade-0608-4775-89b1-ce8643f31210"/>
-  </ds:schemaRefs>
-</ds:datastoreItem>
-</file>
-
-<file path=customXml/itemProps2.xml><?xml version="1.0" encoding="utf-8"?>
-<ds:datastoreItem xmlns:ds="http://schemas.openxmlformats.org/officeDocument/2006/customXml" ds:itemID="{5E10BE0B-6D5D-4981-B6F6-ABB6987C1875}">
-  <ds:schemaRefs>
-    <ds:schemaRef ds:uri="http://schemas.microsoft.com/sharepoint/v3/contenttype/forms"/>
-  </ds:schemaRefs>
-</ds:datastoreItem>
-</file>
-
-<file path=customXml/itemProps3.xml><?xml version="1.0" encoding="utf-8"?>
 <ds:datastoreItem xmlns:ds="http://schemas.openxmlformats.org/officeDocument/2006/customXml" ds:itemID="{D391A6CF-083D-4BFB-88DD-A41F13D67E7A}">
   <ds:schemaRefs>
     <ds:schemaRef ds:uri="http://schemas.microsoft.com/office/2006/metadata/contentType"/>
@@ -8561,8 +8533,27 @@
 </ds:datastoreItem>
 </file>
 
+<file path=customXml/itemProps2.xml><?xml version="1.0" encoding="utf-8"?>
+<ds:datastoreItem xmlns:ds="http://schemas.openxmlformats.org/officeDocument/2006/customXml" ds:itemID="{5E10BE0B-6D5D-4981-B6F6-ABB6987C1875}">
+  <ds:schemaRefs>
+    <ds:schemaRef ds:uri="http://schemas.microsoft.com/sharepoint/v3/contenttype/forms"/>
+  </ds:schemaRefs>
+</ds:datastoreItem>
+</file>
+
+<file path=customXml/itemProps3.xml><?xml version="1.0" encoding="utf-8"?>
+<ds:datastoreItem xmlns:ds="http://schemas.openxmlformats.org/officeDocument/2006/customXml" ds:itemID="{E677C7D8-5611-4FA3-9FAD-A4F5571B1160}">
+  <ds:schemaRefs>
+    <ds:schemaRef ds:uri="http://schemas.microsoft.com/office/2006/metadata/properties"/>
+    <ds:schemaRef ds:uri="http://schemas.microsoft.com/office/infopath/2007/PartnerControls"/>
+    <ds:schemaRef ds:uri="664f0c10-dc77-4a05-b865-8fab22332a47"/>
+    <ds:schemaRef ds:uri="44b5bade-0608-4775-89b1-ce8643f31210"/>
+  </ds:schemaRefs>
+</ds:datastoreItem>
+</file>
+
 <file path=customXml/itemProps4.xml><?xml version="1.0" encoding="utf-8"?>
-<ds:datastoreItem xmlns:ds="http://schemas.openxmlformats.org/officeDocument/2006/customXml" ds:itemID="{08B62DC6-EAE9-4554-9C8D-879867412867}">
+<ds:datastoreItem xmlns:ds="http://schemas.openxmlformats.org/officeDocument/2006/customXml" ds:itemID="{923137D6-2A90-48AD-896B-4E16174452C3}">
   <ds:schemaRefs>
     <ds:schemaRef ds:uri="http://schemas.openxmlformats.org/officeDocument/2006/bibliography"/>
   </ds:schemaRefs>

</xml_diff>

<commit_message>
Add E/R diagram to the folder and documentation
</commit_message>
<xml_diff>
--- a/Documents/VTStanchev18_2023.docx
+++ b/Documents/VTStanchev18_2023.docx
@@ -2232,8 +2232,6 @@
       <w:r>
         <w:t>Диаграма на използване на казус</w:t>
       </w:r>
-      <w:bookmarkStart w:id="16" w:name="_GoBack"/>
-      <w:bookmarkEnd w:id="16"/>
     </w:p>
     <w:p>
       <w:r>
@@ -2241,10 +2239,10 @@
           <w:noProof/>
         </w:rPr>
         <w:drawing>
-          <wp:inline distT="0" distB="0" distL="0" distR="0" wp14:anchorId="6AF0456E" wp14:editId="276F0718">
+          <wp:inline distT="0" distB="0" distL="0" distR="0" wp14:anchorId="2B28BF77" wp14:editId="7AEB3CD2">
             <wp:extent cx="5029370" cy="5486585"/>
             <wp:effectExtent l="0" t="0" r="0" b="0"/>
-            <wp:docPr id="5" name="Picture 5"/>
+            <wp:docPr id="2" name="Picture 2"/>
             <wp:cNvGraphicFramePr>
               <a:graphicFrameLocks xmlns:a="http://schemas.openxmlformats.org/drawingml/2006/main" noChangeAspect="1"/>
             </wp:cNvGraphicFramePr>
@@ -2252,7 +2250,7 @@
               <a:graphicData uri="http://schemas.openxmlformats.org/drawingml/2006/picture">
                 <pic:pic xmlns:pic="http://schemas.openxmlformats.org/drawingml/2006/picture">
                   <pic:nvPicPr>
-                    <pic:cNvPr id="5" name="Blank diagram.png"/>
+                    <pic:cNvPr id="2" name="Диаграма на използване на казус.png"/>
                     <pic:cNvPicPr/>
                   </pic:nvPicPr>
                   <pic:blipFill>
@@ -2285,6 +2283,74 @@
     </w:p>
     <w:p>
       <w:pPr>
+        <w:pStyle w:val="Heading3"/>
+      </w:pPr>
+      <w:r>
+        <w:lastRenderedPageBreak/>
+        <w:t xml:space="preserve"> </w:t>
+      </w:r>
+      <w:r>
+        <w:rPr>
+          <w:lang w:val="en-US"/>
+        </w:rPr>
+        <w:t xml:space="preserve">E/R </w:t>
+      </w:r>
+      <w:r>
+        <w:t>диаграма</w:t>
+      </w:r>
+    </w:p>
+    <w:p>
+      <w:r>
+        <w:rPr>
+          <w:noProof/>
+        </w:rPr>
+        <w:drawing>
+          <wp:inline distT="0" distB="0" distL="0" distR="0" wp14:anchorId="558A9AA0" wp14:editId="2B2E57E5">
+            <wp:extent cx="5759450" cy="3574415"/>
+            <wp:effectExtent l="0" t="0" r="0" b="6985"/>
+            <wp:docPr id="7" name="Picture 7"/>
+            <wp:cNvGraphicFramePr>
+              <a:graphicFrameLocks xmlns:a="http://schemas.openxmlformats.org/drawingml/2006/main" noChangeAspect="1"/>
+            </wp:cNvGraphicFramePr>
+            <a:graphic xmlns:a="http://schemas.openxmlformats.org/drawingml/2006/main">
+              <a:graphicData uri="http://schemas.openxmlformats.org/drawingml/2006/picture">
+                <pic:pic xmlns:pic="http://schemas.openxmlformats.org/drawingml/2006/picture">
+                  <pic:nvPicPr>
+                    <pic:cNvPr id="7" name="ER диаграма.png"/>
+                    <pic:cNvPicPr/>
+                  </pic:nvPicPr>
+                  <pic:blipFill>
+                    <a:blip r:embed="rId14">
+                      <a:extLst>
+                        <a:ext uri="{28A0092B-C50C-407E-A947-70E740481C1C}">
+                          <a14:useLocalDpi xmlns:a14="http://schemas.microsoft.com/office/drawing/2010/main" val="0"/>
+                        </a:ext>
+                      </a:extLst>
+                    </a:blip>
+                    <a:stretch>
+                      <a:fillRect/>
+                    </a:stretch>
+                  </pic:blipFill>
+                  <pic:spPr>
+                    <a:xfrm>
+                      <a:off x="0" y="0"/>
+                      <a:ext cx="5759450" cy="3574415"/>
+                    </a:xfrm>
+                    <a:prstGeom prst="rect">
+                      <a:avLst/>
+                    </a:prstGeom>
+                  </pic:spPr>
+                </pic:pic>
+              </a:graphicData>
+            </a:graphic>
+          </wp:inline>
+        </w:drawing>
+      </w:r>
+      <w:bookmarkStart w:id="16" w:name="_GoBack"/>
+      <w:bookmarkEnd w:id="16"/>
+    </w:p>
+    <w:p>
+      <w:pPr>
         <w:pStyle w:val="Heading2"/>
       </w:pPr>
       <w:bookmarkStart w:id="17" w:name="_Модел_на_съдържанието"/>
@@ -2355,11 +2421,7 @@
         <w:t>я</w:t>
       </w:r>
       <w:r>
-        <w:t xml:space="preserve"> или други схеми за представяне на структурата от категории, под-категории, типове и т.н., както и техните взаимовръзки с други категории или типове, напр. </w:t>
-      </w:r>
-      <w:r>
-        <w:lastRenderedPageBreak/>
-        <w:t xml:space="preserve">географски региони и дялове, области/сегменти от промишлеността, и др. </w:t>
+        <w:t xml:space="preserve"> или други схеми за представяне на структурата от категории, под-категории, типове и т.н., както и техните взаимовръзки с други категории или типове, напр. географски региони и дялове, области/сегменти от промишлеността, и др. </w:t>
       </w:r>
     </w:p>
     <w:p>
@@ -2400,7 +2462,11 @@
         <w:t>ва софтуерна платформа сте избрали за</w:t>
       </w:r>
       <w:r>
-        <w:t xml:space="preserve"> вашето решение </w:t>
+        <w:t xml:space="preserve"> </w:t>
+      </w:r>
+      <w:r>
+        <w:lastRenderedPageBreak/>
+        <w:t xml:space="preserve">вашето решение </w:t>
       </w:r>
       <w:r>
         <w:t>/напр. .</w:t>
@@ -2569,7 +2635,6 @@
       <w:bookmarkStart w:id="34" w:name="_Toc119855820"/>
       <w:bookmarkStart w:id="35" w:name="_Toc129695716"/>
       <w:r>
-        <w:lastRenderedPageBreak/>
         <w:t>Тестване</w:t>
       </w:r>
       <w:bookmarkEnd w:id="34"/>
@@ -2669,6 +2734,7 @@
         <w:t xml:space="preserve"> използваемостта </w:t>
       </w:r>
       <w:r>
+        <w:lastRenderedPageBreak/>
         <w:t xml:space="preserve">на подобни решения </w:t>
       </w:r>
       <w:r>
@@ -2788,7 +2854,7 @@
                     <pic:cNvPicPr/>
                   </pic:nvPicPr>
                   <pic:blipFill>
-                    <a:blip r:embed="rId14" cstate="print">
+                    <a:blip r:embed="rId15" cstate="print">
                       <a:extLst>
                         <a:ext uri="{28A0092B-C50C-407E-A947-70E740481C1C}">
                           <a14:useLocalDpi xmlns:a14="http://schemas.microsoft.com/office/drawing/2010/main" val="0"/>
@@ -2989,7 +3055,6 @@
         </w:numPr>
       </w:pPr>
       <w:r>
-        <w:lastRenderedPageBreak/>
         <w:t>Д</w:t>
       </w:r>
       <w:r>
@@ -4851,8 +4916,8 @@
       </w:pPr>
     </w:p>
     <w:sectPr>
-      <w:headerReference w:type="default" r:id="rId15"/>
-      <w:footerReference w:type="default" r:id="rId16"/>
+      <w:headerReference w:type="default" r:id="rId16"/>
+      <w:footerReference w:type="default" r:id="rId17"/>
       <w:pgSz w:w="11906" w:h="16838"/>
       <w:pgMar w:top="1701" w:right="1418" w:bottom="1418" w:left="1418" w:header="709" w:footer="709" w:gutter="0"/>
       <w:cols w:space="708"/>
@@ -8257,26 +8322,6 @@
 </file>
 
 <file path=customXml/item1.xml><?xml version="1.0" encoding="utf-8"?>
-<p:properties xmlns:p="http://schemas.microsoft.com/office/2006/metadata/properties" xmlns:xsi="http://www.w3.org/2001/XMLSchema-instance" xmlns:pc="http://schemas.microsoft.com/office/infopath/2007/PartnerControls">
-  <documentManagement>
-    <TaxCatchAll xmlns="664f0c10-dc77-4a05-b865-8fab22332a47" xsi:nil="true"/>
-    <lcf76f155ced4ddcb4097134ff3c332f xmlns="44b5bade-0608-4775-89b1-ce8643f31210">
-      <Terms xmlns="http://schemas.microsoft.com/office/infopath/2007/PartnerControls"/>
-    </lcf76f155ced4ddcb4097134ff3c332f>
-  </documentManagement>
-</p:properties>
-</file>
-
-<file path=customXml/item2.xml><?xml version="1.0" encoding="utf-8"?>
-<?mso-contentType ?>
-<FormTemplates xmlns="http://schemas.microsoft.com/sharepoint/v3/contenttype/forms">
-  <Display>DocumentLibraryForm</Display>
-  <Edit>DocumentLibraryForm</Edit>
-  <New>DocumentLibraryForm</New>
-</FormTemplates>
-</file>
-
-<file path=customXml/item3.xml><?xml version="1.0" encoding="utf-8"?>
 <ct:contentTypeSchema xmlns:ct="http://schemas.microsoft.com/office/2006/metadata/contentType" xmlns:ma="http://schemas.microsoft.com/office/2006/metadata/properties/metaAttributes" ct:_="" ma:_="" ma:contentTypeName="Document" ma:contentTypeID="0x0101003793F33423CAB540876E07D1711AC023" ma:contentTypeVersion="16" ma:contentTypeDescription="Create a new document." ma:contentTypeScope="" ma:versionID="310f2aad3bfcb4e7fd0e3782105ca92c">
   <xsd:schema xmlns:xsd="http://www.w3.org/2001/XMLSchema" xmlns:xs="http://www.w3.org/2001/XMLSchema" xmlns:p="http://schemas.microsoft.com/office/2006/metadata/properties" xmlns:ns2="44b5bade-0608-4775-89b1-ce8643f31210" xmlns:ns3="664f0c10-dc77-4a05-b865-8fab22332a47" targetNamespace="http://schemas.microsoft.com/office/2006/metadata/properties" ma:root="true" ma:fieldsID="c6548d4873eb3a55135b0ba37e9a93a7" ns2:_="" ns3:_="">
     <xsd:import namespace="44b5bade-0608-4775-89b1-ce8643f31210"/>
@@ -8513,30 +8558,31 @@
 </ct:contentTypeSchema>
 </file>
 
+<file path=customXml/item2.xml><?xml version="1.0" encoding="utf-8"?>
+<?mso-contentType ?>
+<FormTemplates xmlns="http://schemas.microsoft.com/sharepoint/v3/contenttype/forms">
+  <Display>DocumentLibraryForm</Display>
+  <Edit>DocumentLibraryForm</Edit>
+  <New>DocumentLibraryForm</New>
+</FormTemplates>
+</file>
+
+<file path=customXml/item3.xml><?xml version="1.0" encoding="utf-8"?>
+<p:properties xmlns:p="http://schemas.microsoft.com/office/2006/metadata/properties" xmlns:xsi="http://www.w3.org/2001/XMLSchema-instance" xmlns:pc="http://schemas.microsoft.com/office/infopath/2007/PartnerControls">
+  <documentManagement>
+    <TaxCatchAll xmlns="664f0c10-dc77-4a05-b865-8fab22332a47" xsi:nil="true"/>
+    <lcf76f155ced4ddcb4097134ff3c332f xmlns="44b5bade-0608-4775-89b1-ce8643f31210">
+      <Terms xmlns="http://schemas.microsoft.com/office/infopath/2007/PartnerControls"/>
+    </lcf76f155ced4ddcb4097134ff3c332f>
+  </documentManagement>
+</p:properties>
+</file>
+
 <file path=customXml/item4.xml><?xml version="1.0" encoding="utf-8"?>
 <b:Sources xmlns:b="http://schemas.openxmlformats.org/officeDocument/2006/bibliography" xmlns="http://schemas.openxmlformats.org/officeDocument/2006/bibliography" SelectedStyle="\APASixthEditionOfficeOnline.xsl" StyleName="APA" Version="6"/>
 </file>
 
 <file path=customXml/itemProps1.xml><?xml version="1.0" encoding="utf-8"?>
-<ds:datastoreItem xmlns:ds="http://schemas.openxmlformats.org/officeDocument/2006/customXml" ds:itemID="{E677C7D8-5611-4FA3-9FAD-A4F5571B1160}">
-  <ds:schemaRefs>
-    <ds:schemaRef ds:uri="http://schemas.microsoft.com/office/2006/metadata/properties"/>
-    <ds:schemaRef ds:uri="http://schemas.microsoft.com/office/infopath/2007/PartnerControls"/>
-    <ds:schemaRef ds:uri="664f0c10-dc77-4a05-b865-8fab22332a47"/>
-    <ds:schemaRef ds:uri="44b5bade-0608-4775-89b1-ce8643f31210"/>
-  </ds:schemaRefs>
-</ds:datastoreItem>
-</file>
-
-<file path=customXml/itemProps2.xml><?xml version="1.0" encoding="utf-8"?>
-<ds:datastoreItem xmlns:ds="http://schemas.openxmlformats.org/officeDocument/2006/customXml" ds:itemID="{5E10BE0B-6D5D-4981-B6F6-ABB6987C1875}">
-  <ds:schemaRefs>
-    <ds:schemaRef ds:uri="http://schemas.microsoft.com/sharepoint/v3/contenttype/forms"/>
-  </ds:schemaRefs>
-</ds:datastoreItem>
-</file>
-
-<file path=customXml/itemProps3.xml><?xml version="1.0" encoding="utf-8"?>
 <ds:datastoreItem xmlns:ds="http://schemas.openxmlformats.org/officeDocument/2006/customXml" ds:itemID="{D391A6CF-083D-4BFB-88DD-A41F13D67E7A}">
   <ds:schemaRefs>
     <ds:schemaRef ds:uri="http://schemas.microsoft.com/office/2006/metadata/contentType"/>
@@ -8555,8 +8601,27 @@
 </ds:datastoreItem>
 </file>
 
+<file path=customXml/itemProps2.xml><?xml version="1.0" encoding="utf-8"?>
+<ds:datastoreItem xmlns:ds="http://schemas.openxmlformats.org/officeDocument/2006/customXml" ds:itemID="{5E10BE0B-6D5D-4981-B6F6-ABB6987C1875}">
+  <ds:schemaRefs>
+    <ds:schemaRef ds:uri="http://schemas.microsoft.com/sharepoint/v3/contenttype/forms"/>
+  </ds:schemaRefs>
+</ds:datastoreItem>
+</file>
+
+<file path=customXml/itemProps3.xml><?xml version="1.0" encoding="utf-8"?>
+<ds:datastoreItem xmlns:ds="http://schemas.openxmlformats.org/officeDocument/2006/customXml" ds:itemID="{E677C7D8-5611-4FA3-9FAD-A4F5571B1160}">
+  <ds:schemaRefs>
+    <ds:schemaRef ds:uri="http://schemas.microsoft.com/office/2006/metadata/properties"/>
+    <ds:schemaRef ds:uri="http://schemas.microsoft.com/office/infopath/2007/PartnerControls"/>
+    <ds:schemaRef ds:uri="664f0c10-dc77-4a05-b865-8fab22332a47"/>
+    <ds:schemaRef ds:uri="44b5bade-0608-4775-89b1-ce8643f31210"/>
+  </ds:schemaRefs>
+</ds:datastoreItem>
+</file>
+
 <file path=customXml/itemProps4.xml><?xml version="1.0" encoding="utf-8"?>
-<ds:datastoreItem xmlns:ds="http://schemas.openxmlformats.org/officeDocument/2006/customXml" ds:itemID="{EF263651-A8C2-456F-A471-4C7F4C073C5E}">
+<ds:datastoreItem xmlns:ds="http://schemas.openxmlformats.org/officeDocument/2006/customXml" ds:itemID="{3210E696-901C-45AA-9261-34121B87A319}">
   <ds:schemaRefs>
     <ds:schemaRef ds:uri="http://schemas.openxmlformats.org/officeDocument/2006/bibliography"/>
   </ds:schemaRefs>

</xml_diff>

<commit_message>
Modified the documentation. Add additional information to the first points
</commit_message>
<xml_diff>
--- a/Documents/VTStanchev18_2023.docx
+++ b/Documents/VTStanchev18_2023.docx
@@ -1,6 +1,6 @@
 
 <file path=word/document.xml><?xml version="1.0" encoding="utf-8"?>
-<w:document xmlns:wpc="http://schemas.microsoft.com/office/word/2010/wordprocessingCanvas" xmlns:cx="http://schemas.microsoft.com/office/drawing/2014/chartex" xmlns:cx1="http://schemas.microsoft.com/office/drawing/2015/9/8/chartex" xmlns:cx2="http://schemas.microsoft.com/office/drawing/2015/10/21/chartex" xmlns:cx3="http://schemas.microsoft.com/office/drawing/2016/5/9/chartex" xmlns:cx4="http://schemas.microsoft.com/office/drawing/2016/5/10/chartex" xmlns:cx5="http://schemas.microsoft.com/office/drawing/2016/5/11/chartex" xmlns:cx6="http://schemas.microsoft.com/office/drawing/2016/5/12/chartex" xmlns:cx7="http://schemas.microsoft.com/office/drawing/2016/5/13/chartex" xmlns:cx8="http://schemas.microsoft.com/office/drawing/2016/5/14/chartex" xmlns:mc="http://schemas.openxmlformats.org/markup-compatibility/2006" xmlns:aink="http://schemas.microsoft.com/office/drawing/2016/ink" xmlns:am3d="http://schemas.microsoft.com/office/drawing/2017/model3d" xmlns:o="urn:schemas-microsoft-com:office:office" xmlns:r="http://schemas.openxmlformats.org/officeDocument/2006/relationships" xmlns:m="http://schemas.openxmlformats.org/officeDocument/2006/math" xmlns:v="urn:schemas-microsoft-com:vml" xmlns:wp14="http://schemas.microsoft.com/office/word/2010/wordprocessingDrawing" xmlns:wp="http://schemas.openxmlformats.org/drawingml/2006/wordprocessingDrawing" xmlns:w10="urn:schemas-microsoft-com:office:word" xmlns:w="http://schemas.openxmlformats.org/wordprocessingml/2006/main" xmlns:w14="http://schemas.microsoft.com/office/word/2010/wordml" xmlns:w15="http://schemas.microsoft.com/office/word/2012/wordml" xmlns:w16cid="http://schemas.microsoft.com/office/word/2016/wordml/cid" xmlns:w16se="http://schemas.microsoft.com/office/word/2015/wordml/symex" xmlns:wpg="http://schemas.microsoft.com/office/word/2010/wordprocessingGroup" xmlns:wpi="http://schemas.microsoft.com/office/word/2010/wordprocessingInk" xmlns:wne="http://schemas.microsoft.com/office/word/2006/wordml" xmlns:wps="http://schemas.microsoft.com/office/word/2010/wordprocessingShape" mc:Ignorable="w14 w15 w16se w16cid wp14">
+<w:document xmlns:wpc="http://schemas.microsoft.com/office/word/2010/wordprocessingCanvas" xmlns:cx="http://schemas.microsoft.com/office/drawing/2014/chartex" xmlns:cx1="http://schemas.microsoft.com/office/drawing/2015/9/8/chartex" xmlns:cx2="http://schemas.microsoft.com/office/drawing/2015/10/21/chartex" xmlns:cx3="http://schemas.microsoft.com/office/drawing/2016/5/9/chartex" xmlns:cx4="http://schemas.microsoft.com/office/drawing/2016/5/10/chartex" xmlns:cx5="http://schemas.microsoft.com/office/drawing/2016/5/11/chartex" xmlns:cx6="http://schemas.microsoft.com/office/drawing/2016/5/12/chartex" xmlns:cx7="http://schemas.microsoft.com/office/drawing/2016/5/13/chartex" xmlns:cx8="http://schemas.microsoft.com/office/drawing/2016/5/14/chartex" xmlns:mc="http://schemas.openxmlformats.org/markup-compatibility/2006" xmlns:aink="http://schemas.microsoft.com/office/drawing/2016/ink" xmlns:am3d="http://schemas.microsoft.com/office/drawing/2017/model3d" xmlns:o="urn:schemas-microsoft-com:office:office" xmlns:oel="http://schemas.microsoft.com/office/2019/extlst" xmlns:r="http://schemas.openxmlformats.org/officeDocument/2006/relationships" xmlns:m="http://schemas.openxmlformats.org/officeDocument/2006/math" xmlns:v="urn:schemas-microsoft-com:vml" xmlns:wp14="http://schemas.microsoft.com/office/word/2010/wordprocessingDrawing" xmlns:wp="http://schemas.openxmlformats.org/drawingml/2006/wordprocessingDrawing" xmlns:w10="urn:schemas-microsoft-com:office:word" xmlns:w="http://schemas.openxmlformats.org/wordprocessingml/2006/main" xmlns:w14="http://schemas.microsoft.com/office/word/2010/wordml" xmlns:w15="http://schemas.microsoft.com/office/word/2012/wordml" xmlns:w16cex="http://schemas.microsoft.com/office/word/2018/wordml/cex" xmlns:w16cid="http://schemas.microsoft.com/office/word/2016/wordml/cid" xmlns:w16="http://schemas.microsoft.com/office/word/2018/wordml" xmlns:w16sdtdh="http://schemas.microsoft.com/office/word/2020/wordml/sdtdatahash" xmlns:w16se="http://schemas.microsoft.com/office/word/2015/wordml/symex" xmlns:wpg="http://schemas.microsoft.com/office/word/2010/wordprocessingGroup" xmlns:wpi="http://schemas.microsoft.com/office/word/2010/wordprocessingInk" xmlns:wne="http://schemas.microsoft.com/office/word/2006/wordml" xmlns:wps="http://schemas.microsoft.com/office/word/2010/wordprocessingShape" mc:Ignorable="w14 w15 w16se w16cid w16 w16cex w16sdtdh wp14">
   <w:body>
     <w:p>
       <w:r>
@@ -132,7 +132,7 @@
       <w:sdtContent>
         <w:p>
           <w:pPr>
-            <w:pStyle w:val="TOCHeading"/>
+            <w:pStyle w:val="ab"/>
             <w:rPr>
               <w:color w:val="000000" w:themeColor="text1"/>
             </w:rPr>
@@ -146,7 +146,7 @@
         </w:p>
         <w:p>
           <w:pPr>
-            <w:pStyle w:val="TOC1"/>
+            <w:pStyle w:val="11"/>
             <w:rPr>
               <w:rFonts w:asciiTheme="minorHAnsi" w:eastAsiaTheme="minorEastAsia" w:hAnsiTheme="minorHAnsi" w:cstheme="minorBidi"/>
               <w:noProof/>
@@ -167,7 +167,7 @@
           <w:hyperlink w:anchor="_Toc129695703" w:history="1">
             <w:r>
               <w:rPr>
-                <w:rStyle w:val="Hyperlink"/>
+                <w:rStyle w:val="a3"/>
                 <w:noProof/>
               </w:rPr>
               <w:t>1</w:t>
@@ -184,7 +184,7 @@
             </w:r>
             <w:r>
               <w:rPr>
-                <w:rStyle w:val="Hyperlink"/>
+                <w:rStyle w:val="a3"/>
                 <w:noProof/>
               </w:rPr>
               <w:t>Увод</w:t>
@@ -241,7 +241,7 @@
         </w:p>
         <w:p>
           <w:pPr>
-            <w:pStyle w:val="TOC1"/>
+            <w:pStyle w:val="11"/>
             <w:rPr>
               <w:rFonts w:asciiTheme="minorHAnsi" w:eastAsiaTheme="minorEastAsia" w:hAnsiTheme="minorHAnsi" w:cstheme="minorBidi"/>
               <w:noProof/>
@@ -253,7 +253,7 @@
           <w:hyperlink w:anchor="_Toc129695704" w:history="1">
             <w:r>
               <w:rPr>
-                <w:rStyle w:val="Hyperlink"/>
+                <w:rStyle w:val="a3"/>
                 <w:noProof/>
               </w:rPr>
               <w:t>2</w:t>
@@ -270,7 +270,7 @@
             </w:r>
             <w:r>
               <w:rPr>
-                <w:rStyle w:val="Hyperlink"/>
+                <w:rStyle w:val="a3"/>
                 <w:noProof/>
               </w:rPr>
               <w:t>Цели и обхват на софтуерното приложение</w:t>
@@ -327,7 +327,7 @@
         </w:p>
         <w:p>
           <w:pPr>
-            <w:pStyle w:val="TOC1"/>
+            <w:pStyle w:val="11"/>
             <w:rPr>
               <w:rFonts w:asciiTheme="minorHAnsi" w:eastAsiaTheme="minorEastAsia" w:hAnsiTheme="minorHAnsi" w:cstheme="minorBidi"/>
               <w:noProof/>
@@ -339,7 +339,7 @@
           <w:hyperlink w:anchor="_Toc129695705" w:history="1">
             <w:r>
               <w:rPr>
-                <w:rStyle w:val="Hyperlink"/>
+                <w:rStyle w:val="a3"/>
                 <w:noProof/>
               </w:rPr>
               <w:t>3</w:t>
@@ -356,7 +356,7 @@
             </w:r>
             <w:r>
               <w:rPr>
-                <w:rStyle w:val="Hyperlink"/>
+                <w:rStyle w:val="a3"/>
                 <w:noProof/>
               </w:rPr>
               <w:t>Анализ на решението</w:t>
@@ -413,7 +413,7 @@
         </w:p>
         <w:p>
           <w:pPr>
-            <w:pStyle w:val="TOC2"/>
+            <w:pStyle w:val="21"/>
             <w:tabs>
               <w:tab w:val="left" w:pos="1320"/>
               <w:tab w:val="right" w:leader="dot" w:pos="9060"/>
@@ -429,7 +429,7 @@
           <w:hyperlink w:anchor="_Toc129695706" w:history="1">
             <w:r>
               <w:rPr>
-                <w:rStyle w:val="Hyperlink"/>
+                <w:rStyle w:val="a3"/>
                 <w:noProof/>
               </w:rPr>
               <w:t>3.1</w:t>
@@ -446,7 +446,7 @@
             </w:r>
             <w:r>
               <w:rPr>
-                <w:rStyle w:val="Hyperlink"/>
+                <w:rStyle w:val="a3"/>
                 <w:noProof/>
               </w:rPr>
               <w:t>Потребителски изисквания и работен процес</w:t>
@@ -503,7 +503,7 @@
         </w:p>
         <w:p>
           <w:pPr>
-            <w:pStyle w:val="TOC2"/>
+            <w:pStyle w:val="21"/>
             <w:tabs>
               <w:tab w:val="left" w:pos="1320"/>
               <w:tab w:val="right" w:leader="dot" w:pos="9060"/>
@@ -519,7 +519,7 @@
           <w:hyperlink w:anchor="_Toc129695707" w:history="1">
             <w:r>
               <w:rPr>
-                <w:rStyle w:val="Hyperlink"/>
+                <w:rStyle w:val="a3"/>
                 <w:noProof/>
               </w:rPr>
               <w:t>3.2</w:t>
@@ -536,7 +536,7 @@
             </w:r>
             <w:r>
               <w:rPr>
-                <w:rStyle w:val="Hyperlink"/>
+                <w:rStyle w:val="a3"/>
                 <w:noProof/>
               </w:rPr>
               <w:t>Примерен потребителски интерфейс</w:t>
@@ -593,7 +593,7 @@
         </w:p>
         <w:p>
           <w:pPr>
-            <w:pStyle w:val="TOC2"/>
+            <w:pStyle w:val="21"/>
             <w:tabs>
               <w:tab w:val="left" w:pos="1320"/>
               <w:tab w:val="right" w:leader="dot" w:pos="9060"/>
@@ -609,7 +609,7 @@
           <w:hyperlink w:anchor="_Toc129695708" w:history="1">
             <w:r>
               <w:rPr>
-                <w:rStyle w:val="Hyperlink"/>
+                <w:rStyle w:val="a3"/>
                 <w:noProof/>
               </w:rPr>
               <w:t>3.3</w:t>
@@ -626,7 +626,7 @@
             </w:r>
             <w:r>
               <w:rPr>
-                <w:rStyle w:val="Hyperlink"/>
+                <w:rStyle w:val="a3"/>
                 <w:noProof/>
               </w:rPr>
               <w:t>Диаграми на анализа</w:t>
@@ -683,7 +683,7 @@
         </w:p>
         <w:p>
           <w:pPr>
-            <w:pStyle w:val="TOC2"/>
+            <w:pStyle w:val="21"/>
             <w:tabs>
               <w:tab w:val="left" w:pos="1320"/>
               <w:tab w:val="right" w:leader="dot" w:pos="9060"/>
@@ -699,7 +699,7 @@
           <w:hyperlink w:anchor="_Toc129695709" w:history="1">
             <w:r>
               <w:rPr>
-                <w:rStyle w:val="Hyperlink"/>
+                <w:rStyle w:val="a3"/>
                 <w:noProof/>
               </w:rPr>
               <w:t>3.4</w:t>
@@ -716,7 +716,7 @@
             </w:r>
             <w:r>
               <w:rPr>
-                <w:rStyle w:val="Hyperlink"/>
+                <w:rStyle w:val="a3"/>
                 <w:noProof/>
               </w:rPr>
               <w:t>Модел на съдържанието / данните</w:t>
@@ -773,7 +773,7 @@
         </w:p>
         <w:p>
           <w:pPr>
-            <w:pStyle w:val="TOC1"/>
+            <w:pStyle w:val="11"/>
             <w:rPr>
               <w:rFonts w:asciiTheme="minorHAnsi" w:eastAsiaTheme="minorEastAsia" w:hAnsiTheme="minorHAnsi" w:cstheme="minorBidi"/>
               <w:noProof/>
@@ -785,7 +785,7 @@
           <w:hyperlink w:anchor="_Toc129695710" w:history="1">
             <w:r>
               <w:rPr>
-                <w:rStyle w:val="Hyperlink"/>
+                <w:rStyle w:val="a3"/>
                 <w:noProof/>
               </w:rPr>
               <w:t>4</w:t>
@@ -802,7 +802,7 @@
             </w:r>
             <w:r>
               <w:rPr>
-                <w:rStyle w:val="Hyperlink"/>
+                <w:rStyle w:val="a3"/>
                 <w:noProof/>
               </w:rPr>
               <w:t>Дизайн</w:t>
@@ -859,7 +859,7 @@
         </w:p>
         <w:p>
           <w:pPr>
-            <w:pStyle w:val="TOC2"/>
+            <w:pStyle w:val="21"/>
             <w:tabs>
               <w:tab w:val="left" w:pos="1320"/>
               <w:tab w:val="right" w:leader="dot" w:pos="9060"/>
@@ -875,7 +875,7 @@
           <w:hyperlink w:anchor="_Toc129695711" w:history="1">
             <w:r>
               <w:rPr>
-                <w:rStyle w:val="Hyperlink"/>
+                <w:rStyle w:val="a3"/>
                 <w:noProof/>
               </w:rPr>
               <w:t>4.1</w:t>
@@ -892,7 +892,7 @@
             </w:r>
             <w:r>
               <w:rPr>
-                <w:rStyle w:val="Hyperlink"/>
+                <w:rStyle w:val="a3"/>
                 <w:noProof/>
               </w:rPr>
               <w:t>Реализация на архитектурата на приложението</w:t>
@@ -949,7 +949,7 @@
         </w:p>
         <w:p>
           <w:pPr>
-            <w:pStyle w:val="TOC2"/>
+            <w:pStyle w:val="21"/>
             <w:tabs>
               <w:tab w:val="left" w:pos="1320"/>
               <w:tab w:val="right" w:leader="dot" w:pos="9060"/>
@@ -965,7 +965,7 @@
           <w:hyperlink w:anchor="_Toc129695712" w:history="1">
             <w:r>
               <w:rPr>
-                <w:rStyle w:val="Hyperlink"/>
+                <w:rStyle w:val="a3"/>
                 <w:noProof/>
               </w:rPr>
               <w:t>4.2</w:t>
@@ -982,7 +982,7 @@
             </w:r>
             <w:r>
               <w:rPr>
-                <w:rStyle w:val="Hyperlink"/>
+                <w:rStyle w:val="a3"/>
                 <w:noProof/>
               </w:rPr>
               <w:t>Описание на слоевете, предназначението им, библиотеки и методи включени в съответния слой.</w:t>
@@ -1039,7 +1039,7 @@
         </w:p>
         <w:p>
           <w:pPr>
-            <w:pStyle w:val="TOC2"/>
+            <w:pStyle w:val="21"/>
             <w:tabs>
               <w:tab w:val="left" w:pos="1320"/>
               <w:tab w:val="right" w:leader="dot" w:pos="9060"/>
@@ -1055,7 +1055,7 @@
           <w:hyperlink w:anchor="_Toc129695713" w:history="1">
             <w:r>
               <w:rPr>
-                <w:rStyle w:val="Hyperlink"/>
+                <w:rStyle w:val="a3"/>
                 <w:noProof/>
               </w:rPr>
               <w:t>4.3</w:t>
@@ -1072,7 +1072,7 @@
             </w:r>
             <w:r>
               <w:rPr>
-                <w:rStyle w:val="Hyperlink"/>
+                <w:rStyle w:val="a3"/>
                 <w:noProof/>
               </w:rPr>
               <w:t>Организация и код на заявките към база от данни</w:t>
@@ -1129,7 +1129,7 @@
         </w:p>
         <w:p>
           <w:pPr>
-            <w:pStyle w:val="TOC2"/>
+            <w:pStyle w:val="21"/>
             <w:tabs>
               <w:tab w:val="left" w:pos="1320"/>
               <w:tab w:val="right" w:leader="dot" w:pos="9060"/>
@@ -1145,7 +1145,7 @@
           <w:hyperlink w:anchor="_Toc129695714" w:history="1">
             <w:r>
               <w:rPr>
-                <w:rStyle w:val="Hyperlink"/>
+                <w:rStyle w:val="a3"/>
                 <w:noProof/>
               </w:rPr>
               <w:t>4.4</w:t>
@@ -1162,7 +1162,7 @@
             </w:r>
             <w:r>
               <w:rPr>
-                <w:rStyle w:val="Hyperlink"/>
+                <w:rStyle w:val="a3"/>
                 <w:noProof/>
               </w:rPr>
               <w:t>Наличие на потребителски интерфейс (конзолен, графичен, уеб)</w:t>
@@ -1219,7 +1219,7 @@
         </w:p>
         <w:p>
           <w:pPr>
-            <w:pStyle w:val="TOC1"/>
+            <w:pStyle w:val="11"/>
             <w:rPr>
               <w:rFonts w:asciiTheme="minorHAnsi" w:eastAsiaTheme="minorEastAsia" w:hAnsiTheme="minorHAnsi" w:cstheme="minorBidi"/>
               <w:noProof/>
@@ -1231,7 +1231,7 @@
           <w:hyperlink w:anchor="_Toc129695715" w:history="1">
             <w:r>
               <w:rPr>
-                <w:rStyle w:val="Hyperlink"/>
+                <w:rStyle w:val="a3"/>
                 <w:noProof/>
               </w:rPr>
               <w:t>5</w:t>
@@ -1248,7 +1248,7 @@
             </w:r>
             <w:r>
               <w:rPr>
-                <w:rStyle w:val="Hyperlink"/>
+                <w:rStyle w:val="a3"/>
                 <w:noProof/>
               </w:rPr>
               <w:t>Ефективност и бързодействие на решението</w:t>
@@ -1305,7 +1305,7 @@
         </w:p>
         <w:p>
           <w:pPr>
-            <w:pStyle w:val="TOC1"/>
+            <w:pStyle w:val="11"/>
             <w:rPr>
               <w:rFonts w:asciiTheme="minorHAnsi" w:eastAsiaTheme="minorEastAsia" w:hAnsiTheme="minorHAnsi" w:cstheme="minorBidi"/>
               <w:noProof/>
@@ -1317,7 +1317,7 @@
           <w:hyperlink w:anchor="_Toc129695716" w:history="1">
             <w:r>
               <w:rPr>
-                <w:rStyle w:val="Hyperlink"/>
+                <w:rStyle w:val="a3"/>
                 <w:noProof/>
               </w:rPr>
               <w:t>6</w:t>
@@ -1334,7 +1334,7 @@
             </w:r>
             <w:r>
               <w:rPr>
-                <w:rStyle w:val="Hyperlink"/>
+                <w:rStyle w:val="a3"/>
                 <w:noProof/>
               </w:rPr>
               <w:t>Тестване</w:t>
@@ -1391,7 +1391,7 @@
         </w:p>
         <w:p>
           <w:pPr>
-            <w:pStyle w:val="TOC1"/>
+            <w:pStyle w:val="11"/>
             <w:rPr>
               <w:rFonts w:asciiTheme="minorHAnsi" w:eastAsiaTheme="minorEastAsia" w:hAnsiTheme="minorHAnsi" w:cstheme="minorBidi"/>
               <w:noProof/>
@@ -1403,7 +1403,7 @@
           <w:hyperlink w:anchor="_Toc129695717" w:history="1">
             <w:r>
               <w:rPr>
-                <w:rStyle w:val="Hyperlink"/>
+                <w:rStyle w:val="a3"/>
                 <w:noProof/>
               </w:rPr>
               <w:t>7</w:t>
@@ -1420,7 +1420,7 @@
             </w:r>
             <w:r>
               <w:rPr>
-                <w:rStyle w:val="Hyperlink"/>
+                <w:rStyle w:val="a3"/>
                 <w:noProof/>
               </w:rPr>
               <w:t>Заключение и възможно бъдещо развитие</w:t>
@@ -1477,7 +1477,7 @@
         </w:p>
         <w:p>
           <w:pPr>
-            <w:pStyle w:val="TOC1"/>
+            <w:pStyle w:val="11"/>
             <w:rPr>
               <w:rFonts w:asciiTheme="minorHAnsi" w:eastAsiaTheme="minorEastAsia" w:hAnsiTheme="minorHAnsi" w:cstheme="minorBidi"/>
               <w:noProof/>
@@ -1489,7 +1489,7 @@
           <w:hyperlink w:anchor="_Toc129695718" w:history="1">
             <w:r>
               <w:rPr>
-                <w:rStyle w:val="Hyperlink"/>
+                <w:rStyle w:val="a3"/>
                 <w:noProof/>
               </w:rPr>
               <w:t>8</w:t>
@@ -1506,7 +1506,7 @@
             </w:r>
             <w:r>
               <w:rPr>
-                <w:rStyle w:val="Hyperlink"/>
+                <w:rStyle w:val="a3"/>
                 <w:noProof/>
               </w:rPr>
               <w:t>Използвани литературни източници и Уеб сайтове</w:t>
@@ -1563,7 +1563,7 @@
         </w:p>
         <w:p>
           <w:pPr>
-            <w:pStyle w:val="TOC1"/>
+            <w:pStyle w:val="11"/>
             <w:rPr>
               <w:rFonts w:asciiTheme="minorHAnsi" w:eastAsiaTheme="minorEastAsia" w:hAnsiTheme="minorHAnsi" w:cstheme="minorBidi"/>
               <w:noProof/>
@@ -1575,7 +1575,7 @@
           <w:hyperlink w:anchor="_Toc129695719" w:history="1">
             <w:r>
               <w:rPr>
-                <w:rStyle w:val="Hyperlink"/>
+                <w:rStyle w:val="a3"/>
                 <w:noProof/>
               </w:rPr>
               <w:t>9</w:t>
@@ -1592,7 +1592,7 @@
             </w:r>
             <w:r>
               <w:rPr>
-                <w:rStyle w:val="Hyperlink"/>
+                <w:rStyle w:val="a3"/>
                 <w:noProof/>
               </w:rPr>
               <w:t>Приложения</w:t>
@@ -1649,7 +1649,7 @@
         </w:p>
         <w:p>
           <w:pPr>
-            <w:pStyle w:val="TOC1"/>
+            <w:pStyle w:val="11"/>
             <w:rPr>
               <w:rFonts w:asciiTheme="minorHAnsi" w:eastAsiaTheme="minorEastAsia" w:hAnsiTheme="minorHAnsi" w:cstheme="minorBidi"/>
               <w:noProof/>
@@ -1661,7 +1661,7 @@
           <w:hyperlink w:anchor="_Toc129695720" w:history="1">
             <w:r>
               <w:rPr>
-                <w:rStyle w:val="Hyperlink"/>
+                <w:rStyle w:val="a3"/>
                 <w:noProof/>
               </w:rPr>
               <w:t>10</w:t>
@@ -1678,7 +1678,7 @@
             </w:r>
             <w:r>
               <w:rPr>
-                <w:rStyle w:val="Hyperlink"/>
+                <w:rStyle w:val="a3"/>
                 <w:noProof/>
               </w:rPr>
               <w:t>Критерии и показатели за оценяване</w:t>
@@ -1747,7 +1747,7 @@
     </w:sdt>
     <w:p>
       <w:pPr>
-        <w:pStyle w:val="TOC1"/>
+        <w:pStyle w:val="11"/>
         <w:rPr>
           <w:noProof/>
           <w:lang w:eastAsia="en-US"/>
@@ -1767,7 +1767,7 @@
     </w:p>
     <w:p>
       <w:pPr>
-        <w:pStyle w:val="Heading1"/>
+        <w:pStyle w:val="1"/>
       </w:pPr>
       <w:bookmarkStart w:id="0" w:name="_Toc119855807"/>
       <w:bookmarkStart w:id="1" w:name="_Toc129695703"/>
@@ -1780,12 +1780,36 @@
     </w:p>
     <w:p>
       <w:r>
-        <w:t xml:space="preserve">Настоящият документ представлява описание на дипломен проект за ДЗИ. Проектът представлява сайт за новинарски публикации. В документа е описано подробно цялата същност на идеята зад проекта, анализ на самото решение, диаграми, дизайн на страницата, тестване и бъдещо развитие. </w:t>
+        <w:t>Настоящият документ представлява описание на дипломен проект за Д</w:t>
+      </w:r>
+      <w:r>
+        <w:t xml:space="preserve">ържавен </w:t>
+      </w:r>
+      <w:r>
+        <w:t>з</w:t>
+      </w:r>
+      <w:r>
+        <w:t xml:space="preserve">релостен </w:t>
+      </w:r>
+      <w:r>
+        <w:t>и</w:t>
+      </w:r>
+      <w:r>
+        <w:t>зпит</w:t>
+      </w:r>
+      <w:r>
+        <w:t>. Проектът представлява сайт за новинарски публикации. В документа е описано подробно цялата същност на идеята зад проекта, анализ на самото решение, диаграми, дизайн на страницата, тестване и</w:t>
+      </w:r>
+      <w:r>
+        <w:t xml:space="preserve"> възможно</w:t>
+      </w:r>
+      <w:r>
+        <w:t xml:space="preserve"> бъдещо развитие. </w:t>
       </w:r>
     </w:p>
     <w:p>
       <w:pPr>
-        <w:pStyle w:val="Heading1"/>
+        <w:pStyle w:val="1"/>
       </w:pPr>
       <w:bookmarkStart w:id="2" w:name="_Цели_и_обхват"/>
       <w:bookmarkStart w:id="3" w:name="_Toc119855808"/>
@@ -1799,49 +1823,98 @@
     </w:p>
     <w:p>
       <w:pPr>
+        <w:pStyle w:val="2"/>
+      </w:pPr>
+      <w:r>
+        <w:t>Цели</w:t>
+      </w:r>
+    </w:p>
+    <w:p>
+      <w:pPr>
         <w:ind w:left="360"/>
       </w:pPr>
       <w:bookmarkStart w:id="5" w:name="_Toc119855809"/>
       <w:bookmarkStart w:id="6" w:name="_Toc129695705"/>
       <w:r>
-        <w:t xml:space="preserve">Целта на проекта е направата на сайт за новинарски публикации реализирана с технологията ASP.NET </w:t>
-      </w:r>
-      <w:proofErr w:type="spellStart"/>
-      <w:r>
-        <w:t>Core</w:t>
-      </w:r>
-      <w:proofErr w:type="spellEnd"/>
-      <w:r>
-        <w:t xml:space="preserve"> и езика C#. Тези публикации могат да бъдат създавани, променяни или изтривани от потребители с ролята “</w:t>
-      </w:r>
-      <w:proofErr w:type="spellStart"/>
-      <w:r>
-        <w:t>editor</w:t>
-      </w:r>
-      <w:proofErr w:type="spellEnd"/>
-      <w:r>
-        <w:t>”. След това тези публикации биват одобрени и те стават видими за обикновените регистрирани потребители. Ролята “</w:t>
-      </w:r>
-      <w:proofErr w:type="spellStart"/>
-      <w:r>
-        <w:t>admin</w:t>
-      </w:r>
-      <w:proofErr w:type="spellEnd"/>
-      <w:r>
-        <w:t xml:space="preserve">” има права над всичко, включително и разпределянето на всички потребители с различни роли. </w:t>
+        <w:t xml:space="preserve">Целта на проекта е направата на сайт за новинарски публикации. </w:t>
+      </w:r>
+      <w:r>
+        <w:t xml:space="preserve">Все по често се наблюдава липсата на стойностни сайтове за свободна </w:t>
+      </w:r>
+      <w:r>
+        <w:t>журналистическа практика</w:t>
+      </w:r>
+      <w:r>
+        <w:t xml:space="preserve">. С този сайт се цели промяната на това. Сайтът ще разполага с регистрация, която цели да разграничава по-заинтересованите потребители, като всички публикации </w:t>
+      </w:r>
+      <w:r>
+        <w:t xml:space="preserve">биват разделени на одобрени и неодобрени. </w:t>
+      </w:r>
+      <w:r>
+        <w:t xml:space="preserve">Тези публикации могат да бъдат създавани, променяни или изтривани от потребители с ролята </w:t>
+      </w:r>
+      <w:r>
+        <w:t>редактор</w:t>
+      </w:r>
+      <w:r>
+        <w:t>, предварително вкарани от администратора на сайта</w:t>
+      </w:r>
+      <w:r>
+        <w:t xml:space="preserve">. След това тези публикации биват одобрени и те стават видими за </w:t>
+      </w:r>
+      <w:r>
+        <w:t>не</w:t>
+      </w:r>
+      <w:r>
+        <w:t>регистрирани потребители.</w:t>
+      </w:r>
+      <w:r>
+        <w:t xml:space="preserve"> </w:t>
+      </w:r>
+      <w:r>
+        <w:t xml:space="preserve">Ролята </w:t>
+      </w:r>
+      <w:r>
+        <w:t>администратор</w:t>
+      </w:r>
+      <w:r>
+        <w:t xml:space="preserve"> има права над всичко</w:t>
+      </w:r>
+      <w:r>
+        <w:t xml:space="preserve"> свързано с сайта</w:t>
+      </w:r>
+      <w:r>
+        <w:t xml:space="preserve">, включително и разпределянето на потребители </w:t>
+      </w:r>
+      <w:r>
+        <w:t>предварително одобрени като редактори</w:t>
+      </w:r>
+      <w:r>
+        <w:t xml:space="preserve">. </w:t>
       </w:r>
     </w:p>
     <w:p>
       <w:pPr>
-        <w:ind w:left="360"/>
-      </w:pPr>
-      <w:r>
-        <w:t xml:space="preserve">Обхватът на проекта е към абсолютно всички. Сайтът цели да направи медиите една по приятна среда за всички хора като това се цели чрез свободата на публикациите. </w:t>
+        <w:pStyle w:val="2"/>
+      </w:pPr>
+      <w:r>
+        <w:t>Обхват</w:t>
       </w:r>
     </w:p>
     <w:p>
       <w:pPr>
-        <w:pStyle w:val="Heading1"/>
+        <w:ind w:left="360"/>
+      </w:pPr>
+      <w:r>
+        <w:t xml:space="preserve">Обхватът на проекта е към абсолютно всички. Сайтът цели да направи медиите една по приятна среда за всички хора като това се цели чрез свободата на публикациите. </w:t>
+      </w:r>
+      <w:r>
+        <w:t xml:space="preserve">Всеки е приветстван да се регистрира и да разглежда всички публикации. Сайтът също цели да подтиква млади или опитни журналисти да развиват своя опит и гледна точка, като им дава възможността да изразят важни за тях теми. </w:t>
+      </w:r>
+    </w:p>
+    <w:p>
+      <w:pPr>
+        <w:pStyle w:val="1"/>
       </w:pPr>
       <w:r>
         <w:t>Анализ</w:t>
@@ -1857,7 +1930,7 @@
     </w:p>
     <w:p>
       <w:pPr>
-        <w:pStyle w:val="Heading2"/>
+        <w:pStyle w:val="2"/>
       </w:pPr>
       <w:bookmarkStart w:id="7" w:name="_Потребителски_изисквания_и"/>
       <w:bookmarkStart w:id="8" w:name="_Toc119855810"/>
@@ -1873,203 +1946,26 @@
       <w:bookmarkEnd w:id="9"/>
     </w:p>
     <w:p>
-      <w:r>
-        <w:t xml:space="preserve">Тук опишете най-общо </w:t>
-      </w:r>
-      <w:r>
-        <w:t>работния процес като вход, обработка и изход, тоест:</w:t>
+      <w:pPr>
+        <w:ind w:firstLine="0"/>
+      </w:pPr>
+      <w:r>
+        <w:t xml:space="preserve">Всички потребители в сайта биват разпределяни в четири групи, всеки с различни права и нива на достъп на редакция и видимост. Входът за всеки потребител е един, като тяхната информация бива съхранявана </w:t>
+      </w:r>
+      <w:r>
+        <w:lastRenderedPageBreak/>
+        <w:t>в база данни. Всеки потребител разполага с профил, като за входни данни се приемат неговия имейл и парола. С долу описаните диаграми може да бъде придобито по-голяма представа за ролите, примерен потребителски интерфейс и др.</w:t>
       </w:r>
     </w:p>
     <w:p>
       <w:pPr>
-        <w:pStyle w:val="ListParagraph"/>
-        <w:numPr>
-          <w:ilvl w:val="0"/>
-          <w:numId w:val="10"/>
-        </w:numPr>
-      </w:pPr>
-      <w:r>
-        <w:t>какво представлява входното</w:t>
-      </w:r>
-      <w:r>
-        <w:t xml:space="preserve"> съдържание/данни и откъде</w:t>
-      </w:r>
-      <w:r>
-        <w:t xml:space="preserve"> и как</w:t>
-      </w:r>
-      <w:r>
-        <w:t xml:space="preserve"> се получава</w:t>
-      </w:r>
-    </w:p>
-    <w:p>
-      <w:pPr>
-        <w:pStyle w:val="ListParagraph"/>
-        <w:numPr>
-          <w:ilvl w:val="0"/>
-          <w:numId w:val="10"/>
-        </w:numPr>
-      </w:pPr>
-    </w:p>
-    <w:p>
-      <w:pPr>
-        <w:pStyle w:val="ListParagraph"/>
-        <w:numPr>
-          <w:ilvl w:val="0"/>
-          <w:numId w:val="10"/>
-        </w:numPr>
-      </w:pPr>
-      <w:r>
-        <w:lastRenderedPageBreak/>
-        <w:br/>
-      </w:r>
-      <w:r>
-        <w:rPr>
-          <w:i/>
-          <w:noProof/>
-          <w:lang w:val="en-US" w:eastAsia="en-US"/>
-        </w:rPr>
-        <w:drawing>
-          <wp:anchor distT="0" distB="0" distL="114300" distR="114300" simplePos="0" relativeHeight="251658240" behindDoc="1" locked="0" layoutInCell="1" allowOverlap="1" wp14:anchorId="7745AE6F" wp14:editId="4900FE19">
-            <wp:simplePos x="0" y="0"/>
-            <wp:positionH relativeFrom="column">
-              <wp:posOffset>3878325</wp:posOffset>
-            </wp:positionH>
-            <wp:positionV relativeFrom="paragraph">
-              <wp:posOffset>195278</wp:posOffset>
-            </wp:positionV>
-            <wp:extent cx="3442334" cy="4143375"/>
-            <wp:effectExtent l="0" t="0" r="0" b="0"/>
-            <wp:wrapTight wrapText="bothSides">
-              <wp:wrapPolygon edited="0">
-                <wp:start x="0" y="0"/>
-                <wp:lineTo x="0" y="21451"/>
-                <wp:lineTo x="21337" y="21451"/>
-                <wp:lineTo x="21337" y="0"/>
-                <wp:lineTo x="0" y="0"/>
-              </wp:wrapPolygon>
-            </wp:wrapTight>
-            <wp:docPr id="3" name="Picture 3"/>
-            <wp:cNvGraphicFramePr>
-              <a:graphicFrameLocks xmlns:a="http://schemas.openxmlformats.org/drawingml/2006/main" noChangeAspect="1"/>
-            </wp:cNvGraphicFramePr>
-            <a:graphic xmlns:a="http://schemas.openxmlformats.org/drawingml/2006/main">
-              <a:graphicData uri="http://schemas.openxmlformats.org/drawingml/2006/picture">
-                <pic:pic xmlns:pic="http://schemas.openxmlformats.org/drawingml/2006/picture">
-                  <pic:nvPicPr>
-                    <pic:cNvPr id="0" name="Picture 1"/>
-                    <pic:cNvPicPr>
-                      <a:picLocks noChangeAspect="1" noChangeArrowheads="1"/>
-                    </pic:cNvPicPr>
-                  </pic:nvPicPr>
-                  <pic:blipFill>
-                    <a:blip r:embed="rId11">
-                      <a:extLst>
-                        <a:ext uri="{28A0092B-C50C-407E-A947-70E740481C1C}">
-                          <a14:useLocalDpi xmlns:a14="http://schemas.microsoft.com/office/drawing/2010/main" val="0"/>
-                        </a:ext>
-                      </a:extLst>
-                    </a:blip>
-                    <a:srcRect/>
-                    <a:stretch>
-                      <a:fillRect/>
-                    </a:stretch>
-                  </pic:blipFill>
-                  <pic:spPr bwMode="auto">
-                    <a:xfrm>
-                      <a:off x="0" y="0"/>
-                      <a:ext cx="3442334" cy="4143375"/>
-                    </a:xfrm>
-                    <a:prstGeom prst="rect">
-                      <a:avLst/>
-                    </a:prstGeom>
-                    <a:noFill/>
-                    <a:ln>
-                      <a:noFill/>
-                    </a:ln>
-                  </pic:spPr>
-                </pic:pic>
-              </a:graphicData>
-            </a:graphic>
-          </wp:anchor>
-        </w:drawing>
-      </w:r>
-      <w:r>
-        <w:t>как ще се обработва</w:t>
-      </w:r>
-      <w:r>
-        <w:t xml:space="preserve"> и запазва в системата</w:t>
-      </w:r>
-    </w:p>
-    <w:p>
-      <w:pPr>
-        <w:pStyle w:val="ListParagraph"/>
-        <w:numPr>
-          <w:ilvl w:val="0"/>
-          <w:numId w:val="10"/>
-        </w:numPr>
-      </w:pPr>
-      <w:r>
-        <w:t>какво трябва да се получи като изход и къде и как ще се използва.</w:t>
-      </w:r>
-    </w:p>
-    <w:p>
-      <w:r>
-        <w:t>За целта използвате диаграми на случаи на употреба /с потоци от събития/ и диаграми на дейностите. Структурирайте диаграмите по подходящ начин – напр. по нива на абстракция или като съставни диаграми с връзки към други диаграми.</w:t>
-      </w:r>
-    </w:p>
-    <w:p>
-      <w:r>
-        <w:t xml:space="preserve">Забележки: </w:t>
-      </w:r>
-    </w:p>
-    <w:p>
-      <w:pPr>
-        <w:pStyle w:val="ListParagraph"/>
-        <w:numPr>
-          <w:ilvl w:val="0"/>
-          <w:numId w:val="16"/>
-        </w:numPr>
-      </w:pPr>
-      <w:r>
-        <w:t xml:space="preserve">Всички диаграми трябва да са създадени в средата dwaw.io, оригиналните файлове трябва да са добавени в </w:t>
-      </w:r>
-      <w:proofErr w:type="spellStart"/>
-      <w:r>
-        <w:t>репозиторито</w:t>
-      </w:r>
-      <w:proofErr w:type="spellEnd"/>
-      <w:r>
-        <w:t xml:space="preserve"> на проекта.</w:t>
-      </w:r>
-      <w:r>
-        <w:t xml:space="preserve"> </w:t>
-      </w:r>
-    </w:p>
-    <w:p>
-      <w:pPr>
-        <w:pStyle w:val="ListParagraph"/>
-        <w:numPr>
-          <w:ilvl w:val="0"/>
-          <w:numId w:val="16"/>
-        </w:numPr>
-      </w:pPr>
-      <w:r>
-        <w:t>Диаграмите спазват конвенциите за описание на UML стандарта</w:t>
-      </w:r>
-      <w:r>
-        <w:t xml:space="preserve"> и са добавени в документацията към проекта.</w:t>
-      </w:r>
-    </w:p>
-    <w:p>
-      <w:pPr>
-        <w:pStyle w:val="Heading2"/>
+        <w:pStyle w:val="2"/>
       </w:pPr>
       <w:bookmarkStart w:id="10" w:name="_Примерен_потребителски_интерфейс"/>
       <w:bookmarkStart w:id="11" w:name="_Toc119855811"/>
       <w:bookmarkStart w:id="12" w:name="_Toc129695707"/>
       <w:bookmarkEnd w:id="10"/>
       <w:r>
-        <w:lastRenderedPageBreak/>
         <w:t xml:space="preserve">Примерен </w:t>
       </w:r>
       <w:r>
@@ -2127,7 +2023,7 @@
                     </pic:cNvPicPr>
                   </pic:nvPicPr>
                   <pic:blipFill>
-                    <a:blip r:embed="rId12">
+                    <a:blip r:embed="rId11">
                       <a:extLst>
                         <a:ext uri="{28A0092B-C50C-407E-A947-70E740481C1C}">
                           <a14:useLocalDpi xmlns:a14="http://schemas.microsoft.com/office/drawing/2010/main" val="0"/>
@@ -2206,7 +2102,7 @@
     </w:p>
     <w:p>
       <w:pPr>
-        <w:pStyle w:val="Heading2"/>
+        <w:pStyle w:val="2"/>
       </w:pPr>
       <w:bookmarkStart w:id="13" w:name="_Диаграми_на_анализа"/>
       <w:bookmarkStart w:id="14" w:name="_Toc119855812"/>
@@ -2221,7 +2117,7 @@
     </w:p>
     <w:p>
       <w:pPr>
-        <w:pStyle w:val="Heading3"/>
+        <w:pStyle w:val="3"/>
       </w:pPr>
       <w:r>
         <w:rPr>
@@ -2254,7 +2150,7 @@
                     <pic:cNvPicPr/>
                   </pic:nvPicPr>
                   <pic:blipFill>
-                    <a:blip r:embed="rId13">
+                    <a:blip r:embed="rId12">
                       <a:extLst>
                         <a:ext uri="{28A0092B-C50C-407E-A947-70E740481C1C}">
                           <a14:useLocalDpi xmlns:a14="http://schemas.microsoft.com/office/drawing/2010/main" val="0"/>
@@ -2283,12 +2179,88 @@
     </w:p>
     <w:p>
       <w:pPr>
-        <w:pStyle w:val="Heading3"/>
+        <w:rPr>
+          <w:lang w:val="en-US"/>
+        </w:rPr>
+      </w:pPr>
+      <w:r>
+        <w:t>Диаграма на използване на казус</w:t>
+      </w:r>
+      <w:r>
+        <w:t xml:space="preserve"> демонстрира основните действия на различните групи от потребители. Те са четири</w:t>
+      </w:r>
+      <w:r>
+        <w:rPr>
+          <w:lang w:val="en-US"/>
+        </w:rPr>
+        <w:t>:</w:t>
+      </w:r>
+    </w:p>
+    <w:p>
+      <w:pPr>
+        <w:pStyle w:val="a8"/>
+        <w:numPr>
+          <w:ilvl w:val="0"/>
+          <w:numId w:val="28"/>
+        </w:numPr>
+      </w:pPr>
+      <w:r>
+        <w:t>Нерегистриран потребител – това е най-простият тип потребител, който без регистрация може да види вече одобрените публикации, като ако желае да види останалите, та той става обикновен потребител.</w:t>
+      </w:r>
+    </w:p>
+    <w:p>
+      <w:pPr>
+        <w:pStyle w:val="a8"/>
+        <w:numPr>
+          <w:ilvl w:val="0"/>
+          <w:numId w:val="28"/>
+        </w:numPr>
+      </w:pPr>
+      <w:r>
+        <w:t>Потребител</w:t>
+      </w:r>
+      <w:r>
+        <w:t xml:space="preserve"> – това са потребители, които желаят да видят по-голяма част от сайта и следователно могат да си направят регистрация или да се впишат ако вече имат. С това те вече имат достъп до абсолютно всички публикувани статии.</w:t>
+      </w:r>
+    </w:p>
+    <w:p>
+      <w:pPr>
+        <w:pStyle w:val="a8"/>
+        <w:numPr>
+          <w:ilvl w:val="0"/>
+          <w:numId w:val="28"/>
+        </w:numPr>
       </w:pPr>
       <w:r>
         <w:lastRenderedPageBreak/>
-        <w:t xml:space="preserve"> </w:t>
-      </w:r>
+        <w:t>Редактор</w:t>
+      </w:r>
+      <w:r>
+        <w:t xml:space="preserve"> – това са потребители, предварително одобрени от администратор, които имат права над създаването, редактирането и изтриването на публикации. Редактора разполага също със същите права като обикновен потребител.</w:t>
+      </w:r>
+    </w:p>
+    <w:p>
+      <w:pPr>
+        <w:pStyle w:val="a8"/>
+        <w:numPr>
+          <w:ilvl w:val="0"/>
+          <w:numId w:val="28"/>
+        </w:numPr>
+      </w:pPr>
+      <w:r>
+        <w:t>Администратор</w:t>
+      </w:r>
+      <w:r>
+        <w:t xml:space="preserve"> – това е потребител, който е с най-много правомощия над сайта. Той има права като редактор, като допълнение той е отговорен за групирането на </w:t>
+      </w:r>
+      <w:r>
+        <w:t>потребителите.</w:t>
+      </w:r>
+    </w:p>
+    <w:p>
+      <w:pPr>
+        <w:pStyle w:val="3"/>
+      </w:pPr>
       <w:r>
         <w:rPr>
           <w:lang w:val="en-US"/>
@@ -2320,7 +2292,7 @@
                     <pic:cNvPicPr/>
                   </pic:nvPicPr>
                   <pic:blipFill>
-                    <a:blip r:embed="rId14">
+                    <a:blip r:embed="rId13">
                       <a:extLst>
                         <a:ext uri="{28A0092B-C50C-407E-A947-70E740481C1C}">
                           <a14:useLocalDpi xmlns:a14="http://schemas.microsoft.com/office/drawing/2010/main" val="0"/>
@@ -2346,37 +2318,35 @@
           </wp:inline>
         </w:drawing>
       </w:r>
-      <w:bookmarkStart w:id="16" w:name="_GoBack"/>
-      <w:bookmarkEnd w:id="16"/>
     </w:p>
     <w:p>
       <w:pPr>
-        <w:pStyle w:val="Heading2"/>
-      </w:pPr>
-      <w:bookmarkStart w:id="17" w:name="_Модел_на_съдържанието"/>
-      <w:bookmarkStart w:id="18" w:name="_Toc119855813"/>
-      <w:bookmarkStart w:id="19" w:name="_Toc129695709"/>
+        <w:pStyle w:val="2"/>
+      </w:pPr>
+      <w:bookmarkStart w:id="16" w:name="_Модел_на_съдържанието"/>
+      <w:bookmarkStart w:id="17" w:name="_Toc119855813"/>
+      <w:bookmarkStart w:id="18" w:name="_Toc129695709"/>
+      <w:bookmarkEnd w:id="16"/>
+      <w:r>
+        <w:t>Модел</w:t>
+      </w:r>
+      <w:r>
+        <w:t xml:space="preserve"> на съдържанието</w:t>
+      </w:r>
+      <w:r>
+        <w:t xml:space="preserve"> </w:t>
+      </w:r>
+      <w:r>
+        <w:t>/</w:t>
+      </w:r>
+      <w:r>
+        <w:t xml:space="preserve"> </w:t>
+      </w:r>
+      <w:r>
+        <w:t>данните</w:t>
+      </w:r>
       <w:bookmarkEnd w:id="17"/>
-      <w:r>
-        <w:t>Модел</w:t>
-      </w:r>
-      <w:r>
-        <w:t xml:space="preserve"> на съдържанието</w:t>
-      </w:r>
-      <w:r>
-        <w:t xml:space="preserve"> </w:t>
-      </w:r>
-      <w:r>
-        <w:t>/</w:t>
-      </w:r>
-      <w:r>
-        <w:t xml:space="preserve"> </w:t>
-      </w:r>
-      <w:r>
-        <w:t>данните</w:t>
-      </w:r>
       <w:bookmarkEnd w:id="18"/>
-      <w:bookmarkEnd w:id="19"/>
     </w:p>
     <w:p>
       <w:r>
@@ -2426,22 +2396,23 @@
     </w:p>
     <w:p>
       <w:r>
+        <w:lastRenderedPageBreak/>
         <w:t>След структурата опишете и възможните характеристики, атрибути и честота на срещане на всеки един ресурс в съдържанието (категория, тип, екземпляр, връзка/релация и т.н.).</w:t>
       </w:r>
     </w:p>
     <w:p>
       <w:pPr>
-        <w:pStyle w:val="Heading1"/>
-      </w:pPr>
-      <w:bookmarkStart w:id="20" w:name="_Дизайн"/>
-      <w:bookmarkStart w:id="21" w:name="_Toc119855814"/>
-      <w:bookmarkStart w:id="22" w:name="_Toc129695710"/>
+        <w:pStyle w:val="1"/>
+      </w:pPr>
+      <w:bookmarkStart w:id="19" w:name="_Дизайн"/>
+      <w:bookmarkStart w:id="20" w:name="_Toc119855814"/>
+      <w:bookmarkStart w:id="21" w:name="_Toc129695710"/>
+      <w:bookmarkEnd w:id="19"/>
+      <w:r>
+        <w:t>Дизайн</w:t>
+      </w:r>
       <w:bookmarkEnd w:id="20"/>
-      <w:r>
-        <w:t>Дизайн</w:t>
-      </w:r>
       <w:bookmarkEnd w:id="21"/>
-      <w:bookmarkEnd w:id="22"/>
     </w:p>
     <w:p>
       <w:pPr>
@@ -2462,25 +2433,13 @@
         <w:t>ва софтуерна платформа сте избрали за</w:t>
       </w:r>
       <w:r>
-        <w:t xml:space="preserve"> </w:t>
-      </w:r>
-      <w:r>
-        <w:lastRenderedPageBreak/>
-        <w:t xml:space="preserve">вашето решение </w:t>
+        <w:t xml:space="preserve"> вашето решение </w:t>
       </w:r>
       <w:r>
         <w:t>/напр. .</w:t>
       </w:r>
       <w:r>
-        <w:t xml:space="preserve">NET, </w:t>
-      </w:r>
-      <w:proofErr w:type="spellStart"/>
-      <w:r>
-        <w:t>java</w:t>
-      </w:r>
-      <w:proofErr w:type="spellEnd"/>
-      <w:r>
-        <w:t>/</w:t>
+        <w:t>NET, java/</w:t>
       </w:r>
       <w:r>
         <w:rPr>
@@ -2539,10 +2498,10 @@
     </w:p>
     <w:p>
       <w:pPr>
-        <w:pStyle w:val="Heading2"/>
-      </w:pPr>
-      <w:bookmarkStart w:id="23" w:name="_Toc119855815"/>
-      <w:bookmarkStart w:id="24" w:name="_Toc129695711"/>
+        <w:pStyle w:val="2"/>
+      </w:pPr>
+      <w:bookmarkStart w:id="22" w:name="_Toc119855815"/>
+      <w:bookmarkStart w:id="23" w:name="_Toc129695711"/>
       <w:r>
         <w:t xml:space="preserve">Реализация на </w:t>
       </w:r>
@@ -2552,32 +2511,32 @@
       <w:r>
         <w:t xml:space="preserve"> на приложението</w:t>
       </w:r>
+      <w:bookmarkEnd w:id="22"/>
       <w:bookmarkEnd w:id="23"/>
-      <w:bookmarkEnd w:id="24"/>
     </w:p>
     <w:p>
       <w:pPr>
-        <w:pStyle w:val="Heading2"/>
-      </w:pPr>
-      <w:bookmarkStart w:id="25" w:name="_Toc119855816"/>
-      <w:bookmarkStart w:id="26" w:name="_Toc129695712"/>
+        <w:pStyle w:val="2"/>
+      </w:pPr>
+      <w:bookmarkStart w:id="24" w:name="_Toc119855816"/>
+      <w:bookmarkStart w:id="25" w:name="_Toc129695712"/>
       <w:r>
         <w:t>Описание на слоевете, предназначението им, библиотеки и методи включени в съответния слой.</w:t>
       </w:r>
+      <w:bookmarkEnd w:id="24"/>
       <w:bookmarkEnd w:id="25"/>
-      <w:bookmarkEnd w:id="26"/>
     </w:p>
     <w:p>
       <w:pPr>
-        <w:pStyle w:val="Heading2"/>
-      </w:pPr>
-      <w:bookmarkStart w:id="27" w:name="_Toc119855817"/>
-      <w:bookmarkStart w:id="28" w:name="_Toc129695713"/>
+        <w:pStyle w:val="2"/>
+      </w:pPr>
+      <w:bookmarkStart w:id="26" w:name="_Toc119855817"/>
+      <w:bookmarkStart w:id="27" w:name="_Toc129695713"/>
       <w:r>
         <w:t>Организация и код на заявките към база от данни</w:t>
       </w:r>
+      <w:bookmarkEnd w:id="26"/>
       <w:bookmarkEnd w:id="27"/>
-      <w:bookmarkEnd w:id="28"/>
     </w:p>
     <w:p>
       <w:r>
@@ -2586,15 +2545,15 @@
     </w:p>
     <w:p>
       <w:pPr>
-        <w:pStyle w:val="Heading2"/>
-      </w:pPr>
-      <w:bookmarkStart w:id="29" w:name="_Toc119855818"/>
-      <w:bookmarkStart w:id="30" w:name="_Toc129695714"/>
+        <w:pStyle w:val="2"/>
+      </w:pPr>
+      <w:bookmarkStart w:id="28" w:name="_Toc119855818"/>
+      <w:bookmarkStart w:id="29" w:name="_Toc129695714"/>
       <w:r>
         <w:t>Наличие на потребителски интерфейс (конзолен, графичен, уеб)</w:t>
       </w:r>
+      <w:bookmarkEnd w:id="28"/>
       <w:bookmarkEnd w:id="29"/>
-      <w:bookmarkEnd w:id="30"/>
     </w:p>
     <w:p>
       <w:r>
@@ -2611,17 +2570,17 @@
     </w:p>
     <w:p>
       <w:pPr>
-        <w:pStyle w:val="Heading1"/>
-      </w:pPr>
-      <w:bookmarkStart w:id="31" w:name="_Тестване"/>
-      <w:bookmarkStart w:id="32" w:name="_Toc119855819"/>
-      <w:bookmarkStart w:id="33" w:name="_Toc129695715"/>
+        <w:pStyle w:val="1"/>
+      </w:pPr>
+      <w:bookmarkStart w:id="30" w:name="_Тестване"/>
+      <w:bookmarkStart w:id="31" w:name="_Toc119855819"/>
+      <w:bookmarkStart w:id="32" w:name="_Toc129695715"/>
+      <w:bookmarkEnd w:id="30"/>
+      <w:r>
+        <w:t>Ефективност и бързодействие на решението</w:t>
+      </w:r>
       <w:bookmarkEnd w:id="31"/>
-      <w:r>
-        <w:t>Ефективност и бързодействие на решението</w:t>
-      </w:r>
       <w:bookmarkEnd w:id="32"/>
-      <w:bookmarkEnd w:id="33"/>
     </w:p>
     <w:p>
       <w:r>
@@ -2630,15 +2589,16 @@
     </w:p>
     <w:p>
       <w:pPr>
-        <w:pStyle w:val="Heading1"/>
-      </w:pPr>
-      <w:bookmarkStart w:id="34" w:name="_Toc119855820"/>
-      <w:bookmarkStart w:id="35" w:name="_Toc129695716"/>
-      <w:r>
+        <w:pStyle w:val="1"/>
+      </w:pPr>
+      <w:bookmarkStart w:id="33" w:name="_Toc119855820"/>
+      <w:bookmarkStart w:id="34" w:name="_Toc129695716"/>
+      <w:r>
+        <w:lastRenderedPageBreak/>
         <w:t>Тестване</w:t>
       </w:r>
+      <w:bookmarkEnd w:id="33"/>
       <w:bookmarkEnd w:id="34"/>
-      <w:bookmarkEnd w:id="35"/>
     </w:p>
     <w:p>
       <w:r>
@@ -2662,10 +2622,10 @@
     </w:p>
     <w:p>
       <w:pPr>
-        <w:pStyle w:val="Heading1"/>
-      </w:pPr>
-      <w:bookmarkStart w:id="36" w:name="_Toc119855821"/>
-      <w:bookmarkStart w:id="37" w:name="_Toc129695717"/>
+        <w:pStyle w:val="1"/>
+      </w:pPr>
+      <w:bookmarkStart w:id="35" w:name="_Toc119855821"/>
+      <w:bookmarkStart w:id="36" w:name="_Toc129695717"/>
       <w:r>
         <w:t xml:space="preserve">Заключение и </w:t>
       </w:r>
@@ -2675,8 +2635,8 @@
       <w:r>
         <w:t xml:space="preserve"> бъдещо развитие</w:t>
       </w:r>
+      <w:bookmarkEnd w:id="35"/>
       <w:bookmarkEnd w:id="36"/>
-      <w:bookmarkEnd w:id="37"/>
     </w:p>
     <w:p>
       <w:r>
@@ -2734,7 +2694,6 @@
         <w:t xml:space="preserve"> използваемостта </w:t>
       </w:r>
       <w:r>
-        <w:lastRenderedPageBreak/>
         <w:t xml:space="preserve">на подобни решения </w:t>
       </w:r>
       <w:r>
@@ -2761,49 +2720,28 @@
     </w:p>
     <w:p>
       <w:pPr>
-        <w:pStyle w:val="Heading1"/>
-      </w:pPr>
-      <w:bookmarkStart w:id="38" w:name="_Toc119855822"/>
-      <w:bookmarkStart w:id="39" w:name="_Toc129695718"/>
+        <w:pStyle w:val="1"/>
+      </w:pPr>
+      <w:bookmarkStart w:id="37" w:name="_Toc119855822"/>
+      <w:bookmarkStart w:id="38" w:name="_Toc129695718"/>
       <w:r>
         <w:t>Използвани литературни източници</w:t>
       </w:r>
       <w:r>
         <w:t xml:space="preserve"> и Уеб сайтове</w:t>
       </w:r>
+      <w:bookmarkEnd w:id="37"/>
       <w:bookmarkEnd w:id="38"/>
-      <w:bookmarkEnd w:id="39"/>
     </w:p>
     <w:p>
       <w:r>
-        <w:t xml:space="preserve">Използвайте вградената функционалност на Word: </w:t>
-      </w:r>
-      <w:proofErr w:type="spellStart"/>
-      <w:r>
-        <w:t>References</w:t>
-      </w:r>
-      <w:proofErr w:type="spellEnd"/>
-      <w:r>
-        <w:t xml:space="preserve"> &gt; </w:t>
-      </w:r>
-      <w:proofErr w:type="spellStart"/>
-      <w:r>
-        <w:t>Citations</w:t>
-      </w:r>
-      <w:proofErr w:type="spellEnd"/>
-      <w:r>
-        <w:t xml:space="preserve"> &amp; </w:t>
-      </w:r>
-      <w:proofErr w:type="spellStart"/>
-      <w:r>
-        <w:t>Bibliography</w:t>
-      </w:r>
-      <w:proofErr w:type="spellEnd"/>
+        <w:t>Използвайте вградената функционалност на Word: References &gt; Citations &amp; Bibliography</w:t>
+      </w:r>
     </w:p>
     <w:p/>
     <w:p>
       <w:pPr>
-        <w:pStyle w:val="ListParagraph"/>
+        <w:pStyle w:val="a8"/>
         <w:numPr>
           <w:ilvl w:val="0"/>
           <w:numId w:val="6"/>
@@ -2854,7 +2792,7 @@
                     <pic:cNvPicPr/>
                   </pic:nvPicPr>
                   <pic:blipFill>
-                    <a:blip r:embed="rId15" cstate="print">
+                    <a:blip r:embed="rId14" cstate="print">
                       <a:extLst>
                         <a:ext uri="{28A0092B-C50C-407E-A947-70E740481C1C}">
                           <a14:useLocalDpi xmlns:a14="http://schemas.microsoft.com/office/drawing/2010/main" val="0"/>
@@ -2908,7 +2846,7 @@
     </w:p>
     <w:p>
       <w:pPr>
-        <w:pStyle w:val="ListParagraph"/>
+        <w:pStyle w:val="a8"/>
         <w:numPr>
           <w:ilvl w:val="0"/>
           <w:numId w:val="6"/>
@@ -2920,7 +2858,7 @@
     </w:p>
     <w:p>
       <w:pPr>
-        <w:pStyle w:val="ListParagraph"/>
+        <w:pStyle w:val="a8"/>
         <w:numPr>
           <w:ilvl w:val="0"/>
           <w:numId w:val="6"/>
@@ -2932,7 +2870,7 @@
     </w:p>
     <w:p>
       <w:pPr>
-        <w:pStyle w:val="ListParagraph"/>
+        <w:pStyle w:val="a8"/>
         <w:numPr>
           <w:ilvl w:val="0"/>
           <w:numId w:val="6"/>
@@ -2944,7 +2882,7 @@
     </w:p>
     <w:p>
       <w:pPr>
-        <w:pStyle w:val="ListParagraph"/>
+        <w:pStyle w:val="a8"/>
         <w:numPr>
           <w:ilvl w:val="0"/>
           <w:numId w:val="6"/>
@@ -2959,7 +2897,7 @@
     </w:p>
     <w:p>
       <w:pPr>
-        <w:pStyle w:val="ListParagraph"/>
+        <w:pStyle w:val="a8"/>
         <w:numPr>
           <w:ilvl w:val="0"/>
           <w:numId w:val="6"/>
@@ -2971,7 +2909,7 @@
     </w:p>
     <w:p>
       <w:pPr>
-        <w:pStyle w:val="ListParagraph"/>
+        <w:pStyle w:val="a8"/>
         <w:numPr>
           <w:ilvl w:val="0"/>
           <w:numId w:val="6"/>
@@ -2983,7 +2921,7 @@
     </w:p>
     <w:p>
       <w:pPr>
-        <w:pStyle w:val="ListParagraph"/>
+        <w:pStyle w:val="a8"/>
         <w:numPr>
           <w:ilvl w:val="0"/>
           <w:numId w:val="6"/>
@@ -2995,24 +2933,24 @@
     </w:p>
     <w:p>
       <w:pPr>
-        <w:pStyle w:val="ListParagraph"/>
+        <w:pStyle w:val="a8"/>
       </w:pPr>
     </w:p>
     <w:p>
       <w:pPr>
-        <w:pStyle w:val="Heading1"/>
-      </w:pPr>
-      <w:bookmarkStart w:id="40" w:name="_Toc119855823"/>
-      <w:bookmarkStart w:id="41" w:name="_Toc129695719"/>
+        <w:pStyle w:val="1"/>
+      </w:pPr>
+      <w:bookmarkStart w:id="39" w:name="_Toc119855823"/>
+      <w:bookmarkStart w:id="40" w:name="_Toc129695719"/>
       <w:r>
         <w:t>Приложения</w:t>
       </w:r>
+      <w:bookmarkEnd w:id="39"/>
       <w:bookmarkEnd w:id="40"/>
-      <w:bookmarkEnd w:id="41"/>
     </w:p>
     <w:p>
       <w:pPr>
-        <w:pStyle w:val="ListParagraph"/>
+        <w:pStyle w:val="a8"/>
         <w:rPr>
           <w:rFonts w:eastAsia="Times New Roman"/>
         </w:rPr>
@@ -3032,7 +2970,7 @@
     </w:p>
     <w:p>
       <w:pPr>
-        <w:pStyle w:val="ListParagraph"/>
+        <w:pStyle w:val="a8"/>
       </w:pPr>
     </w:p>
     <w:p>
@@ -3048,13 +2986,14 @@
     </w:p>
     <w:p>
       <w:pPr>
-        <w:pStyle w:val="ListParagraph"/>
+        <w:pStyle w:val="a8"/>
         <w:numPr>
           <w:ilvl w:val="0"/>
           <w:numId w:val="19"/>
         </w:numPr>
       </w:pPr>
       <w:r>
+        <w:lastRenderedPageBreak/>
         <w:t>Д</w:t>
       </w:r>
       <w:r>
@@ -3067,35 +3006,22 @@
         <w:t xml:space="preserve"> в </w:t>
       </w:r>
       <w:r>
-        <w:t xml:space="preserve">канала на екипа в </w:t>
-      </w:r>
-      <w:proofErr w:type="spellStart"/>
-      <w:r>
-        <w:t>Teams</w:t>
-      </w:r>
-      <w:proofErr w:type="spellEnd"/>
+        <w:t>канала на екипа в Teams</w:t>
+      </w:r>
       <w:r>
         <w:t>.</w:t>
       </w:r>
     </w:p>
     <w:p>
       <w:pPr>
-        <w:pStyle w:val="ListParagraph"/>
+        <w:pStyle w:val="a8"/>
         <w:numPr>
           <w:ilvl w:val="0"/>
           <w:numId w:val="19"/>
         </w:numPr>
       </w:pPr>
       <w:r>
-        <w:t xml:space="preserve">Кода на проекта, базата данни и документацията трябва да са налични в </w:t>
-      </w:r>
-      <w:proofErr w:type="spellStart"/>
-      <w:r>
-        <w:t>репозитори</w:t>
-      </w:r>
-      <w:proofErr w:type="spellEnd"/>
-      <w:r>
-        <w:t xml:space="preserve"> в </w:t>
+        <w:t xml:space="preserve">Кода на проекта, базата данни и документацията трябва да са налични в репозитори в </w:t>
       </w:r>
       <w:r>
         <w:rPr>
@@ -3114,20 +3040,20 @@
     </w:p>
     <w:p>
       <w:pPr>
-        <w:pStyle w:val="Heading1"/>
-      </w:pPr>
-      <w:bookmarkStart w:id="42" w:name="_Toc119855824"/>
-      <w:bookmarkStart w:id="43" w:name="_Toc129695720"/>
+        <w:pStyle w:val="1"/>
+      </w:pPr>
+      <w:bookmarkStart w:id="41" w:name="_Toc119855824"/>
+      <w:bookmarkStart w:id="42" w:name="_Toc129695720"/>
       <w:r>
         <w:lastRenderedPageBreak/>
         <w:t>Критерии и показатели за оценяване</w:t>
       </w:r>
+      <w:bookmarkEnd w:id="41"/>
       <w:bookmarkEnd w:id="42"/>
-      <w:bookmarkEnd w:id="43"/>
     </w:p>
     <w:tbl>
       <w:tblPr>
-        <w:tblStyle w:val="TableGrid0"/>
+        <w:tblStyle w:val="TableGrid"/>
         <w:tblW w:w="9589" w:type="dxa"/>
         <w:tblInd w:w="126" w:type="dxa"/>
         <w:tblCellMar>
@@ -4916,8 +4842,8 @@
       </w:pPr>
     </w:p>
     <w:sectPr>
-      <w:headerReference w:type="default" r:id="rId16"/>
-      <w:footerReference w:type="default" r:id="rId17"/>
+      <w:headerReference w:type="default" r:id="rId15"/>
+      <w:footerReference w:type="default" r:id="rId16"/>
       <w:pgSz w:w="11906" w:h="16838"/>
       <w:pgMar w:top="1701" w:right="1418" w:bottom="1418" w:left="1418" w:header="709" w:footer="709" w:gutter="0"/>
       <w:cols w:space="708"/>
@@ -4928,7 +4854,7 @@
 </file>
 
 <file path=word/endnotes.xml><?xml version="1.0" encoding="utf-8"?>
-<w:endnotes xmlns:wpc="http://schemas.microsoft.com/office/word/2010/wordprocessingCanvas" xmlns:cx="http://schemas.microsoft.com/office/drawing/2014/chartex" xmlns:cx1="http://schemas.microsoft.com/office/drawing/2015/9/8/chartex" xmlns:cx2="http://schemas.microsoft.com/office/drawing/2015/10/21/chartex" xmlns:cx3="http://schemas.microsoft.com/office/drawing/2016/5/9/chartex" xmlns:cx4="http://schemas.microsoft.com/office/drawing/2016/5/10/chartex" xmlns:cx5="http://schemas.microsoft.com/office/drawing/2016/5/11/chartex" xmlns:cx6="http://schemas.microsoft.com/office/drawing/2016/5/12/chartex" xmlns:cx7="http://schemas.microsoft.com/office/drawing/2016/5/13/chartex" xmlns:cx8="http://schemas.microsoft.com/office/drawing/2016/5/14/chartex" xmlns:mc="http://schemas.openxmlformats.org/markup-compatibility/2006" xmlns:aink="http://schemas.microsoft.com/office/drawing/2016/ink" xmlns:am3d="http://schemas.microsoft.com/office/drawing/2017/model3d" xmlns:o="urn:schemas-microsoft-com:office:office" xmlns:r="http://schemas.openxmlformats.org/officeDocument/2006/relationships" xmlns:m="http://schemas.openxmlformats.org/officeDocument/2006/math" xmlns:v="urn:schemas-microsoft-com:vml" xmlns:wp14="http://schemas.microsoft.com/office/word/2010/wordprocessingDrawing" xmlns:wp="http://schemas.openxmlformats.org/drawingml/2006/wordprocessingDrawing" xmlns:w10="urn:schemas-microsoft-com:office:word" xmlns:w="http://schemas.openxmlformats.org/wordprocessingml/2006/main" xmlns:w14="http://schemas.microsoft.com/office/word/2010/wordml" xmlns:w15="http://schemas.microsoft.com/office/word/2012/wordml" xmlns:w16cid="http://schemas.microsoft.com/office/word/2016/wordml/cid" xmlns:w16se="http://schemas.microsoft.com/office/word/2015/wordml/symex" xmlns:wpg="http://schemas.microsoft.com/office/word/2010/wordprocessingGroup" xmlns:wpi="http://schemas.microsoft.com/office/word/2010/wordprocessingInk" xmlns:wne="http://schemas.microsoft.com/office/word/2006/wordml" xmlns:wps="http://schemas.microsoft.com/office/word/2010/wordprocessingShape" mc:Ignorable="w14 w15 w16se w16cid wp14">
+<w:endnotes xmlns:wpc="http://schemas.microsoft.com/office/word/2010/wordprocessingCanvas" xmlns:cx="http://schemas.microsoft.com/office/drawing/2014/chartex" xmlns:cx1="http://schemas.microsoft.com/office/drawing/2015/9/8/chartex" xmlns:cx2="http://schemas.microsoft.com/office/drawing/2015/10/21/chartex" xmlns:cx3="http://schemas.microsoft.com/office/drawing/2016/5/9/chartex" xmlns:cx4="http://schemas.microsoft.com/office/drawing/2016/5/10/chartex" xmlns:cx5="http://schemas.microsoft.com/office/drawing/2016/5/11/chartex" xmlns:cx6="http://schemas.microsoft.com/office/drawing/2016/5/12/chartex" xmlns:cx7="http://schemas.microsoft.com/office/drawing/2016/5/13/chartex" xmlns:cx8="http://schemas.microsoft.com/office/drawing/2016/5/14/chartex" xmlns:mc="http://schemas.openxmlformats.org/markup-compatibility/2006" xmlns:aink="http://schemas.microsoft.com/office/drawing/2016/ink" xmlns:am3d="http://schemas.microsoft.com/office/drawing/2017/model3d" xmlns:o="urn:schemas-microsoft-com:office:office" xmlns:oel="http://schemas.microsoft.com/office/2019/extlst" xmlns:r="http://schemas.openxmlformats.org/officeDocument/2006/relationships" xmlns:m="http://schemas.openxmlformats.org/officeDocument/2006/math" xmlns:v="urn:schemas-microsoft-com:vml" xmlns:wp14="http://schemas.microsoft.com/office/word/2010/wordprocessingDrawing" xmlns:wp="http://schemas.openxmlformats.org/drawingml/2006/wordprocessingDrawing" xmlns:w10="urn:schemas-microsoft-com:office:word" xmlns:w="http://schemas.openxmlformats.org/wordprocessingml/2006/main" xmlns:w14="http://schemas.microsoft.com/office/word/2010/wordml" xmlns:w15="http://schemas.microsoft.com/office/word/2012/wordml" xmlns:w16cex="http://schemas.microsoft.com/office/word/2018/wordml/cex" xmlns:w16cid="http://schemas.microsoft.com/office/word/2016/wordml/cid" xmlns:w16="http://schemas.microsoft.com/office/word/2018/wordml" xmlns:w16sdtdh="http://schemas.microsoft.com/office/word/2020/wordml/sdtdatahash" xmlns:w16se="http://schemas.microsoft.com/office/word/2015/wordml/symex" xmlns:wpg="http://schemas.microsoft.com/office/word/2010/wordprocessingGroup" xmlns:wpi="http://schemas.microsoft.com/office/word/2010/wordprocessingInk" xmlns:wne="http://schemas.microsoft.com/office/word/2006/wordml" xmlns:wps="http://schemas.microsoft.com/office/word/2010/wordprocessingShape" mc:Ignorable="w14 w15 w16se w16cid w16 w16cex w16sdtdh wp14">
   <w:endnote w:type="separator" w:id="-1">
     <w:p>
       <w:r>
@@ -4950,10 +4876,10 @@
 </file>
 
 <file path=word/footer1.xml><?xml version="1.0" encoding="utf-8"?>
-<w:ftr xmlns:wpc="http://schemas.microsoft.com/office/word/2010/wordprocessingCanvas" xmlns:cx="http://schemas.microsoft.com/office/drawing/2014/chartex" xmlns:cx1="http://schemas.microsoft.com/office/drawing/2015/9/8/chartex" xmlns:cx2="http://schemas.microsoft.com/office/drawing/2015/10/21/chartex" xmlns:cx3="http://schemas.microsoft.com/office/drawing/2016/5/9/chartex" xmlns:cx4="http://schemas.microsoft.com/office/drawing/2016/5/10/chartex" xmlns:cx5="http://schemas.microsoft.com/office/drawing/2016/5/11/chartex" xmlns:cx6="http://schemas.microsoft.com/office/drawing/2016/5/12/chartex" xmlns:cx7="http://schemas.microsoft.com/office/drawing/2016/5/13/chartex" xmlns:cx8="http://schemas.microsoft.com/office/drawing/2016/5/14/chartex" xmlns:mc="http://schemas.openxmlformats.org/markup-compatibility/2006" xmlns:aink="http://schemas.microsoft.com/office/drawing/2016/ink" xmlns:am3d="http://schemas.microsoft.com/office/drawing/2017/model3d" xmlns:o="urn:schemas-microsoft-com:office:office" xmlns:r="http://schemas.openxmlformats.org/officeDocument/2006/relationships" xmlns:m="http://schemas.openxmlformats.org/officeDocument/2006/math" xmlns:v="urn:schemas-microsoft-com:vml" xmlns:wp14="http://schemas.microsoft.com/office/word/2010/wordprocessingDrawing" xmlns:wp="http://schemas.openxmlformats.org/drawingml/2006/wordprocessingDrawing" xmlns:w10="urn:schemas-microsoft-com:office:word" xmlns:w="http://schemas.openxmlformats.org/wordprocessingml/2006/main" xmlns:w14="http://schemas.microsoft.com/office/word/2010/wordml" xmlns:w15="http://schemas.microsoft.com/office/word/2012/wordml" xmlns:w16cid="http://schemas.microsoft.com/office/word/2016/wordml/cid" xmlns:w16se="http://schemas.microsoft.com/office/word/2015/wordml/symex" xmlns:wpg="http://schemas.microsoft.com/office/word/2010/wordprocessingGroup" xmlns:wpi="http://schemas.microsoft.com/office/word/2010/wordprocessingInk" xmlns:wne="http://schemas.microsoft.com/office/word/2006/wordml" xmlns:wps="http://schemas.microsoft.com/office/word/2010/wordprocessingShape" mc:Ignorable="w14 w15 w16se w16cid wp14">
+<w:ftr xmlns:wpc="http://schemas.microsoft.com/office/word/2010/wordprocessingCanvas" xmlns:cx="http://schemas.microsoft.com/office/drawing/2014/chartex" xmlns:cx1="http://schemas.microsoft.com/office/drawing/2015/9/8/chartex" xmlns:cx2="http://schemas.microsoft.com/office/drawing/2015/10/21/chartex" xmlns:cx3="http://schemas.microsoft.com/office/drawing/2016/5/9/chartex" xmlns:cx4="http://schemas.microsoft.com/office/drawing/2016/5/10/chartex" xmlns:cx5="http://schemas.microsoft.com/office/drawing/2016/5/11/chartex" xmlns:cx6="http://schemas.microsoft.com/office/drawing/2016/5/12/chartex" xmlns:cx7="http://schemas.microsoft.com/office/drawing/2016/5/13/chartex" xmlns:cx8="http://schemas.microsoft.com/office/drawing/2016/5/14/chartex" xmlns:mc="http://schemas.openxmlformats.org/markup-compatibility/2006" xmlns:aink="http://schemas.microsoft.com/office/drawing/2016/ink" xmlns:am3d="http://schemas.microsoft.com/office/drawing/2017/model3d" xmlns:o="urn:schemas-microsoft-com:office:office" xmlns:oel="http://schemas.microsoft.com/office/2019/extlst" xmlns:r="http://schemas.openxmlformats.org/officeDocument/2006/relationships" xmlns:m="http://schemas.openxmlformats.org/officeDocument/2006/math" xmlns:v="urn:schemas-microsoft-com:vml" xmlns:wp14="http://schemas.microsoft.com/office/word/2010/wordprocessingDrawing" xmlns:wp="http://schemas.openxmlformats.org/drawingml/2006/wordprocessingDrawing" xmlns:w10="urn:schemas-microsoft-com:office:word" xmlns:w="http://schemas.openxmlformats.org/wordprocessingml/2006/main" xmlns:w14="http://schemas.microsoft.com/office/word/2010/wordml" xmlns:w15="http://schemas.microsoft.com/office/word/2012/wordml" xmlns:w16cex="http://schemas.microsoft.com/office/word/2018/wordml/cex" xmlns:w16cid="http://schemas.microsoft.com/office/word/2016/wordml/cid" xmlns:w16="http://schemas.microsoft.com/office/word/2018/wordml" xmlns:w16sdtdh="http://schemas.microsoft.com/office/word/2020/wordml/sdtdatahash" xmlns:w16se="http://schemas.microsoft.com/office/word/2015/wordml/symex" xmlns:wpg="http://schemas.microsoft.com/office/word/2010/wordprocessingGroup" xmlns:wpi="http://schemas.microsoft.com/office/word/2010/wordprocessingInk" xmlns:wne="http://schemas.microsoft.com/office/word/2006/wordml" xmlns:wps="http://schemas.microsoft.com/office/word/2010/wordprocessingShape" mc:Ignorable="w14 w15 w16se w16cid w16 w16cex w16sdtdh wp14">
   <w:p>
     <w:pPr>
-      <w:pStyle w:val="Footer"/>
+      <w:pStyle w:val="a6"/>
     </w:pPr>
     <w:r>
       <w:fldChar w:fldCharType="begin"/>
@@ -4976,14 +4902,14 @@
   </w:p>
   <w:p>
     <w:pPr>
-      <w:pStyle w:val="Footer"/>
+      <w:pStyle w:val="a6"/>
     </w:pPr>
   </w:p>
 </w:ftr>
 </file>
 
 <file path=word/footnotes.xml><?xml version="1.0" encoding="utf-8"?>
-<w:footnotes xmlns:wpc="http://schemas.microsoft.com/office/word/2010/wordprocessingCanvas" xmlns:cx="http://schemas.microsoft.com/office/drawing/2014/chartex" xmlns:cx1="http://schemas.microsoft.com/office/drawing/2015/9/8/chartex" xmlns:cx2="http://schemas.microsoft.com/office/drawing/2015/10/21/chartex" xmlns:cx3="http://schemas.microsoft.com/office/drawing/2016/5/9/chartex" xmlns:cx4="http://schemas.microsoft.com/office/drawing/2016/5/10/chartex" xmlns:cx5="http://schemas.microsoft.com/office/drawing/2016/5/11/chartex" xmlns:cx6="http://schemas.microsoft.com/office/drawing/2016/5/12/chartex" xmlns:cx7="http://schemas.microsoft.com/office/drawing/2016/5/13/chartex" xmlns:cx8="http://schemas.microsoft.com/office/drawing/2016/5/14/chartex" xmlns:mc="http://schemas.openxmlformats.org/markup-compatibility/2006" xmlns:aink="http://schemas.microsoft.com/office/drawing/2016/ink" xmlns:am3d="http://schemas.microsoft.com/office/drawing/2017/model3d" xmlns:o="urn:schemas-microsoft-com:office:office" xmlns:r="http://schemas.openxmlformats.org/officeDocument/2006/relationships" xmlns:m="http://schemas.openxmlformats.org/officeDocument/2006/math" xmlns:v="urn:schemas-microsoft-com:vml" xmlns:wp14="http://schemas.microsoft.com/office/word/2010/wordprocessingDrawing" xmlns:wp="http://schemas.openxmlformats.org/drawingml/2006/wordprocessingDrawing" xmlns:w10="urn:schemas-microsoft-com:office:word" xmlns:w="http://schemas.openxmlformats.org/wordprocessingml/2006/main" xmlns:w14="http://schemas.microsoft.com/office/word/2010/wordml" xmlns:w15="http://schemas.microsoft.com/office/word/2012/wordml" xmlns:w16cid="http://schemas.microsoft.com/office/word/2016/wordml/cid" xmlns:w16se="http://schemas.microsoft.com/office/word/2015/wordml/symex" xmlns:wpg="http://schemas.microsoft.com/office/word/2010/wordprocessingGroup" xmlns:wpi="http://schemas.microsoft.com/office/word/2010/wordprocessingInk" xmlns:wne="http://schemas.microsoft.com/office/word/2006/wordml" xmlns:wps="http://schemas.microsoft.com/office/word/2010/wordprocessingShape" mc:Ignorable="w14 w15 w16se w16cid wp14">
+<w:footnotes xmlns:wpc="http://schemas.microsoft.com/office/word/2010/wordprocessingCanvas" xmlns:cx="http://schemas.microsoft.com/office/drawing/2014/chartex" xmlns:cx1="http://schemas.microsoft.com/office/drawing/2015/9/8/chartex" xmlns:cx2="http://schemas.microsoft.com/office/drawing/2015/10/21/chartex" xmlns:cx3="http://schemas.microsoft.com/office/drawing/2016/5/9/chartex" xmlns:cx4="http://schemas.microsoft.com/office/drawing/2016/5/10/chartex" xmlns:cx5="http://schemas.microsoft.com/office/drawing/2016/5/11/chartex" xmlns:cx6="http://schemas.microsoft.com/office/drawing/2016/5/12/chartex" xmlns:cx7="http://schemas.microsoft.com/office/drawing/2016/5/13/chartex" xmlns:cx8="http://schemas.microsoft.com/office/drawing/2016/5/14/chartex" xmlns:mc="http://schemas.openxmlformats.org/markup-compatibility/2006" xmlns:aink="http://schemas.microsoft.com/office/drawing/2016/ink" xmlns:am3d="http://schemas.microsoft.com/office/drawing/2017/model3d" xmlns:o="urn:schemas-microsoft-com:office:office" xmlns:oel="http://schemas.microsoft.com/office/2019/extlst" xmlns:r="http://schemas.openxmlformats.org/officeDocument/2006/relationships" xmlns:m="http://schemas.openxmlformats.org/officeDocument/2006/math" xmlns:v="urn:schemas-microsoft-com:vml" xmlns:wp14="http://schemas.microsoft.com/office/word/2010/wordprocessingDrawing" xmlns:wp="http://schemas.openxmlformats.org/drawingml/2006/wordprocessingDrawing" xmlns:w10="urn:schemas-microsoft-com:office:word" xmlns:w="http://schemas.openxmlformats.org/wordprocessingml/2006/main" xmlns:w14="http://schemas.microsoft.com/office/word/2010/wordml" xmlns:w15="http://schemas.microsoft.com/office/word/2012/wordml" xmlns:w16cex="http://schemas.microsoft.com/office/word/2018/wordml/cex" xmlns:w16cid="http://schemas.microsoft.com/office/word/2016/wordml/cid" xmlns:w16="http://schemas.microsoft.com/office/word/2018/wordml" xmlns:w16sdtdh="http://schemas.microsoft.com/office/word/2020/wordml/sdtdatahash" xmlns:w16se="http://schemas.microsoft.com/office/word/2015/wordml/symex" xmlns:wpg="http://schemas.microsoft.com/office/word/2010/wordprocessingGroup" xmlns:wpi="http://schemas.microsoft.com/office/word/2010/wordprocessingInk" xmlns:wne="http://schemas.microsoft.com/office/word/2006/wordml" xmlns:wps="http://schemas.microsoft.com/office/word/2010/wordprocessingShape" mc:Ignorable="w14 w15 w16se w16cid w16 w16cex w16sdtdh wp14">
   <w:footnote w:type="separator" w:id="-1">
     <w:p>
       <w:r>
@@ -5005,10 +4931,10 @@
 </file>
 
 <file path=word/header1.xml><?xml version="1.0" encoding="utf-8"?>
-<w:hdr xmlns:wpc="http://schemas.microsoft.com/office/word/2010/wordprocessingCanvas" xmlns:cx="http://schemas.microsoft.com/office/drawing/2014/chartex" xmlns:cx1="http://schemas.microsoft.com/office/drawing/2015/9/8/chartex" xmlns:cx2="http://schemas.microsoft.com/office/drawing/2015/10/21/chartex" xmlns:cx3="http://schemas.microsoft.com/office/drawing/2016/5/9/chartex" xmlns:cx4="http://schemas.microsoft.com/office/drawing/2016/5/10/chartex" xmlns:cx5="http://schemas.microsoft.com/office/drawing/2016/5/11/chartex" xmlns:cx6="http://schemas.microsoft.com/office/drawing/2016/5/12/chartex" xmlns:cx7="http://schemas.microsoft.com/office/drawing/2016/5/13/chartex" xmlns:cx8="http://schemas.microsoft.com/office/drawing/2016/5/14/chartex" xmlns:mc="http://schemas.openxmlformats.org/markup-compatibility/2006" xmlns:aink="http://schemas.microsoft.com/office/drawing/2016/ink" xmlns:am3d="http://schemas.microsoft.com/office/drawing/2017/model3d" xmlns:o="urn:schemas-microsoft-com:office:office" xmlns:r="http://schemas.openxmlformats.org/officeDocument/2006/relationships" xmlns:m="http://schemas.openxmlformats.org/officeDocument/2006/math" xmlns:v="urn:schemas-microsoft-com:vml" xmlns:wp14="http://schemas.microsoft.com/office/word/2010/wordprocessingDrawing" xmlns:wp="http://schemas.openxmlformats.org/drawingml/2006/wordprocessingDrawing" xmlns:w10="urn:schemas-microsoft-com:office:word" xmlns:w="http://schemas.openxmlformats.org/wordprocessingml/2006/main" xmlns:w14="http://schemas.microsoft.com/office/word/2010/wordml" xmlns:w15="http://schemas.microsoft.com/office/word/2012/wordml" xmlns:w16cid="http://schemas.microsoft.com/office/word/2016/wordml/cid" xmlns:w16se="http://schemas.microsoft.com/office/word/2015/wordml/symex" xmlns:wpg="http://schemas.microsoft.com/office/word/2010/wordprocessingGroup" xmlns:wpi="http://schemas.microsoft.com/office/word/2010/wordprocessingInk" xmlns:wne="http://schemas.microsoft.com/office/word/2006/wordml" xmlns:wps="http://schemas.microsoft.com/office/word/2010/wordprocessingShape" mc:Ignorable="w14 w15 w16se w16cid wp14">
+<w:hdr xmlns:wpc="http://schemas.microsoft.com/office/word/2010/wordprocessingCanvas" xmlns:cx="http://schemas.microsoft.com/office/drawing/2014/chartex" xmlns:cx1="http://schemas.microsoft.com/office/drawing/2015/9/8/chartex" xmlns:cx2="http://schemas.microsoft.com/office/drawing/2015/10/21/chartex" xmlns:cx3="http://schemas.microsoft.com/office/drawing/2016/5/9/chartex" xmlns:cx4="http://schemas.microsoft.com/office/drawing/2016/5/10/chartex" xmlns:cx5="http://schemas.microsoft.com/office/drawing/2016/5/11/chartex" xmlns:cx6="http://schemas.microsoft.com/office/drawing/2016/5/12/chartex" xmlns:cx7="http://schemas.microsoft.com/office/drawing/2016/5/13/chartex" xmlns:cx8="http://schemas.microsoft.com/office/drawing/2016/5/14/chartex" xmlns:mc="http://schemas.openxmlformats.org/markup-compatibility/2006" xmlns:aink="http://schemas.microsoft.com/office/drawing/2016/ink" xmlns:am3d="http://schemas.microsoft.com/office/drawing/2017/model3d" xmlns:o="urn:schemas-microsoft-com:office:office" xmlns:oel="http://schemas.microsoft.com/office/2019/extlst" xmlns:r="http://schemas.openxmlformats.org/officeDocument/2006/relationships" xmlns:m="http://schemas.openxmlformats.org/officeDocument/2006/math" xmlns:v="urn:schemas-microsoft-com:vml" xmlns:wp14="http://schemas.microsoft.com/office/word/2010/wordprocessingDrawing" xmlns:wp="http://schemas.openxmlformats.org/drawingml/2006/wordprocessingDrawing" xmlns:w10="urn:schemas-microsoft-com:office:word" xmlns:w="http://schemas.openxmlformats.org/wordprocessingml/2006/main" xmlns:w14="http://schemas.microsoft.com/office/word/2010/wordml" xmlns:w15="http://schemas.microsoft.com/office/word/2012/wordml" xmlns:w16cex="http://schemas.microsoft.com/office/word/2018/wordml/cex" xmlns:w16cid="http://schemas.microsoft.com/office/word/2016/wordml/cid" xmlns:w16="http://schemas.microsoft.com/office/word/2018/wordml" xmlns:w16sdtdh="http://schemas.microsoft.com/office/word/2020/wordml/sdtdatahash" xmlns:w16se="http://schemas.microsoft.com/office/word/2015/wordml/symex" xmlns:wpg="http://schemas.microsoft.com/office/word/2010/wordprocessingGroup" xmlns:wpi="http://schemas.microsoft.com/office/word/2010/wordprocessingInk" xmlns:wne="http://schemas.microsoft.com/office/word/2006/wordml" xmlns:wps="http://schemas.microsoft.com/office/word/2010/wordprocessingShape" mc:Ignorable="w14 w15 w16se w16cid w16 w16cex w16sdtdh wp14">
   <w:p>
     <w:pPr>
-      <w:pStyle w:val="NoSpacing"/>
+      <w:pStyle w:val="a9"/>
       <w:rPr>
         <w:b/>
         <w:color w:val="2E74B5" w:themeColor="accent1" w:themeShade="BF"/>
@@ -5104,7 +5030,7 @@
   </w:p>
   <w:p>
     <w:pPr>
-      <w:pStyle w:val="NoSpacing"/>
+      <w:pStyle w:val="a9"/>
       <w:rPr>
         <w:spacing w:val="24"/>
         <w:sz w:val="16"/>
@@ -5120,7 +5046,7 @@
     <w:hyperlink r:id="rId2" w:history="1">
       <w:r>
         <w:rPr>
-          <w:rStyle w:val="Hyperlink"/>
+          <w:rStyle w:val="a3"/>
           <w:spacing w:val="24"/>
           <w:sz w:val="16"/>
         </w:rPr>
@@ -5138,19 +5064,8 @@
 </w:hdr>
 </file>
 
-<file path=word/intelligence2.xml><?xml version="1.0" encoding="utf-8"?>
-<int2:intelligence xmlns:int2="http://schemas.microsoft.com/office/intelligence/2020/intelligence">
-  <int2:observations>
-    <int2:textHash int2:hashCode="On6Ja++U8ZMkO8" int2:id="lgbkne0D">
-      <int2:state int2:type="LegacyProofing" int2:value="Rejected"/>
-    </int2:textHash>
-  </int2:observations>
-  <int2:intelligenceSettings/>
-</int2:intelligence>
-</file>
-
 <file path=word/numbering.xml><?xml version="1.0" encoding="utf-8"?>
-<w:numbering xmlns:wpc="http://schemas.microsoft.com/office/word/2010/wordprocessingCanvas" xmlns:cx="http://schemas.microsoft.com/office/drawing/2014/chartex" xmlns:cx1="http://schemas.microsoft.com/office/drawing/2015/9/8/chartex" xmlns:cx2="http://schemas.microsoft.com/office/drawing/2015/10/21/chartex" xmlns:cx3="http://schemas.microsoft.com/office/drawing/2016/5/9/chartex" xmlns:cx4="http://schemas.microsoft.com/office/drawing/2016/5/10/chartex" xmlns:cx5="http://schemas.microsoft.com/office/drawing/2016/5/11/chartex" xmlns:cx6="http://schemas.microsoft.com/office/drawing/2016/5/12/chartex" xmlns:cx7="http://schemas.microsoft.com/office/drawing/2016/5/13/chartex" xmlns:cx8="http://schemas.microsoft.com/office/drawing/2016/5/14/chartex" xmlns:mc="http://schemas.openxmlformats.org/markup-compatibility/2006" xmlns:aink="http://schemas.microsoft.com/office/drawing/2016/ink" xmlns:am3d="http://schemas.microsoft.com/office/drawing/2017/model3d" xmlns:o="urn:schemas-microsoft-com:office:office" xmlns:r="http://schemas.openxmlformats.org/officeDocument/2006/relationships" xmlns:m="http://schemas.openxmlformats.org/officeDocument/2006/math" xmlns:v="urn:schemas-microsoft-com:vml" xmlns:wp14="http://schemas.microsoft.com/office/word/2010/wordprocessingDrawing" xmlns:wp="http://schemas.openxmlformats.org/drawingml/2006/wordprocessingDrawing" xmlns:w10="urn:schemas-microsoft-com:office:word" xmlns:w="http://schemas.openxmlformats.org/wordprocessingml/2006/main" xmlns:w14="http://schemas.microsoft.com/office/word/2010/wordml" xmlns:w15="http://schemas.microsoft.com/office/word/2012/wordml" xmlns:w16cid="http://schemas.microsoft.com/office/word/2016/wordml/cid" xmlns:w16se="http://schemas.microsoft.com/office/word/2015/wordml/symex" xmlns:wpg="http://schemas.microsoft.com/office/word/2010/wordprocessingGroup" xmlns:wpi="http://schemas.microsoft.com/office/word/2010/wordprocessingInk" xmlns:wne="http://schemas.microsoft.com/office/word/2006/wordml" xmlns:wps="http://schemas.microsoft.com/office/word/2010/wordprocessingShape" mc:Ignorable="w14 w15 w16se w16cid wp14">
+<w:numbering xmlns:wpc="http://schemas.microsoft.com/office/word/2010/wordprocessingCanvas" xmlns:cx="http://schemas.microsoft.com/office/drawing/2014/chartex" xmlns:cx1="http://schemas.microsoft.com/office/drawing/2015/9/8/chartex" xmlns:cx2="http://schemas.microsoft.com/office/drawing/2015/10/21/chartex" xmlns:cx3="http://schemas.microsoft.com/office/drawing/2016/5/9/chartex" xmlns:cx4="http://schemas.microsoft.com/office/drawing/2016/5/10/chartex" xmlns:cx5="http://schemas.microsoft.com/office/drawing/2016/5/11/chartex" xmlns:cx6="http://schemas.microsoft.com/office/drawing/2016/5/12/chartex" xmlns:cx7="http://schemas.microsoft.com/office/drawing/2016/5/13/chartex" xmlns:cx8="http://schemas.microsoft.com/office/drawing/2016/5/14/chartex" xmlns:mc="http://schemas.openxmlformats.org/markup-compatibility/2006" xmlns:aink="http://schemas.microsoft.com/office/drawing/2016/ink" xmlns:am3d="http://schemas.microsoft.com/office/drawing/2017/model3d" xmlns:o="urn:schemas-microsoft-com:office:office" xmlns:oel="http://schemas.microsoft.com/office/2019/extlst" xmlns:r="http://schemas.openxmlformats.org/officeDocument/2006/relationships" xmlns:m="http://schemas.openxmlformats.org/officeDocument/2006/math" xmlns:v="urn:schemas-microsoft-com:vml" xmlns:wp14="http://schemas.microsoft.com/office/word/2010/wordprocessingDrawing" xmlns:wp="http://schemas.openxmlformats.org/drawingml/2006/wordprocessingDrawing" xmlns:w10="urn:schemas-microsoft-com:office:word" xmlns:w="http://schemas.openxmlformats.org/wordprocessingml/2006/main" xmlns:w14="http://schemas.microsoft.com/office/word/2010/wordml" xmlns:w15="http://schemas.microsoft.com/office/word/2012/wordml" xmlns:w16cex="http://schemas.microsoft.com/office/word/2018/wordml/cex" xmlns:w16cid="http://schemas.microsoft.com/office/word/2016/wordml/cid" xmlns:w16="http://schemas.microsoft.com/office/word/2018/wordml" xmlns:w16sdtdh="http://schemas.microsoft.com/office/word/2020/wordml/sdtdatahash" xmlns:w16se="http://schemas.microsoft.com/office/word/2015/wordml/symex" xmlns:wpg="http://schemas.microsoft.com/office/word/2010/wordprocessingGroup" xmlns:wpi="http://schemas.microsoft.com/office/word/2010/wordprocessingInk" xmlns:wne="http://schemas.microsoft.com/office/word/2006/wordml" xmlns:wps="http://schemas.microsoft.com/office/word/2010/wordprocessingShape" mc:Ignorable="w14 w15 w16se w16cid w16 w16cex w16sdtdh wp14">
   <w:abstractNum w:abstractNumId="0" w15:restartNumberingAfterBreak="0">
     <w:nsid w:val="03BB3E53"/>
     <w:multiLevelType w:val="hybridMultilevel"/>
@@ -6018,6 +5933,119 @@
     </w:lvl>
   </w:abstractNum>
   <w:abstractNum w:abstractNumId="9" w15:restartNumberingAfterBreak="0">
+    <w:nsid w:val="3F486C99"/>
+    <w:multiLevelType w:val="hybridMultilevel"/>
+    <w:tmpl w:val="FA6E1940"/>
+    <w:lvl w:ilvl="0" w:tplc="04020001">
+      <w:start w:val="1"/>
+      <w:numFmt w:val="bullet"/>
+      <w:lvlText w:val=""/>
+      <w:lvlJc w:val="left"/>
+      <w:pPr>
+        <w:ind w:left="1145" w:hanging="360"/>
+      </w:pPr>
+      <w:rPr>
+        <w:rFonts w:ascii="Symbol" w:hAnsi="Symbol" w:hint="default"/>
+      </w:rPr>
+    </w:lvl>
+    <w:lvl w:ilvl="1" w:tplc="04020003" w:tentative="1">
+      <w:start w:val="1"/>
+      <w:numFmt w:val="bullet"/>
+      <w:lvlText w:val="o"/>
+      <w:lvlJc w:val="left"/>
+      <w:pPr>
+        <w:ind w:left="1865" w:hanging="360"/>
+      </w:pPr>
+      <w:rPr>
+        <w:rFonts w:ascii="Courier New" w:hAnsi="Courier New" w:cs="Courier New" w:hint="default"/>
+      </w:rPr>
+    </w:lvl>
+    <w:lvl w:ilvl="2" w:tplc="04020005" w:tentative="1">
+      <w:start w:val="1"/>
+      <w:numFmt w:val="bullet"/>
+      <w:lvlText w:val=""/>
+      <w:lvlJc w:val="left"/>
+      <w:pPr>
+        <w:ind w:left="2585" w:hanging="360"/>
+      </w:pPr>
+      <w:rPr>
+        <w:rFonts w:ascii="Wingdings" w:hAnsi="Wingdings" w:hint="default"/>
+      </w:rPr>
+    </w:lvl>
+    <w:lvl w:ilvl="3" w:tplc="04020001" w:tentative="1">
+      <w:start w:val="1"/>
+      <w:numFmt w:val="bullet"/>
+      <w:lvlText w:val=""/>
+      <w:lvlJc w:val="left"/>
+      <w:pPr>
+        <w:ind w:left="3305" w:hanging="360"/>
+      </w:pPr>
+      <w:rPr>
+        <w:rFonts w:ascii="Symbol" w:hAnsi="Symbol" w:hint="default"/>
+      </w:rPr>
+    </w:lvl>
+    <w:lvl w:ilvl="4" w:tplc="04020003" w:tentative="1">
+      <w:start w:val="1"/>
+      <w:numFmt w:val="bullet"/>
+      <w:lvlText w:val="o"/>
+      <w:lvlJc w:val="left"/>
+      <w:pPr>
+        <w:ind w:left="4025" w:hanging="360"/>
+      </w:pPr>
+      <w:rPr>
+        <w:rFonts w:ascii="Courier New" w:hAnsi="Courier New" w:cs="Courier New" w:hint="default"/>
+      </w:rPr>
+    </w:lvl>
+    <w:lvl w:ilvl="5" w:tplc="04020005" w:tentative="1">
+      <w:start w:val="1"/>
+      <w:numFmt w:val="bullet"/>
+      <w:lvlText w:val=""/>
+      <w:lvlJc w:val="left"/>
+      <w:pPr>
+        <w:ind w:left="4745" w:hanging="360"/>
+      </w:pPr>
+      <w:rPr>
+        <w:rFonts w:ascii="Wingdings" w:hAnsi="Wingdings" w:hint="default"/>
+      </w:rPr>
+    </w:lvl>
+    <w:lvl w:ilvl="6" w:tplc="04020001" w:tentative="1">
+      <w:start w:val="1"/>
+      <w:numFmt w:val="bullet"/>
+      <w:lvlText w:val=""/>
+      <w:lvlJc w:val="left"/>
+      <w:pPr>
+        <w:ind w:left="5465" w:hanging="360"/>
+      </w:pPr>
+      <w:rPr>
+        <w:rFonts w:ascii="Symbol" w:hAnsi="Symbol" w:hint="default"/>
+      </w:rPr>
+    </w:lvl>
+    <w:lvl w:ilvl="7" w:tplc="04020003" w:tentative="1">
+      <w:start w:val="1"/>
+      <w:numFmt w:val="bullet"/>
+      <w:lvlText w:val="o"/>
+      <w:lvlJc w:val="left"/>
+      <w:pPr>
+        <w:ind w:left="6185" w:hanging="360"/>
+      </w:pPr>
+      <w:rPr>
+        <w:rFonts w:ascii="Courier New" w:hAnsi="Courier New" w:cs="Courier New" w:hint="default"/>
+      </w:rPr>
+    </w:lvl>
+    <w:lvl w:ilvl="8" w:tplc="04020005" w:tentative="1">
+      <w:start w:val="1"/>
+      <w:numFmt w:val="bullet"/>
+      <w:lvlText w:val=""/>
+      <w:lvlJc w:val="left"/>
+      <w:pPr>
+        <w:ind w:left="6905" w:hanging="360"/>
+      </w:pPr>
+      <w:rPr>
+        <w:rFonts w:ascii="Wingdings" w:hAnsi="Wingdings" w:hint="default"/>
+      </w:rPr>
+    </w:lvl>
+  </w:abstractNum>
+  <w:abstractNum w:abstractNumId="10" w15:restartNumberingAfterBreak="0">
     <w:nsid w:val="3FC22A6F"/>
     <w:multiLevelType w:val="hybridMultilevel"/>
     <w:tmpl w:val="31920442"/>
@@ -6130,7 +6158,7 @@
       </w:rPr>
     </w:lvl>
   </w:abstractNum>
-  <w:abstractNum w:abstractNumId="10" w15:restartNumberingAfterBreak="0">
+  <w:abstractNum w:abstractNumId="11" w15:restartNumberingAfterBreak="0">
     <w:nsid w:val="442B68F2"/>
     <w:multiLevelType w:val="hybridMultilevel"/>
     <w:tmpl w:val="B24234C8"/>
@@ -6243,7 +6271,7 @@
       </w:rPr>
     </w:lvl>
   </w:abstractNum>
-  <w:abstractNum w:abstractNumId="11" w15:restartNumberingAfterBreak="0">
+  <w:abstractNum w:abstractNumId="12" w15:restartNumberingAfterBreak="0">
     <w:nsid w:val="4E4E5B7E"/>
     <w:multiLevelType w:val="hybridMultilevel"/>
     <w:tmpl w:val="91A4AB78"/>
@@ -6329,7 +6357,7 @@
       </w:pPr>
     </w:lvl>
   </w:abstractNum>
-  <w:abstractNum w:abstractNumId="12" w15:restartNumberingAfterBreak="0">
+  <w:abstractNum w:abstractNumId="13" w15:restartNumberingAfterBreak="0">
     <w:nsid w:val="52316DD5"/>
     <w:multiLevelType w:val="hybridMultilevel"/>
     <w:tmpl w:val="91A4AB78"/>
@@ -6415,7 +6443,7 @@
       </w:pPr>
     </w:lvl>
   </w:abstractNum>
-  <w:abstractNum w:abstractNumId="13" w15:restartNumberingAfterBreak="0">
+  <w:abstractNum w:abstractNumId="14" w15:restartNumberingAfterBreak="0">
     <w:nsid w:val="53F77CD8"/>
     <w:multiLevelType w:val="hybridMultilevel"/>
     <w:tmpl w:val="8DD25D98"/>
@@ -6501,7 +6529,7 @@
       </w:pPr>
     </w:lvl>
   </w:abstractNum>
-  <w:abstractNum w:abstractNumId="14" w15:restartNumberingAfterBreak="0">
+  <w:abstractNum w:abstractNumId="15" w15:restartNumberingAfterBreak="0">
     <w:nsid w:val="5C4B7129"/>
     <w:multiLevelType w:val="hybridMultilevel"/>
     <w:tmpl w:val="08643CA2"/>
@@ -6614,7 +6642,7 @@
       </w:rPr>
     </w:lvl>
   </w:abstractNum>
-  <w:abstractNum w:abstractNumId="15" w15:restartNumberingAfterBreak="0">
+  <w:abstractNum w:abstractNumId="16" w15:restartNumberingAfterBreak="0">
     <w:nsid w:val="5D4D0F38"/>
     <w:multiLevelType w:val="hybridMultilevel"/>
     <w:tmpl w:val="1EB8F604"/>
@@ -6700,14 +6728,14 @@
       </w:pPr>
     </w:lvl>
   </w:abstractNum>
-  <w:abstractNum w:abstractNumId="16" w15:restartNumberingAfterBreak="0">
+  <w:abstractNum w:abstractNumId="17" w15:restartNumberingAfterBreak="0">
     <w:nsid w:val="64F14D43"/>
     <w:multiLevelType w:val="multilevel"/>
     <w:tmpl w:val="04020025"/>
     <w:lvl w:ilvl="0">
       <w:start w:val="1"/>
       <w:numFmt w:val="decimal"/>
-      <w:pStyle w:val="Heading1"/>
+      <w:pStyle w:val="1"/>
       <w:lvlText w:val="%1"/>
       <w:lvlJc w:val="left"/>
       <w:pPr>
@@ -6717,7 +6745,7 @@
     <w:lvl w:ilvl="1">
       <w:start w:val="1"/>
       <w:numFmt w:val="decimal"/>
-      <w:pStyle w:val="Heading2"/>
+      <w:pStyle w:val="2"/>
       <w:lvlText w:val="%1.%2"/>
       <w:lvlJc w:val="left"/>
       <w:pPr>
@@ -6727,7 +6755,7 @@
     <w:lvl w:ilvl="2">
       <w:start w:val="1"/>
       <w:numFmt w:val="decimal"/>
-      <w:pStyle w:val="Heading3"/>
+      <w:pStyle w:val="3"/>
       <w:lvlText w:val="%1.%2.%3"/>
       <w:lvlJc w:val="left"/>
       <w:pPr>
@@ -6737,7 +6765,7 @@
     <w:lvl w:ilvl="3">
       <w:start w:val="1"/>
       <w:numFmt w:val="decimal"/>
-      <w:pStyle w:val="Heading4"/>
+      <w:pStyle w:val="4"/>
       <w:lvlText w:val="%1.%2.%3.%4"/>
       <w:lvlJc w:val="left"/>
       <w:pPr>
@@ -6747,7 +6775,7 @@
     <w:lvl w:ilvl="4">
       <w:start w:val="1"/>
       <w:numFmt w:val="decimal"/>
-      <w:pStyle w:val="Heading5"/>
+      <w:pStyle w:val="5"/>
       <w:lvlText w:val="%1.%2.%3.%4.%5"/>
       <w:lvlJc w:val="left"/>
       <w:pPr>
@@ -6757,7 +6785,7 @@
     <w:lvl w:ilvl="5">
       <w:start w:val="1"/>
       <w:numFmt w:val="decimal"/>
-      <w:pStyle w:val="Heading6"/>
+      <w:pStyle w:val="6"/>
       <w:lvlText w:val="%1.%2.%3.%4.%5.%6"/>
       <w:lvlJc w:val="left"/>
       <w:pPr>
@@ -6767,7 +6795,7 @@
     <w:lvl w:ilvl="6">
       <w:start w:val="1"/>
       <w:numFmt w:val="decimal"/>
-      <w:pStyle w:val="Heading7"/>
+      <w:pStyle w:val="7"/>
       <w:lvlText w:val="%1.%2.%3.%4.%5.%6.%7"/>
       <w:lvlJc w:val="left"/>
       <w:pPr>
@@ -6777,7 +6805,7 @@
     <w:lvl w:ilvl="7">
       <w:start w:val="1"/>
       <w:numFmt w:val="decimal"/>
-      <w:pStyle w:val="Heading8"/>
+      <w:pStyle w:val="8"/>
       <w:lvlText w:val="%1.%2.%3.%4.%5.%6.%7.%8"/>
       <w:lvlJc w:val="left"/>
       <w:pPr>
@@ -6787,7 +6815,7 @@
     <w:lvl w:ilvl="8">
       <w:start w:val="1"/>
       <w:numFmt w:val="decimal"/>
-      <w:pStyle w:val="Heading9"/>
+      <w:pStyle w:val="9"/>
       <w:lvlText w:val="%1.%2.%3.%4.%5.%6.%7.%8.%9"/>
       <w:lvlJc w:val="left"/>
       <w:pPr>
@@ -6795,7 +6823,7 @@
       </w:pPr>
     </w:lvl>
   </w:abstractNum>
-  <w:abstractNum w:abstractNumId="17" w15:restartNumberingAfterBreak="0">
+  <w:abstractNum w:abstractNumId="18" w15:restartNumberingAfterBreak="0">
     <w:nsid w:val="73832A5B"/>
     <w:multiLevelType w:val="hybridMultilevel"/>
     <w:tmpl w:val="395CD9F6"/>
@@ -6908,92 +6936,95 @@
       </w:rPr>
     </w:lvl>
   </w:abstractNum>
-  <w:num w:numId="1">
+  <w:num w:numId="1" w16cid:durableId="1104614693">
     <w:abstractNumId w:val="1"/>
   </w:num>
-  <w:num w:numId="2">
+  <w:num w:numId="2" w16cid:durableId="709114547">
+    <w:abstractNumId w:val="17"/>
+  </w:num>
+  <w:num w:numId="3" w16cid:durableId="1771198445">
+    <w:abstractNumId w:val="11"/>
+  </w:num>
+  <w:num w:numId="4" w16cid:durableId="2137986463">
+    <w:abstractNumId w:val="10"/>
+  </w:num>
+  <w:num w:numId="5" w16cid:durableId="908418940">
+    <w:abstractNumId w:val="2"/>
+  </w:num>
+  <w:num w:numId="6" w16cid:durableId="802776172">
+    <w:abstractNumId w:val="14"/>
+  </w:num>
+  <w:num w:numId="7" w16cid:durableId="1067342707">
+    <w:abstractNumId w:val="0"/>
+  </w:num>
+  <w:num w:numId="8" w16cid:durableId="1556622585">
+    <w:abstractNumId w:val="8"/>
+  </w:num>
+  <w:num w:numId="9" w16cid:durableId="1797330386">
+    <w:abstractNumId w:val="15"/>
+  </w:num>
+  <w:num w:numId="10" w16cid:durableId="1217281480">
+    <w:abstractNumId w:val="18"/>
+  </w:num>
+  <w:num w:numId="11" w16cid:durableId="1723482816">
+    <w:abstractNumId w:val="12"/>
+  </w:num>
+  <w:num w:numId="12" w16cid:durableId="1108429045">
+    <w:abstractNumId w:val="17"/>
+  </w:num>
+  <w:num w:numId="13" w16cid:durableId="806972910">
+    <w:abstractNumId w:val="6"/>
+  </w:num>
+  <w:num w:numId="14" w16cid:durableId="46338085">
+    <w:abstractNumId w:val="3"/>
+  </w:num>
+  <w:num w:numId="15" w16cid:durableId="1226719126">
+    <w:abstractNumId w:val="7"/>
+  </w:num>
+  <w:num w:numId="16" w16cid:durableId="318581381">
+    <w:abstractNumId w:val="4"/>
+  </w:num>
+  <w:num w:numId="17" w16cid:durableId="410085976">
+    <w:abstractNumId w:val="5"/>
+  </w:num>
+  <w:num w:numId="18" w16cid:durableId="147988391">
     <w:abstractNumId w:val="16"/>
   </w:num>
-  <w:num w:numId="3">
-    <w:abstractNumId w:val="10"/>
-  </w:num>
-  <w:num w:numId="4">
-    <w:abstractNumId w:val="9"/>
-  </w:num>
-  <w:num w:numId="5">
-    <w:abstractNumId w:val="2"/>
-  </w:num>
-  <w:num w:numId="6">
+  <w:num w:numId="19" w16cid:durableId="472525147">
     <w:abstractNumId w:val="13"/>
   </w:num>
-  <w:num w:numId="7">
-    <w:abstractNumId w:val="0"/>
-  </w:num>
-  <w:num w:numId="8">
-    <w:abstractNumId w:val="8"/>
-  </w:num>
-  <w:num w:numId="9">
-    <w:abstractNumId w:val="14"/>
-  </w:num>
-  <w:num w:numId="10">
+  <w:num w:numId="20" w16cid:durableId="111092271">
     <w:abstractNumId w:val="17"/>
   </w:num>
-  <w:num w:numId="11">
-    <w:abstractNumId w:val="11"/>
+  <w:num w:numId="21" w16cid:durableId="604924783">
+    <w:abstractNumId w:val="17"/>
   </w:num>
-  <w:num w:numId="12">
-    <w:abstractNumId w:val="16"/>
+  <w:num w:numId="22" w16cid:durableId="160004711">
+    <w:abstractNumId w:val="17"/>
   </w:num>
-  <w:num w:numId="13">
-    <w:abstractNumId w:val="6"/>
+  <w:num w:numId="23" w16cid:durableId="1539658190">
+    <w:abstractNumId w:val="17"/>
   </w:num>
-  <w:num w:numId="14">
-    <w:abstractNumId w:val="3"/>
+  <w:num w:numId="24" w16cid:durableId="831411236">
+    <w:abstractNumId w:val="17"/>
   </w:num>
-  <w:num w:numId="15">
-    <w:abstractNumId w:val="7"/>
+  <w:num w:numId="25" w16cid:durableId="2061781364">
+    <w:abstractNumId w:val="17"/>
   </w:num>
-  <w:num w:numId="16">
-    <w:abstractNumId w:val="4"/>
+  <w:num w:numId="26" w16cid:durableId="448084969">
+    <w:abstractNumId w:val="17"/>
   </w:num>
-  <w:num w:numId="17">
-    <w:abstractNumId w:val="5"/>
+  <w:num w:numId="27" w16cid:durableId="1618096034">
+    <w:abstractNumId w:val="17"/>
   </w:num>
-  <w:num w:numId="18">
-    <w:abstractNumId w:val="15"/>
-  </w:num>
-  <w:num w:numId="19">
-    <w:abstractNumId w:val="12"/>
-  </w:num>
-  <w:num w:numId="20">
-    <w:abstractNumId w:val="16"/>
-  </w:num>
-  <w:num w:numId="21">
-    <w:abstractNumId w:val="16"/>
-  </w:num>
-  <w:num w:numId="22">
-    <w:abstractNumId w:val="16"/>
-  </w:num>
-  <w:num w:numId="23">
-    <w:abstractNumId w:val="16"/>
-  </w:num>
-  <w:num w:numId="24">
-    <w:abstractNumId w:val="16"/>
-  </w:num>
-  <w:num w:numId="25">
-    <w:abstractNumId w:val="16"/>
-  </w:num>
-  <w:num w:numId="26">
-    <w:abstractNumId w:val="16"/>
-  </w:num>
-  <w:num w:numId="27">
-    <w:abstractNumId w:val="16"/>
+  <w:num w:numId="28" w16cid:durableId="324089220">
+    <w:abstractNumId w:val="9"/>
   </w:num>
 </w:numbering>
 </file>
 
 <file path=word/styles.xml><?xml version="1.0" encoding="utf-8"?>
-<w:styles xmlns:mc="http://schemas.openxmlformats.org/markup-compatibility/2006" xmlns:r="http://schemas.openxmlformats.org/officeDocument/2006/relationships" xmlns:w="http://schemas.openxmlformats.org/wordprocessingml/2006/main" xmlns:w14="http://schemas.microsoft.com/office/word/2010/wordml" xmlns:w15="http://schemas.microsoft.com/office/word/2012/wordml" xmlns:w16cid="http://schemas.microsoft.com/office/word/2016/wordml/cid" xmlns:w16se="http://schemas.microsoft.com/office/word/2015/wordml/symex" mc:Ignorable="w14 w15 w16se w16cid">
+<w:styles xmlns:mc="http://schemas.openxmlformats.org/markup-compatibility/2006" xmlns:r="http://schemas.openxmlformats.org/officeDocument/2006/relationships" xmlns:w="http://schemas.openxmlformats.org/wordprocessingml/2006/main" xmlns:w14="http://schemas.microsoft.com/office/word/2010/wordml" xmlns:w15="http://schemas.microsoft.com/office/word/2012/wordml" xmlns:w16cex="http://schemas.microsoft.com/office/word/2018/wordml/cex" xmlns:w16cid="http://schemas.microsoft.com/office/word/2016/wordml/cid" xmlns:w16="http://schemas.microsoft.com/office/word/2018/wordml" xmlns:w16sdtdh="http://schemas.microsoft.com/office/word/2020/wordml/sdtdatahash" xmlns:w16se="http://schemas.microsoft.com/office/word/2015/wordml/symex" mc:Ignorable="w14 w15 w16se w16cid w16 w16cex w16sdtdh">
   <w:docDefaults>
     <w:rPrDefault>
       <w:rPr>
@@ -7003,7 +7034,7 @@
     </w:rPrDefault>
     <w:pPrDefault/>
   </w:docDefaults>
-  <w:latentStyles w:defLockedState="0" w:defUIPriority="99" w:defSemiHidden="0" w:defUnhideWhenUsed="0" w:defQFormat="0" w:count="375">
+  <w:latentStyles w:defLockedState="0" w:defUIPriority="99" w:defSemiHidden="0" w:defUnhideWhenUsed="0" w:defQFormat="0" w:count="376">
     <w:lsdException w:name="Normal" w:uiPriority="0" w:qFormat="1"/>
     <w:lsdException w:name="heading 1" w:uiPriority="9" w:qFormat="1"/>
     <w:lsdException w:name="heading 2" w:semiHidden="1" w:uiPriority="9" w:unhideWhenUsed="1" w:qFormat="1"/>
@@ -7109,7 +7140,6 @@
     <w:lsdException w:name="HTML Sample" w:semiHidden="1" w:unhideWhenUsed="1"/>
     <w:lsdException w:name="HTML Typewriter" w:semiHidden="1" w:unhideWhenUsed="1"/>
     <w:lsdException w:name="HTML Variable" w:semiHidden="1" w:unhideWhenUsed="1"/>
-    <w:lsdException w:name="Normal Table" w:semiHidden="1" w:unhideWhenUsed="1"/>
     <w:lsdException w:name="annotation subject" w:semiHidden="1" w:unhideWhenUsed="1"/>
     <w:lsdException w:name="No List" w:semiHidden="1" w:unhideWhenUsed="1"/>
     <w:lsdException w:name="Outline List 1" w:semiHidden="1" w:unhideWhenUsed="1"/>
@@ -7156,10 +7186,8 @@
     <w:lsdException w:name="Table Subtle 2" w:semiHidden="1" w:unhideWhenUsed="1"/>
     <w:lsdException w:name="Table Web 1" w:semiHidden="1" w:unhideWhenUsed="1"/>
     <w:lsdException w:name="Table Web 2" w:semiHidden="1" w:unhideWhenUsed="1"/>
-    <w:lsdException w:name="Table Web 3" w:semiHidden="1" w:unhideWhenUsed="1"/>
     <w:lsdException w:name="Balloon Text" w:semiHidden="1" w:unhideWhenUsed="1"/>
     <w:lsdException w:name="Table Grid" w:uiPriority="59"/>
-    <w:lsdException w:name="Table Theme" w:semiHidden="1" w:unhideWhenUsed="1"/>
     <w:lsdException w:name="Placeholder Text" w:semiHidden="1"/>
     <w:lsdException w:name="No Spacing" w:uiPriority="1" w:qFormat="1"/>
     <w:lsdException w:name="Light Shading" w:uiPriority="60"/>
@@ -7379,8 +7407,9 @@
     <w:lsdException w:name="Smart Hyperlink" w:semiHidden="1" w:unhideWhenUsed="1"/>
     <w:lsdException w:name="Hashtag" w:semiHidden="1" w:unhideWhenUsed="1"/>
     <w:lsdException w:name="Unresolved Mention" w:semiHidden="1" w:unhideWhenUsed="1"/>
+    <w:lsdException w:name="Smart Link" w:semiHidden="1" w:unhideWhenUsed="1"/>
   </w:latentStyles>
-  <w:style w:type="paragraph" w:default="1" w:styleId="Normal">
+  <w:style w:type="paragraph" w:default="1" w:styleId="a">
     <w:name w:val="Normal"/>
     <w:qFormat/>
     <w:rsid w:val="0093339C"/>
@@ -7397,11 +7426,11 @@
       <w:lang w:val="bg-BG" w:eastAsia="bg-BG"/>
     </w:rPr>
   </w:style>
-  <w:style w:type="paragraph" w:styleId="Heading1">
+  <w:style w:type="paragraph" w:styleId="1">
     <w:name w:val="heading 1"/>
-    <w:basedOn w:val="Normal"/>
-    <w:next w:val="Normal"/>
-    <w:link w:val="Heading1Char"/>
+    <w:basedOn w:val="a"/>
+    <w:next w:val="a"/>
+    <w:link w:val="10"/>
     <w:uiPriority w:val="9"/>
     <w:qFormat/>
     <w:rsid w:val="00872B15"/>
@@ -7422,11 +7451,11 @@
       <w:szCs w:val="28"/>
     </w:rPr>
   </w:style>
-  <w:style w:type="paragraph" w:styleId="Heading2">
+  <w:style w:type="paragraph" w:styleId="2">
     <w:name w:val="heading 2"/>
-    <w:basedOn w:val="Normal"/>
-    <w:next w:val="Normal"/>
-    <w:link w:val="Heading2Char"/>
+    <w:basedOn w:val="a"/>
+    <w:next w:val="a"/>
+    <w:link w:val="20"/>
     <w:uiPriority w:val="9"/>
     <w:unhideWhenUsed/>
     <w:qFormat/>
@@ -7449,11 +7478,11 @@
       <w:szCs w:val="26"/>
     </w:rPr>
   </w:style>
-  <w:style w:type="paragraph" w:styleId="Heading3">
+  <w:style w:type="paragraph" w:styleId="3">
     <w:name w:val="heading 3"/>
-    <w:basedOn w:val="Normal"/>
-    <w:next w:val="Normal"/>
-    <w:link w:val="Heading3Char"/>
+    <w:basedOn w:val="a"/>
+    <w:next w:val="a"/>
+    <w:link w:val="30"/>
     <w:uiPriority w:val="9"/>
     <w:unhideWhenUsed/>
     <w:qFormat/>
@@ -7475,11 +7504,11 @@
       <w:sz w:val="28"/>
     </w:rPr>
   </w:style>
-  <w:style w:type="paragraph" w:styleId="Heading4">
+  <w:style w:type="paragraph" w:styleId="4">
     <w:name w:val="heading 4"/>
-    <w:basedOn w:val="Normal"/>
-    <w:next w:val="Normal"/>
-    <w:link w:val="Heading4Char"/>
+    <w:basedOn w:val="a"/>
+    <w:next w:val="a"/>
+    <w:link w:val="40"/>
     <w:uiPriority w:val="9"/>
     <w:semiHidden/>
     <w:unhideWhenUsed/>
@@ -7504,11 +7533,11 @@
       <w:color w:val="4F81BD"/>
     </w:rPr>
   </w:style>
-  <w:style w:type="paragraph" w:styleId="Heading5">
+  <w:style w:type="paragraph" w:styleId="5">
     <w:name w:val="heading 5"/>
-    <w:basedOn w:val="Normal"/>
-    <w:next w:val="Normal"/>
-    <w:link w:val="Heading5Char"/>
+    <w:basedOn w:val="a"/>
+    <w:next w:val="a"/>
+    <w:link w:val="50"/>
     <w:uiPriority w:val="9"/>
     <w:semiHidden/>
     <w:unhideWhenUsed/>
@@ -7529,11 +7558,11 @@
       <w:color w:val="243F60"/>
     </w:rPr>
   </w:style>
-  <w:style w:type="paragraph" w:styleId="Heading6">
+  <w:style w:type="paragraph" w:styleId="6">
     <w:name w:val="heading 6"/>
-    <w:basedOn w:val="Normal"/>
-    <w:next w:val="Normal"/>
-    <w:link w:val="Heading6Char"/>
+    <w:basedOn w:val="a"/>
+    <w:next w:val="a"/>
+    <w:link w:val="60"/>
     <w:uiPriority w:val="9"/>
     <w:semiHidden/>
     <w:unhideWhenUsed/>
@@ -7556,11 +7585,11 @@
       <w:color w:val="243F60"/>
     </w:rPr>
   </w:style>
-  <w:style w:type="paragraph" w:styleId="Heading7">
+  <w:style w:type="paragraph" w:styleId="7">
     <w:name w:val="heading 7"/>
-    <w:basedOn w:val="Normal"/>
-    <w:next w:val="Normal"/>
-    <w:link w:val="Heading7Char"/>
+    <w:basedOn w:val="a"/>
+    <w:next w:val="a"/>
+    <w:link w:val="70"/>
     <w:uiPriority w:val="9"/>
     <w:semiHidden/>
     <w:unhideWhenUsed/>
@@ -7583,11 +7612,11 @@
       <w:color w:val="404040"/>
     </w:rPr>
   </w:style>
-  <w:style w:type="paragraph" w:styleId="Heading8">
+  <w:style w:type="paragraph" w:styleId="8">
     <w:name w:val="heading 8"/>
-    <w:basedOn w:val="Normal"/>
-    <w:next w:val="Normal"/>
-    <w:link w:val="Heading8Char"/>
+    <w:basedOn w:val="a"/>
+    <w:next w:val="a"/>
+    <w:link w:val="80"/>
     <w:uiPriority w:val="9"/>
     <w:semiHidden/>
     <w:unhideWhenUsed/>
@@ -7610,11 +7639,11 @@
       <w:szCs w:val="20"/>
     </w:rPr>
   </w:style>
-  <w:style w:type="paragraph" w:styleId="Heading9">
+  <w:style w:type="paragraph" w:styleId="9">
     <w:name w:val="heading 9"/>
-    <w:basedOn w:val="Normal"/>
-    <w:next w:val="Normal"/>
-    <w:link w:val="Heading9Char"/>
+    <w:basedOn w:val="a"/>
+    <w:next w:val="a"/>
+    <w:link w:val="90"/>
     <w:uiPriority w:val="9"/>
     <w:semiHidden/>
     <w:unhideWhenUsed/>
@@ -7639,13 +7668,13 @@
       <w:szCs w:val="20"/>
     </w:rPr>
   </w:style>
-  <w:style w:type="character" w:default="1" w:styleId="DefaultParagraphFont">
+  <w:style w:type="character" w:default="1" w:styleId="a0">
     <w:name w:val="Default Paragraph Font"/>
     <w:uiPriority w:val="1"/>
     <w:semiHidden/>
     <w:unhideWhenUsed/>
   </w:style>
-  <w:style w:type="table" w:default="1" w:styleId="TableNormal">
+  <w:style w:type="table" w:default="1" w:styleId="a1">
     <w:name w:val="Normal Table"/>
     <w:uiPriority w:val="99"/>
     <w:semiHidden/>
@@ -7660,13 +7689,13 @@
       </w:tblCellMar>
     </w:tblPr>
   </w:style>
-  <w:style w:type="numbering" w:default="1" w:styleId="NoList">
+  <w:style w:type="numbering" w:default="1" w:styleId="a2">
     <w:name w:val="No List"/>
     <w:uiPriority w:val="99"/>
     <w:semiHidden/>
     <w:unhideWhenUsed/>
   </w:style>
-  <w:style w:type="character" w:styleId="Hyperlink">
+  <w:style w:type="character" w:styleId="a3">
     <w:name w:val="Hyperlink"/>
     <w:uiPriority w:val="99"/>
     <w:unhideWhenUsed/>
@@ -7676,10 +7705,10 @@
       <w:u w:val="single"/>
     </w:rPr>
   </w:style>
-  <w:style w:type="paragraph" w:styleId="Header">
+  <w:style w:type="paragraph" w:styleId="a4">
     <w:name w:val="header"/>
-    <w:basedOn w:val="Normal"/>
-    <w:link w:val="HeaderChar"/>
+    <w:basedOn w:val="a"/>
+    <w:link w:val="a5"/>
     <w:uiPriority w:val="99"/>
     <w:unhideWhenUsed/>
     <w:rsid w:val="00782043"/>
@@ -7690,9 +7719,9 @@
       </w:tabs>
     </w:pPr>
   </w:style>
-  <w:style w:type="character" w:customStyle="1" w:styleId="HeaderChar">
-    <w:name w:val="Header Char"/>
-    <w:link w:val="Header"/>
+  <w:style w:type="character" w:customStyle="1" w:styleId="a5">
+    <w:name w:val="Горен колонтитул Знак"/>
+    <w:link w:val="a4"/>
     <w:uiPriority w:val="99"/>
     <w:rsid w:val="00782043"/>
     <w:rPr>
@@ -7701,10 +7730,10 @@
       <w:lang w:val="bg-BG" w:eastAsia="bg-BG"/>
     </w:rPr>
   </w:style>
-  <w:style w:type="paragraph" w:styleId="Footer">
+  <w:style w:type="paragraph" w:styleId="a6">
     <w:name w:val="footer"/>
-    <w:basedOn w:val="Normal"/>
-    <w:link w:val="FooterChar"/>
+    <w:basedOn w:val="a"/>
+    <w:link w:val="a7"/>
     <w:uiPriority w:val="99"/>
     <w:unhideWhenUsed/>
     <w:rsid w:val="00782043"/>
@@ -7715,9 +7744,9 @@
       </w:tabs>
     </w:pPr>
   </w:style>
-  <w:style w:type="character" w:customStyle="1" w:styleId="FooterChar">
-    <w:name w:val="Footer Char"/>
-    <w:link w:val="Footer"/>
+  <w:style w:type="character" w:customStyle="1" w:styleId="a7">
+    <w:name w:val="Долен колонтитул Знак"/>
+    <w:link w:val="a6"/>
     <w:uiPriority w:val="99"/>
     <w:rsid w:val="00782043"/>
     <w:rPr>
@@ -7726,9 +7755,9 @@
       <w:lang w:val="bg-BG" w:eastAsia="bg-BG"/>
     </w:rPr>
   </w:style>
-  <w:style w:type="character" w:customStyle="1" w:styleId="Heading1Char">
-    <w:name w:val="Heading 1 Char"/>
-    <w:link w:val="Heading1"/>
+  <w:style w:type="character" w:customStyle="1" w:styleId="10">
+    <w:name w:val="Заглавие 1 Знак"/>
+    <w:link w:val="1"/>
     <w:uiPriority w:val="9"/>
     <w:rsid w:val="00872B15"/>
     <w:rPr>
@@ -7740,9 +7769,9 @@
       <w:szCs w:val="28"/>
     </w:rPr>
   </w:style>
-  <w:style w:type="character" w:customStyle="1" w:styleId="Heading2Char">
-    <w:name w:val="Heading 2 Char"/>
-    <w:link w:val="Heading2"/>
+  <w:style w:type="character" w:customStyle="1" w:styleId="20">
+    <w:name w:val="Заглавие 2 Знак"/>
+    <w:link w:val="2"/>
     <w:uiPriority w:val="9"/>
     <w:rsid w:val="00872B15"/>
     <w:rPr>
@@ -7754,9 +7783,9 @@
       <w:szCs w:val="26"/>
     </w:rPr>
   </w:style>
-  <w:style w:type="character" w:customStyle="1" w:styleId="Heading3Char">
-    <w:name w:val="Heading 3 Char"/>
-    <w:link w:val="Heading3"/>
+  <w:style w:type="character" w:customStyle="1" w:styleId="30">
+    <w:name w:val="Заглавие 3 Знак"/>
+    <w:link w:val="3"/>
     <w:uiPriority w:val="9"/>
     <w:rsid w:val="00872B15"/>
     <w:rPr>
@@ -7768,9 +7797,9 @@
       <w:szCs w:val="22"/>
     </w:rPr>
   </w:style>
-  <w:style w:type="character" w:customStyle="1" w:styleId="Heading4Char">
-    <w:name w:val="Heading 4 Char"/>
-    <w:link w:val="Heading4"/>
+  <w:style w:type="character" w:customStyle="1" w:styleId="40">
+    <w:name w:val="Заглавие 4 Знак"/>
+    <w:link w:val="4"/>
     <w:uiPriority w:val="9"/>
     <w:semiHidden/>
     <w:rsid w:val="00A20718"/>
@@ -7785,9 +7814,9 @@
       <w:szCs w:val="22"/>
     </w:rPr>
   </w:style>
-  <w:style w:type="character" w:customStyle="1" w:styleId="Heading5Char">
-    <w:name w:val="Heading 5 Char"/>
-    <w:link w:val="Heading5"/>
+  <w:style w:type="character" w:customStyle="1" w:styleId="50">
+    <w:name w:val="Заглавие 5 Знак"/>
+    <w:link w:val="5"/>
     <w:uiPriority w:val="9"/>
     <w:semiHidden/>
     <w:rsid w:val="00A20718"/>
@@ -7798,9 +7827,9 @@
       <w:szCs w:val="22"/>
     </w:rPr>
   </w:style>
-  <w:style w:type="character" w:customStyle="1" w:styleId="Heading6Char">
-    <w:name w:val="Heading 6 Char"/>
-    <w:link w:val="Heading6"/>
+  <w:style w:type="character" w:customStyle="1" w:styleId="60">
+    <w:name w:val="Заглавие 6 Знак"/>
+    <w:link w:val="6"/>
     <w:uiPriority w:val="9"/>
     <w:semiHidden/>
     <w:rsid w:val="00A20718"/>
@@ -7813,9 +7842,9 @@
       <w:szCs w:val="22"/>
     </w:rPr>
   </w:style>
-  <w:style w:type="character" w:customStyle="1" w:styleId="Heading7Char">
-    <w:name w:val="Heading 7 Char"/>
-    <w:link w:val="Heading7"/>
+  <w:style w:type="character" w:customStyle="1" w:styleId="70">
+    <w:name w:val="Заглавие 7 Знак"/>
+    <w:link w:val="7"/>
     <w:uiPriority w:val="9"/>
     <w:semiHidden/>
     <w:rsid w:val="00A20718"/>
@@ -7828,9 +7857,9 @@
       <w:szCs w:val="22"/>
     </w:rPr>
   </w:style>
-  <w:style w:type="character" w:customStyle="1" w:styleId="Heading8Char">
-    <w:name w:val="Heading 8 Char"/>
-    <w:link w:val="Heading8"/>
+  <w:style w:type="character" w:customStyle="1" w:styleId="80">
+    <w:name w:val="Заглавие 8 Знак"/>
+    <w:link w:val="8"/>
     <w:uiPriority w:val="9"/>
     <w:semiHidden/>
     <w:rsid w:val="00A20718"/>
@@ -7839,9 +7868,9 @@
       <w:color w:val="404040"/>
     </w:rPr>
   </w:style>
-  <w:style w:type="character" w:customStyle="1" w:styleId="Heading9Char">
-    <w:name w:val="Heading 9 Char"/>
-    <w:link w:val="Heading9"/>
+  <w:style w:type="character" w:customStyle="1" w:styleId="90">
+    <w:name w:val="Заглавие 9 Знак"/>
+    <w:link w:val="9"/>
     <w:uiPriority w:val="9"/>
     <w:semiHidden/>
     <w:rsid w:val="00A20718"/>
@@ -7852,9 +7881,9 @@
       <w:color w:val="404040"/>
     </w:rPr>
   </w:style>
-  <w:style w:type="paragraph" w:styleId="ListParagraph">
+  <w:style w:type="paragraph" w:styleId="a8">
     <w:name w:val="List Paragraph"/>
-    <w:basedOn w:val="Normal"/>
+    <w:basedOn w:val="a"/>
     <w:uiPriority w:val="34"/>
     <w:qFormat/>
     <w:rsid w:val="00A20718"/>
@@ -7867,7 +7896,7 @@
       <w:rFonts w:eastAsia="Calibri"/>
     </w:rPr>
   </w:style>
-  <w:style w:type="paragraph" w:styleId="NoSpacing">
+  <w:style w:type="paragraph" w:styleId="a9">
     <w:name w:val="No Spacing"/>
     <w:uiPriority w:val="1"/>
     <w:qFormat/>
@@ -7879,9 +7908,9 @@
       <w:lang w:val="bg-BG" w:eastAsia="bg-BG"/>
     </w:rPr>
   </w:style>
-  <w:style w:type="table" w:styleId="TableGrid">
+  <w:style w:type="table" w:styleId="aa">
     <w:name w:val="Table Grid"/>
-    <w:basedOn w:val="TableNormal"/>
+    <w:basedOn w:val="a1"/>
     <w:uiPriority w:val="59"/>
     <w:rsid w:val="00A20718"/>
     <w:rPr>
@@ -7900,10 +7929,10 @@
       </w:tblBorders>
     </w:tblPr>
   </w:style>
-  <w:style w:type="paragraph" w:styleId="TOCHeading">
+  <w:style w:type="paragraph" w:styleId="ab">
     <w:name w:val="TOC Heading"/>
-    <w:basedOn w:val="Heading1"/>
-    <w:next w:val="Normal"/>
+    <w:basedOn w:val="1"/>
+    <w:next w:val="a"/>
     <w:uiPriority w:val="39"/>
     <w:unhideWhenUsed/>
     <w:qFormat/>
@@ -7920,10 +7949,10 @@
       <w:sz w:val="28"/>
     </w:rPr>
   </w:style>
-  <w:style w:type="paragraph" w:styleId="TOC1">
+  <w:style w:type="paragraph" w:styleId="11">
     <w:name w:val="toc 1"/>
-    <w:basedOn w:val="Normal"/>
-    <w:next w:val="Normal"/>
+    <w:basedOn w:val="a"/>
+    <w:next w:val="a"/>
     <w:autoRedefine/>
     <w:uiPriority w:val="39"/>
     <w:unhideWhenUsed/>
@@ -7940,10 +7969,10 @@
       <w:rFonts w:eastAsia="Calibri"/>
     </w:rPr>
   </w:style>
-  <w:style w:type="paragraph" w:styleId="TOC2">
+  <w:style w:type="paragraph" w:styleId="21">
     <w:name w:val="toc 2"/>
-    <w:basedOn w:val="Normal"/>
-    <w:next w:val="Normal"/>
+    <w:basedOn w:val="a"/>
+    <w:next w:val="a"/>
     <w:autoRedefine/>
     <w:uiPriority w:val="39"/>
     <w:unhideWhenUsed/>
@@ -7956,10 +7985,10 @@
       <w:rFonts w:eastAsia="Calibri"/>
     </w:rPr>
   </w:style>
-  <w:style w:type="paragraph" w:styleId="TOC3">
+  <w:style w:type="paragraph" w:styleId="31">
     <w:name w:val="toc 3"/>
-    <w:basedOn w:val="Normal"/>
-    <w:next w:val="Normal"/>
+    <w:basedOn w:val="a"/>
+    <w:next w:val="a"/>
     <w:autoRedefine/>
     <w:uiPriority w:val="39"/>
     <w:unhideWhenUsed/>
@@ -7972,7 +8001,7 @@
       <w:rFonts w:eastAsia="Calibri"/>
     </w:rPr>
   </w:style>
-  <w:style w:type="character" w:styleId="Strong">
+  <w:style w:type="character" w:styleId="ac">
     <w:name w:val="Strong"/>
     <w:uiPriority w:val="22"/>
     <w:qFormat/>
@@ -7982,10 +8011,10 @@
       <w:bCs/>
     </w:rPr>
   </w:style>
-  <w:style w:type="paragraph" w:styleId="FootnoteText">
+  <w:style w:type="paragraph" w:styleId="ad">
     <w:name w:val="footnote text"/>
-    <w:basedOn w:val="Normal"/>
-    <w:link w:val="FootnoteTextChar"/>
+    <w:basedOn w:val="a"/>
+    <w:link w:val="ae"/>
     <w:uiPriority w:val="99"/>
     <w:semiHidden/>
     <w:unhideWhenUsed/>
@@ -7995,15 +8024,15 @@
       <w:szCs w:val="20"/>
     </w:rPr>
   </w:style>
-  <w:style w:type="character" w:customStyle="1" w:styleId="FootnoteTextChar">
-    <w:name w:val="Footnote Text Char"/>
-    <w:basedOn w:val="DefaultParagraphFont"/>
-    <w:link w:val="FootnoteText"/>
+  <w:style w:type="character" w:customStyle="1" w:styleId="ae">
+    <w:name w:val="Текст под линия Знак"/>
+    <w:basedOn w:val="a0"/>
+    <w:link w:val="ad"/>
     <w:uiPriority w:val="99"/>
     <w:semiHidden/>
     <w:rsid w:val="00FB03FD"/>
   </w:style>
-  <w:style w:type="character" w:styleId="FootnoteReference">
+  <w:style w:type="character" w:styleId="af">
     <w:name w:val="footnote reference"/>
     <w:uiPriority w:val="99"/>
     <w:semiHidden/>
@@ -8013,9 +8042,9 @@
       <w:vertAlign w:val="superscript"/>
     </w:rPr>
   </w:style>
-  <w:style w:type="character" w:styleId="FollowedHyperlink">
+  <w:style w:type="character" w:styleId="af0">
     <w:name w:val="FollowedHyperlink"/>
-    <w:basedOn w:val="DefaultParagraphFont"/>
+    <w:basedOn w:val="a0"/>
     <w:uiPriority w:val="99"/>
     <w:semiHidden/>
     <w:unhideWhenUsed/>
@@ -8040,7 +8069,7 @@
       <w:szCs w:val="24"/>
     </w:rPr>
   </w:style>
-  <w:style w:type="table" w:customStyle="1" w:styleId="TableGrid0">
+  <w:style w:type="table" w:customStyle="1" w:styleId="TableGrid">
     <w:name w:val="TableGrid"/>
     <w:rsid w:val="007A3DDE"/>
     <w:rPr>
@@ -8322,6 +8351,15 @@
 </file>
 
 <file path=customXml/item1.xml><?xml version="1.0" encoding="utf-8"?>
+<?mso-contentType ?>
+<FormTemplates xmlns="http://schemas.microsoft.com/sharepoint/v3/contenttype/forms">
+  <Display>DocumentLibraryForm</Display>
+  <Edit>DocumentLibraryForm</Edit>
+  <New>DocumentLibraryForm</New>
+</FormTemplates>
+</file>
+
+<file path=customXml/item2.xml><?xml version="1.0" encoding="utf-8"?>
 <ct:contentTypeSchema xmlns:ct="http://schemas.microsoft.com/office/2006/metadata/contentType" xmlns:ma="http://schemas.microsoft.com/office/2006/metadata/properties/metaAttributes" ct:_="" ma:_="" ma:contentTypeName="Document" ma:contentTypeID="0x0101003793F33423CAB540876E07D1711AC023" ma:contentTypeVersion="16" ma:contentTypeDescription="Create a new document." ma:contentTypeScope="" ma:versionID="310f2aad3bfcb4e7fd0e3782105ca92c">
   <xsd:schema xmlns:xsd="http://www.w3.org/2001/XMLSchema" xmlns:xs="http://www.w3.org/2001/XMLSchema" xmlns:p="http://schemas.microsoft.com/office/2006/metadata/properties" xmlns:ns2="44b5bade-0608-4775-89b1-ce8643f31210" xmlns:ns3="664f0c10-dc77-4a05-b865-8fab22332a47" targetNamespace="http://schemas.microsoft.com/office/2006/metadata/properties" ma:root="true" ma:fieldsID="c6548d4873eb3a55135b0ba37e9a93a7" ns2:_="" ns3:_="">
     <xsd:import namespace="44b5bade-0608-4775-89b1-ce8643f31210"/>
@@ -8558,16 +8596,11 @@
 </ct:contentTypeSchema>
 </file>
 
-<file path=customXml/item2.xml><?xml version="1.0" encoding="utf-8"?>
-<?mso-contentType ?>
-<FormTemplates xmlns="http://schemas.microsoft.com/sharepoint/v3/contenttype/forms">
-  <Display>DocumentLibraryForm</Display>
-  <Edit>DocumentLibraryForm</Edit>
-  <New>DocumentLibraryForm</New>
-</FormTemplates>
+<file path=customXml/item3.xml><?xml version="1.0" encoding="utf-8"?>
+<b:Sources xmlns:b="http://schemas.openxmlformats.org/officeDocument/2006/bibliography" xmlns="http://schemas.openxmlformats.org/officeDocument/2006/bibliography" SelectedStyle="\APASixthEditionOfficeOnline.xsl" StyleName="APA" Version="6"/>
 </file>
 
-<file path=customXml/item3.xml><?xml version="1.0" encoding="utf-8"?>
+<file path=customXml/item4.xml><?xml version="1.0" encoding="utf-8"?>
 <p:properties xmlns:p="http://schemas.microsoft.com/office/2006/metadata/properties" xmlns:xsi="http://www.w3.org/2001/XMLSchema-instance" xmlns:pc="http://schemas.microsoft.com/office/infopath/2007/PartnerControls">
   <documentManagement>
     <TaxCatchAll xmlns="664f0c10-dc77-4a05-b865-8fab22332a47" xsi:nil="true"/>
@@ -8578,11 +8611,15 @@
 </p:properties>
 </file>
 
-<file path=customXml/item4.xml><?xml version="1.0" encoding="utf-8"?>
-<b:Sources xmlns:b="http://schemas.openxmlformats.org/officeDocument/2006/bibliography" xmlns="http://schemas.openxmlformats.org/officeDocument/2006/bibliography" SelectedStyle="\APASixthEditionOfficeOnline.xsl" StyleName="APA" Version="6"/>
+<file path=customXml/itemProps1.xml><?xml version="1.0" encoding="utf-8"?>
+<ds:datastoreItem xmlns:ds="http://schemas.openxmlformats.org/officeDocument/2006/customXml" ds:itemID="{5E10BE0B-6D5D-4981-B6F6-ABB6987C1875}">
+  <ds:schemaRefs>
+    <ds:schemaRef ds:uri="http://schemas.microsoft.com/sharepoint/v3/contenttype/forms"/>
+  </ds:schemaRefs>
+</ds:datastoreItem>
 </file>
 
-<file path=customXml/itemProps1.xml><?xml version="1.0" encoding="utf-8"?>
+<file path=customXml/itemProps2.xml><?xml version="1.0" encoding="utf-8"?>
 <ds:datastoreItem xmlns:ds="http://schemas.openxmlformats.org/officeDocument/2006/customXml" ds:itemID="{D391A6CF-083D-4BFB-88DD-A41F13D67E7A}">
   <ds:schemaRefs>
     <ds:schemaRef ds:uri="http://schemas.microsoft.com/office/2006/metadata/contentType"/>
@@ -8601,15 +8638,15 @@
 </ds:datastoreItem>
 </file>
 
-<file path=customXml/itemProps2.xml><?xml version="1.0" encoding="utf-8"?>
-<ds:datastoreItem xmlns:ds="http://schemas.openxmlformats.org/officeDocument/2006/customXml" ds:itemID="{5E10BE0B-6D5D-4981-B6F6-ABB6987C1875}">
+<file path=customXml/itemProps3.xml><?xml version="1.0" encoding="utf-8"?>
+<ds:datastoreItem xmlns:ds="http://schemas.openxmlformats.org/officeDocument/2006/customXml" ds:itemID="{3210E696-901C-45AA-9261-34121B87A319}">
   <ds:schemaRefs>
-    <ds:schemaRef ds:uri="http://schemas.microsoft.com/sharepoint/v3/contenttype/forms"/>
+    <ds:schemaRef ds:uri="http://schemas.openxmlformats.org/officeDocument/2006/bibliography"/>
   </ds:schemaRefs>
 </ds:datastoreItem>
 </file>
 
-<file path=customXml/itemProps3.xml><?xml version="1.0" encoding="utf-8"?>
+<file path=customXml/itemProps4.xml><?xml version="1.0" encoding="utf-8"?>
 <ds:datastoreItem xmlns:ds="http://schemas.openxmlformats.org/officeDocument/2006/customXml" ds:itemID="{E677C7D8-5611-4FA3-9FAD-A4F5571B1160}">
   <ds:schemaRefs>
     <ds:schemaRef ds:uri="http://schemas.microsoft.com/office/2006/metadata/properties"/>
@@ -8618,12 +8655,4 @@
     <ds:schemaRef ds:uri="44b5bade-0608-4775-89b1-ce8643f31210"/>
   </ds:schemaRefs>
 </ds:datastoreItem>
-</file>
-
-<file path=customXml/itemProps4.xml><?xml version="1.0" encoding="utf-8"?>
-<ds:datastoreItem xmlns:ds="http://schemas.openxmlformats.org/officeDocument/2006/customXml" ds:itemID="{3210E696-901C-45AA-9261-34121B87A319}">
-  <ds:schemaRefs>
-    <ds:schemaRef ds:uri="http://schemas.openxmlformats.org/officeDocument/2006/bibliography"/>
-  </ds:schemaRefs>
-</ds:datastoreItem>
 </file>
</xml_diff>

<commit_message>
Modified the documentation. Add info for 3.3.2 (E/R diagram)
</commit_message>
<xml_diff>
--- a/Documents/VTStanchev18_2023.docx
+++ b/Documents/VTStanchev18_2023.docx
@@ -2217,10 +2217,7 @@
         </w:numPr>
       </w:pPr>
       <w:r>
-        <w:t>Потребител</w:t>
-      </w:r>
-      <w:r>
-        <w:t xml:space="preserve"> – това са потребители, които желаят да видят по-голяма част от сайта и следователно могат да си направят регистрация или да се впишат ако вече имат. С това те вече имат достъп до абсолютно всички публикувани статии.</w:t>
+        <w:t>Потребител – това са потребители, които желаят да видят по-голяма част от сайта и следователно могат да си направят регистрация или да се впишат ако вече имат. С това те вече имат достъп до абсолютно всички публикувани статии.</w:t>
       </w:r>
     </w:p>
     <w:p>
@@ -2233,10 +2230,7 @@
       </w:pPr>
       <w:r>
         <w:lastRenderedPageBreak/>
-        <w:t>Редактор</w:t>
-      </w:r>
-      <w:r>
-        <w:t xml:space="preserve"> – това са потребители, предварително одобрени от администратор, които имат права над създаването, редактирането и изтриването на публикации. Редактора разполага също със същите права като обикновен потребител.</w:t>
+        <w:t>Редактор – това са потребители, предварително одобрени от администратор, които имат права над създаването, редактирането и изтриването на публикации. Редактора разполага също със същите права като обикновен потребител.</w:t>
       </w:r>
     </w:p>
     <w:p>
@@ -2320,6 +2314,40 @@
       </w:r>
     </w:p>
     <w:p>
+      <w:r>
+        <w:rPr>
+          <w:lang w:val="en-US"/>
+        </w:rPr>
+        <w:t xml:space="preserve">E/R </w:t>
+      </w:r>
+      <w:r>
+        <w:t>диаграмата демонстрира структурата на базата данни използвана за сайта.</w:t>
+      </w:r>
+      <w:r>
+        <w:rPr>
+          <w:lang w:val="en-US"/>
+        </w:rPr>
+        <w:t xml:space="preserve"> </w:t>
+      </w:r>
+      <w:r>
+        <w:t xml:space="preserve">Имаме 4 основни таблици и една междинна за връзката между редактор и статията, върху която е работил. </w:t>
+      </w:r>
+    </w:p>
+    <w:p>
+      <w:r>
+        <w:t>Таблицата свързана със статиите съдържа информация относно датите на промяна и създаване на самата публикация, както и поле за снимка на статията. Таблицата за потребителите съдържа основна информация за всеки от профилите на потребителите като име, години, имейли, пароли и роли. Таблицата за роли съдържа информация за 4-те роли, в които са групирани потребителите. Към тази таблица има помощна таблица, която определя различните права на самите роли.</w:t>
+      </w:r>
+    </w:p>
+    <w:p>
+      <w:pPr>
+        <w:pStyle w:val="3"/>
+      </w:pPr>
+      <w:r>
+        <w:t>Диаграма на активност</w:t>
+      </w:r>
+    </w:p>
+    <w:p/>
+    <w:p>
       <w:pPr>
         <w:pStyle w:val="2"/>
       </w:pPr>
@@ -2328,6 +2356,7 @@
       <w:bookmarkStart w:id="18" w:name="_Toc129695709"/>
       <w:bookmarkEnd w:id="16"/>
       <w:r>
+        <w:lastRenderedPageBreak/>
         <w:t>Модел</w:t>
       </w:r>
       <w:r>
@@ -2396,7 +2425,6 @@
     </w:p>
     <w:p>
       <w:r>
-        <w:lastRenderedPageBreak/>
         <w:t>След структурата опишете и възможните характеристики, атрибути и честота на срещане на всеки един ресурс в съдържанието (категория, тип, екземпляр, връзка/релация и т.н.).</w:t>
       </w:r>
     </w:p>
@@ -2439,7 +2467,15 @@
         <w:t>/напр. .</w:t>
       </w:r>
       <w:r>
-        <w:t>NET, java/</w:t>
+        <w:t xml:space="preserve">NET, </w:t>
+      </w:r>
+      <w:proofErr w:type="spellStart"/>
+      <w:r>
+        <w:t>java</w:t>
+      </w:r>
+      <w:proofErr w:type="spellEnd"/>
+      <w:r>
+        <w:t>/</w:t>
       </w:r>
       <w:r>
         <w:rPr>
@@ -2550,6 +2586,7 @@
       <w:bookmarkStart w:id="28" w:name="_Toc119855818"/>
       <w:bookmarkStart w:id="29" w:name="_Toc129695714"/>
       <w:r>
+        <w:lastRenderedPageBreak/>
         <w:t>Наличие на потребителски интерфейс (конзолен, графичен, уеб)</w:t>
       </w:r>
       <w:bookmarkEnd w:id="28"/>
@@ -2594,7 +2631,6 @@
       <w:bookmarkStart w:id="33" w:name="_Toc119855820"/>
       <w:bookmarkStart w:id="34" w:name="_Toc129695716"/>
       <w:r>
-        <w:lastRenderedPageBreak/>
         <w:t>Тестване</w:t>
       </w:r>
       <w:bookmarkEnd w:id="33"/>
@@ -2735,8 +2771,29 @@
     </w:p>
     <w:p>
       <w:r>
-        <w:t>Използвайте вградената функционалност на Word: References &gt; Citations &amp; Bibliography</w:t>
-      </w:r>
+        <w:t xml:space="preserve">Използвайте вградената функционалност на Word: </w:t>
+      </w:r>
+      <w:proofErr w:type="spellStart"/>
+      <w:r>
+        <w:t>References</w:t>
+      </w:r>
+      <w:proofErr w:type="spellEnd"/>
+      <w:r>
+        <w:t xml:space="preserve"> &gt; </w:t>
+      </w:r>
+      <w:proofErr w:type="spellStart"/>
+      <w:r>
+        <w:t>Citations</w:t>
+      </w:r>
+      <w:proofErr w:type="spellEnd"/>
+      <w:r>
+        <w:t xml:space="preserve"> &amp; </w:t>
+      </w:r>
+      <w:proofErr w:type="spellStart"/>
+      <w:r>
+        <w:t>Bibliography</w:t>
+      </w:r>
+      <w:proofErr w:type="spellEnd"/>
     </w:p>
     <w:p/>
     <w:p>
@@ -2753,6 +2810,7 @@
           <w:sz w:val="28"/>
           <w:lang w:val="en-US" w:eastAsia="en-US"/>
         </w:rPr>
+        <w:lastRenderedPageBreak/>
         <w:drawing>
           <wp:anchor distT="0" distB="0" distL="114300" distR="114300" simplePos="0" relativeHeight="251658242" behindDoc="1" locked="0" layoutInCell="1" allowOverlap="1" wp14:anchorId="4DC1273F" wp14:editId="2BB64CC7">
             <wp:simplePos x="0" y="0"/>
@@ -2993,7 +3051,6 @@
         </w:numPr>
       </w:pPr>
       <w:r>
-        <w:lastRenderedPageBreak/>
         <w:t>Д</w:t>
       </w:r>
       <w:r>
@@ -3006,8 +3063,13 @@
         <w:t xml:space="preserve"> в </w:t>
       </w:r>
       <w:r>
-        <w:t>канала на екипа в Teams</w:t>
-      </w:r>
+        <w:t xml:space="preserve">канала на екипа в </w:t>
+      </w:r>
+      <w:proofErr w:type="spellStart"/>
+      <w:r>
+        <w:t>Teams</w:t>
+      </w:r>
+      <w:proofErr w:type="spellEnd"/>
       <w:r>
         <w:t>.</w:t>
       </w:r>
@@ -3021,7 +3083,15 @@
         </w:numPr>
       </w:pPr>
       <w:r>
-        <w:t xml:space="preserve">Кода на проекта, базата данни и документацията трябва да са налични в репозитори в </w:t>
+        <w:t xml:space="preserve">Кода на проекта, базата данни и документацията трябва да са налични в </w:t>
+      </w:r>
+      <w:proofErr w:type="spellStart"/>
+      <w:r>
+        <w:t>репозитори</w:t>
+      </w:r>
+      <w:proofErr w:type="spellEnd"/>
+      <w:r>
+        <w:t xml:space="preserve"> в </w:t>
       </w:r>
       <w:r>
         <w:rPr>
@@ -7140,6 +7210,7 @@
     <w:lsdException w:name="HTML Sample" w:semiHidden="1" w:unhideWhenUsed="1"/>
     <w:lsdException w:name="HTML Typewriter" w:semiHidden="1" w:unhideWhenUsed="1"/>
     <w:lsdException w:name="HTML Variable" w:semiHidden="1" w:unhideWhenUsed="1"/>
+    <w:lsdException w:name="Normal Table" w:semiHidden="1" w:unhideWhenUsed="1"/>
     <w:lsdException w:name="annotation subject" w:semiHidden="1" w:unhideWhenUsed="1"/>
     <w:lsdException w:name="No List" w:semiHidden="1" w:unhideWhenUsed="1"/>
     <w:lsdException w:name="Outline List 1" w:semiHidden="1" w:unhideWhenUsed="1"/>
@@ -7186,8 +7257,10 @@
     <w:lsdException w:name="Table Subtle 2" w:semiHidden="1" w:unhideWhenUsed="1"/>
     <w:lsdException w:name="Table Web 1" w:semiHidden="1" w:unhideWhenUsed="1"/>
     <w:lsdException w:name="Table Web 2" w:semiHidden="1" w:unhideWhenUsed="1"/>
+    <w:lsdException w:name="Table Web 3" w:semiHidden="1" w:unhideWhenUsed="1"/>
     <w:lsdException w:name="Balloon Text" w:semiHidden="1" w:unhideWhenUsed="1"/>
     <w:lsdException w:name="Table Grid" w:uiPriority="59"/>
+    <w:lsdException w:name="Table Theme" w:semiHidden="1" w:unhideWhenUsed="1"/>
     <w:lsdException w:name="Placeholder Text" w:semiHidden="1"/>
     <w:lsdException w:name="No Spacing" w:uiPriority="1" w:qFormat="1"/>
     <w:lsdException w:name="Light Shading" w:uiPriority="60"/>
@@ -8351,15 +8424,6 @@
 </file>
 
 <file path=customXml/item1.xml><?xml version="1.0" encoding="utf-8"?>
-<?mso-contentType ?>
-<FormTemplates xmlns="http://schemas.microsoft.com/sharepoint/v3/contenttype/forms">
-  <Display>DocumentLibraryForm</Display>
-  <Edit>DocumentLibraryForm</Edit>
-  <New>DocumentLibraryForm</New>
-</FormTemplates>
-</file>
-
-<file path=customXml/item2.xml><?xml version="1.0" encoding="utf-8"?>
 <ct:contentTypeSchema xmlns:ct="http://schemas.microsoft.com/office/2006/metadata/contentType" xmlns:ma="http://schemas.microsoft.com/office/2006/metadata/properties/metaAttributes" ct:_="" ma:_="" ma:contentTypeName="Document" ma:contentTypeID="0x0101003793F33423CAB540876E07D1711AC023" ma:contentTypeVersion="16" ma:contentTypeDescription="Create a new document." ma:contentTypeScope="" ma:versionID="310f2aad3bfcb4e7fd0e3782105ca92c">
   <xsd:schema xmlns:xsd="http://www.w3.org/2001/XMLSchema" xmlns:xs="http://www.w3.org/2001/XMLSchema" xmlns:p="http://schemas.microsoft.com/office/2006/metadata/properties" xmlns:ns2="44b5bade-0608-4775-89b1-ce8643f31210" xmlns:ns3="664f0c10-dc77-4a05-b865-8fab22332a47" targetNamespace="http://schemas.microsoft.com/office/2006/metadata/properties" ma:root="true" ma:fieldsID="c6548d4873eb3a55135b0ba37e9a93a7" ns2:_="" ns3:_="">
     <xsd:import namespace="44b5bade-0608-4775-89b1-ce8643f31210"/>
@@ -8596,11 +8660,16 @@
 </ct:contentTypeSchema>
 </file>
 
-<file path=customXml/item3.xml><?xml version="1.0" encoding="utf-8"?>
-<b:Sources xmlns:b="http://schemas.openxmlformats.org/officeDocument/2006/bibliography" xmlns="http://schemas.openxmlformats.org/officeDocument/2006/bibliography" SelectedStyle="\APASixthEditionOfficeOnline.xsl" StyleName="APA" Version="6"/>
+<file path=customXml/item2.xml><?xml version="1.0" encoding="utf-8"?>
+<?mso-contentType ?>
+<FormTemplates xmlns="http://schemas.microsoft.com/sharepoint/v3/contenttype/forms">
+  <Display>DocumentLibraryForm</Display>
+  <Edit>DocumentLibraryForm</Edit>
+  <New>DocumentLibraryForm</New>
+</FormTemplates>
 </file>
 
-<file path=customXml/item4.xml><?xml version="1.0" encoding="utf-8"?>
+<file path=customXml/item3.xml><?xml version="1.0" encoding="utf-8"?>
 <p:properties xmlns:p="http://schemas.microsoft.com/office/2006/metadata/properties" xmlns:xsi="http://www.w3.org/2001/XMLSchema-instance" xmlns:pc="http://schemas.microsoft.com/office/infopath/2007/PartnerControls">
   <documentManagement>
     <TaxCatchAll xmlns="664f0c10-dc77-4a05-b865-8fab22332a47" xsi:nil="true"/>
@@ -8611,15 +8680,11 @@
 </p:properties>
 </file>
 
-<file path=customXml/itemProps1.xml><?xml version="1.0" encoding="utf-8"?>
-<ds:datastoreItem xmlns:ds="http://schemas.openxmlformats.org/officeDocument/2006/customXml" ds:itemID="{5E10BE0B-6D5D-4981-B6F6-ABB6987C1875}">
-  <ds:schemaRefs>
-    <ds:schemaRef ds:uri="http://schemas.microsoft.com/sharepoint/v3/contenttype/forms"/>
-  </ds:schemaRefs>
-</ds:datastoreItem>
+<file path=customXml/item4.xml><?xml version="1.0" encoding="utf-8"?>
+<b:Sources xmlns:b="http://schemas.openxmlformats.org/officeDocument/2006/bibliography" xmlns="http://schemas.openxmlformats.org/officeDocument/2006/bibliography" SelectedStyle="\APASixthEditionOfficeOnline.xsl" StyleName="APA" Version="6"/>
 </file>
 
-<file path=customXml/itemProps2.xml><?xml version="1.0" encoding="utf-8"?>
+<file path=customXml/itemProps1.xml><?xml version="1.0" encoding="utf-8"?>
 <ds:datastoreItem xmlns:ds="http://schemas.openxmlformats.org/officeDocument/2006/customXml" ds:itemID="{D391A6CF-083D-4BFB-88DD-A41F13D67E7A}">
   <ds:schemaRefs>
     <ds:schemaRef ds:uri="http://schemas.microsoft.com/office/2006/metadata/contentType"/>
@@ -8638,15 +8703,15 @@
 </ds:datastoreItem>
 </file>
 
-<file path=customXml/itemProps3.xml><?xml version="1.0" encoding="utf-8"?>
-<ds:datastoreItem xmlns:ds="http://schemas.openxmlformats.org/officeDocument/2006/customXml" ds:itemID="{3210E696-901C-45AA-9261-34121B87A319}">
+<file path=customXml/itemProps2.xml><?xml version="1.0" encoding="utf-8"?>
+<ds:datastoreItem xmlns:ds="http://schemas.openxmlformats.org/officeDocument/2006/customXml" ds:itemID="{5E10BE0B-6D5D-4981-B6F6-ABB6987C1875}">
   <ds:schemaRefs>
-    <ds:schemaRef ds:uri="http://schemas.openxmlformats.org/officeDocument/2006/bibliography"/>
+    <ds:schemaRef ds:uri="http://schemas.microsoft.com/sharepoint/v3/contenttype/forms"/>
   </ds:schemaRefs>
 </ds:datastoreItem>
 </file>
 
-<file path=customXml/itemProps4.xml><?xml version="1.0" encoding="utf-8"?>
+<file path=customXml/itemProps3.xml><?xml version="1.0" encoding="utf-8"?>
 <ds:datastoreItem xmlns:ds="http://schemas.openxmlformats.org/officeDocument/2006/customXml" ds:itemID="{E677C7D8-5611-4FA3-9FAD-A4F5571B1160}">
   <ds:schemaRefs>
     <ds:schemaRef ds:uri="http://schemas.microsoft.com/office/2006/metadata/properties"/>
@@ -8655,4 +8720,12 @@
     <ds:schemaRef ds:uri="44b5bade-0608-4775-89b1-ce8643f31210"/>
   </ds:schemaRefs>
 </ds:datastoreItem>
+</file>
+
+<file path=customXml/itemProps4.xml><?xml version="1.0" encoding="utf-8"?>
+<ds:datastoreItem xmlns:ds="http://schemas.openxmlformats.org/officeDocument/2006/customXml" ds:itemID="{3210E696-901C-45AA-9261-34121B87A319}">
+  <ds:schemaRefs>
+    <ds:schemaRef ds:uri="http://schemas.openxmlformats.org/officeDocument/2006/bibliography"/>
+  </ds:schemaRefs>
+</ds:datastoreItem>
 </file>
</xml_diff>

<commit_message>
Add example user interface to the documentation. Also add database diagram.
</commit_message>
<xml_diff>
--- a/Documents/VTStanchev18_2023.docx
+++ b/Documents/VTStanchev18_2023.docx
@@ -1798,7 +1798,19 @@
         <w:t>зпит</w:t>
       </w:r>
       <w:r>
-        <w:t>. Проектът представлява сайт за новинарски публикации. В документа е описано подробно цялата същност на идеята зад проекта, анализ на самото решение, диаграми, дизайн на страницата, тестване и</w:t>
+        <w:t>. Проектът представлява сайт за новинарски публикации. В</w:t>
+      </w:r>
+      <w:r>
+        <w:rPr>
+          <w:lang w:val="en-US"/>
+        </w:rPr>
+        <w:t xml:space="preserve"> </w:t>
+      </w:r>
+      <w:r>
+        <w:t>текущия</w:t>
+      </w:r>
+      <w:r>
+        <w:t xml:space="preserve"> документ е описано подробно цялата същност на идеята зад проекта, анализ на самото решение, диаграми, дизайн на страницата, тестване и</w:t>
       </w:r>
       <w:r>
         <w:t xml:space="preserve"> възможно</w:t>
@@ -1845,7 +1857,7 @@
         <w:t>журналистическа практика</w:t>
       </w:r>
       <w:r>
-        <w:t xml:space="preserve">. С този сайт се цели промяната на това. Сайтът ще разполага с регистрация, която цели да разграничава по-заинтересованите потребители, като всички публикации </w:t>
+        <w:t xml:space="preserve">. С този сайт се цели промяната на това. Сайтът разполага с регистрация, която цели да разграничава по-заинтересованите потребители, като всички публикации </w:t>
       </w:r>
       <w:r>
         <w:t xml:space="preserve">биват разделени на одобрени и неодобрени. </w:t>
@@ -1950,11 +1962,11 @@
         <w:ind w:firstLine="0"/>
       </w:pPr>
       <w:r>
-        <w:t xml:space="preserve">Всички потребители в сайта биват разпределяни в четири групи, всеки с различни права и нива на достъп на редакция и видимост. Входът за всеки потребител е един, като тяхната информация бива съхранявана </w:t>
+        <w:t xml:space="preserve">Всички потребители в сайта биват разпределяни в четири групи, всеки с различни права и нива на достъп на редакция и видимост. Входът за </w:t>
       </w:r>
       <w:r>
         <w:lastRenderedPageBreak/>
-        <w:t>в база данни. Всеки потребител разполага с профил, като за входни данни се приемат неговия имейл и парола. С долу описаните диаграми може да бъде придобито по-голяма представа за ролите, примерен потребителски интерфейс и др.</w:t>
+        <w:t>всеки потребител е един, като тяхната информация бива съхранявана в база данни. Всеки потребител разполага с профил, като за входни данни се приемат неговия имейл и парола. С долу описаните диаграми може да бъде придобито по-голяма представа за ролите, примерен потребителски интерфейс и др.</w:t>
       </w:r>
     </w:p>
     <w:p>
@@ -1977,7 +1989,252 @@
       <w:bookmarkEnd w:id="11"/>
       <w:bookmarkEnd w:id="12"/>
     </w:p>
-    <w:p/>
+    <w:p>
+      <w:r>
+        <w:t>Фигурите 1, 2 и 3 демонстрират примерни потребителски интерфейси за различните групи от потребители. Те са представени в следната последователност</w:t>
+      </w:r>
+      <w:r>
+        <w:rPr>
+          <w:lang w:val="en-US"/>
+        </w:rPr>
+        <w:t xml:space="preserve">: </w:t>
+      </w:r>
+      <w:r>
+        <w:t>регистриран потребител, редактор и администратор.</w:t>
+      </w:r>
+    </w:p>
+    <w:p>
+      <w:pPr>
+        <w:keepNext/>
+      </w:pPr>
+      <w:r>
+        <w:rPr>
+          <w:noProof/>
+        </w:rPr>
+        <w:drawing>
+          <wp:inline distT="0" distB="0" distL="0" distR="0" wp14:anchorId="53D7AB58" wp14:editId="2EA07AA2">
+            <wp:extent cx="5759450" cy="3510915"/>
+            <wp:effectExtent l="0" t="0" r="0" b="0"/>
+            <wp:docPr id="1455939890" name="Картина 5"/>
+            <wp:cNvGraphicFramePr>
+              <a:graphicFrameLocks xmlns:a="http://schemas.openxmlformats.org/drawingml/2006/main" noChangeAspect="1"/>
+            </wp:cNvGraphicFramePr>
+            <a:graphic xmlns:a="http://schemas.openxmlformats.org/drawingml/2006/main">
+              <a:graphicData uri="http://schemas.openxmlformats.org/drawingml/2006/picture">
+                <pic:pic xmlns:pic="http://schemas.openxmlformats.org/drawingml/2006/picture">
+                  <pic:nvPicPr>
+                    <pic:cNvPr id="1455939890" name="Картина 1455939890"/>
+                    <pic:cNvPicPr/>
+                  </pic:nvPicPr>
+                  <pic:blipFill>
+                    <a:blip r:embed="rId11">
+                      <a:extLst>
+                        <a:ext uri="{28A0092B-C50C-407E-A947-70E740481C1C}">
+                          <a14:useLocalDpi xmlns:a14="http://schemas.microsoft.com/office/drawing/2010/main" val="0"/>
+                        </a:ext>
+                      </a:extLst>
+                    </a:blip>
+                    <a:stretch>
+                      <a:fillRect/>
+                    </a:stretch>
+                  </pic:blipFill>
+                  <pic:spPr>
+                    <a:xfrm>
+                      <a:off x="0" y="0"/>
+                      <a:ext cx="5759450" cy="3510915"/>
+                    </a:xfrm>
+                    <a:prstGeom prst="rect">
+                      <a:avLst/>
+                    </a:prstGeom>
+                  </pic:spPr>
+                </pic:pic>
+              </a:graphicData>
+            </a:graphic>
+          </wp:inline>
+        </w:drawing>
+      </w:r>
+    </w:p>
+    <w:p>
+      <w:pPr>
+        <w:pStyle w:val="af1"/>
+      </w:pPr>
+      <w:r>
+        <w:t xml:space="preserve">Фигура </w:t>
+      </w:r>
+      <w:r>
+        <w:fldChar w:fldCharType="begin"/>
+      </w:r>
+      <w:r>
+        <w:instrText xml:space="preserve"> SEQ Фигура \* ARABIC </w:instrText>
+      </w:r>
+      <w:r>
+        <w:fldChar w:fldCharType="separate"/>
+      </w:r>
+      <w:r>
+        <w:rPr>
+          <w:noProof/>
+        </w:rPr>
+        <w:t>1</w:t>
+      </w:r>
+      <w:r>
+        <w:fldChar w:fldCharType="end"/>
+      </w:r>
+    </w:p>
+    <w:p>
+      <w:pPr>
+        <w:keepNext/>
+      </w:pPr>
+      <w:r>
+        <w:rPr>
+          <w:noProof/>
+        </w:rPr>
+        <w:lastRenderedPageBreak/>
+        <w:drawing>
+          <wp:inline distT="0" distB="0" distL="0" distR="0" wp14:anchorId="6FBCCAA8" wp14:editId="40F20BF3">
+            <wp:extent cx="5759450" cy="3710940"/>
+            <wp:effectExtent l="0" t="0" r="0" b="3810"/>
+            <wp:docPr id="243551834" name="Картина 6"/>
+            <wp:cNvGraphicFramePr>
+              <a:graphicFrameLocks xmlns:a="http://schemas.openxmlformats.org/drawingml/2006/main" noChangeAspect="1"/>
+            </wp:cNvGraphicFramePr>
+            <a:graphic xmlns:a="http://schemas.openxmlformats.org/drawingml/2006/main">
+              <a:graphicData uri="http://schemas.openxmlformats.org/drawingml/2006/picture">
+                <pic:pic xmlns:pic="http://schemas.openxmlformats.org/drawingml/2006/picture">
+                  <pic:nvPicPr>
+                    <pic:cNvPr id="243551834" name="Картина 243551834"/>
+                    <pic:cNvPicPr/>
+                  </pic:nvPicPr>
+                  <pic:blipFill>
+                    <a:blip r:embed="rId12">
+                      <a:extLst>
+                        <a:ext uri="{28A0092B-C50C-407E-A947-70E740481C1C}">
+                          <a14:useLocalDpi xmlns:a14="http://schemas.microsoft.com/office/drawing/2010/main" val="0"/>
+                        </a:ext>
+                      </a:extLst>
+                    </a:blip>
+                    <a:stretch>
+                      <a:fillRect/>
+                    </a:stretch>
+                  </pic:blipFill>
+                  <pic:spPr>
+                    <a:xfrm>
+                      <a:off x="0" y="0"/>
+                      <a:ext cx="5759450" cy="3710940"/>
+                    </a:xfrm>
+                    <a:prstGeom prst="rect">
+                      <a:avLst/>
+                    </a:prstGeom>
+                  </pic:spPr>
+                </pic:pic>
+              </a:graphicData>
+            </a:graphic>
+          </wp:inline>
+        </w:drawing>
+      </w:r>
+    </w:p>
+    <w:p>
+      <w:pPr>
+        <w:pStyle w:val="af1"/>
+      </w:pPr>
+      <w:r>
+        <w:t xml:space="preserve">Фигура </w:t>
+      </w:r>
+      <w:r>
+        <w:fldChar w:fldCharType="begin"/>
+      </w:r>
+      <w:r>
+        <w:instrText xml:space="preserve"> SEQ Фигура \* ARABIC </w:instrText>
+      </w:r>
+      <w:r>
+        <w:fldChar w:fldCharType="separate"/>
+      </w:r>
+      <w:r>
+        <w:rPr>
+          <w:noProof/>
+        </w:rPr>
+        <w:t>2</w:t>
+      </w:r>
+      <w:r>
+        <w:fldChar w:fldCharType="end"/>
+      </w:r>
+    </w:p>
+    <w:p>
+      <w:pPr>
+        <w:keepNext/>
+      </w:pPr>
+      <w:r>
+        <w:rPr>
+          <w:noProof/>
+        </w:rPr>
+        <w:drawing>
+          <wp:inline distT="0" distB="0" distL="0" distR="0" wp14:anchorId="635689AB" wp14:editId="516CA268">
+            <wp:extent cx="5759450" cy="3558540"/>
+            <wp:effectExtent l="0" t="0" r="0" b="3810"/>
+            <wp:docPr id="474011552" name="Картина 7"/>
+            <wp:cNvGraphicFramePr>
+              <a:graphicFrameLocks xmlns:a="http://schemas.openxmlformats.org/drawingml/2006/main" noChangeAspect="1"/>
+            </wp:cNvGraphicFramePr>
+            <a:graphic xmlns:a="http://schemas.openxmlformats.org/drawingml/2006/main">
+              <a:graphicData uri="http://schemas.openxmlformats.org/drawingml/2006/picture">
+                <pic:pic xmlns:pic="http://schemas.openxmlformats.org/drawingml/2006/picture">
+                  <pic:nvPicPr>
+                    <pic:cNvPr id="474011552" name="Картина 474011552"/>
+                    <pic:cNvPicPr/>
+                  </pic:nvPicPr>
+                  <pic:blipFill>
+                    <a:blip r:embed="rId13">
+                      <a:extLst>
+                        <a:ext uri="{28A0092B-C50C-407E-A947-70E740481C1C}">
+                          <a14:useLocalDpi xmlns:a14="http://schemas.microsoft.com/office/drawing/2010/main" val="0"/>
+                        </a:ext>
+                      </a:extLst>
+                    </a:blip>
+                    <a:stretch>
+                      <a:fillRect/>
+                    </a:stretch>
+                  </pic:blipFill>
+                  <pic:spPr>
+                    <a:xfrm>
+                      <a:off x="0" y="0"/>
+                      <a:ext cx="5759450" cy="3558540"/>
+                    </a:xfrm>
+                    <a:prstGeom prst="rect">
+                      <a:avLst/>
+                    </a:prstGeom>
+                  </pic:spPr>
+                </pic:pic>
+              </a:graphicData>
+            </a:graphic>
+          </wp:inline>
+        </w:drawing>
+      </w:r>
+    </w:p>
+    <w:p>
+      <w:pPr>
+        <w:pStyle w:val="af1"/>
+      </w:pPr>
+      <w:r>
+        <w:t xml:space="preserve">Фигура </w:t>
+      </w:r>
+      <w:r>
+        <w:fldChar w:fldCharType="begin"/>
+      </w:r>
+      <w:r>
+        <w:instrText xml:space="preserve"> SEQ Фигура \* ARABIC </w:instrText>
+      </w:r>
+      <w:r>
+        <w:fldChar w:fldCharType="separate"/>
+      </w:r>
+      <w:r>
+        <w:rPr>
+          <w:noProof/>
+        </w:rPr>
+        <w:t>3</w:t>
+      </w:r>
+      <w:r>
+        <w:fldChar w:fldCharType="end"/>
+      </w:r>
+    </w:p>
     <w:p>
       <w:pPr>
         <w:pStyle w:val="2"/>
@@ -1987,6 +2244,7 @@
       <w:bookmarkStart w:id="15" w:name="_Toc129695708"/>
       <w:bookmarkEnd w:id="13"/>
       <w:r>
+        <w:lastRenderedPageBreak/>
         <w:t>Диаграми на анализа</w:t>
       </w:r>
       <w:bookmarkEnd w:id="14"/>
@@ -2030,7 +2288,7 @@
                     <pic:cNvPicPr/>
                   </pic:nvPicPr>
                   <pic:blipFill>
-                    <a:blip r:embed="rId11">
+                    <a:blip r:embed="rId14">
                       <a:extLst>
                         <a:ext uri="{28A0092B-C50C-407E-A947-70E740481C1C}">
                           <a14:useLocalDpi xmlns:a14="http://schemas.microsoft.com/office/drawing/2010/main" val="0"/>
@@ -2078,7 +2336,7 @@
         <w:rPr>
           <w:noProof/>
         </w:rPr>
-        <w:t>1</w:t>
+        <w:t>4</w:t>
       </w:r>
       <w:r>
         <w:fldChar w:fldCharType="end"/>
@@ -2091,7 +2349,10 @@
         </w:rPr>
       </w:pPr>
       <w:r>
-        <w:t>Фигура 1</w:t>
+        <w:t xml:space="preserve">Фигура </w:t>
+      </w:r>
+      <w:r>
+        <w:t>4</w:t>
       </w:r>
       <w:r>
         <w:t xml:space="preserve"> демонстрира основните действия на различните групи от потребители. Те са четири</w:t>
@@ -2112,7 +2373,6 @@
         </w:numPr>
       </w:pPr>
       <w:r>
-        <w:lastRenderedPageBreak/>
         <w:t>Нерегистриран потребител – това е най-простият тип потребител, който без регистрация може да види вече одобрените публикации, като ако желае да види останалите, та той става обикновен потребител.</w:t>
       </w:r>
     </w:p>
@@ -2125,7 +2385,11 @@
         </w:numPr>
       </w:pPr>
       <w:r>
-        <w:t>Потребител – това са потребители, които желаят да видят по-голяма част от сайта и следователно могат да си направят регистрация или да се впишат ако вече имат. С това те вече имат достъп до абсолютно всички публикувани статии.</w:t>
+        <w:t xml:space="preserve">Потребител – това са потребители, които желаят да видят по-голяма част от сайта и следователно могат да си направят </w:t>
+      </w:r>
+      <w:r>
+        <w:lastRenderedPageBreak/>
+        <w:t>регистрация или да се впишат ако вече имат. С това те вече имат достъп до абсолютно всички публикувани статии.</w:t>
       </w:r>
     </w:p>
     <w:p>
@@ -2196,7 +2460,7 @@
                     <pic:cNvPicPr/>
                   </pic:nvPicPr>
                   <pic:blipFill>
-                    <a:blip r:embed="rId12">
+                    <a:blip r:embed="rId15">
                       <a:extLst>
                         <a:ext uri="{28A0092B-C50C-407E-A947-70E740481C1C}">
                           <a14:useLocalDpi xmlns:a14="http://schemas.microsoft.com/office/drawing/2010/main" val="0"/>
@@ -2244,7 +2508,7 @@
         <w:rPr>
           <w:noProof/>
         </w:rPr>
-        <w:t>2</w:t>
+        <w:t>5</w:t>
       </w:r>
       <w:r>
         <w:fldChar w:fldCharType="end"/>
@@ -2252,7 +2516,10 @@
     </w:p>
     <w:p>
       <w:r>
-        <w:t>Фигура 2</w:t>
+        <w:t xml:space="preserve">Фигура </w:t>
+      </w:r>
+      <w:r>
+        <w:t>5</w:t>
       </w:r>
       <w:r>
         <w:t xml:space="preserve"> демонстрира структурата на базата данни използвана за сайта.</w:t>
@@ -2269,15 +2536,15 @@
     </w:p>
     <w:p>
       <w:r>
+        <w:t>Таблицата свързана със статиите съдържа информация относно датите на промяна и създаване на самата публикация, както и поле за снимка на статията. Таблицата за потребителите съдържа основна информация за всеки от профилите на потребителите като име, години, имейли, пароли и роли. Таблицата за роли съдържа информация за 4-те роли, в които са групирани потребителите. Към тази таблица има помощна таблица, която определя различните права на самите роли.</w:t>
+      </w:r>
+    </w:p>
+    <w:p>
+      <w:pPr>
+        <w:pStyle w:val="3"/>
+      </w:pPr>
+      <w:r>
         <w:lastRenderedPageBreak/>
-        <w:t>Таблицата свързана със статиите съдържа информация относно датите на промяна и създаване на самата публикация, както и поле за снимка на статията. Таблицата за потребителите съдържа основна информация за всеки от профилите на потребителите като име, години, имейли, пароли и роли. Таблицата за роли съдържа информация за 4-те роли, в които са групирани потребителите. Към тази таблица има помощна таблица, която определя различните права на самите роли.</w:t>
-      </w:r>
-    </w:p>
-    <w:p>
-      <w:pPr>
-        <w:pStyle w:val="3"/>
-      </w:pPr>
-      <w:r>
         <w:t>Диаграма на активност</w:t>
       </w:r>
     </w:p>
@@ -2305,7 +2572,7 @@
                     <pic:cNvPicPr/>
                   </pic:nvPicPr>
                   <pic:blipFill>
-                    <a:blip r:embed="rId13" cstate="print">
+                    <a:blip r:embed="rId16" cstate="print">
                       <a:extLst>
                         <a:ext uri="{28A0092B-C50C-407E-A947-70E740481C1C}">
                           <a14:useLocalDpi xmlns:a14="http://schemas.microsoft.com/office/drawing/2010/main" val="0"/>
@@ -2353,7 +2620,7 @@
         <w:rPr>
           <w:noProof/>
         </w:rPr>
-        <w:t>3</w:t>
+        <w:t>6</w:t>
       </w:r>
       <w:r>
         <w:fldChar w:fldCharType="end"/>
@@ -2361,7 +2628,10 @@
     </w:p>
     <w:p>
       <w:r>
-        <w:t>Фигура 3</w:t>
+        <w:t xml:space="preserve">Фигура </w:t>
+      </w:r>
+      <w:r>
+        <w:t>6</w:t>
       </w:r>
       <w:r>
         <w:t xml:space="preserve"> демонстрира основните възможни действия на всяка една от четирите групи. Администратора след вписване има възможността да наблюдава </w:t>
@@ -2410,57 +2680,104 @@
     </w:p>
     <w:p>
       <w:r>
-        <w:t xml:space="preserve">Тук опишете </w:t>
-      </w:r>
-      <w:r>
-        <w:t>модела на данните/</w:t>
-      </w:r>
-      <w:r>
-        <w:t xml:space="preserve">съдържанието - текстово, графично и евентуално аудио/видео съдържание), което ще представите в </w:t>
-      </w:r>
-      <w:r>
+        <w:t xml:space="preserve">Данните в сайта биват съхранявани в </w:t>
+      </w:r>
+      <w:r>
+        <w:t xml:space="preserve">база данни реализирана с технологията </w:t>
+      </w:r>
+      <w:r>
+        <w:rPr>
+          <w:lang w:val="en-US"/>
+        </w:rPr>
+        <w:t>MSSQL.</w:t>
+      </w:r>
+      <w:r>
+        <w:t xml:space="preserve"> Фигура </w:t>
+      </w:r>
+      <w:r>
+        <w:t>7</w:t>
+      </w:r>
+      <w:r>
+        <w:t xml:space="preserve"> демонстрира това.</w:t>
+      </w:r>
+    </w:p>
+    <w:p>
+      <w:pPr>
+        <w:keepNext/>
+      </w:pPr>
+      <w:r>
+        <w:rPr>
+          <w:noProof/>
+        </w:rPr>
         <w:lastRenderedPageBreak/>
-        <w:t xml:space="preserve">проекта си. Опишете размера и типа на </w:t>
-      </w:r>
-      <w:r>
-        <w:t>данните/</w:t>
-      </w:r>
-      <w:r>
-        <w:t>файловете и начина на кодиране за всеки от ресурсите.</w:t>
-      </w:r>
-    </w:p>
-    <w:p>
-      <w:r>
-        <w:t>Ако ползвате в проекта си текстово и/или мултимедийно съдържание</w:t>
-      </w:r>
-      <w:r>
-        <w:t xml:space="preserve"> от различни типове</w:t>
-      </w:r>
-      <w:r>
-        <w:t>, представете неговата структура, напр. посредством таксономи</w:t>
-      </w:r>
-      <w:r>
-        <w:t>я</w:t>
-      </w:r>
-      <w:r>
-        <w:t>, типологи</w:t>
-      </w:r>
-      <w:r>
-        <w:t>я</w:t>
-      </w:r>
-      <w:r>
-        <w:t>, онтологи</w:t>
-      </w:r>
-      <w:r>
-        <w:t>я</w:t>
-      </w:r>
-      <w:r>
-        <w:t xml:space="preserve"> или други схеми за представяне на структурата от категории, под-категории, типове и т.н., както и техните взаимовръзки с други категории или типове, напр. географски региони и дялове, области/сегменти от промишлеността, и др. </w:t>
-      </w:r>
-    </w:p>
-    <w:p>
-      <w:r>
-        <w:t>След структурата опишете и възможните характеристики, атрибути и честота на срещане на всеки един ресурс в съдържанието (категория, тип, екземпляр, връзка/релация и т.н.).</w:t>
+        <w:drawing>
+          <wp:inline distT="0" distB="0" distL="0" distR="0" wp14:anchorId="5CC668D7" wp14:editId="7B66D5DA">
+            <wp:extent cx="5082980" cy="5944115"/>
+            <wp:effectExtent l="0" t="0" r="3810" b="0"/>
+            <wp:docPr id="869141592" name="Картина 1"/>
+            <wp:cNvGraphicFramePr>
+              <a:graphicFrameLocks xmlns:a="http://schemas.openxmlformats.org/drawingml/2006/main" noChangeAspect="1"/>
+            </wp:cNvGraphicFramePr>
+            <a:graphic xmlns:a="http://schemas.openxmlformats.org/drawingml/2006/main">
+              <a:graphicData uri="http://schemas.openxmlformats.org/drawingml/2006/picture">
+                <pic:pic xmlns:pic="http://schemas.openxmlformats.org/drawingml/2006/picture">
+                  <pic:nvPicPr>
+                    <pic:cNvPr id="869141592" name="Картина 869141592"/>
+                    <pic:cNvPicPr/>
+                  </pic:nvPicPr>
+                  <pic:blipFill>
+                    <a:blip r:embed="rId17">
+                      <a:extLst>
+                        <a:ext uri="{28A0092B-C50C-407E-A947-70E740481C1C}">
+                          <a14:useLocalDpi xmlns:a14="http://schemas.microsoft.com/office/drawing/2010/main" val="0"/>
+                        </a:ext>
+                      </a:extLst>
+                    </a:blip>
+                    <a:stretch>
+                      <a:fillRect/>
+                    </a:stretch>
+                  </pic:blipFill>
+                  <pic:spPr>
+                    <a:xfrm>
+                      <a:off x="0" y="0"/>
+                      <a:ext cx="5082980" cy="5944115"/>
+                    </a:xfrm>
+                    <a:prstGeom prst="rect">
+                      <a:avLst/>
+                    </a:prstGeom>
+                  </pic:spPr>
+                </pic:pic>
+              </a:graphicData>
+            </a:graphic>
+          </wp:inline>
+        </w:drawing>
+      </w:r>
+    </w:p>
+    <w:p>
+      <w:pPr>
+        <w:pStyle w:val="af1"/>
+        <w:jc w:val="center"/>
+      </w:pPr>
+      <w:r>
+        <w:t xml:space="preserve">Фигура </w:t>
+      </w:r>
+      <w:r>
+        <w:fldChar w:fldCharType="begin"/>
+      </w:r>
+      <w:r>
+        <w:instrText xml:space="preserve"> SEQ Фигура \* ARABIC </w:instrText>
+      </w:r>
+      <w:r>
+        <w:fldChar w:fldCharType="separate"/>
+      </w:r>
+      <w:r>
+        <w:rPr>
+          <w:noProof/>
+        </w:rPr>
+        <w:t>7</w:t>
+      </w:r>
+      <w:r>
+        <w:fldChar w:fldCharType="end"/>
       </w:r>
     </w:p>
     <w:p>
@@ -2481,7 +2798,6 @@
       <w:pPr>
         <w:rPr>
           <w:bCs/>
-          <w:lang w:val="en-US"/>
         </w:rPr>
       </w:pPr>
       <w:r>
@@ -2537,6 +2853,7 @@
       <w:bookmarkStart w:id="22" w:name="_Toc119855815"/>
       <w:bookmarkStart w:id="23" w:name="_Toc129695711"/>
       <w:r>
+        <w:lastRenderedPageBreak/>
         <w:t xml:space="preserve">Реализация на </w:t>
       </w:r>
       <w:r>
@@ -2559,6 +2876,30 @@
       </w:r>
       <w:bookmarkEnd w:id="24"/>
       <w:bookmarkEnd w:id="25"/>
+    </w:p>
+    <w:p>
+      <w:pPr>
+        <w:pStyle w:val="3"/>
+      </w:pPr>
+      <w:r>
+        <w:t>Модели</w:t>
+      </w:r>
+    </w:p>
+    <w:p>
+      <w:pPr>
+        <w:pStyle w:val="3"/>
+      </w:pPr>
+      <w:r>
+        <w:t>Изгледи</w:t>
+      </w:r>
+    </w:p>
+    <w:p>
+      <w:pPr>
+        <w:pStyle w:val="3"/>
+      </w:pPr>
+      <w:r>
+        <w:t>Контролери</w:t>
+      </w:r>
     </w:p>
     <w:p>
       <w:pPr>
@@ -2628,7 +2969,6 @@
       <w:bookmarkStart w:id="33" w:name="_Toc119855820"/>
       <w:bookmarkStart w:id="34" w:name="_Toc129695716"/>
       <w:r>
-        <w:lastRenderedPageBreak/>
         <w:t>Тестване</w:t>
       </w:r>
       <w:bookmarkEnd w:id="33"/>
@@ -2728,6 +3068,7 @@
         <w:t xml:space="preserve"> използваемостта </w:t>
       </w:r>
       <w:r>
+        <w:lastRenderedPageBreak/>
         <w:t xml:space="preserve">на подобни решения </w:t>
       </w:r>
       <w:r>
@@ -2847,7 +3188,7 @@
                     <pic:cNvPicPr/>
                   </pic:nvPicPr>
                   <pic:blipFill>
-                    <a:blip r:embed="rId14" cstate="print">
+                    <a:blip r:embed="rId18" cstate="print">
                       <a:extLst>
                         <a:ext uri="{28A0092B-C50C-407E-A947-70E740481C1C}">
                           <a14:useLocalDpi xmlns:a14="http://schemas.microsoft.com/office/drawing/2010/main" val="0"/>
@@ -3048,7 +3389,6 @@
         </w:numPr>
       </w:pPr>
       <w:r>
-        <w:lastRenderedPageBreak/>
         <w:t>Д</w:t>
       </w:r>
       <w:r>
@@ -4910,8 +5250,8 @@
       </w:pPr>
     </w:p>
     <w:sectPr>
-      <w:headerReference w:type="default" r:id="rId15"/>
-      <w:footerReference w:type="default" r:id="rId16"/>
+      <w:headerReference w:type="default" r:id="rId19"/>
+      <w:footerReference w:type="default" r:id="rId20"/>
       <w:pgSz w:w="11906" w:h="16838"/>
       <w:pgMar w:top="1701" w:right="1418" w:bottom="1418" w:left="1418" w:header="709" w:footer="709" w:gutter="0"/>
       <w:cols w:space="708"/>
@@ -7208,6 +7548,7 @@
     <w:lsdException w:name="HTML Sample" w:semiHidden="1" w:unhideWhenUsed="1"/>
     <w:lsdException w:name="HTML Typewriter" w:semiHidden="1" w:unhideWhenUsed="1"/>
     <w:lsdException w:name="HTML Variable" w:semiHidden="1" w:unhideWhenUsed="1"/>
+    <w:lsdException w:name="Normal Table" w:semiHidden="1" w:unhideWhenUsed="1"/>
     <w:lsdException w:name="annotation subject" w:semiHidden="1" w:unhideWhenUsed="1"/>
     <w:lsdException w:name="No List" w:semiHidden="1" w:unhideWhenUsed="1"/>
     <w:lsdException w:name="Outline List 1" w:semiHidden="1" w:unhideWhenUsed="1"/>
@@ -7254,8 +7595,10 @@
     <w:lsdException w:name="Table Subtle 2" w:semiHidden="1" w:unhideWhenUsed="1"/>
     <w:lsdException w:name="Table Web 1" w:semiHidden="1" w:unhideWhenUsed="1"/>
     <w:lsdException w:name="Table Web 2" w:semiHidden="1" w:unhideWhenUsed="1"/>
+    <w:lsdException w:name="Table Web 3" w:semiHidden="1" w:unhideWhenUsed="1"/>
     <w:lsdException w:name="Balloon Text" w:semiHidden="1" w:unhideWhenUsed="1"/>
     <w:lsdException w:name="Table Grid" w:uiPriority="59"/>
+    <w:lsdException w:name="Table Theme" w:semiHidden="1" w:unhideWhenUsed="1"/>
     <w:lsdException w:name="Placeholder Text" w:semiHidden="1"/>
     <w:lsdException w:name="No Spacing" w:uiPriority="1" w:qFormat="1"/>
     <w:lsdException w:name="Light Shading" w:uiPriority="60"/>
@@ -8438,6 +8781,17 @@
 </file>
 
 <file path=customXml/item1.xml><?xml version="1.0" encoding="utf-8"?>
+<p:properties xmlns:p="http://schemas.microsoft.com/office/2006/metadata/properties" xmlns:xsi="http://www.w3.org/2001/XMLSchema-instance" xmlns:pc="http://schemas.microsoft.com/office/infopath/2007/PartnerControls">
+  <documentManagement>
+    <TaxCatchAll xmlns="664f0c10-dc77-4a05-b865-8fab22332a47" xsi:nil="true"/>
+    <lcf76f155ced4ddcb4097134ff3c332f xmlns="44b5bade-0608-4775-89b1-ce8643f31210">
+      <Terms xmlns="http://schemas.microsoft.com/office/infopath/2007/PartnerControls"/>
+    </lcf76f155ced4ddcb4097134ff3c332f>
+  </documentManagement>
+</p:properties>
+</file>
+
+<file path=customXml/item2.xml><?xml version="1.0" encoding="utf-8"?>
 <ct:contentTypeSchema xmlns:ct="http://schemas.microsoft.com/office/2006/metadata/contentType" xmlns:ma="http://schemas.microsoft.com/office/2006/metadata/properties/metaAttributes" ct:_="" ma:_="" ma:contentTypeName="Document" ma:contentTypeID="0x0101003793F33423CAB540876E07D1711AC023" ma:contentTypeVersion="16" ma:contentTypeDescription="Create a new document." ma:contentTypeScope="" ma:versionID="310f2aad3bfcb4e7fd0e3782105ca92c">
   <xsd:schema xmlns:xsd="http://www.w3.org/2001/XMLSchema" xmlns:xs="http://www.w3.org/2001/XMLSchema" xmlns:p="http://schemas.microsoft.com/office/2006/metadata/properties" xmlns:ns2="44b5bade-0608-4775-89b1-ce8643f31210" xmlns:ns3="664f0c10-dc77-4a05-b865-8fab22332a47" targetNamespace="http://schemas.microsoft.com/office/2006/metadata/properties" ma:root="true" ma:fieldsID="c6548d4873eb3a55135b0ba37e9a93a7" ns2:_="" ns3:_="">
     <xsd:import namespace="44b5bade-0608-4775-89b1-ce8643f31210"/>
@@ -8674,22 +9028,7 @@
 </ct:contentTypeSchema>
 </file>
 
-<file path=customXml/item2.xml><?xml version="1.0" encoding="utf-8"?>
-<p:properties xmlns:p="http://schemas.microsoft.com/office/2006/metadata/properties" xmlns:xsi="http://www.w3.org/2001/XMLSchema-instance" xmlns:pc="http://schemas.microsoft.com/office/infopath/2007/PartnerControls">
-  <documentManagement>
-    <TaxCatchAll xmlns="664f0c10-dc77-4a05-b865-8fab22332a47" xsi:nil="true"/>
-    <lcf76f155ced4ddcb4097134ff3c332f xmlns="44b5bade-0608-4775-89b1-ce8643f31210">
-      <Terms xmlns="http://schemas.microsoft.com/office/infopath/2007/PartnerControls"/>
-    </lcf76f155ced4ddcb4097134ff3c332f>
-  </documentManagement>
-</p:properties>
-</file>
-
 <file path=customXml/item3.xml><?xml version="1.0" encoding="utf-8"?>
-<b:Sources xmlns:b="http://schemas.openxmlformats.org/officeDocument/2006/bibliography" xmlns="http://schemas.openxmlformats.org/officeDocument/2006/bibliography" SelectedStyle="\APASixthEditionOfficeOnline.xsl" StyleName="APA" Version="6"/>
-</file>
-
-<file path=customXml/item4.xml><?xml version="1.0" encoding="utf-8"?>
 <?mso-contentType ?>
 <FormTemplates xmlns="http://schemas.microsoft.com/sharepoint/v3/contenttype/forms">
   <Display>DocumentLibraryForm</Display>
@@ -8698,7 +9037,22 @@
 </FormTemplates>
 </file>
 
+<file path=customXml/item4.xml><?xml version="1.0" encoding="utf-8"?>
+<b:Sources xmlns:b="http://schemas.openxmlformats.org/officeDocument/2006/bibliography" xmlns="http://schemas.openxmlformats.org/officeDocument/2006/bibliography" SelectedStyle="\APASixthEditionOfficeOnline.xsl" StyleName="APA" Version="6"/>
+</file>
+
 <file path=customXml/itemProps1.xml><?xml version="1.0" encoding="utf-8"?>
+<ds:datastoreItem xmlns:ds="http://schemas.openxmlformats.org/officeDocument/2006/customXml" ds:itemID="{E677C7D8-5611-4FA3-9FAD-A4F5571B1160}">
+  <ds:schemaRefs>
+    <ds:schemaRef ds:uri="http://schemas.microsoft.com/office/2006/metadata/properties"/>
+    <ds:schemaRef ds:uri="http://schemas.microsoft.com/office/infopath/2007/PartnerControls"/>
+    <ds:schemaRef ds:uri="664f0c10-dc77-4a05-b865-8fab22332a47"/>
+    <ds:schemaRef ds:uri="44b5bade-0608-4775-89b1-ce8643f31210"/>
+  </ds:schemaRefs>
+</ds:datastoreItem>
+</file>
+
+<file path=customXml/itemProps2.xml><?xml version="1.0" encoding="utf-8"?>
 <ds:datastoreItem xmlns:ds="http://schemas.openxmlformats.org/officeDocument/2006/customXml" ds:itemID="{D391A6CF-083D-4BFB-88DD-A41F13D67E7A}">
   <ds:schemaRefs>
     <ds:schemaRef ds:uri="http://schemas.microsoft.com/office/2006/metadata/contentType"/>
@@ -8717,29 +9071,18 @@
 </ds:datastoreItem>
 </file>
 
-<file path=customXml/itemProps2.xml><?xml version="1.0" encoding="utf-8"?>
-<ds:datastoreItem xmlns:ds="http://schemas.openxmlformats.org/officeDocument/2006/customXml" ds:itemID="{E677C7D8-5611-4FA3-9FAD-A4F5571B1160}">
+<file path=customXml/itemProps3.xml><?xml version="1.0" encoding="utf-8"?>
+<ds:datastoreItem xmlns:ds="http://schemas.openxmlformats.org/officeDocument/2006/customXml" ds:itemID="{5E10BE0B-6D5D-4981-B6F6-ABB6987C1875}">
   <ds:schemaRefs>
-    <ds:schemaRef ds:uri="http://schemas.microsoft.com/office/2006/metadata/properties"/>
-    <ds:schemaRef ds:uri="http://schemas.microsoft.com/office/infopath/2007/PartnerControls"/>
-    <ds:schemaRef ds:uri="664f0c10-dc77-4a05-b865-8fab22332a47"/>
-    <ds:schemaRef ds:uri="44b5bade-0608-4775-89b1-ce8643f31210"/>
+    <ds:schemaRef ds:uri="http://schemas.microsoft.com/sharepoint/v3/contenttype/forms"/>
   </ds:schemaRefs>
 </ds:datastoreItem>
 </file>
 
-<file path=customXml/itemProps3.xml><?xml version="1.0" encoding="utf-8"?>
+<file path=customXml/itemProps4.xml><?xml version="1.0" encoding="utf-8"?>
 <ds:datastoreItem xmlns:ds="http://schemas.openxmlformats.org/officeDocument/2006/customXml" ds:itemID="{65F59D0E-E4DA-4861-9264-4BB1545F29B8}">
   <ds:schemaRefs>
     <ds:schemaRef ds:uri="http://schemas.openxmlformats.org/officeDocument/2006/bibliography"/>
   </ds:schemaRefs>
 </ds:datastoreItem>
-</file>
-
-<file path=customXml/itemProps4.xml><?xml version="1.0" encoding="utf-8"?>
-<ds:datastoreItem xmlns:ds="http://schemas.openxmlformats.org/officeDocument/2006/customXml" ds:itemID="{5E10BE0B-6D5D-4981-B6F6-ABB6987C1875}">
-  <ds:schemaRefs>
-    <ds:schemaRef ds:uri="http://schemas.microsoft.com/sharepoint/v3/contenttype/forms"/>
-  </ds:schemaRefs>
-</ds:datastoreItem>
 </file>
</xml_diff>

<commit_message>
Modify the documentation. Add conclusion and future development.
</commit_message>
<xml_diff>
--- a/Documents/VTStanchev18_2023.docx
+++ b/Documents/VTStanchev18_2023.docx
@@ -67,6 +67,12 @@
           <w:lang w:val="en-US"/>
         </w:rPr>
         <w:t>XI</w:t>
+      </w:r>
+      <w:r>
+        <w:rPr>
+          <w:lang w:val="en-US"/>
+        </w:rPr>
+        <w:t>I</w:t>
       </w:r>
       <w:r>
         <w:t xml:space="preserve"> </w:t>
@@ -2700,6 +2706,9 @@
       <w:r>
         <w:t xml:space="preserve"> демонстрира това.</w:t>
       </w:r>
+      <w:r>
+        <w:t xml:space="preserve"> Базата данни е нормализирана в трета норма форма.</w:t>
+      </w:r>
     </w:p>
     <w:p>
       <w:pPr>
@@ -2867,6 +2876,14 @@
     </w:p>
     <w:p>
       <w:pPr>
+        <w:pStyle w:val="3"/>
+      </w:pPr>
+      <w:r>
+        <w:t>Архитектура на проекта</w:t>
+      </w:r>
+    </w:p>
+    <w:p>
+      <w:pPr>
         <w:pStyle w:val="2"/>
       </w:pPr>
       <w:bookmarkStart w:id="24" w:name="_Toc119855816"/>
@@ -2976,22 +2993,67 @@
     </w:p>
     <w:p>
       <w:r>
-        <w:t xml:space="preserve">Тук се </w:t>
+        <w:t xml:space="preserve">За тестването на ефективността на сайта беше използвана методът </w:t>
       </w:r>
       <w:r>
         <w:rPr>
-          <w:i/>
+          <w:lang w:val="en-US"/>
         </w:rPr>
-        <w:t>включват тестовите случаи</w:t>
-      </w:r>
-      <w:r>
-        <w:t xml:space="preserve"> и какви видове тестване предвиждате в реалното изпълнение на проекта, напр. с колко и какви документи, в</w:t>
-      </w:r>
-      <w:r>
-        <w:t xml:space="preserve"> какви браузъри, с какви приставки</w:t>
-      </w:r>
-      <w:r>
-        <w:t>, и т.н.</w:t>
+        <w:t>“</w:t>
+      </w:r>
+      <w:proofErr w:type="spellStart"/>
+      <w:r>
+        <w:rPr>
+          <w:lang w:val="en-US"/>
+        </w:rPr>
+        <w:t>NUnit</w:t>
+      </w:r>
+      <w:proofErr w:type="spellEnd"/>
+      <w:r>
+        <w:rPr>
+          <w:lang w:val="en-US"/>
+        </w:rPr>
+        <w:t xml:space="preserve">”. </w:t>
+      </w:r>
+      <w:r>
+        <w:t>В тази точка следват описание на тази методика и няколко примерни тестови случая.</w:t>
+      </w:r>
+    </w:p>
+    <w:p>
+      <w:pPr>
+        <w:pStyle w:val="2"/>
+      </w:pPr>
+      <w:r>
+        <w:lastRenderedPageBreak/>
+        <w:t xml:space="preserve">Какво представлява </w:t>
+      </w:r>
+      <w:proofErr w:type="spellStart"/>
+      <w:r>
+        <w:rPr>
+          <w:lang w:val="en-US"/>
+        </w:rPr>
+        <w:t>NUnit</w:t>
+      </w:r>
+      <w:proofErr w:type="spellEnd"/>
+      <w:r>
+        <w:rPr>
+          <w:lang w:val="en-US"/>
+        </w:rPr>
+        <w:t xml:space="preserve"> </w:t>
+      </w:r>
+      <w:r>
+        <w:t>тестване</w:t>
+      </w:r>
+    </w:p>
+    <w:p>
+      <w:pPr>
+        <w:pStyle w:val="2"/>
+        <w:rPr>
+          <w:lang w:val="en-US"/>
+        </w:rPr>
+      </w:pPr>
+      <w:r>
+        <w:t>Примерни тестови случаи</w:t>
       </w:r>
     </w:p>
     <w:p>
@@ -3013,84 +3075,210 @@
       <w:bookmarkEnd w:id="36"/>
     </w:p>
     <w:p>
-      <w:r>
-        <w:t>В заключение, о</w:t>
-      </w:r>
-      <w:r>
-        <w:t>бобщете</w:t>
+      <w:pPr>
+        <w:pStyle w:val="2"/>
+      </w:pPr>
+      <w:r>
+        <w:t>Заключение</w:t>
+      </w:r>
+    </w:p>
+    <w:p>
+      <w:r>
+        <w:t>П</w:t>
+      </w:r>
+      <w:r>
+        <w:t>роект</w:t>
+      </w:r>
+      <w:r>
+        <w:t>ът</w:t>
+      </w:r>
+      <w:r>
+        <w:t xml:space="preserve"> за новинарски </w:t>
+      </w:r>
+      <w:r>
+        <w:t>публикации беше реализиран успешно</w:t>
+      </w:r>
+      <w:r>
+        <w:t>. Проектира</w:t>
+      </w:r>
+      <w:r>
+        <w:t>но</w:t>
+      </w:r>
+      <w:r>
+        <w:t xml:space="preserve"> и </w:t>
+      </w:r>
+      <w:r>
+        <w:t>разработе</w:t>
+      </w:r>
+      <w:r>
+        <w:t xml:space="preserve">но беше </w:t>
+      </w:r>
+      <w:r>
+        <w:t>функционал</w:t>
+      </w:r>
+      <w:r>
+        <w:t>но решение за такъв</w:t>
+      </w:r>
+      <w:r>
+        <w:t xml:space="preserve"> сайт, който позволява на потребителите да четат новинарски </w:t>
+      </w:r>
+      <w:r>
+        <w:t>публикации, които напълно се вписват в идеята за свободна и по-достъпна журналистика</w:t>
+      </w:r>
+      <w:r>
+        <w:t xml:space="preserve">. </w:t>
+      </w:r>
+      <w:r>
+        <w:t>Сайтът се</w:t>
       </w:r>
       <w:r>
         <w:t xml:space="preserve"> </w:t>
       </w:r>
       <w:r>
-        <w:t xml:space="preserve">резултатите от работата ви по проекта, както и предимствата и ограничеността </w:t>
-      </w:r>
-      <w:r>
-        <w:t xml:space="preserve">на </w:t>
-      </w:r>
-      <w:r>
-        <w:t>изпол</w:t>
-      </w:r>
-      <w:r>
-        <w:t>званите технологии</w:t>
+        <w:t>възползва от</w:t>
+      </w:r>
+      <w:r>
+        <w:t xml:space="preserve"> възможностите на</w:t>
+      </w:r>
+      <w:r>
+        <w:t xml:space="preserve"> технологията</w:t>
       </w:r>
       <w:r>
         <w:t xml:space="preserve"> </w:t>
       </w:r>
       <w:r>
-        <w:t>/</w:t>
+        <w:rPr>
+          <w:lang w:val="en-US"/>
+        </w:rPr>
+        <w:t>“</w:t>
+      </w:r>
+      <w:r>
+        <w:t>ASP.N</w:t>
+      </w:r>
+      <w:r>
+        <w:rPr>
+          <w:lang w:val="en-US"/>
+        </w:rPr>
+        <w:t>ET Core”</w:t>
+      </w:r>
+      <w:r>
+        <w:t xml:space="preserve"> и езикът</w:t>
+      </w:r>
+      <w:r>
+        <w:rPr>
+          <w:lang w:val="en-US"/>
+        </w:rPr>
+        <w:t xml:space="preserve"> “C#”</w:t>
+      </w:r>
+      <w:r>
+        <w:t>, за да създаде ефективен и лесен за използване уеб сайт, който отговаря на</w:t>
+      </w:r>
+      <w:r>
+        <w:t xml:space="preserve"> всички</w:t>
+      </w:r>
+      <w:r>
+        <w:t xml:space="preserve"> изискванията и очакванията. Проектът е завършен </w:t>
+      </w:r>
+      <w:r>
+        <w:t>с цел, че</w:t>
+      </w:r>
+      <w:r>
+        <w:t xml:space="preserve"> ще служи като ценен ресурс за </w:t>
+      </w:r>
+      <w:r>
+        <w:t>всички хора от обществото, като предоставя достъпна и лесна информация</w:t>
+      </w:r>
+      <w:r>
+        <w:t>.</w:t>
+      </w:r>
+    </w:p>
+    <w:p>
+      <w:pPr>
+        <w:pStyle w:val="2"/>
+      </w:pPr>
+      <w:r>
+        <w:t>Бъдещо развитие</w:t>
+      </w:r>
+    </w:p>
+    <w:p>
+      <w:r>
+        <w:t>Мислейки за</w:t>
       </w:r>
       <w:r>
         <w:t xml:space="preserve"> </w:t>
       </w:r>
       <w:r>
-        <w:t>езици</w:t>
+        <w:t>бъдещо развитие</w:t>
+      </w:r>
+      <w:r>
+        <w:t xml:space="preserve">, </w:t>
+      </w:r>
+      <w:r>
+        <w:t>проектът може да бъде доразвит към</w:t>
+      </w:r>
+      <w:r>
+        <w:t xml:space="preserve"> няколко области, в които</w:t>
+      </w:r>
+      <w:r>
+        <w:t xml:space="preserve"> ще</w:t>
+      </w:r>
+      <w:r>
+        <w:t xml:space="preserve"> може допълнително да</w:t>
+      </w:r>
+      <w:r>
+        <w:t xml:space="preserve"> се</w:t>
+      </w:r>
+      <w:r>
+        <w:t xml:space="preserve"> подобри функционалността и потребителското изживяване. Една област на подобрение може да бъде прилагането на система за препоръки, която предлага статии на потребителите въз основа на тяхната история на четене или предпочитания. Това ще </w:t>
+      </w:r>
+      <w:r>
+        <w:t>под</w:t>
+      </w:r>
+      <w:r>
+        <w:t xml:space="preserve">помогне </w:t>
+      </w:r>
+      <w:r>
+        <w:t>с</w:t>
+      </w:r>
+      <w:r>
+        <w:t xml:space="preserve"> персонализиране</w:t>
+      </w:r>
+      <w:r>
+        <w:t>то</w:t>
+      </w:r>
+      <w:r>
+        <w:t xml:space="preserve"> на потребителското изживяване и ще ги задържи ангажирани съ</w:t>
+      </w:r>
+      <w:r>
+        <w:t>с</w:t>
+      </w:r>
+      <w:r>
+        <w:t xml:space="preserve"> сайта</w:t>
+      </w:r>
+      <w:r>
+        <w:t xml:space="preserve"> за по-дълго време</w:t>
+      </w:r>
+      <w:r>
+        <w:t>.</w:t>
+      </w:r>
+    </w:p>
+    <w:p>
+      <w:r>
+        <w:t>Друга област на бъдещо развитие може да бъде въвеждането на мултимедиен компонент в новинарския сайт, като видео и</w:t>
+      </w:r>
+      <w:r>
+        <w:t>ли</w:t>
       </w:r>
       <w:r>
         <w:t xml:space="preserve"> </w:t>
       </w:r>
-      <w:r>
-        <w:t>/</w:t>
-      </w:r>
-      <w:r>
-        <w:t xml:space="preserve"> </w:t>
-      </w:r>
-      <w:r>
-        <w:t>методи.</w:t>
-      </w:r>
-      <w:r>
-        <w:t xml:space="preserve"> Укажете какви алтернативи могат да се използват и техните предимства и недостатъци. </w:t>
-      </w:r>
-      <w:r>
-        <w:t>Опишете каква е</w:t>
-      </w:r>
-      <w:r>
-        <w:t xml:space="preserve"> използваемостта </w:t>
-      </w:r>
-      <w:r>
-        <w:lastRenderedPageBreak/>
-        <w:t xml:space="preserve">на подобни решения </w:t>
-      </w:r>
-      <w:r>
-        <w:t xml:space="preserve">в практиката </w:t>
-      </w:r>
-      <w:r>
-        <w:t xml:space="preserve">и </w:t>
-      </w:r>
-      <w:r>
-        <w:t xml:space="preserve">какво бихте </w:t>
-      </w:r>
-      <w:r>
-        <w:t>предл</w:t>
-      </w:r>
-      <w:r>
-        <w:t>ожили като</w:t>
-      </w:r>
-      <w:r>
-        <w:t xml:space="preserve"> насоки за бъдещо развитие</w:t>
-      </w:r>
-      <w:r>
-        <w:t xml:space="preserve"> на вашето решение.</w:t>
+      <w:proofErr w:type="spellStart"/>
+      <w:r>
+        <w:t>подкаст</w:t>
+      </w:r>
+      <w:proofErr w:type="spellEnd"/>
+      <w:r>
+        <w:t>. Това ще разшири вида съдържание, достъпно за потребителите, и ще направи сайта по-ангажиращ и динамичен.</w:t>
       </w:r>
     </w:p>
     <w:p>
@@ -3149,6 +3337,7 @@
           <w:sz w:val="28"/>
           <w:lang w:val="en-US" w:eastAsia="en-US"/>
         </w:rPr>
+        <w:lastRenderedPageBreak/>
         <w:drawing>
           <wp:anchor distT="0" distB="0" distL="114300" distR="114300" simplePos="0" relativeHeight="251658242" behindDoc="1" locked="0" layoutInCell="1" allowOverlap="1" wp14:anchorId="4DC1273F" wp14:editId="2BB64CC7">
             <wp:simplePos x="0" y="0"/>
@@ -8781,17 +8970,6 @@
 </file>
 
 <file path=customXml/item1.xml><?xml version="1.0" encoding="utf-8"?>
-<p:properties xmlns:p="http://schemas.microsoft.com/office/2006/metadata/properties" xmlns:xsi="http://www.w3.org/2001/XMLSchema-instance" xmlns:pc="http://schemas.microsoft.com/office/infopath/2007/PartnerControls">
-  <documentManagement>
-    <TaxCatchAll xmlns="664f0c10-dc77-4a05-b865-8fab22332a47" xsi:nil="true"/>
-    <lcf76f155ced4ddcb4097134ff3c332f xmlns="44b5bade-0608-4775-89b1-ce8643f31210">
-      <Terms xmlns="http://schemas.microsoft.com/office/infopath/2007/PartnerControls"/>
-    </lcf76f155ced4ddcb4097134ff3c332f>
-  </documentManagement>
-</p:properties>
-</file>
-
-<file path=customXml/item2.xml><?xml version="1.0" encoding="utf-8"?>
 <ct:contentTypeSchema xmlns:ct="http://schemas.microsoft.com/office/2006/metadata/contentType" xmlns:ma="http://schemas.microsoft.com/office/2006/metadata/properties/metaAttributes" ct:_="" ma:_="" ma:contentTypeName="Document" ma:contentTypeID="0x0101003793F33423CAB540876E07D1711AC023" ma:contentTypeVersion="16" ma:contentTypeDescription="Create a new document." ma:contentTypeScope="" ma:versionID="310f2aad3bfcb4e7fd0e3782105ca92c">
   <xsd:schema xmlns:xsd="http://www.w3.org/2001/XMLSchema" xmlns:xs="http://www.w3.org/2001/XMLSchema" xmlns:p="http://schemas.microsoft.com/office/2006/metadata/properties" xmlns:ns2="44b5bade-0608-4775-89b1-ce8643f31210" xmlns:ns3="664f0c10-dc77-4a05-b865-8fab22332a47" targetNamespace="http://schemas.microsoft.com/office/2006/metadata/properties" ma:root="true" ma:fieldsID="c6548d4873eb3a55135b0ba37e9a93a7" ns2:_="" ns3:_="">
     <xsd:import namespace="44b5bade-0608-4775-89b1-ce8643f31210"/>
@@ -9028,7 +9206,22 @@
 </ct:contentTypeSchema>
 </file>
 
+<file path=customXml/item2.xml><?xml version="1.0" encoding="utf-8"?>
+<p:properties xmlns:p="http://schemas.microsoft.com/office/2006/metadata/properties" xmlns:xsi="http://www.w3.org/2001/XMLSchema-instance" xmlns:pc="http://schemas.microsoft.com/office/infopath/2007/PartnerControls">
+  <documentManagement>
+    <TaxCatchAll xmlns="664f0c10-dc77-4a05-b865-8fab22332a47" xsi:nil="true"/>
+    <lcf76f155ced4ddcb4097134ff3c332f xmlns="44b5bade-0608-4775-89b1-ce8643f31210">
+      <Terms xmlns="http://schemas.microsoft.com/office/infopath/2007/PartnerControls"/>
+    </lcf76f155ced4ddcb4097134ff3c332f>
+  </documentManagement>
+</p:properties>
+</file>
+
 <file path=customXml/item3.xml><?xml version="1.0" encoding="utf-8"?>
+<b:Sources xmlns:b="http://schemas.openxmlformats.org/officeDocument/2006/bibliography" xmlns="http://schemas.openxmlformats.org/officeDocument/2006/bibliography" SelectedStyle="\APASixthEditionOfficeOnline.xsl" StyleName="APA" Version="6"/>
+</file>
+
+<file path=customXml/item4.xml><?xml version="1.0" encoding="utf-8"?>
 <?mso-contentType ?>
 <FormTemplates xmlns="http://schemas.microsoft.com/sharepoint/v3/contenttype/forms">
   <Display>DocumentLibraryForm</Display>
@@ -9037,22 +9230,7 @@
 </FormTemplates>
 </file>
 
-<file path=customXml/item4.xml><?xml version="1.0" encoding="utf-8"?>
-<b:Sources xmlns:b="http://schemas.openxmlformats.org/officeDocument/2006/bibliography" xmlns="http://schemas.openxmlformats.org/officeDocument/2006/bibliography" SelectedStyle="\APASixthEditionOfficeOnline.xsl" StyleName="APA" Version="6"/>
-</file>
-
 <file path=customXml/itemProps1.xml><?xml version="1.0" encoding="utf-8"?>
-<ds:datastoreItem xmlns:ds="http://schemas.openxmlformats.org/officeDocument/2006/customXml" ds:itemID="{E677C7D8-5611-4FA3-9FAD-A4F5571B1160}">
-  <ds:schemaRefs>
-    <ds:schemaRef ds:uri="http://schemas.microsoft.com/office/2006/metadata/properties"/>
-    <ds:schemaRef ds:uri="http://schemas.microsoft.com/office/infopath/2007/PartnerControls"/>
-    <ds:schemaRef ds:uri="664f0c10-dc77-4a05-b865-8fab22332a47"/>
-    <ds:schemaRef ds:uri="44b5bade-0608-4775-89b1-ce8643f31210"/>
-  </ds:schemaRefs>
-</ds:datastoreItem>
-</file>
-
-<file path=customXml/itemProps2.xml><?xml version="1.0" encoding="utf-8"?>
 <ds:datastoreItem xmlns:ds="http://schemas.openxmlformats.org/officeDocument/2006/customXml" ds:itemID="{D391A6CF-083D-4BFB-88DD-A41F13D67E7A}">
   <ds:schemaRefs>
     <ds:schemaRef ds:uri="http://schemas.microsoft.com/office/2006/metadata/contentType"/>
@@ -9071,18 +9249,29 @@
 </ds:datastoreItem>
 </file>
 
+<file path=customXml/itemProps2.xml><?xml version="1.0" encoding="utf-8"?>
+<ds:datastoreItem xmlns:ds="http://schemas.openxmlformats.org/officeDocument/2006/customXml" ds:itemID="{E677C7D8-5611-4FA3-9FAD-A4F5571B1160}">
+  <ds:schemaRefs>
+    <ds:schemaRef ds:uri="http://schemas.microsoft.com/office/2006/metadata/properties"/>
+    <ds:schemaRef ds:uri="http://schemas.microsoft.com/office/infopath/2007/PartnerControls"/>
+    <ds:schemaRef ds:uri="664f0c10-dc77-4a05-b865-8fab22332a47"/>
+    <ds:schemaRef ds:uri="44b5bade-0608-4775-89b1-ce8643f31210"/>
+  </ds:schemaRefs>
+</ds:datastoreItem>
+</file>
+
 <file path=customXml/itemProps3.xml><?xml version="1.0" encoding="utf-8"?>
+<ds:datastoreItem xmlns:ds="http://schemas.openxmlformats.org/officeDocument/2006/customXml" ds:itemID="{65F59D0E-E4DA-4861-9264-4BB1545F29B8}">
+  <ds:schemaRefs>
+    <ds:schemaRef ds:uri="http://schemas.openxmlformats.org/officeDocument/2006/bibliography"/>
+  </ds:schemaRefs>
+</ds:datastoreItem>
+</file>
+
+<file path=customXml/itemProps4.xml><?xml version="1.0" encoding="utf-8"?>
 <ds:datastoreItem xmlns:ds="http://schemas.openxmlformats.org/officeDocument/2006/customXml" ds:itemID="{5E10BE0B-6D5D-4981-B6F6-ABB6987C1875}">
   <ds:schemaRefs>
     <ds:schemaRef ds:uri="http://schemas.microsoft.com/sharepoint/v3/contenttype/forms"/>
   </ds:schemaRefs>
 </ds:datastoreItem>
-</file>
-
-<file path=customXml/itemProps4.xml><?xml version="1.0" encoding="utf-8"?>
-<ds:datastoreItem xmlns:ds="http://schemas.openxmlformats.org/officeDocument/2006/customXml" ds:itemID="{65F59D0E-E4DA-4861-9264-4BB1545F29B8}">
-  <ds:schemaRefs>
-    <ds:schemaRef ds:uri="http://schemas.openxmlformats.org/officeDocument/2006/bibliography"/>
-  </ds:schemaRefs>
-</ds:datastoreItem>
 </file>
</xml_diff>

<commit_message>
Modify the documentation. Add structure of the project
</commit_message>
<xml_diff>
--- a/Documents/VTStanchev18_2023.docx
+++ b/Documents/VTStanchev18_2023.docx
@@ -2804,11 +2804,6 @@
       <w:bookmarkEnd w:id="21"/>
     </w:p>
     <w:p>
-      <w:pPr>
-        <w:rPr>
-          <w:bCs/>
-        </w:rPr>
-      </w:pPr>
       <w:r>
         <w:t xml:space="preserve">Проектът е разработен на платформата </w:t>
       </w:r>
@@ -2854,6 +2849,27 @@
         </w:rPr>
         <w:t xml:space="preserve"> </w:t>
       </w:r>
+      <w:r>
+        <w:t xml:space="preserve">Структурата MVC е популярен шаблон за проектиране, използван в разработката на софтуер, включително в </w:t>
+      </w:r>
+      <w:r>
+        <w:rPr>
+          <w:lang w:val="en-US"/>
+        </w:rPr>
+        <w:t>“</w:t>
+      </w:r>
+      <w:r>
+        <w:t>ASP.NET</w:t>
+      </w:r>
+      <w:r>
+        <w:rPr>
+          <w:lang w:val="en-US"/>
+        </w:rPr>
+        <w:t xml:space="preserve"> Core”</w:t>
+      </w:r>
+      <w:r>
+        <w:t>. Използва се за разделяне на проблемите на дадено приложение на три основни компонента: модел, изглед и контролер.</w:t>
+      </w:r>
     </w:p>
     <w:p>
       <w:pPr>
@@ -2884,6 +2900,97 @@
     </w:p>
     <w:p>
       <w:pPr>
+        <w:keepNext/>
+      </w:pPr>
+      <w:r>
+        <w:rPr>
+          <w:noProof/>
+        </w:rPr>
+        <w:drawing>
+          <wp:inline distT="0" distB="0" distL="0" distR="0" wp14:anchorId="2A5CDDFE" wp14:editId="27C70FA4">
+            <wp:extent cx="2832100" cy="2486721"/>
+            <wp:effectExtent l="0" t="0" r="6350" b="8890"/>
+            <wp:docPr id="242990733" name="Картина 1"/>
+            <wp:cNvGraphicFramePr>
+              <a:graphicFrameLocks xmlns:a="http://schemas.openxmlformats.org/drawingml/2006/main" noChangeAspect="1"/>
+            </wp:cNvGraphicFramePr>
+            <a:graphic xmlns:a="http://schemas.openxmlformats.org/drawingml/2006/main">
+              <a:graphicData uri="http://schemas.openxmlformats.org/drawingml/2006/picture">
+                <pic:pic xmlns:pic="http://schemas.openxmlformats.org/drawingml/2006/picture">
+                  <pic:nvPicPr>
+                    <pic:cNvPr id="242990733" name="Картина 242990733"/>
+                    <pic:cNvPicPr/>
+                  </pic:nvPicPr>
+                  <pic:blipFill>
+                    <a:blip r:embed="rId18">
+                      <a:extLst>
+                        <a:ext uri="{28A0092B-C50C-407E-A947-70E740481C1C}">
+                          <a14:useLocalDpi xmlns:a14="http://schemas.microsoft.com/office/drawing/2010/main" val="0"/>
+                        </a:ext>
+                      </a:extLst>
+                    </a:blip>
+                    <a:stretch>
+                      <a:fillRect/>
+                    </a:stretch>
+                  </pic:blipFill>
+                  <pic:spPr>
+                    <a:xfrm>
+                      <a:off x="0" y="0"/>
+                      <a:ext cx="2856375" cy="2508036"/>
+                    </a:xfrm>
+                    <a:prstGeom prst="rect">
+                      <a:avLst/>
+                    </a:prstGeom>
+                  </pic:spPr>
+                </pic:pic>
+              </a:graphicData>
+            </a:graphic>
+          </wp:inline>
+        </w:drawing>
+      </w:r>
+    </w:p>
+    <w:p>
+      <w:pPr>
+        <w:pStyle w:val="af1"/>
+        <w:jc w:val="left"/>
+      </w:pPr>
+      <w:r>
+        <w:t xml:space="preserve">Фигура </w:t>
+      </w:r>
+      <w:r>
+        <w:fldChar w:fldCharType="begin"/>
+      </w:r>
+      <w:r>
+        <w:instrText xml:space="preserve"> SEQ Фигура \* ARABIC </w:instrText>
+      </w:r>
+      <w:r>
+        <w:fldChar w:fldCharType="separate"/>
+      </w:r>
+      <w:r>
+        <w:rPr>
+          <w:noProof/>
+        </w:rPr>
+        <w:t>8</w:t>
+      </w:r>
+      <w:r>
+        <w:fldChar w:fldCharType="end"/>
+      </w:r>
+    </w:p>
+    <w:p>
+      <w:pPr>
+        <w:rPr>
+          <w:lang w:val="en-US"/>
+        </w:rPr>
+      </w:pPr>
+      <w:r>
+        <w:t>Фигура 8 изобразява архитектурата на проекта.</w:t>
+      </w:r>
+      <w:r>
+        <w:t xml:space="preserve"> Всеки един от различните слоеве е разделен в различна папка.</w:t>
+      </w:r>
+    </w:p>
+    <w:p>
+      <w:pPr>
         <w:pStyle w:val="2"/>
       </w:pPr>
       <w:bookmarkStart w:id="24" w:name="_Toc119855816"/>
@@ -2903,6 +3010,71 @@
       </w:r>
     </w:p>
     <w:p>
+      <w:r>
+        <w:t xml:space="preserve">Компонентът </w:t>
+      </w:r>
+      <w:r>
+        <w:rPr>
+          <w:lang w:val="en-US"/>
+        </w:rPr>
+        <w:t>“</w:t>
+      </w:r>
+      <w:r>
+        <w:t>Модел</w:t>
+      </w:r>
+      <w:r>
+        <w:rPr>
+          <w:lang w:val="en-US"/>
+        </w:rPr>
+        <w:t>”</w:t>
+      </w:r>
+      <w:r>
+        <w:t xml:space="preserve"> представлява данните и бизнес логиката на приложението. Обикновено включва класове и структури от данни, които взаимодействат с източниците на данни на приложението, като бази данни. В </w:t>
+      </w:r>
+      <w:r>
+        <w:t>проектът този</w:t>
+      </w:r>
+      <w:r>
+        <w:t xml:space="preserve"> компонент на модела </w:t>
+      </w:r>
+      <w:r>
+        <w:t>е</w:t>
+      </w:r>
+      <w:r>
+        <w:t xml:space="preserve"> реализира</w:t>
+      </w:r>
+      <w:r>
+        <w:t>н</w:t>
+      </w:r>
+      <w:r>
+        <w:t xml:space="preserve"> с помощта на класове и технологии за достъп до данни</w:t>
+      </w:r>
+      <w:r>
+        <w:t xml:space="preserve"> с помощта на</w:t>
+      </w:r>
+      <w:r>
+        <w:t xml:space="preserve"> </w:t>
+      </w:r>
+      <w:r>
+        <w:rPr>
+          <w:lang w:val="en-US"/>
+        </w:rPr>
+        <w:t>“</w:t>
+      </w:r>
+      <w:r>
+        <w:t>Entity Framework</w:t>
+      </w:r>
+      <w:r>
+        <w:rPr>
+          <w:lang w:val="en-US"/>
+        </w:rPr>
+        <w:t>”</w:t>
+      </w:r>
+      <w:r>
+        <w:t>.</w:t>
+      </w:r>
+    </w:p>
+    <w:p>
       <w:pPr>
         <w:pStyle w:val="3"/>
       </w:pPr>
@@ -2911,11 +3083,250 @@
       </w:r>
     </w:p>
     <w:p>
+      <w:r>
+        <w:t xml:space="preserve">Компонентът </w:t>
+      </w:r>
+      <w:r>
+        <w:rPr>
+          <w:lang w:val="en-US"/>
+        </w:rPr>
+        <w:t>“</w:t>
+      </w:r>
+      <w:r>
+        <w:t>Изглед</w:t>
+      </w:r>
+      <w:r>
+        <w:rPr>
+          <w:lang w:val="en-US"/>
+        </w:rPr>
+        <w:t>”</w:t>
+      </w:r>
+      <w:r>
+        <w:t xml:space="preserve"> представлява потребителския интерфейс на приложението. Той определя как данните на приложението се представят на потребителя и как потребителят взаимодейства с </w:t>
+      </w:r>
+      <w:r>
+        <w:t>тях</w:t>
+      </w:r>
+      <w:r>
+        <w:t xml:space="preserve">. В </w:t>
+      </w:r>
+      <w:r>
+        <w:t>проектът този</w:t>
+      </w:r>
+      <w:r>
+        <w:t xml:space="preserve"> компонент </w:t>
+      </w:r>
+      <w:r>
+        <w:t xml:space="preserve">е </w:t>
+      </w:r>
+      <w:r>
+        <w:t>реализира</w:t>
+      </w:r>
+      <w:r>
+        <w:t>н</w:t>
+      </w:r>
+      <w:r>
+        <w:t xml:space="preserve"> чрез синтаксис</w:t>
+      </w:r>
+      <w:r>
+        <w:t>а</w:t>
+      </w:r>
+      <w:r>
+        <w:t xml:space="preserve"> на </w:t>
+      </w:r>
+      <w:r>
+        <w:rPr>
+          <w:lang w:val="en-US"/>
+        </w:rPr>
+        <w:t>“</w:t>
+      </w:r>
+      <w:r>
+        <w:t>Razor</w:t>
+      </w:r>
+      <w:r>
+        <w:rPr>
+          <w:lang w:val="en-US"/>
+        </w:rPr>
+        <w:t>”</w:t>
+      </w:r>
+      <w:r>
+        <w:t xml:space="preserve"> за генериране на </w:t>
+      </w:r>
+      <w:r>
+        <w:rPr>
+          <w:lang w:val="en-US"/>
+        </w:rPr>
+        <w:t>“</w:t>
+      </w:r>
+      <w:r>
+        <w:t>HTML</w:t>
+      </w:r>
+      <w:r>
+        <w:rPr>
+          <w:lang w:val="en-US"/>
+        </w:rPr>
+        <w:t>”</w:t>
+      </w:r>
+      <w:r>
+        <w:t xml:space="preserve">, </w:t>
+      </w:r>
+      <w:r>
+        <w:rPr>
+          <w:lang w:val="en-US"/>
+        </w:rPr>
+        <w:t>“</w:t>
+      </w:r>
+      <w:r>
+        <w:t>CSS</w:t>
+      </w:r>
+      <w:r>
+        <w:rPr>
+          <w:lang w:val="en-US"/>
+        </w:rPr>
+        <w:t>”</w:t>
+      </w:r>
+      <w:r>
+        <w:t xml:space="preserve"> и </w:t>
+      </w:r>
+      <w:r>
+        <w:rPr>
+          <w:lang w:val="en-US"/>
+        </w:rPr>
+        <w:t>“</w:t>
+      </w:r>
+      <w:r>
+        <w:t>JavaScript</w:t>
+      </w:r>
+      <w:r>
+        <w:rPr>
+          <w:lang w:val="en-US"/>
+        </w:rPr>
+        <w:t>”</w:t>
+      </w:r>
+      <w:r>
+        <w:t xml:space="preserve"> код.</w:t>
+      </w:r>
+    </w:p>
+    <w:p>
       <w:pPr>
         <w:pStyle w:val="3"/>
       </w:pPr>
       <w:r>
         <w:t>Контролери</w:t>
+      </w:r>
+    </w:p>
+    <w:p>
+      <w:r>
+        <w:t xml:space="preserve">Компонентът </w:t>
+      </w:r>
+      <w:r>
+        <w:rPr>
+          <w:lang w:val="en-US"/>
+        </w:rPr>
+        <w:t>“</w:t>
+      </w:r>
+      <w:r>
+        <w:t>Контролер</w:t>
+      </w:r>
+      <w:r>
+        <w:rPr>
+          <w:lang w:val="en-US"/>
+        </w:rPr>
+        <w:t>”</w:t>
+      </w:r>
+      <w:r>
+        <w:t xml:space="preserve"> действа като посредник между компонентите </w:t>
+      </w:r>
+      <w:r>
+        <w:rPr>
+          <w:lang w:val="en-US"/>
+        </w:rPr>
+        <w:t>“</w:t>
+      </w:r>
+      <w:r>
+        <w:t>Модел</w:t>
+      </w:r>
+      <w:r>
+        <w:rPr>
+          <w:lang w:val="en-US"/>
+        </w:rPr>
+        <w:t>”</w:t>
+      </w:r>
+      <w:r>
+        <w:t xml:space="preserve"> и </w:t>
+      </w:r>
+      <w:r>
+        <w:rPr>
+          <w:lang w:val="en-US"/>
+        </w:rPr>
+        <w:t>“</w:t>
+      </w:r>
+      <w:r>
+        <w:t>Изглед</w:t>
+      </w:r>
+      <w:r>
+        <w:rPr>
+          <w:lang w:val="en-US"/>
+        </w:rPr>
+        <w:t>”</w:t>
+      </w:r>
+      <w:r>
+        <w:t xml:space="preserve">. Той обработва потребителски заявки, извлича данни от модела и предава тези данни на изгледа за </w:t>
+      </w:r>
+      <w:r>
+        <w:lastRenderedPageBreak/>
+        <w:t xml:space="preserve">изобразяване. В </w:t>
+      </w:r>
+      <w:r>
+        <w:t xml:space="preserve">проектът </w:t>
+      </w:r>
+      <w:r>
+        <w:t xml:space="preserve">компонентът </w:t>
+      </w:r>
+      <w:r>
+        <w:rPr>
+          <w:lang w:val="en-US"/>
+        </w:rPr>
+        <w:t>“</w:t>
+      </w:r>
+      <w:r>
+        <w:t>Контролер</w:t>
+      </w:r>
+      <w:r>
+        <w:rPr>
+          <w:lang w:val="en-US"/>
+        </w:rPr>
+        <w:t>”</w:t>
+      </w:r>
+      <w:r>
+        <w:t xml:space="preserve"> </w:t>
+      </w:r>
+      <w:r>
+        <w:t>е реализира</w:t>
+      </w:r>
+      <w:r>
+        <w:t>н</w:t>
+      </w:r>
+      <w:r>
+        <w:t xml:space="preserve"> с помощта на класове, които обработват входящи </w:t>
+      </w:r>
+      <w:r>
+        <w:rPr>
+          <w:lang w:val="en-US"/>
+        </w:rPr>
+        <w:t>“</w:t>
+      </w:r>
+      <w:r>
+        <w:t>HTTP</w:t>
+      </w:r>
+      <w:r>
+        <w:rPr>
+          <w:lang w:val="en-US"/>
+        </w:rPr>
+        <w:t>”</w:t>
+      </w:r>
+      <w:r>
+        <w:t xml:space="preserve"> заявки и ги свързват с подходящи действия.</w:t>
       </w:r>
     </w:p>
     <w:p>
@@ -2999,47 +3410,24 @@
         <w:rPr>
           <w:lang w:val="en-US"/>
         </w:rPr>
-        <w:t>“</w:t>
-      </w:r>
-      <w:proofErr w:type="spellStart"/>
+        <w:t xml:space="preserve">“NUnit”. </w:t>
+      </w:r>
+      <w:r>
+        <w:t>В тази точка следват описание на тази методика и няколко примерни тестови случая.</w:t>
+      </w:r>
+    </w:p>
+    <w:p>
+      <w:pPr>
+        <w:pStyle w:val="2"/>
+      </w:pPr>
+      <w:r>
+        <w:t xml:space="preserve">Какво представлява </w:t>
+      </w:r>
       <w:r>
         <w:rPr>
           <w:lang w:val="en-US"/>
         </w:rPr>
-        <w:t>NUnit</w:t>
-      </w:r>
-      <w:proofErr w:type="spellEnd"/>
-      <w:r>
-        <w:rPr>
-          <w:lang w:val="en-US"/>
-        </w:rPr>
-        <w:t xml:space="preserve">”. </w:t>
-      </w:r>
-      <w:r>
-        <w:t>В тази точка следват описание на тази методика и няколко примерни тестови случая.</w:t>
-      </w:r>
-    </w:p>
-    <w:p>
-      <w:pPr>
-        <w:pStyle w:val="2"/>
-      </w:pPr>
-      <w:r>
-        <w:lastRenderedPageBreak/>
-        <w:t xml:space="preserve">Какво представлява </w:t>
-      </w:r>
-      <w:proofErr w:type="spellStart"/>
-      <w:r>
-        <w:rPr>
-          <w:lang w:val="en-US"/>
-        </w:rPr>
-        <w:t>NUnit</w:t>
-      </w:r>
-      <w:proofErr w:type="spellEnd"/>
-      <w:r>
-        <w:rPr>
-          <w:lang w:val="en-US"/>
-        </w:rPr>
-        <w:t xml:space="preserve"> </w:t>
+        <w:t xml:space="preserve">NUnit </w:t>
       </w:r>
       <w:r>
         <w:t>тестване</w:t>
@@ -3171,7 +3559,11 @@
         <w:t xml:space="preserve"> “C#”</w:t>
       </w:r>
       <w:r>
-        <w:t>, за да създаде ефективен и лесен за използване уеб сайт, който отговаря на</w:t>
+        <w:t xml:space="preserve">, за да създаде ефективен и лесен за </w:t>
+      </w:r>
+      <w:r>
+        <w:lastRenderedPageBreak/>
+        <w:t>използване уеб сайт, който отговаря на</w:t>
       </w:r>
       <w:r>
         <w:t xml:space="preserve"> всички</w:t>
@@ -3202,34 +3594,7 @@
     </w:p>
     <w:p>
       <w:r>
-        <w:t>Мислейки за</w:t>
-      </w:r>
-      <w:r>
-        <w:t xml:space="preserve"> </w:t>
-      </w:r>
-      <w:r>
-        <w:t>бъдещо развитие</w:t>
-      </w:r>
-      <w:r>
-        <w:t xml:space="preserve">, </w:t>
-      </w:r>
-      <w:r>
-        <w:t>проектът може да бъде доразвит към</w:t>
-      </w:r>
-      <w:r>
-        <w:t xml:space="preserve"> няколко области, в които</w:t>
-      </w:r>
-      <w:r>
-        <w:t xml:space="preserve"> ще</w:t>
-      </w:r>
-      <w:r>
-        <w:t xml:space="preserve"> може допълнително да</w:t>
-      </w:r>
-      <w:r>
-        <w:t xml:space="preserve"> се</w:t>
-      </w:r>
-      <w:r>
-        <w:t xml:space="preserve"> подобри функционалността и потребителското изживяване. Една област на подобрение може да бъде прилагането на система за препоръки, която предлага статии на потребителите въз основа на тяхната история на четене или предпочитания. Това ще </w:t>
+        <w:t xml:space="preserve">Мислейки за бъдещо развитие, проектът може да бъде доразвит към няколко области, в които ще може допълнително да се подобри функционалността и потребителското изживяване. Една област на подобрение може да бъде прилагането на система за препоръки, която предлага статии на потребителите въз основа на тяхната история на четене или предпочитания. Това ще </w:t>
       </w:r>
       <w:r>
         <w:t>под</w:t>
@@ -3270,15 +3635,7 @@
         <w:t>ли</w:t>
       </w:r>
       <w:r>
-        <w:t xml:space="preserve"> </w:t>
-      </w:r>
-      <w:proofErr w:type="spellStart"/>
-      <w:r>
-        <w:t>подкаст</w:t>
-      </w:r>
-      <w:proofErr w:type="spellEnd"/>
-      <w:r>
-        <w:t>. Това ще разшири вида съдържание, достъпно за потребителите, и ще направи сайта по-ангажиращ и динамичен.</w:t>
+        <w:t xml:space="preserve"> подкаст. Това ще разшири вида съдържание, достъпно за потребителите, и ще направи сайта по-ангажиращ и динамичен.</w:t>
       </w:r>
     </w:p>
     <w:p>
@@ -3298,29 +3655,8 @@
     </w:p>
     <w:p>
       <w:r>
-        <w:t xml:space="preserve">Използвайте вградената функционалност на Word: </w:t>
-      </w:r>
-      <w:proofErr w:type="spellStart"/>
-      <w:r>
-        <w:t>References</w:t>
-      </w:r>
-      <w:proofErr w:type="spellEnd"/>
-      <w:r>
-        <w:t xml:space="preserve"> &gt; </w:t>
-      </w:r>
-      <w:proofErr w:type="spellStart"/>
-      <w:r>
-        <w:t>Citations</w:t>
-      </w:r>
-      <w:proofErr w:type="spellEnd"/>
-      <w:r>
-        <w:t xml:space="preserve"> &amp; </w:t>
-      </w:r>
-      <w:proofErr w:type="spellStart"/>
-      <w:r>
-        <w:t>Bibliography</w:t>
-      </w:r>
-      <w:proofErr w:type="spellEnd"/>
+        <w:t>Използвайте вградената функционалност на Word: References &gt; Citations &amp; Bibliography</w:t>
+      </w:r>
     </w:p>
     <w:p/>
     <w:p>
@@ -3337,7 +3673,6 @@
           <w:sz w:val="28"/>
           <w:lang w:val="en-US" w:eastAsia="en-US"/>
         </w:rPr>
-        <w:lastRenderedPageBreak/>
         <w:drawing>
           <wp:anchor distT="0" distB="0" distL="114300" distR="114300" simplePos="0" relativeHeight="251658242" behindDoc="1" locked="0" layoutInCell="1" allowOverlap="1" wp14:anchorId="4DC1273F" wp14:editId="2BB64CC7">
             <wp:simplePos x="0" y="0"/>
@@ -3377,7 +3712,7 @@
                     <pic:cNvPicPr/>
                   </pic:nvPicPr>
                   <pic:blipFill>
-                    <a:blip r:embed="rId18" cstate="print">
+                    <a:blip r:embed="rId19" cstate="print">
                       <a:extLst>
                         <a:ext uri="{28A0092B-C50C-407E-A947-70E740481C1C}">
                           <a14:useLocalDpi xmlns:a14="http://schemas.microsoft.com/office/drawing/2010/main" val="0"/>
@@ -3590,13 +3925,8 @@
         <w:t xml:space="preserve"> в </w:t>
       </w:r>
       <w:r>
-        <w:t xml:space="preserve">канала на екипа в </w:t>
-      </w:r>
-      <w:proofErr w:type="spellStart"/>
-      <w:r>
-        <w:t>Teams</w:t>
-      </w:r>
-      <w:proofErr w:type="spellEnd"/>
+        <w:t>канала на екипа в Teams</w:t>
+      </w:r>
       <w:r>
         <w:t>.</w:t>
       </w:r>
@@ -3610,15 +3940,7 @@
         </w:numPr>
       </w:pPr>
       <w:r>
-        <w:t xml:space="preserve">Кода на проекта, базата данни и документацията трябва да са налични в </w:t>
-      </w:r>
-      <w:proofErr w:type="spellStart"/>
-      <w:r>
-        <w:t>репозитори</w:t>
-      </w:r>
-      <w:proofErr w:type="spellEnd"/>
-      <w:r>
-        <w:t xml:space="preserve"> в </w:t>
+        <w:t xml:space="preserve">Кода на проекта, базата данни и документацията трябва да са налични в репозитори в </w:t>
       </w:r>
       <w:r>
         <w:rPr>
@@ -5439,8 +5761,8 @@
       </w:pPr>
     </w:p>
     <w:sectPr>
-      <w:headerReference w:type="default" r:id="rId19"/>
-      <w:footerReference w:type="default" r:id="rId20"/>
+      <w:headerReference w:type="default" r:id="rId20"/>
+      <w:footerReference w:type="default" r:id="rId21"/>
       <w:pgSz w:w="11906" w:h="16838"/>
       <w:pgMar w:top="1701" w:right="1418" w:bottom="1418" w:left="1418" w:header="709" w:footer="709" w:gutter="0"/>
       <w:cols w:space="708"/>
@@ -8970,6 +9292,17 @@
 </file>
 
 <file path=customXml/item1.xml><?xml version="1.0" encoding="utf-8"?>
+<p:properties xmlns:p="http://schemas.microsoft.com/office/2006/metadata/properties" xmlns:xsi="http://www.w3.org/2001/XMLSchema-instance" xmlns:pc="http://schemas.microsoft.com/office/infopath/2007/PartnerControls">
+  <documentManagement>
+    <TaxCatchAll xmlns="664f0c10-dc77-4a05-b865-8fab22332a47" xsi:nil="true"/>
+    <lcf76f155ced4ddcb4097134ff3c332f xmlns="44b5bade-0608-4775-89b1-ce8643f31210">
+      <Terms xmlns="http://schemas.microsoft.com/office/infopath/2007/PartnerControls"/>
+    </lcf76f155ced4ddcb4097134ff3c332f>
+  </documentManagement>
+</p:properties>
+</file>
+
+<file path=customXml/item2.xml><?xml version="1.0" encoding="utf-8"?>
 <ct:contentTypeSchema xmlns:ct="http://schemas.microsoft.com/office/2006/metadata/contentType" xmlns:ma="http://schemas.microsoft.com/office/2006/metadata/properties/metaAttributes" ct:_="" ma:_="" ma:contentTypeName="Document" ma:contentTypeID="0x0101003793F33423CAB540876E07D1711AC023" ma:contentTypeVersion="16" ma:contentTypeDescription="Create a new document." ma:contentTypeScope="" ma:versionID="310f2aad3bfcb4e7fd0e3782105ca92c">
   <xsd:schema xmlns:xsd="http://www.w3.org/2001/XMLSchema" xmlns:xs="http://www.w3.org/2001/XMLSchema" xmlns:p="http://schemas.microsoft.com/office/2006/metadata/properties" xmlns:ns2="44b5bade-0608-4775-89b1-ce8643f31210" xmlns:ns3="664f0c10-dc77-4a05-b865-8fab22332a47" targetNamespace="http://schemas.microsoft.com/office/2006/metadata/properties" ma:root="true" ma:fieldsID="c6548d4873eb3a55135b0ba37e9a93a7" ns2:_="" ns3:_="">
     <xsd:import namespace="44b5bade-0608-4775-89b1-ce8643f31210"/>
@@ -9206,22 +9539,7 @@
 </ct:contentTypeSchema>
 </file>
 
-<file path=customXml/item2.xml><?xml version="1.0" encoding="utf-8"?>
-<p:properties xmlns:p="http://schemas.microsoft.com/office/2006/metadata/properties" xmlns:xsi="http://www.w3.org/2001/XMLSchema-instance" xmlns:pc="http://schemas.microsoft.com/office/infopath/2007/PartnerControls">
-  <documentManagement>
-    <TaxCatchAll xmlns="664f0c10-dc77-4a05-b865-8fab22332a47" xsi:nil="true"/>
-    <lcf76f155ced4ddcb4097134ff3c332f xmlns="44b5bade-0608-4775-89b1-ce8643f31210">
-      <Terms xmlns="http://schemas.microsoft.com/office/infopath/2007/PartnerControls"/>
-    </lcf76f155ced4ddcb4097134ff3c332f>
-  </documentManagement>
-</p:properties>
-</file>
-
 <file path=customXml/item3.xml><?xml version="1.0" encoding="utf-8"?>
-<b:Sources xmlns:b="http://schemas.openxmlformats.org/officeDocument/2006/bibliography" xmlns="http://schemas.openxmlformats.org/officeDocument/2006/bibliography" SelectedStyle="\APASixthEditionOfficeOnline.xsl" StyleName="APA" Version="6"/>
-</file>
-
-<file path=customXml/item4.xml><?xml version="1.0" encoding="utf-8"?>
 <?mso-contentType ?>
 <FormTemplates xmlns="http://schemas.microsoft.com/sharepoint/v3/contenttype/forms">
   <Display>DocumentLibraryForm</Display>
@@ -9230,7 +9548,22 @@
 </FormTemplates>
 </file>
 
+<file path=customXml/item4.xml><?xml version="1.0" encoding="utf-8"?>
+<b:Sources xmlns:b="http://schemas.openxmlformats.org/officeDocument/2006/bibliography" xmlns="http://schemas.openxmlformats.org/officeDocument/2006/bibliography" SelectedStyle="\APASixthEditionOfficeOnline.xsl" StyleName="APA" Version="6"/>
+</file>
+
 <file path=customXml/itemProps1.xml><?xml version="1.0" encoding="utf-8"?>
+<ds:datastoreItem xmlns:ds="http://schemas.openxmlformats.org/officeDocument/2006/customXml" ds:itemID="{E677C7D8-5611-4FA3-9FAD-A4F5571B1160}">
+  <ds:schemaRefs>
+    <ds:schemaRef ds:uri="http://schemas.microsoft.com/office/2006/metadata/properties"/>
+    <ds:schemaRef ds:uri="http://schemas.microsoft.com/office/infopath/2007/PartnerControls"/>
+    <ds:schemaRef ds:uri="664f0c10-dc77-4a05-b865-8fab22332a47"/>
+    <ds:schemaRef ds:uri="44b5bade-0608-4775-89b1-ce8643f31210"/>
+  </ds:schemaRefs>
+</ds:datastoreItem>
+</file>
+
+<file path=customXml/itemProps2.xml><?xml version="1.0" encoding="utf-8"?>
 <ds:datastoreItem xmlns:ds="http://schemas.openxmlformats.org/officeDocument/2006/customXml" ds:itemID="{D391A6CF-083D-4BFB-88DD-A41F13D67E7A}">
   <ds:schemaRefs>
     <ds:schemaRef ds:uri="http://schemas.microsoft.com/office/2006/metadata/contentType"/>
@@ -9249,29 +9582,18 @@
 </ds:datastoreItem>
 </file>
 
-<file path=customXml/itemProps2.xml><?xml version="1.0" encoding="utf-8"?>
-<ds:datastoreItem xmlns:ds="http://schemas.openxmlformats.org/officeDocument/2006/customXml" ds:itemID="{E677C7D8-5611-4FA3-9FAD-A4F5571B1160}">
+<file path=customXml/itemProps3.xml><?xml version="1.0" encoding="utf-8"?>
+<ds:datastoreItem xmlns:ds="http://schemas.openxmlformats.org/officeDocument/2006/customXml" ds:itemID="{5E10BE0B-6D5D-4981-B6F6-ABB6987C1875}">
   <ds:schemaRefs>
-    <ds:schemaRef ds:uri="http://schemas.microsoft.com/office/2006/metadata/properties"/>
-    <ds:schemaRef ds:uri="http://schemas.microsoft.com/office/infopath/2007/PartnerControls"/>
-    <ds:schemaRef ds:uri="664f0c10-dc77-4a05-b865-8fab22332a47"/>
-    <ds:schemaRef ds:uri="44b5bade-0608-4775-89b1-ce8643f31210"/>
+    <ds:schemaRef ds:uri="http://schemas.microsoft.com/sharepoint/v3/contenttype/forms"/>
   </ds:schemaRefs>
 </ds:datastoreItem>
 </file>
 
-<file path=customXml/itemProps3.xml><?xml version="1.0" encoding="utf-8"?>
+<file path=customXml/itemProps4.xml><?xml version="1.0" encoding="utf-8"?>
 <ds:datastoreItem xmlns:ds="http://schemas.openxmlformats.org/officeDocument/2006/customXml" ds:itemID="{65F59D0E-E4DA-4861-9264-4BB1545F29B8}">
   <ds:schemaRefs>
     <ds:schemaRef ds:uri="http://schemas.openxmlformats.org/officeDocument/2006/bibliography"/>
   </ds:schemaRefs>
 </ds:datastoreItem>
-</file>
-
-<file path=customXml/itemProps4.xml><?xml version="1.0" encoding="utf-8"?>
-<ds:datastoreItem xmlns:ds="http://schemas.openxmlformats.org/officeDocument/2006/customXml" ds:itemID="{5E10BE0B-6D5D-4981-B6F6-ABB6987C1875}">
-  <ds:schemaRefs>
-    <ds:schemaRef ds:uri="http://schemas.microsoft.com/sharepoint/v3/contenttype/forms"/>
-  </ds:schemaRefs>
-</ds:datastoreItem>
 </file>
</xml_diff>

<commit_message>
Modify the documentation. Add info for NUnit testing and other similar sites
</commit_message>
<xml_diff>
--- a/Documents/VTStanchev18_2023.docx
+++ b/Documents/VTStanchev18_2023.docx
@@ -2063,6 +2063,7 @@
     <w:p>
       <w:pPr>
         <w:pStyle w:val="af1"/>
+        <w:jc w:val="center"/>
       </w:pPr>
       <w:r>
         <w:t xml:space="preserve">Фигура </w:t>
@@ -2141,6 +2142,7 @@
     <w:p>
       <w:pPr>
         <w:pStyle w:val="af1"/>
+        <w:jc w:val="center"/>
       </w:pPr>
       <w:r>
         <w:t xml:space="preserve">Фигура </w:t>
@@ -2218,6 +2220,7 @@
     <w:p>
       <w:pPr>
         <w:pStyle w:val="af1"/>
+        <w:jc w:val="center"/>
       </w:pPr>
       <w:r>
         <w:t xml:space="preserve">Фигура </w:t>
@@ -3343,7 +3346,78 @@
     </w:p>
     <w:p>
       <w:r>
-        <w:t>Описание на инструментариума за достъп до базата данни от гледна точка на програмния код. Описание на методите за извличане, добавяне и изтриване на обекти в базата данни.</w:t>
+        <w:t xml:space="preserve">Проектът е реализиран с методиката </w:t>
+      </w:r>
+      <w:r>
+        <w:rPr>
+          <w:lang w:val="en-US"/>
+        </w:rPr>
+        <w:t xml:space="preserve">“Database First Approach”. </w:t>
+      </w:r>
+      <w:r>
+        <w:t xml:space="preserve">По тази методика, базата данни е създадена първа и след това таблиците биват реализирани в компонента </w:t>
+      </w:r>
+      <w:r>
+        <w:rPr>
+          <w:lang w:val="en-US"/>
+        </w:rPr>
+        <w:t>“</w:t>
+      </w:r>
+      <w:r>
+        <w:t>Модел</w:t>
+      </w:r>
+      <w:r>
+        <w:rPr>
+          <w:lang w:val="en-US"/>
+        </w:rPr>
+        <w:t>”</w:t>
+      </w:r>
+      <w:r>
+        <w:t xml:space="preserve">. </w:t>
+      </w:r>
+    </w:p>
+    <w:p>
+      <w:r>
+        <w:t xml:space="preserve">За реализацията на връзката между базата и проекта са използвани методи от </w:t>
+      </w:r>
+      <w:r>
+        <w:rPr>
+          <w:lang w:val="en-US"/>
+        </w:rPr>
+        <w:t xml:space="preserve">“Nuget Packets” </w:t>
+      </w:r>
+      <w:r>
+        <w:t xml:space="preserve">на </w:t>
+      </w:r>
+      <w:r>
+        <w:rPr>
+          <w:lang w:val="en-US"/>
+        </w:rPr>
+        <w:t xml:space="preserve">“Visual Studio” </w:t>
+      </w:r>
+      <w:r>
+        <w:t xml:space="preserve">и по-точно </w:t>
+      </w:r>
+      <w:r>
+        <w:rPr>
+          <w:lang w:val="en-US"/>
+        </w:rPr>
+        <w:t>“</w:t>
+      </w:r>
+      <w:r>
+        <w:rPr>
+          <w:lang w:val="en-US"/>
+        </w:rPr>
+        <w:t>Microsoft.EntityFrameworkCore.SqlServer</w:t>
+      </w:r>
+      <w:r>
+        <w:rPr>
+          <w:lang w:val="en-US"/>
+        </w:rPr>
+        <w:t xml:space="preserve">”, </w:t>
+      </w:r>
+      <w:r>
+        <w:t>който позволява това. Самата заявка бива съхранявана в стрингов низ, който след това бива използван в метода за връзка.</w:t>
       </w:r>
     </w:p>
     <w:p>
@@ -3360,15 +3434,49 @@
     </w:p>
     <w:p>
       <w:r>
-        <w:t>Описание на основните функционалности на интерфейса на приложението.</w:t>
-      </w:r>
-    </w:p>
-    <w:p>
-      <w:r>
-        <w:t>Забележка: Н</w:t>
-      </w:r>
-      <w:r>
-        <w:t>яма формално изискване на определен брой диаграми от даден вид, за даден брой проектанти.</w:t>
+        <w:t xml:space="preserve">Потребителският интерфейс представлява уеб страници. Те са създадени като компоненти в </w:t>
+      </w:r>
+      <w:r>
+        <w:rPr>
+          <w:lang w:val="en-US"/>
+        </w:rPr>
+        <w:t>“</w:t>
+      </w:r>
+      <w:r>
+        <w:t>Изгледи</w:t>
+      </w:r>
+      <w:r>
+        <w:rPr>
+          <w:lang w:val="en-US"/>
+        </w:rPr>
+        <w:t>”</w:t>
+      </w:r>
+      <w:r>
+        <w:t xml:space="preserve">. Те биват създадени с помощта на </w:t>
+      </w:r>
+      <w:r>
+        <w:rPr>
+          <w:lang w:val="en-US"/>
+        </w:rPr>
+        <w:t xml:space="preserve">“Razor” </w:t>
+      </w:r>
+      <w:r>
+        <w:t xml:space="preserve">методиката, която е специализирана за технологията </w:t>
+      </w:r>
+      <w:r>
+        <w:rPr>
+          <w:lang w:val="en-US"/>
+        </w:rPr>
+        <w:t>“ASP.NET Core”</w:t>
+      </w:r>
+      <w:r>
+        <w:rPr>
+          <w:lang w:val="en-US"/>
+        </w:rPr>
+        <w:t xml:space="preserve">. </w:t>
+      </w:r>
+      <w:r>
+        <w:t>В точка 3.2 е представен примерен потребителски интерфейс с който може да бъде придобита представа за структурата на самата страница.</w:t>
       </w:r>
     </w:p>
     <w:p>
@@ -3387,7 +3495,13 @@
     </w:p>
     <w:p>
       <w:r>
-        <w:t>Съдържа описание и анализ на известните решения, като се цитират съответните литературни източници.</w:t>
+        <w:t xml:space="preserve">Настоящ проект не е първия по рода си. Налице са много новинарски сайтове, но настоящият проект се отличава с черти, които могат да бъдат счетени за коренно променящи. Една от тях е различното ниво на видимост на самите публикации. С разделянето им на одобрени и неодобрени, може да бъде предизвикан по-голям интерес у потребителите, които желаят да са </w:t>
+      </w:r>
+      <w:r>
+        <w:t>по-</w:t>
+      </w:r>
+      <w:r>
+        <w:t>запознати с всички подробности, колкото и малки, в днешната журналистика.</w:t>
       </w:r>
     </w:p>
     <w:p>
@@ -3421,6 +3535,7 @@
         <w:pStyle w:val="2"/>
       </w:pPr>
       <w:r>
+        <w:lastRenderedPageBreak/>
         <w:t xml:space="preserve">Какво представлява </w:t>
       </w:r>
       <w:r>
@@ -3434,6 +3549,91 @@
       </w:r>
     </w:p>
     <w:p>
+      <w:r>
+        <w:rPr>
+          <w:lang w:val="en-US"/>
+        </w:rPr>
+        <w:t>“</w:t>
+      </w:r>
+      <w:r>
+        <w:t>NUnit</w:t>
+      </w:r>
+      <w:r>
+        <w:rPr>
+          <w:lang w:val="en-US"/>
+        </w:rPr>
+        <w:t>”</w:t>
+      </w:r>
+      <w:r>
+        <w:t xml:space="preserve"> е един от най-популярните инструменти за тестване на софтуер в </w:t>
+      </w:r>
+      <w:r>
+        <w:rPr>
+          <w:lang w:val="en-US"/>
+        </w:rPr>
+        <w:t>“</w:t>
+      </w:r>
+      <w:r>
+        <w:t>.NET</w:t>
+      </w:r>
+      <w:r>
+        <w:rPr>
+          <w:lang w:val="en-US"/>
+        </w:rPr>
+        <w:t>”</w:t>
+      </w:r>
+      <w:r>
+        <w:t xml:space="preserve"> екосистемата. Той предоставя библиотека за управление на тестовете, както и инструмент за изпълнение на тези тестове</w:t>
+      </w:r>
+      <w:r>
+        <w:t xml:space="preserve">. Тестовете са написани в специален синтаксис, който позволява на </w:t>
+      </w:r>
+      <w:r>
+        <w:rPr>
+          <w:lang w:val="en-US"/>
+        </w:rPr>
+        <w:t>“</w:t>
+      </w:r>
+      <w:r>
+        <w:t>NUnit</w:t>
+      </w:r>
+      <w:r>
+        <w:rPr>
+          <w:lang w:val="en-US"/>
+        </w:rPr>
+        <w:t>”</w:t>
+      </w:r>
+      <w:r>
+        <w:t xml:space="preserve"> да идентифицира тестовете и да ги изпълнява автоматично.</w:t>
+      </w:r>
+    </w:p>
+    <w:p>
+      <w:r>
+        <w:t xml:space="preserve"> </w:t>
+      </w:r>
+      <w:r>
+        <w:t xml:space="preserve">Тестовете в </w:t>
+      </w:r>
+      <w:r>
+        <w:rPr>
+          <w:lang w:val="en-US"/>
+        </w:rPr>
+        <w:t>“</w:t>
+      </w:r>
+      <w:r>
+        <w:t>NUnit</w:t>
+      </w:r>
+      <w:r>
+        <w:rPr>
+          <w:lang w:val="en-US"/>
+        </w:rPr>
+        <w:t>”</w:t>
+      </w:r>
+      <w:r>
+        <w:t xml:space="preserve"> могат да бъдат организирани в няколко класа, като всеки клас представлява един тестов сценарий. Всяка тестова функция е отбелязана с атрибут, който указва, че това е тестова функция и какъв е очакваният резултат.</w:t>
+      </w:r>
+    </w:p>
+    <w:p>
       <w:pPr>
         <w:pStyle w:val="2"/>
         <w:rPr>
@@ -3559,83 +3759,83 @@
         <w:t xml:space="preserve"> “C#”</w:t>
       </w:r>
       <w:r>
-        <w:t xml:space="preserve">, за да създаде ефективен и лесен за </w:t>
+        <w:t>, за да създаде ефективен и лесен за използване уеб сайт, който отговаря на</w:t>
+      </w:r>
+      <w:r>
+        <w:t xml:space="preserve"> всички</w:t>
+      </w:r>
+      <w:r>
+        <w:t xml:space="preserve"> изискванията и очакванията. Проектът е завършен </w:t>
+      </w:r>
+      <w:r>
+        <w:t>с цел, че</w:t>
+      </w:r>
+      <w:r>
+        <w:t xml:space="preserve"> ще служи като ценен ресурс за </w:t>
+      </w:r>
+      <w:r>
+        <w:t>всички хора от обществото, като предоставя достъпна и лесна информация</w:t>
+      </w:r>
+      <w:r>
+        <w:t>.</w:t>
+      </w:r>
+    </w:p>
+    <w:p>
+      <w:pPr>
+        <w:pStyle w:val="2"/>
+      </w:pPr>
+      <w:r>
+        <w:t>Бъдещо развитие</w:t>
+      </w:r>
+    </w:p>
+    <w:p>
+      <w:r>
+        <w:t xml:space="preserve">Мислейки за бъдещо развитие, проектът може да бъде доразвит към няколко области, в които ще може допълнително да се подобри функционалността и потребителското изживяване. Една област на подобрение може да бъде прилагането на система за препоръки, която предлага статии на потребителите въз основа на тяхната история на четене или предпочитания. Това ще </w:t>
+      </w:r>
+      <w:r>
+        <w:t>под</w:t>
+      </w:r>
+      <w:r>
+        <w:t xml:space="preserve">помогне </w:t>
+      </w:r>
+      <w:r>
+        <w:t>с</w:t>
+      </w:r>
+      <w:r>
+        <w:t xml:space="preserve"> персонализиране</w:t>
+      </w:r>
+      <w:r>
+        <w:t>то</w:t>
+      </w:r>
+      <w:r>
+        <w:t xml:space="preserve"> на потребителското изживяване и ще ги задържи ангажирани съ</w:t>
+      </w:r>
+      <w:r>
+        <w:t>с</w:t>
+      </w:r>
+      <w:r>
+        <w:t xml:space="preserve"> сайта</w:t>
+      </w:r>
+      <w:r>
+        <w:t xml:space="preserve"> за по-дълго време</w:t>
+      </w:r>
+      <w:r>
+        <w:t>.</w:t>
+      </w:r>
+    </w:p>
+    <w:p>
+      <w:r>
+        <w:t>Друга област на бъдещо развитие може да бъде въвеждането на мултимедиен компонент в новинарския сайт, като видео и</w:t>
+      </w:r>
+      <w:r>
+        <w:t>ли</w:t>
+      </w:r>
+      <w:r>
+        <w:t xml:space="preserve"> подкаст. </w:t>
       </w:r>
       <w:r>
         <w:lastRenderedPageBreak/>
-        <w:t>използване уеб сайт, който отговаря на</w:t>
-      </w:r>
-      <w:r>
-        <w:t xml:space="preserve"> всички</w:t>
-      </w:r>
-      <w:r>
-        <w:t xml:space="preserve"> изискванията и очакванията. Проектът е завършен </w:t>
-      </w:r>
-      <w:r>
-        <w:t>с цел, че</w:t>
-      </w:r>
-      <w:r>
-        <w:t xml:space="preserve"> ще служи като ценен ресурс за </w:t>
-      </w:r>
-      <w:r>
-        <w:t>всички хора от обществото, като предоставя достъпна и лесна информация</w:t>
-      </w:r>
-      <w:r>
-        <w:t>.</w:t>
-      </w:r>
-    </w:p>
-    <w:p>
-      <w:pPr>
-        <w:pStyle w:val="2"/>
-      </w:pPr>
-      <w:r>
-        <w:t>Бъдещо развитие</w:t>
-      </w:r>
-    </w:p>
-    <w:p>
-      <w:r>
-        <w:t xml:space="preserve">Мислейки за бъдещо развитие, проектът може да бъде доразвит към няколко области, в които ще може допълнително да се подобри функционалността и потребителското изживяване. Една област на подобрение може да бъде прилагането на система за препоръки, която предлага статии на потребителите въз основа на тяхната история на четене или предпочитания. Това ще </w:t>
-      </w:r>
-      <w:r>
-        <w:t>под</w:t>
-      </w:r>
-      <w:r>
-        <w:t xml:space="preserve">помогне </w:t>
-      </w:r>
-      <w:r>
-        <w:t>с</w:t>
-      </w:r>
-      <w:r>
-        <w:t xml:space="preserve"> персонализиране</w:t>
-      </w:r>
-      <w:r>
-        <w:t>то</w:t>
-      </w:r>
-      <w:r>
-        <w:t xml:space="preserve"> на потребителското изживяване и ще ги задържи ангажирани съ</w:t>
-      </w:r>
-      <w:r>
-        <w:t>с</w:t>
-      </w:r>
-      <w:r>
-        <w:t xml:space="preserve"> сайта</w:t>
-      </w:r>
-      <w:r>
-        <w:t xml:space="preserve"> за по-дълго време</w:t>
-      </w:r>
-      <w:r>
-        <w:t>.</w:t>
-      </w:r>
-    </w:p>
-    <w:p>
-      <w:r>
-        <w:t>Друга област на бъдещо развитие може да бъде въвеждането на мултимедиен компонент в новинарския сайт, като видео и</w:t>
-      </w:r>
-      <w:r>
-        <w:t>ли</w:t>
-      </w:r>
-      <w:r>
-        <w:t xml:space="preserve"> подкаст. Това ще разшири вида съдържание, достъпно за потребителите, и ще направи сайта по-ангажиращ и динамичен.</w:t>
+        <w:t>Това ще разшири вида съдържание, достъпно за потребителите, и ще направи сайта по-ангажиращ и динамичен.</w:t>
       </w:r>
     </w:p>
     <w:p>
@@ -3867,90 +4067,6 @@
       </w:r>
       <w:bookmarkEnd w:id="39"/>
       <w:bookmarkEnd w:id="40"/>
-    </w:p>
-    <w:p>
-      <w:pPr>
-        <w:pStyle w:val="a8"/>
-        <w:rPr>
-          <w:rFonts w:eastAsia="Times New Roman"/>
-        </w:rPr>
-      </w:pPr>
-      <w:r>
-        <w:t>При необходимост можете да добавите и допълнителни секции под формата на апендикси.</w:t>
-      </w:r>
-      <w:r>
-        <w:t xml:space="preserve"> Таблица с диаграми, таблици </w:t>
-      </w:r>
-      <w:r>
-        <w:rPr>
-          <w:rFonts w:eastAsia="Times New Roman"/>
-        </w:rPr>
-        <w:t>и графики</w:t>
-      </w:r>
-    </w:p>
-    <w:p>
-      <w:pPr>
-        <w:pStyle w:val="a8"/>
-      </w:pPr>
-    </w:p>
-    <w:p>
-      <w:r>
-        <w:t>Заб</w:t>
-      </w:r>
-      <w:r>
-        <w:t>ележка</w:t>
-      </w:r>
-      <w:r>
-        <w:t xml:space="preserve">: </w:t>
-      </w:r>
-    </w:p>
-    <w:p>
-      <w:pPr>
-        <w:pStyle w:val="a8"/>
-        <w:numPr>
-          <w:ilvl w:val="0"/>
-          <w:numId w:val="19"/>
-        </w:numPr>
-      </w:pPr>
-      <w:r>
-        <w:t>Д</w:t>
-      </w:r>
-      <w:r>
-        <w:t>окументацията на проекта се предава само в електронен вид в MS Word, чрез качването на архив с документа и останалите файлове по проекта, в задание за предаване на проект</w:t>
-      </w:r>
-      <w:r>
-        <w:t>,</w:t>
-      </w:r>
-      <w:r>
-        <w:t xml:space="preserve"> в </w:t>
-      </w:r>
-      <w:r>
-        <w:t>канала на екипа в Teams</w:t>
-      </w:r>
-      <w:r>
-        <w:t>.</w:t>
-      </w:r>
-    </w:p>
-    <w:p>
-      <w:pPr>
-        <w:pStyle w:val="a8"/>
-        <w:numPr>
-          <w:ilvl w:val="0"/>
-          <w:numId w:val="19"/>
-        </w:numPr>
-      </w:pPr>
-      <w:r>
-        <w:t xml:space="preserve">Кода на проекта, базата данни и документацията трябва да са налични в репозитори в </w:t>
-      </w:r>
-      <w:r>
-        <w:rPr>
-          <w:lang w:val="en-US"/>
-        </w:rPr>
-        <w:t>GitHub</w:t>
-      </w:r>
-      <w:r>
-        <w:t>, което е копие на заданието генерирано в организацията.</w:t>
-      </w:r>
     </w:p>
     <w:p>
       <w:r>
@@ -9292,17 +9408,6 @@
 </file>
 
 <file path=customXml/item1.xml><?xml version="1.0" encoding="utf-8"?>
-<p:properties xmlns:p="http://schemas.microsoft.com/office/2006/metadata/properties" xmlns:xsi="http://www.w3.org/2001/XMLSchema-instance" xmlns:pc="http://schemas.microsoft.com/office/infopath/2007/PartnerControls">
-  <documentManagement>
-    <TaxCatchAll xmlns="664f0c10-dc77-4a05-b865-8fab22332a47" xsi:nil="true"/>
-    <lcf76f155ced4ddcb4097134ff3c332f xmlns="44b5bade-0608-4775-89b1-ce8643f31210">
-      <Terms xmlns="http://schemas.microsoft.com/office/infopath/2007/PartnerControls"/>
-    </lcf76f155ced4ddcb4097134ff3c332f>
-  </documentManagement>
-</p:properties>
-</file>
-
-<file path=customXml/item2.xml><?xml version="1.0" encoding="utf-8"?>
 <ct:contentTypeSchema xmlns:ct="http://schemas.microsoft.com/office/2006/metadata/contentType" xmlns:ma="http://schemas.microsoft.com/office/2006/metadata/properties/metaAttributes" ct:_="" ma:_="" ma:contentTypeName="Document" ma:contentTypeID="0x0101003793F33423CAB540876E07D1711AC023" ma:contentTypeVersion="16" ma:contentTypeDescription="Create a new document." ma:contentTypeScope="" ma:versionID="310f2aad3bfcb4e7fd0e3782105ca92c">
   <xsd:schema xmlns:xsd="http://www.w3.org/2001/XMLSchema" xmlns:xs="http://www.w3.org/2001/XMLSchema" xmlns:p="http://schemas.microsoft.com/office/2006/metadata/properties" xmlns:ns2="44b5bade-0608-4775-89b1-ce8643f31210" xmlns:ns3="664f0c10-dc77-4a05-b865-8fab22332a47" targetNamespace="http://schemas.microsoft.com/office/2006/metadata/properties" ma:root="true" ma:fieldsID="c6548d4873eb3a55135b0ba37e9a93a7" ns2:_="" ns3:_="">
     <xsd:import namespace="44b5bade-0608-4775-89b1-ce8643f31210"/>
@@ -9539,7 +9644,22 @@
 </ct:contentTypeSchema>
 </file>
 
+<file path=customXml/item2.xml><?xml version="1.0" encoding="utf-8"?>
+<p:properties xmlns:p="http://schemas.microsoft.com/office/2006/metadata/properties" xmlns:xsi="http://www.w3.org/2001/XMLSchema-instance" xmlns:pc="http://schemas.microsoft.com/office/infopath/2007/PartnerControls">
+  <documentManagement>
+    <TaxCatchAll xmlns="664f0c10-dc77-4a05-b865-8fab22332a47" xsi:nil="true"/>
+    <lcf76f155ced4ddcb4097134ff3c332f xmlns="44b5bade-0608-4775-89b1-ce8643f31210">
+      <Terms xmlns="http://schemas.microsoft.com/office/infopath/2007/PartnerControls"/>
+    </lcf76f155ced4ddcb4097134ff3c332f>
+  </documentManagement>
+</p:properties>
+</file>
+
 <file path=customXml/item3.xml><?xml version="1.0" encoding="utf-8"?>
+<b:Sources xmlns:b="http://schemas.openxmlformats.org/officeDocument/2006/bibliography" xmlns="http://schemas.openxmlformats.org/officeDocument/2006/bibliography" SelectedStyle="\APASixthEditionOfficeOnline.xsl" StyleName="APA" Version="6"/>
+</file>
+
+<file path=customXml/item4.xml><?xml version="1.0" encoding="utf-8"?>
 <?mso-contentType ?>
 <FormTemplates xmlns="http://schemas.microsoft.com/sharepoint/v3/contenttype/forms">
   <Display>DocumentLibraryForm</Display>
@@ -9548,22 +9668,7 @@
 </FormTemplates>
 </file>
 
-<file path=customXml/item4.xml><?xml version="1.0" encoding="utf-8"?>
-<b:Sources xmlns:b="http://schemas.openxmlformats.org/officeDocument/2006/bibliography" xmlns="http://schemas.openxmlformats.org/officeDocument/2006/bibliography" SelectedStyle="\APASixthEditionOfficeOnline.xsl" StyleName="APA" Version="6"/>
-</file>
-
 <file path=customXml/itemProps1.xml><?xml version="1.0" encoding="utf-8"?>
-<ds:datastoreItem xmlns:ds="http://schemas.openxmlformats.org/officeDocument/2006/customXml" ds:itemID="{E677C7D8-5611-4FA3-9FAD-A4F5571B1160}">
-  <ds:schemaRefs>
-    <ds:schemaRef ds:uri="http://schemas.microsoft.com/office/2006/metadata/properties"/>
-    <ds:schemaRef ds:uri="http://schemas.microsoft.com/office/infopath/2007/PartnerControls"/>
-    <ds:schemaRef ds:uri="664f0c10-dc77-4a05-b865-8fab22332a47"/>
-    <ds:schemaRef ds:uri="44b5bade-0608-4775-89b1-ce8643f31210"/>
-  </ds:schemaRefs>
-</ds:datastoreItem>
-</file>
-
-<file path=customXml/itemProps2.xml><?xml version="1.0" encoding="utf-8"?>
 <ds:datastoreItem xmlns:ds="http://schemas.openxmlformats.org/officeDocument/2006/customXml" ds:itemID="{D391A6CF-083D-4BFB-88DD-A41F13D67E7A}">
   <ds:schemaRefs>
     <ds:schemaRef ds:uri="http://schemas.microsoft.com/office/2006/metadata/contentType"/>
@@ -9582,18 +9687,29 @@
 </ds:datastoreItem>
 </file>
 
+<file path=customXml/itemProps2.xml><?xml version="1.0" encoding="utf-8"?>
+<ds:datastoreItem xmlns:ds="http://schemas.openxmlformats.org/officeDocument/2006/customXml" ds:itemID="{E677C7D8-5611-4FA3-9FAD-A4F5571B1160}">
+  <ds:schemaRefs>
+    <ds:schemaRef ds:uri="http://schemas.microsoft.com/office/2006/metadata/properties"/>
+    <ds:schemaRef ds:uri="http://schemas.microsoft.com/office/infopath/2007/PartnerControls"/>
+    <ds:schemaRef ds:uri="664f0c10-dc77-4a05-b865-8fab22332a47"/>
+    <ds:schemaRef ds:uri="44b5bade-0608-4775-89b1-ce8643f31210"/>
+  </ds:schemaRefs>
+</ds:datastoreItem>
+</file>
+
 <file path=customXml/itemProps3.xml><?xml version="1.0" encoding="utf-8"?>
+<ds:datastoreItem xmlns:ds="http://schemas.openxmlformats.org/officeDocument/2006/customXml" ds:itemID="{65F59D0E-E4DA-4861-9264-4BB1545F29B8}">
+  <ds:schemaRefs>
+    <ds:schemaRef ds:uri="http://schemas.openxmlformats.org/officeDocument/2006/bibliography"/>
+  </ds:schemaRefs>
+</ds:datastoreItem>
+</file>
+
+<file path=customXml/itemProps4.xml><?xml version="1.0" encoding="utf-8"?>
 <ds:datastoreItem xmlns:ds="http://schemas.openxmlformats.org/officeDocument/2006/customXml" ds:itemID="{5E10BE0B-6D5D-4981-B6F6-ABB6987C1875}">
   <ds:schemaRefs>
     <ds:schemaRef ds:uri="http://schemas.microsoft.com/sharepoint/v3/contenttype/forms"/>
   </ds:schemaRefs>
 </ds:datastoreItem>
-</file>
-
-<file path=customXml/itemProps4.xml><?xml version="1.0" encoding="utf-8"?>
-<ds:datastoreItem xmlns:ds="http://schemas.openxmlformats.org/officeDocument/2006/customXml" ds:itemID="{65F59D0E-E4DA-4861-9264-4BB1545F29B8}">
-  <ds:schemaRefs>
-    <ds:schemaRef ds:uri="http://schemas.openxmlformats.org/officeDocument/2006/bibliography"/>
-  </ds:schemaRefs>
-</ds:datastoreItem>
 </file>
</xml_diff>

<commit_message>
Modify №8 in the documentation
</commit_message>
<xml_diff>
--- a/Documents/VTStanchev18_2023.docx
+++ b/Documents/VTStanchev18_2023.docx
@@ -1,6 +1,6 @@
 
 <file path=word/document.xml><?xml version="1.0" encoding="utf-8"?>
-<w:document xmlns:wpc="http://schemas.microsoft.com/office/word/2010/wordprocessingCanvas" xmlns:cx="http://schemas.microsoft.com/office/drawing/2014/chartex" xmlns:cx1="http://schemas.microsoft.com/office/drawing/2015/9/8/chartex" xmlns:cx2="http://schemas.microsoft.com/office/drawing/2015/10/21/chartex" xmlns:cx3="http://schemas.microsoft.com/office/drawing/2016/5/9/chartex" xmlns:cx4="http://schemas.microsoft.com/office/drawing/2016/5/10/chartex" xmlns:cx5="http://schemas.microsoft.com/office/drawing/2016/5/11/chartex" xmlns:cx6="http://schemas.microsoft.com/office/drawing/2016/5/12/chartex" xmlns:cx7="http://schemas.microsoft.com/office/drawing/2016/5/13/chartex" xmlns:cx8="http://schemas.microsoft.com/office/drawing/2016/5/14/chartex" xmlns:mc="http://schemas.openxmlformats.org/markup-compatibility/2006" xmlns:aink="http://schemas.microsoft.com/office/drawing/2016/ink" xmlns:am3d="http://schemas.microsoft.com/office/drawing/2017/model3d" xmlns:o="urn:schemas-microsoft-com:office:office" xmlns:oel="http://schemas.microsoft.com/office/2019/extlst" xmlns:r="http://schemas.openxmlformats.org/officeDocument/2006/relationships" xmlns:m="http://schemas.openxmlformats.org/officeDocument/2006/math" xmlns:v="urn:schemas-microsoft-com:vml" xmlns:wp14="http://schemas.microsoft.com/office/word/2010/wordprocessingDrawing" xmlns:wp="http://schemas.openxmlformats.org/drawingml/2006/wordprocessingDrawing" xmlns:w10="urn:schemas-microsoft-com:office:word" xmlns:w="http://schemas.openxmlformats.org/wordprocessingml/2006/main" xmlns:w14="http://schemas.microsoft.com/office/word/2010/wordml" xmlns:w15="http://schemas.microsoft.com/office/word/2012/wordml" xmlns:w16cex="http://schemas.microsoft.com/office/word/2018/wordml/cex" xmlns:w16cid="http://schemas.microsoft.com/office/word/2016/wordml/cid" xmlns:w16="http://schemas.microsoft.com/office/word/2018/wordml" xmlns:w16sdtdh="http://schemas.microsoft.com/office/word/2020/wordml/sdtdatahash" xmlns:w16se="http://schemas.microsoft.com/office/word/2015/wordml/symex" xmlns:wpg="http://schemas.microsoft.com/office/word/2010/wordprocessingGroup" xmlns:wpi="http://schemas.microsoft.com/office/word/2010/wordprocessingInk" xmlns:wne="http://schemas.microsoft.com/office/word/2006/wordml" xmlns:wps="http://schemas.microsoft.com/office/word/2010/wordprocessingShape" mc:Ignorable="w14 w15 w16se w16cid w16 w16cex w16sdtdh wp14">
+<w:document xmlns:wpc="http://schemas.microsoft.com/office/word/2010/wordprocessingCanvas" xmlns:cx="http://schemas.microsoft.com/office/drawing/2014/chartex" xmlns:cx1="http://schemas.microsoft.com/office/drawing/2015/9/8/chartex" xmlns:cx2="http://schemas.microsoft.com/office/drawing/2015/10/21/chartex" xmlns:cx3="http://schemas.microsoft.com/office/drawing/2016/5/9/chartex" xmlns:cx4="http://schemas.microsoft.com/office/drawing/2016/5/10/chartex" xmlns:cx5="http://schemas.microsoft.com/office/drawing/2016/5/11/chartex" xmlns:cx6="http://schemas.microsoft.com/office/drawing/2016/5/12/chartex" xmlns:cx7="http://schemas.microsoft.com/office/drawing/2016/5/13/chartex" xmlns:cx8="http://schemas.microsoft.com/office/drawing/2016/5/14/chartex" xmlns:mc="http://schemas.openxmlformats.org/markup-compatibility/2006" xmlns:aink="http://schemas.microsoft.com/office/drawing/2016/ink" xmlns:am3d="http://schemas.microsoft.com/office/drawing/2017/model3d" xmlns:o="urn:schemas-microsoft-com:office:office" xmlns:oel="http://schemas.microsoft.com/office/2019/extlst" xmlns:r="http://schemas.openxmlformats.org/officeDocument/2006/relationships" xmlns:m="http://schemas.openxmlformats.org/officeDocument/2006/math" xmlns:v="urn:schemas-microsoft-com:vml" xmlns:wp14="http://schemas.microsoft.com/office/word/2010/wordprocessingDrawing" xmlns:wp="http://schemas.openxmlformats.org/drawingml/2006/wordprocessingDrawing" xmlns:w10="urn:schemas-microsoft-com:office:word" xmlns:w="http://schemas.openxmlformats.org/wordprocessingml/2006/main" xmlns:w14="http://schemas.microsoft.com/office/word/2010/wordml" xmlns:w15="http://schemas.microsoft.com/office/word/2012/wordml" xmlns:w16cex="http://schemas.microsoft.com/office/word/2018/wordml/cex" xmlns:w16cid="http://schemas.microsoft.com/office/word/2016/wordml/cid" xmlns:w16="http://schemas.microsoft.com/office/word/2018/wordml" xmlns:w16du="http://schemas.microsoft.com/office/word/2023/wordml/word16du" xmlns:w16sdtdh="http://schemas.microsoft.com/office/word/2020/wordml/sdtdatahash" xmlns:w16se="http://schemas.microsoft.com/office/word/2015/wordml/symex" xmlns:wpg="http://schemas.microsoft.com/office/word/2010/wordprocessingGroup" xmlns:wpi="http://schemas.microsoft.com/office/word/2010/wordprocessingInk" xmlns:wne="http://schemas.microsoft.com/office/word/2006/wordml" xmlns:wps="http://schemas.microsoft.com/office/word/2010/wordprocessingShape" mc:Ignorable="w14 w15 w16se w16cid w16 w16cex w16sdtdh wp14">
   <w:body>
     <w:p>
       <w:r>
@@ -2834,12 +2834,14 @@
         </w:rPr>
         <w:t>MVC(</w:t>
       </w:r>
+      <w:proofErr w:type="spellStart"/>
       <w:r>
         <w:rPr>
           <w:lang w:val="en-US"/>
         </w:rPr>
         <w:t>Модел-изглед-контролер</w:t>
       </w:r>
+      <w:proofErr w:type="spellEnd"/>
       <w:r>
         <w:rPr>
           <w:lang w:val="en-US"/>
@@ -3064,8 +3066,13 @@
         </w:rPr>
         <w:t>“</w:t>
       </w:r>
-      <w:r>
-        <w:t>Entity Framework</w:t>
+      <w:proofErr w:type="spellStart"/>
+      <w:r>
+        <w:t>Entity</w:t>
+      </w:r>
+      <w:proofErr w:type="spellEnd"/>
+      <w:r>
+        <w:t xml:space="preserve"> Framework</w:t>
       </w:r>
       <w:r>
         <w:rPr>
@@ -3143,9 +3150,11 @@
         </w:rPr>
         <w:t>“</w:t>
       </w:r>
+      <w:proofErr w:type="spellStart"/>
       <w:r>
         <w:t>Razor</w:t>
       </w:r>
+      <w:proofErr w:type="spellEnd"/>
       <w:r>
         <w:rPr>
           <w:lang w:val="en-US"/>
@@ -3197,9 +3206,11 @@
         </w:rPr>
         <w:t>“</w:t>
       </w:r>
+      <w:proofErr w:type="spellStart"/>
       <w:r>
         <w:t>JavaScript</w:t>
       </w:r>
+      <w:proofErr w:type="spellEnd"/>
       <w:r>
         <w:rPr>
           <w:lang w:val="en-US"/>
@@ -3384,7 +3395,21 @@
         <w:rPr>
           <w:lang w:val="en-US"/>
         </w:rPr>
-        <w:t xml:space="preserve">“Nuget Packets” </w:t>
+        <w:t>“</w:t>
+      </w:r>
+      <w:proofErr w:type="spellStart"/>
+      <w:r>
+        <w:rPr>
+          <w:lang w:val="en-US"/>
+        </w:rPr>
+        <w:t>Nuget</w:t>
+      </w:r>
+      <w:proofErr w:type="spellEnd"/>
+      <w:r>
+        <w:rPr>
+          <w:lang w:val="en-US"/>
+        </w:rPr>
+        <w:t xml:space="preserve"> Packets” </w:t>
       </w:r>
       <w:r>
         <w:t xml:space="preserve">на </w:t>
@@ -3404,12 +3429,14 @@
         </w:rPr>
         <w:t>“</w:t>
       </w:r>
+      <w:proofErr w:type="spellStart"/>
       <w:r>
         <w:rPr>
           <w:lang w:val="en-US"/>
         </w:rPr>
         <w:t>Microsoft.EntityFrameworkCore.SqlServer</w:t>
       </w:r>
+      <w:proofErr w:type="spellEnd"/>
       <w:r>
         <w:rPr>
           <w:lang w:val="en-US"/>
@@ -3524,7 +3551,21 @@
         <w:rPr>
           <w:lang w:val="en-US"/>
         </w:rPr>
-        <w:t xml:space="preserve">“NUnit”. </w:t>
+        <w:t>“</w:t>
+      </w:r>
+      <w:proofErr w:type="spellStart"/>
+      <w:r>
+        <w:rPr>
+          <w:lang w:val="en-US"/>
+        </w:rPr>
+        <w:t>NUnit</w:t>
+      </w:r>
+      <w:proofErr w:type="spellEnd"/>
+      <w:r>
+        <w:rPr>
+          <w:lang w:val="en-US"/>
+        </w:rPr>
+        <w:t xml:space="preserve">”. </w:t>
       </w:r>
       <w:r>
         <w:t>В тази точка следват описание на тази методика и няколко примерни тестови случая.</w:t>
@@ -3538,11 +3579,19 @@
         <w:lastRenderedPageBreak/>
         <w:t xml:space="preserve">Какво представлява </w:t>
       </w:r>
+      <w:proofErr w:type="spellStart"/>
       <w:r>
         <w:rPr>
           <w:lang w:val="en-US"/>
         </w:rPr>
-        <w:t xml:space="preserve">NUnit </w:t>
+        <w:t>NUnit</w:t>
+      </w:r>
+      <w:proofErr w:type="spellEnd"/>
+      <w:r>
+        <w:rPr>
+          <w:lang w:val="en-US"/>
+        </w:rPr>
+        <w:t xml:space="preserve"> </w:t>
       </w:r>
       <w:r>
         <w:t>тестване</w:t>
@@ -3555,9 +3604,11 @@
         </w:rPr>
         <w:t>“</w:t>
       </w:r>
+      <w:proofErr w:type="spellStart"/>
       <w:r>
         <w:t>NUnit</w:t>
       </w:r>
+      <w:proofErr w:type="spellEnd"/>
       <w:r>
         <w:rPr>
           <w:lang w:val="en-US"/>
@@ -3594,9 +3645,11 @@
         </w:rPr>
         <w:t>“</w:t>
       </w:r>
+      <w:proofErr w:type="spellStart"/>
       <w:r>
         <w:t>NUnit</w:t>
       </w:r>
+      <w:proofErr w:type="spellEnd"/>
       <w:r>
         <w:rPr>
           <w:lang w:val="en-US"/>
@@ -3609,10 +3662,7 @@
     </w:p>
     <w:p>
       <w:r>
-        <w:t xml:space="preserve"> </w:t>
-      </w:r>
-      <w:r>
-        <w:t xml:space="preserve">Тестовете в </w:t>
+        <w:t xml:space="preserve"> Тестовете в </w:t>
       </w:r>
       <w:r>
         <w:rPr>
@@ -3620,9 +3670,11 @@
         </w:rPr>
         <w:t>“</w:t>
       </w:r>
+      <w:proofErr w:type="spellStart"/>
       <w:r>
         <w:t>NUnit</w:t>
       </w:r>
+      <w:proofErr w:type="spellEnd"/>
       <w:r>
         <w:rPr>
           <w:lang w:val="en-US"/>
@@ -3831,7 +3883,15 @@
         <w:t>ли</w:t>
       </w:r>
       <w:r>
-        <w:t xml:space="preserve"> подкаст. </w:t>
+        <w:t xml:space="preserve"> </w:t>
+      </w:r>
+      <w:proofErr w:type="spellStart"/>
+      <w:r>
+        <w:t>подкаст</w:t>
+      </w:r>
+      <w:proofErr w:type="spellEnd"/>
+      <w:r>
+        <w:t xml:space="preserve">. </w:t>
       </w:r>
       <w:r>
         <w:lastRenderedPageBreak/>
@@ -3854,207 +3914,121 @@
       <w:bookmarkEnd w:id="38"/>
     </w:p>
     <w:p>
-      <w:r>
-        <w:t>Използвайте вградената функционалност на Word: References &gt; Citations &amp; Bibliography</w:t>
-      </w:r>
-    </w:p>
-    <w:p/>
-    <w:p>
       <w:pPr>
         <w:pStyle w:val="a8"/>
         <w:numPr>
           <w:ilvl w:val="0"/>
-          <w:numId w:val="6"/>
+          <w:numId w:val="29"/>
         </w:numPr>
       </w:pPr>
-      <w:r>
-        <w:rPr>
-          <w:noProof/>
-          <w:sz w:val="28"/>
-          <w:lang w:val="en-US" w:eastAsia="en-US"/>
-        </w:rPr>
-        <w:drawing>
-          <wp:anchor distT="0" distB="0" distL="114300" distR="114300" simplePos="0" relativeHeight="251658242" behindDoc="1" locked="0" layoutInCell="1" allowOverlap="1" wp14:anchorId="4DC1273F" wp14:editId="2BB64CC7">
-            <wp:simplePos x="0" y="0"/>
-            <wp:positionH relativeFrom="column">
-              <wp:posOffset>3091180</wp:posOffset>
-            </wp:positionH>
-            <wp:positionV relativeFrom="paragraph">
-              <wp:posOffset>191135</wp:posOffset>
-            </wp:positionV>
-            <wp:extent cx="2642870" cy="958850"/>
-            <wp:effectExtent l="190500" t="190500" r="195580" b="184150"/>
-            <wp:wrapTight wrapText="bothSides">
-              <wp:wrapPolygon edited="0">
-                <wp:start x="311" y="-4291"/>
-                <wp:lineTo x="-1557" y="-3433"/>
-                <wp:lineTo x="-1557" y="20170"/>
-                <wp:lineTo x="-467" y="24032"/>
-                <wp:lineTo x="311" y="25319"/>
-                <wp:lineTo x="21174" y="25319"/>
-                <wp:lineTo x="21953" y="24032"/>
-                <wp:lineTo x="23043" y="17595"/>
-                <wp:lineTo x="23043" y="3433"/>
-                <wp:lineTo x="21330" y="-3004"/>
-                <wp:lineTo x="21174" y="-4291"/>
-                <wp:lineTo x="311" y="-4291"/>
-              </wp:wrapPolygon>
-            </wp:wrapTight>
-            <wp:docPr id="1" name="Picture 1"/>
-            <wp:cNvGraphicFramePr>
-              <a:graphicFrameLocks xmlns:a="http://schemas.openxmlformats.org/drawingml/2006/main" noChangeAspect="1"/>
-            </wp:cNvGraphicFramePr>
-            <a:graphic xmlns:a="http://schemas.openxmlformats.org/drawingml/2006/main">
-              <a:graphicData uri="http://schemas.openxmlformats.org/drawingml/2006/picture">
-                <pic:pic xmlns:pic="http://schemas.openxmlformats.org/drawingml/2006/picture">
-                  <pic:nvPicPr>
-                    <pic:cNvPr id="1" name=""/>
-                    <pic:cNvPicPr/>
-                  </pic:nvPicPr>
-                  <pic:blipFill>
-                    <a:blip r:embed="rId19" cstate="print">
-                      <a:extLst>
-                        <a:ext uri="{28A0092B-C50C-407E-A947-70E740481C1C}">
-                          <a14:useLocalDpi xmlns:a14="http://schemas.microsoft.com/office/drawing/2010/main" val="0"/>
-                        </a:ext>
-                      </a:extLst>
-                    </a:blip>
-                    <a:stretch>
-                      <a:fillRect/>
-                    </a:stretch>
-                  </pic:blipFill>
-                  <pic:spPr>
-                    <a:xfrm>
-                      <a:off x="0" y="0"/>
-                      <a:ext cx="2642870" cy="958850"/>
-                    </a:xfrm>
-                    <a:prstGeom prst="rect">
-                      <a:avLst/>
-                    </a:prstGeom>
-                    <a:ln>
-                      <a:noFill/>
-                    </a:ln>
-                    <a:effectLst>
-                      <a:outerShdw blurRad="190500" algn="tl" rotWithShape="0">
-                        <a:srgbClr val="000000">
-                          <a:alpha val="70000"/>
-                        </a:srgbClr>
-                      </a:outerShdw>
-                    </a:effectLst>
-                  </pic:spPr>
-                </pic:pic>
-              </a:graphicData>
-            </a:graphic>
-            <wp14:sizeRelH relativeFrom="margin">
-              <wp14:pctWidth>0</wp14:pctWidth>
-            </wp14:sizeRelH>
-            <wp14:sizeRelV relativeFrom="margin">
-              <wp14:pctHeight>0</wp14:pctHeight>
-            </wp14:sizeRelV>
-          </wp:anchor>
-        </w:drawing>
-      </w:r>
-      <w:r>
-        <w:t>Уеб сайт на ….</w:t>
-      </w:r>
-      <w:r>
-        <w:t>.</w:t>
-      </w:r>
-      <w:r>
-        <w:t>, адрес ….</w:t>
-      </w:r>
+      <w:sdt>
+        <w:sdtPr>
+          <w:id w:val="-1545214050"/>
+          <w:citation/>
+        </w:sdtPr>
+        <w:sdtContent>
+          <w:r>
+            <w:fldChar w:fldCharType="begin"/>
+          </w:r>
+          <w:r>
+            <w:rPr>
+              <w:lang w:val="en-US"/>
+            </w:rPr>
+            <w:instrText xml:space="preserve"> CITATION ASP \l 1033 </w:instrText>
+          </w:r>
+          <w:r>
+            <w:fldChar w:fldCharType="separate"/>
+          </w:r>
+          <w:r>
+            <w:rPr>
+              <w:noProof/>
+              <w:lang w:val="en-US"/>
+            </w:rPr>
+            <w:t>(ASP.NET Core, n.d.)</w:t>
+          </w:r>
+          <w:r>
+            <w:fldChar w:fldCharType="end"/>
+          </w:r>
+        </w:sdtContent>
+      </w:sdt>
     </w:p>
     <w:p>
       <w:pPr>
         <w:pStyle w:val="a8"/>
         <w:numPr>
           <w:ilvl w:val="0"/>
-          <w:numId w:val="6"/>
+          <w:numId w:val="29"/>
         </w:numPr>
       </w:pPr>
-      <w:r>
-        <w:t>Уеб сайт на ….., адрес ….</w:t>
-      </w:r>
+      <w:sdt>
+        <w:sdtPr>
+          <w:id w:val="699122904"/>
+          <w:citation/>
+        </w:sdtPr>
+        <w:sdtContent>
+          <w:r>
+            <w:fldChar w:fldCharType="begin"/>
+          </w:r>
+          <w:r>
+            <w:rPr>
+              <w:lang w:val="en-US"/>
+            </w:rPr>
+            <w:instrText xml:space="preserve"> CITATION And21 \l 1033 </w:instrText>
+          </w:r>
+          <w:r>
+            <w:fldChar w:fldCharType="separate"/>
+          </w:r>
+          <w:r>
+            <w:rPr>
+              <w:noProof/>
+              <w:lang w:val="en-US"/>
+            </w:rPr>
+            <w:t>(Lock, 2021)</w:t>
+          </w:r>
+          <w:r>
+            <w:fldChar w:fldCharType="end"/>
+          </w:r>
+        </w:sdtContent>
+      </w:sdt>
     </w:p>
     <w:p>
       <w:pPr>
         <w:pStyle w:val="a8"/>
         <w:numPr>
           <w:ilvl w:val="0"/>
-          <w:numId w:val="6"/>
+          <w:numId w:val="29"/>
         </w:numPr>
       </w:pPr>
-      <w:r>
-        <w:t>Уеб сайт на ….., адрес ….</w:t>
-      </w:r>
-    </w:p>
-    <w:p>
-      <w:pPr>
-        <w:pStyle w:val="a8"/>
-        <w:numPr>
-          <w:ilvl w:val="0"/>
-          <w:numId w:val="6"/>
-        </w:numPr>
-      </w:pPr>
-      <w:r>
-        <w:t>Уеб сайт на ….., адрес ….</w:t>
-      </w:r>
-    </w:p>
-    <w:p>
-      <w:pPr>
-        <w:pStyle w:val="a8"/>
-        <w:numPr>
-          <w:ilvl w:val="0"/>
-          <w:numId w:val="6"/>
-        </w:numPr>
-      </w:pPr>
-      <w:r>
-        <w:t>Литературен източни</w:t>
-      </w:r>
-      <w:r>
-        <w:t>к 2</w:t>
-      </w:r>
-    </w:p>
-    <w:p>
-      <w:pPr>
-        <w:pStyle w:val="a8"/>
-        <w:numPr>
-          <w:ilvl w:val="0"/>
-          <w:numId w:val="6"/>
-        </w:numPr>
-      </w:pPr>
-      <w:r>
-        <w:t>Литературен източник 3</w:t>
-      </w:r>
-    </w:p>
-    <w:p>
-      <w:pPr>
-        <w:pStyle w:val="a8"/>
-        <w:numPr>
-          <w:ilvl w:val="0"/>
-          <w:numId w:val="6"/>
-        </w:numPr>
-      </w:pPr>
-      <w:r>
-        <w:t>Литературен източник 4</w:t>
-      </w:r>
-    </w:p>
-    <w:p>
-      <w:pPr>
-        <w:pStyle w:val="a8"/>
-        <w:numPr>
-          <w:ilvl w:val="0"/>
-          <w:numId w:val="6"/>
-        </w:numPr>
-      </w:pPr>
-      <w:r>
-        <w:t>Литературен източник 5</w:t>
-      </w:r>
-    </w:p>
-    <w:p>
-      <w:pPr>
-        <w:pStyle w:val="a8"/>
-      </w:pPr>
+      <w:sdt>
+        <w:sdtPr>
+          <w:id w:val="-1847236661"/>
+          <w:citation/>
+        </w:sdtPr>
+        <w:sdtContent>
+          <w:r>
+            <w:fldChar w:fldCharType="begin"/>
+          </w:r>
+          <w:r>
+            <w:rPr>
+              <w:lang w:val="en-US"/>
+            </w:rPr>
+            <w:instrText xml:space="preserve"> CITATION Fla1 \l 1033 </w:instrText>
+          </w:r>
+          <w:r>
+            <w:fldChar w:fldCharType="separate"/>
+          </w:r>
+          <w:r>
+            <w:rPr>
+              <w:noProof/>
+              <w:lang w:val="en-US"/>
+            </w:rPr>
+            <w:t>(Flagman, n.d.)</w:t>
+          </w:r>
+          <w:r>
+            <w:fldChar w:fldCharType="end"/>
+          </w:r>
+        </w:sdtContent>
+      </w:sdt>
     </w:p>
     <w:p>
       <w:pPr>
@@ -5877,8 +5851,8 @@
       </w:pPr>
     </w:p>
     <w:sectPr>
-      <w:headerReference w:type="default" r:id="rId20"/>
-      <w:footerReference w:type="default" r:id="rId21"/>
+      <w:headerReference w:type="default" r:id="rId19"/>
+      <w:footerReference w:type="default" r:id="rId20"/>
       <w:pgSz w:w="11906" w:h="16838"/>
       <w:pgMar w:top="1701" w:right="1418" w:bottom="1418" w:left="1418" w:header="709" w:footer="709" w:gutter="0"/>
       <w:cols w:space="708"/>
@@ -5889,7 +5863,7 @@
 </file>
 
 <file path=word/endnotes.xml><?xml version="1.0" encoding="utf-8"?>
-<w:endnotes xmlns:wpc="http://schemas.microsoft.com/office/word/2010/wordprocessingCanvas" xmlns:cx="http://schemas.microsoft.com/office/drawing/2014/chartex" xmlns:cx1="http://schemas.microsoft.com/office/drawing/2015/9/8/chartex" xmlns:cx2="http://schemas.microsoft.com/office/drawing/2015/10/21/chartex" xmlns:cx3="http://schemas.microsoft.com/office/drawing/2016/5/9/chartex" xmlns:cx4="http://schemas.microsoft.com/office/drawing/2016/5/10/chartex" xmlns:cx5="http://schemas.microsoft.com/office/drawing/2016/5/11/chartex" xmlns:cx6="http://schemas.microsoft.com/office/drawing/2016/5/12/chartex" xmlns:cx7="http://schemas.microsoft.com/office/drawing/2016/5/13/chartex" xmlns:cx8="http://schemas.microsoft.com/office/drawing/2016/5/14/chartex" xmlns:mc="http://schemas.openxmlformats.org/markup-compatibility/2006" xmlns:aink="http://schemas.microsoft.com/office/drawing/2016/ink" xmlns:am3d="http://schemas.microsoft.com/office/drawing/2017/model3d" xmlns:o="urn:schemas-microsoft-com:office:office" xmlns:oel="http://schemas.microsoft.com/office/2019/extlst" xmlns:r="http://schemas.openxmlformats.org/officeDocument/2006/relationships" xmlns:m="http://schemas.openxmlformats.org/officeDocument/2006/math" xmlns:v="urn:schemas-microsoft-com:vml" xmlns:wp14="http://schemas.microsoft.com/office/word/2010/wordprocessingDrawing" xmlns:wp="http://schemas.openxmlformats.org/drawingml/2006/wordprocessingDrawing" xmlns:w10="urn:schemas-microsoft-com:office:word" xmlns:w="http://schemas.openxmlformats.org/wordprocessingml/2006/main" xmlns:w14="http://schemas.microsoft.com/office/word/2010/wordml" xmlns:w15="http://schemas.microsoft.com/office/word/2012/wordml" xmlns:w16cex="http://schemas.microsoft.com/office/word/2018/wordml/cex" xmlns:w16cid="http://schemas.microsoft.com/office/word/2016/wordml/cid" xmlns:w16="http://schemas.microsoft.com/office/word/2018/wordml" xmlns:w16sdtdh="http://schemas.microsoft.com/office/word/2020/wordml/sdtdatahash" xmlns:w16se="http://schemas.microsoft.com/office/word/2015/wordml/symex" xmlns:wpg="http://schemas.microsoft.com/office/word/2010/wordprocessingGroup" xmlns:wpi="http://schemas.microsoft.com/office/word/2010/wordprocessingInk" xmlns:wne="http://schemas.microsoft.com/office/word/2006/wordml" xmlns:wps="http://schemas.microsoft.com/office/word/2010/wordprocessingShape" mc:Ignorable="w14 w15 w16se w16cid w16 w16cex w16sdtdh wp14">
+<w:endnotes xmlns:wpc="http://schemas.microsoft.com/office/word/2010/wordprocessingCanvas" xmlns:cx="http://schemas.microsoft.com/office/drawing/2014/chartex" xmlns:cx1="http://schemas.microsoft.com/office/drawing/2015/9/8/chartex" xmlns:cx2="http://schemas.microsoft.com/office/drawing/2015/10/21/chartex" xmlns:cx3="http://schemas.microsoft.com/office/drawing/2016/5/9/chartex" xmlns:cx4="http://schemas.microsoft.com/office/drawing/2016/5/10/chartex" xmlns:cx5="http://schemas.microsoft.com/office/drawing/2016/5/11/chartex" xmlns:cx6="http://schemas.microsoft.com/office/drawing/2016/5/12/chartex" xmlns:cx7="http://schemas.microsoft.com/office/drawing/2016/5/13/chartex" xmlns:cx8="http://schemas.microsoft.com/office/drawing/2016/5/14/chartex" xmlns:mc="http://schemas.openxmlformats.org/markup-compatibility/2006" xmlns:aink="http://schemas.microsoft.com/office/drawing/2016/ink" xmlns:am3d="http://schemas.microsoft.com/office/drawing/2017/model3d" xmlns:o="urn:schemas-microsoft-com:office:office" xmlns:oel="http://schemas.microsoft.com/office/2019/extlst" xmlns:r="http://schemas.openxmlformats.org/officeDocument/2006/relationships" xmlns:m="http://schemas.openxmlformats.org/officeDocument/2006/math" xmlns:v="urn:schemas-microsoft-com:vml" xmlns:wp14="http://schemas.microsoft.com/office/word/2010/wordprocessingDrawing" xmlns:wp="http://schemas.openxmlformats.org/drawingml/2006/wordprocessingDrawing" xmlns:w10="urn:schemas-microsoft-com:office:word" xmlns:w="http://schemas.openxmlformats.org/wordprocessingml/2006/main" xmlns:w14="http://schemas.microsoft.com/office/word/2010/wordml" xmlns:w15="http://schemas.microsoft.com/office/word/2012/wordml" xmlns:w16cex="http://schemas.microsoft.com/office/word/2018/wordml/cex" xmlns:w16cid="http://schemas.microsoft.com/office/word/2016/wordml/cid" xmlns:w16="http://schemas.microsoft.com/office/word/2018/wordml" xmlns:w16du="http://schemas.microsoft.com/office/word/2023/wordml/word16du" xmlns:w16sdtdh="http://schemas.microsoft.com/office/word/2020/wordml/sdtdatahash" xmlns:w16se="http://schemas.microsoft.com/office/word/2015/wordml/symex" xmlns:wpg="http://schemas.microsoft.com/office/word/2010/wordprocessingGroup" xmlns:wpi="http://schemas.microsoft.com/office/word/2010/wordprocessingInk" xmlns:wne="http://schemas.microsoft.com/office/word/2006/wordml" xmlns:wps="http://schemas.microsoft.com/office/word/2010/wordprocessingShape" mc:Ignorable="w14 w15 w16se w16cid w16 w16cex w16sdtdh wp14">
   <w:endnote w:type="separator" w:id="-1">
     <w:p>
       <w:r>
@@ -5911,7 +5885,7 @@
 </file>
 
 <file path=word/footer1.xml><?xml version="1.0" encoding="utf-8"?>
-<w:ftr xmlns:wpc="http://schemas.microsoft.com/office/word/2010/wordprocessingCanvas" xmlns:cx="http://schemas.microsoft.com/office/drawing/2014/chartex" xmlns:cx1="http://schemas.microsoft.com/office/drawing/2015/9/8/chartex" xmlns:cx2="http://schemas.microsoft.com/office/drawing/2015/10/21/chartex" xmlns:cx3="http://schemas.microsoft.com/office/drawing/2016/5/9/chartex" xmlns:cx4="http://schemas.microsoft.com/office/drawing/2016/5/10/chartex" xmlns:cx5="http://schemas.microsoft.com/office/drawing/2016/5/11/chartex" xmlns:cx6="http://schemas.microsoft.com/office/drawing/2016/5/12/chartex" xmlns:cx7="http://schemas.microsoft.com/office/drawing/2016/5/13/chartex" xmlns:cx8="http://schemas.microsoft.com/office/drawing/2016/5/14/chartex" xmlns:mc="http://schemas.openxmlformats.org/markup-compatibility/2006" xmlns:aink="http://schemas.microsoft.com/office/drawing/2016/ink" xmlns:am3d="http://schemas.microsoft.com/office/drawing/2017/model3d" xmlns:o="urn:schemas-microsoft-com:office:office" xmlns:oel="http://schemas.microsoft.com/office/2019/extlst" xmlns:r="http://schemas.openxmlformats.org/officeDocument/2006/relationships" xmlns:m="http://schemas.openxmlformats.org/officeDocument/2006/math" xmlns:v="urn:schemas-microsoft-com:vml" xmlns:wp14="http://schemas.microsoft.com/office/word/2010/wordprocessingDrawing" xmlns:wp="http://schemas.openxmlformats.org/drawingml/2006/wordprocessingDrawing" xmlns:w10="urn:schemas-microsoft-com:office:word" xmlns:w="http://schemas.openxmlformats.org/wordprocessingml/2006/main" xmlns:w14="http://schemas.microsoft.com/office/word/2010/wordml" xmlns:w15="http://schemas.microsoft.com/office/word/2012/wordml" xmlns:w16cex="http://schemas.microsoft.com/office/word/2018/wordml/cex" xmlns:w16cid="http://schemas.microsoft.com/office/word/2016/wordml/cid" xmlns:w16="http://schemas.microsoft.com/office/word/2018/wordml" xmlns:w16sdtdh="http://schemas.microsoft.com/office/word/2020/wordml/sdtdatahash" xmlns:w16se="http://schemas.microsoft.com/office/word/2015/wordml/symex" xmlns:wpg="http://schemas.microsoft.com/office/word/2010/wordprocessingGroup" xmlns:wpi="http://schemas.microsoft.com/office/word/2010/wordprocessingInk" xmlns:wne="http://schemas.microsoft.com/office/word/2006/wordml" xmlns:wps="http://schemas.microsoft.com/office/word/2010/wordprocessingShape" mc:Ignorable="w14 w15 w16se w16cid w16 w16cex w16sdtdh wp14">
+<w:ftr xmlns:wpc="http://schemas.microsoft.com/office/word/2010/wordprocessingCanvas" xmlns:cx="http://schemas.microsoft.com/office/drawing/2014/chartex" xmlns:cx1="http://schemas.microsoft.com/office/drawing/2015/9/8/chartex" xmlns:cx2="http://schemas.microsoft.com/office/drawing/2015/10/21/chartex" xmlns:cx3="http://schemas.microsoft.com/office/drawing/2016/5/9/chartex" xmlns:cx4="http://schemas.microsoft.com/office/drawing/2016/5/10/chartex" xmlns:cx5="http://schemas.microsoft.com/office/drawing/2016/5/11/chartex" xmlns:cx6="http://schemas.microsoft.com/office/drawing/2016/5/12/chartex" xmlns:cx7="http://schemas.microsoft.com/office/drawing/2016/5/13/chartex" xmlns:cx8="http://schemas.microsoft.com/office/drawing/2016/5/14/chartex" xmlns:mc="http://schemas.openxmlformats.org/markup-compatibility/2006" xmlns:aink="http://schemas.microsoft.com/office/drawing/2016/ink" xmlns:am3d="http://schemas.microsoft.com/office/drawing/2017/model3d" xmlns:o="urn:schemas-microsoft-com:office:office" xmlns:oel="http://schemas.microsoft.com/office/2019/extlst" xmlns:r="http://schemas.openxmlformats.org/officeDocument/2006/relationships" xmlns:m="http://schemas.openxmlformats.org/officeDocument/2006/math" xmlns:v="urn:schemas-microsoft-com:vml" xmlns:wp14="http://schemas.microsoft.com/office/word/2010/wordprocessingDrawing" xmlns:wp="http://schemas.openxmlformats.org/drawingml/2006/wordprocessingDrawing" xmlns:w10="urn:schemas-microsoft-com:office:word" xmlns:w="http://schemas.openxmlformats.org/wordprocessingml/2006/main" xmlns:w14="http://schemas.microsoft.com/office/word/2010/wordml" xmlns:w15="http://schemas.microsoft.com/office/word/2012/wordml" xmlns:w16cex="http://schemas.microsoft.com/office/word/2018/wordml/cex" xmlns:w16cid="http://schemas.microsoft.com/office/word/2016/wordml/cid" xmlns:w16="http://schemas.microsoft.com/office/word/2018/wordml" xmlns:w16du="http://schemas.microsoft.com/office/word/2023/wordml/word16du" xmlns:w16sdtdh="http://schemas.microsoft.com/office/word/2020/wordml/sdtdatahash" xmlns:w16se="http://schemas.microsoft.com/office/word/2015/wordml/symex" xmlns:wpg="http://schemas.microsoft.com/office/word/2010/wordprocessingGroup" xmlns:wpi="http://schemas.microsoft.com/office/word/2010/wordprocessingInk" xmlns:wne="http://schemas.microsoft.com/office/word/2006/wordml" xmlns:wps="http://schemas.microsoft.com/office/word/2010/wordprocessingShape" mc:Ignorable="w14 w15 w16se w16cid w16 w16cex w16sdtdh wp14">
   <w:p>
     <w:pPr>
       <w:pStyle w:val="a6"/>
@@ -5944,7 +5918,7 @@
 </file>
 
 <file path=word/footnotes.xml><?xml version="1.0" encoding="utf-8"?>
-<w:footnotes xmlns:wpc="http://schemas.microsoft.com/office/word/2010/wordprocessingCanvas" xmlns:cx="http://schemas.microsoft.com/office/drawing/2014/chartex" xmlns:cx1="http://schemas.microsoft.com/office/drawing/2015/9/8/chartex" xmlns:cx2="http://schemas.microsoft.com/office/drawing/2015/10/21/chartex" xmlns:cx3="http://schemas.microsoft.com/office/drawing/2016/5/9/chartex" xmlns:cx4="http://schemas.microsoft.com/office/drawing/2016/5/10/chartex" xmlns:cx5="http://schemas.microsoft.com/office/drawing/2016/5/11/chartex" xmlns:cx6="http://schemas.microsoft.com/office/drawing/2016/5/12/chartex" xmlns:cx7="http://schemas.microsoft.com/office/drawing/2016/5/13/chartex" xmlns:cx8="http://schemas.microsoft.com/office/drawing/2016/5/14/chartex" xmlns:mc="http://schemas.openxmlformats.org/markup-compatibility/2006" xmlns:aink="http://schemas.microsoft.com/office/drawing/2016/ink" xmlns:am3d="http://schemas.microsoft.com/office/drawing/2017/model3d" xmlns:o="urn:schemas-microsoft-com:office:office" xmlns:oel="http://schemas.microsoft.com/office/2019/extlst" xmlns:r="http://schemas.openxmlformats.org/officeDocument/2006/relationships" xmlns:m="http://schemas.openxmlformats.org/officeDocument/2006/math" xmlns:v="urn:schemas-microsoft-com:vml" xmlns:wp14="http://schemas.microsoft.com/office/word/2010/wordprocessingDrawing" xmlns:wp="http://schemas.openxmlformats.org/drawingml/2006/wordprocessingDrawing" xmlns:w10="urn:schemas-microsoft-com:office:word" xmlns:w="http://schemas.openxmlformats.org/wordprocessingml/2006/main" xmlns:w14="http://schemas.microsoft.com/office/word/2010/wordml" xmlns:w15="http://schemas.microsoft.com/office/word/2012/wordml" xmlns:w16cex="http://schemas.microsoft.com/office/word/2018/wordml/cex" xmlns:w16cid="http://schemas.microsoft.com/office/word/2016/wordml/cid" xmlns:w16="http://schemas.microsoft.com/office/word/2018/wordml" xmlns:w16sdtdh="http://schemas.microsoft.com/office/word/2020/wordml/sdtdatahash" xmlns:w16se="http://schemas.microsoft.com/office/word/2015/wordml/symex" xmlns:wpg="http://schemas.microsoft.com/office/word/2010/wordprocessingGroup" xmlns:wpi="http://schemas.microsoft.com/office/word/2010/wordprocessingInk" xmlns:wne="http://schemas.microsoft.com/office/word/2006/wordml" xmlns:wps="http://schemas.microsoft.com/office/word/2010/wordprocessingShape" mc:Ignorable="w14 w15 w16se w16cid w16 w16cex w16sdtdh wp14">
+<w:footnotes xmlns:wpc="http://schemas.microsoft.com/office/word/2010/wordprocessingCanvas" xmlns:cx="http://schemas.microsoft.com/office/drawing/2014/chartex" xmlns:cx1="http://schemas.microsoft.com/office/drawing/2015/9/8/chartex" xmlns:cx2="http://schemas.microsoft.com/office/drawing/2015/10/21/chartex" xmlns:cx3="http://schemas.microsoft.com/office/drawing/2016/5/9/chartex" xmlns:cx4="http://schemas.microsoft.com/office/drawing/2016/5/10/chartex" xmlns:cx5="http://schemas.microsoft.com/office/drawing/2016/5/11/chartex" xmlns:cx6="http://schemas.microsoft.com/office/drawing/2016/5/12/chartex" xmlns:cx7="http://schemas.microsoft.com/office/drawing/2016/5/13/chartex" xmlns:cx8="http://schemas.microsoft.com/office/drawing/2016/5/14/chartex" xmlns:mc="http://schemas.openxmlformats.org/markup-compatibility/2006" xmlns:aink="http://schemas.microsoft.com/office/drawing/2016/ink" xmlns:am3d="http://schemas.microsoft.com/office/drawing/2017/model3d" xmlns:o="urn:schemas-microsoft-com:office:office" xmlns:oel="http://schemas.microsoft.com/office/2019/extlst" xmlns:r="http://schemas.openxmlformats.org/officeDocument/2006/relationships" xmlns:m="http://schemas.openxmlformats.org/officeDocument/2006/math" xmlns:v="urn:schemas-microsoft-com:vml" xmlns:wp14="http://schemas.microsoft.com/office/word/2010/wordprocessingDrawing" xmlns:wp="http://schemas.openxmlformats.org/drawingml/2006/wordprocessingDrawing" xmlns:w10="urn:schemas-microsoft-com:office:word" xmlns:w="http://schemas.openxmlformats.org/wordprocessingml/2006/main" xmlns:w14="http://schemas.microsoft.com/office/word/2010/wordml" xmlns:w15="http://schemas.microsoft.com/office/word/2012/wordml" xmlns:w16cex="http://schemas.microsoft.com/office/word/2018/wordml/cex" xmlns:w16cid="http://schemas.microsoft.com/office/word/2016/wordml/cid" xmlns:w16="http://schemas.microsoft.com/office/word/2018/wordml" xmlns:w16du="http://schemas.microsoft.com/office/word/2023/wordml/word16du" xmlns:w16sdtdh="http://schemas.microsoft.com/office/word/2020/wordml/sdtdatahash" xmlns:w16se="http://schemas.microsoft.com/office/word/2015/wordml/symex" xmlns:wpg="http://schemas.microsoft.com/office/word/2010/wordprocessingGroup" xmlns:wpi="http://schemas.microsoft.com/office/word/2010/wordprocessingInk" xmlns:wne="http://schemas.microsoft.com/office/word/2006/wordml" xmlns:wps="http://schemas.microsoft.com/office/word/2010/wordprocessingShape" mc:Ignorable="w14 w15 w16se w16cid w16 w16cex w16sdtdh wp14">
   <w:footnote w:type="separator" w:id="-1">
     <w:p>
       <w:r>
@@ -5966,7 +5940,7 @@
 </file>
 
 <file path=word/header1.xml><?xml version="1.0" encoding="utf-8"?>
-<w:hdr xmlns:wpc="http://schemas.microsoft.com/office/word/2010/wordprocessingCanvas" xmlns:cx="http://schemas.microsoft.com/office/drawing/2014/chartex" xmlns:cx1="http://schemas.microsoft.com/office/drawing/2015/9/8/chartex" xmlns:cx2="http://schemas.microsoft.com/office/drawing/2015/10/21/chartex" xmlns:cx3="http://schemas.microsoft.com/office/drawing/2016/5/9/chartex" xmlns:cx4="http://schemas.microsoft.com/office/drawing/2016/5/10/chartex" xmlns:cx5="http://schemas.microsoft.com/office/drawing/2016/5/11/chartex" xmlns:cx6="http://schemas.microsoft.com/office/drawing/2016/5/12/chartex" xmlns:cx7="http://schemas.microsoft.com/office/drawing/2016/5/13/chartex" xmlns:cx8="http://schemas.microsoft.com/office/drawing/2016/5/14/chartex" xmlns:mc="http://schemas.openxmlformats.org/markup-compatibility/2006" xmlns:aink="http://schemas.microsoft.com/office/drawing/2016/ink" xmlns:am3d="http://schemas.microsoft.com/office/drawing/2017/model3d" xmlns:o="urn:schemas-microsoft-com:office:office" xmlns:oel="http://schemas.microsoft.com/office/2019/extlst" xmlns:r="http://schemas.openxmlformats.org/officeDocument/2006/relationships" xmlns:m="http://schemas.openxmlformats.org/officeDocument/2006/math" xmlns:v="urn:schemas-microsoft-com:vml" xmlns:wp14="http://schemas.microsoft.com/office/word/2010/wordprocessingDrawing" xmlns:wp="http://schemas.openxmlformats.org/drawingml/2006/wordprocessingDrawing" xmlns:w10="urn:schemas-microsoft-com:office:word" xmlns:w="http://schemas.openxmlformats.org/wordprocessingml/2006/main" xmlns:w14="http://schemas.microsoft.com/office/word/2010/wordml" xmlns:w15="http://schemas.microsoft.com/office/word/2012/wordml" xmlns:w16cex="http://schemas.microsoft.com/office/word/2018/wordml/cex" xmlns:w16cid="http://schemas.microsoft.com/office/word/2016/wordml/cid" xmlns:w16="http://schemas.microsoft.com/office/word/2018/wordml" xmlns:w16sdtdh="http://schemas.microsoft.com/office/word/2020/wordml/sdtdatahash" xmlns:w16se="http://schemas.microsoft.com/office/word/2015/wordml/symex" xmlns:wpg="http://schemas.microsoft.com/office/word/2010/wordprocessingGroup" xmlns:wpi="http://schemas.microsoft.com/office/word/2010/wordprocessingInk" xmlns:wne="http://schemas.microsoft.com/office/word/2006/wordml" xmlns:wps="http://schemas.microsoft.com/office/word/2010/wordprocessingShape" mc:Ignorable="w14 w15 w16se w16cid w16 w16cex w16sdtdh wp14">
+<w:hdr xmlns:wpc="http://schemas.microsoft.com/office/word/2010/wordprocessingCanvas" xmlns:cx="http://schemas.microsoft.com/office/drawing/2014/chartex" xmlns:cx1="http://schemas.microsoft.com/office/drawing/2015/9/8/chartex" xmlns:cx2="http://schemas.microsoft.com/office/drawing/2015/10/21/chartex" xmlns:cx3="http://schemas.microsoft.com/office/drawing/2016/5/9/chartex" xmlns:cx4="http://schemas.microsoft.com/office/drawing/2016/5/10/chartex" xmlns:cx5="http://schemas.microsoft.com/office/drawing/2016/5/11/chartex" xmlns:cx6="http://schemas.microsoft.com/office/drawing/2016/5/12/chartex" xmlns:cx7="http://schemas.microsoft.com/office/drawing/2016/5/13/chartex" xmlns:cx8="http://schemas.microsoft.com/office/drawing/2016/5/14/chartex" xmlns:mc="http://schemas.openxmlformats.org/markup-compatibility/2006" xmlns:aink="http://schemas.microsoft.com/office/drawing/2016/ink" xmlns:am3d="http://schemas.microsoft.com/office/drawing/2017/model3d" xmlns:o="urn:schemas-microsoft-com:office:office" xmlns:oel="http://schemas.microsoft.com/office/2019/extlst" xmlns:r="http://schemas.openxmlformats.org/officeDocument/2006/relationships" xmlns:m="http://schemas.openxmlformats.org/officeDocument/2006/math" xmlns:v="urn:schemas-microsoft-com:vml" xmlns:wp14="http://schemas.microsoft.com/office/word/2010/wordprocessingDrawing" xmlns:wp="http://schemas.openxmlformats.org/drawingml/2006/wordprocessingDrawing" xmlns:w10="urn:schemas-microsoft-com:office:word" xmlns:w="http://schemas.openxmlformats.org/wordprocessingml/2006/main" xmlns:w14="http://schemas.microsoft.com/office/word/2010/wordml" xmlns:w15="http://schemas.microsoft.com/office/word/2012/wordml" xmlns:w16cex="http://schemas.microsoft.com/office/word/2018/wordml/cex" xmlns:w16cid="http://schemas.microsoft.com/office/word/2016/wordml/cid" xmlns:w16="http://schemas.microsoft.com/office/word/2018/wordml" xmlns:w16du="http://schemas.microsoft.com/office/word/2023/wordml/word16du" xmlns:w16sdtdh="http://schemas.microsoft.com/office/word/2020/wordml/sdtdatahash" xmlns:w16se="http://schemas.microsoft.com/office/word/2015/wordml/symex" xmlns:wpg="http://schemas.microsoft.com/office/word/2010/wordprocessingGroup" xmlns:wpi="http://schemas.microsoft.com/office/word/2010/wordprocessingInk" xmlns:wne="http://schemas.microsoft.com/office/word/2006/wordml" xmlns:wps="http://schemas.microsoft.com/office/word/2010/wordprocessingShape" mc:Ignorable="w14 w15 w16se w16cid w16 w16cex w16sdtdh wp14">
   <w:p>
     <w:pPr>
       <w:pStyle w:val="a9"/>
@@ -6100,7 +6074,7 @@
 </file>
 
 <file path=word/numbering.xml><?xml version="1.0" encoding="utf-8"?>
-<w:numbering xmlns:wpc="http://schemas.microsoft.com/office/word/2010/wordprocessingCanvas" xmlns:cx="http://schemas.microsoft.com/office/drawing/2014/chartex" xmlns:cx1="http://schemas.microsoft.com/office/drawing/2015/9/8/chartex" xmlns:cx2="http://schemas.microsoft.com/office/drawing/2015/10/21/chartex" xmlns:cx3="http://schemas.microsoft.com/office/drawing/2016/5/9/chartex" xmlns:cx4="http://schemas.microsoft.com/office/drawing/2016/5/10/chartex" xmlns:cx5="http://schemas.microsoft.com/office/drawing/2016/5/11/chartex" xmlns:cx6="http://schemas.microsoft.com/office/drawing/2016/5/12/chartex" xmlns:cx7="http://schemas.microsoft.com/office/drawing/2016/5/13/chartex" xmlns:cx8="http://schemas.microsoft.com/office/drawing/2016/5/14/chartex" xmlns:mc="http://schemas.openxmlformats.org/markup-compatibility/2006" xmlns:aink="http://schemas.microsoft.com/office/drawing/2016/ink" xmlns:am3d="http://schemas.microsoft.com/office/drawing/2017/model3d" xmlns:o="urn:schemas-microsoft-com:office:office" xmlns:oel="http://schemas.microsoft.com/office/2019/extlst" xmlns:r="http://schemas.openxmlformats.org/officeDocument/2006/relationships" xmlns:m="http://schemas.openxmlformats.org/officeDocument/2006/math" xmlns:v="urn:schemas-microsoft-com:vml" xmlns:wp14="http://schemas.microsoft.com/office/word/2010/wordprocessingDrawing" xmlns:wp="http://schemas.openxmlformats.org/drawingml/2006/wordprocessingDrawing" xmlns:w10="urn:schemas-microsoft-com:office:word" xmlns:w="http://schemas.openxmlformats.org/wordprocessingml/2006/main" xmlns:w14="http://schemas.microsoft.com/office/word/2010/wordml" xmlns:w15="http://schemas.microsoft.com/office/word/2012/wordml" xmlns:w16cex="http://schemas.microsoft.com/office/word/2018/wordml/cex" xmlns:w16cid="http://schemas.microsoft.com/office/word/2016/wordml/cid" xmlns:w16="http://schemas.microsoft.com/office/word/2018/wordml" xmlns:w16sdtdh="http://schemas.microsoft.com/office/word/2020/wordml/sdtdatahash" xmlns:w16se="http://schemas.microsoft.com/office/word/2015/wordml/symex" xmlns:wpg="http://schemas.microsoft.com/office/word/2010/wordprocessingGroup" xmlns:wpi="http://schemas.microsoft.com/office/word/2010/wordprocessingInk" xmlns:wne="http://schemas.microsoft.com/office/word/2006/wordml" xmlns:wps="http://schemas.microsoft.com/office/word/2010/wordprocessingShape" mc:Ignorable="w14 w15 w16se w16cid w16 w16cex w16sdtdh wp14">
+<w:numbering xmlns:wpc="http://schemas.microsoft.com/office/word/2010/wordprocessingCanvas" xmlns:cx="http://schemas.microsoft.com/office/drawing/2014/chartex" xmlns:cx1="http://schemas.microsoft.com/office/drawing/2015/9/8/chartex" xmlns:cx2="http://schemas.microsoft.com/office/drawing/2015/10/21/chartex" xmlns:cx3="http://schemas.microsoft.com/office/drawing/2016/5/9/chartex" xmlns:cx4="http://schemas.microsoft.com/office/drawing/2016/5/10/chartex" xmlns:cx5="http://schemas.microsoft.com/office/drawing/2016/5/11/chartex" xmlns:cx6="http://schemas.microsoft.com/office/drawing/2016/5/12/chartex" xmlns:cx7="http://schemas.microsoft.com/office/drawing/2016/5/13/chartex" xmlns:cx8="http://schemas.microsoft.com/office/drawing/2016/5/14/chartex" xmlns:mc="http://schemas.openxmlformats.org/markup-compatibility/2006" xmlns:aink="http://schemas.microsoft.com/office/drawing/2016/ink" xmlns:am3d="http://schemas.microsoft.com/office/drawing/2017/model3d" xmlns:o="urn:schemas-microsoft-com:office:office" xmlns:oel="http://schemas.microsoft.com/office/2019/extlst" xmlns:r="http://schemas.openxmlformats.org/officeDocument/2006/relationships" xmlns:m="http://schemas.openxmlformats.org/officeDocument/2006/math" xmlns:v="urn:schemas-microsoft-com:vml" xmlns:wp14="http://schemas.microsoft.com/office/word/2010/wordprocessingDrawing" xmlns:wp="http://schemas.openxmlformats.org/drawingml/2006/wordprocessingDrawing" xmlns:w10="urn:schemas-microsoft-com:office:word" xmlns:w="http://schemas.openxmlformats.org/wordprocessingml/2006/main" xmlns:w14="http://schemas.microsoft.com/office/word/2010/wordml" xmlns:w15="http://schemas.microsoft.com/office/word/2012/wordml" xmlns:w16cex="http://schemas.microsoft.com/office/word/2018/wordml/cex" xmlns:w16cid="http://schemas.microsoft.com/office/word/2016/wordml/cid" xmlns:w16="http://schemas.microsoft.com/office/word/2018/wordml" xmlns:w16du="http://schemas.microsoft.com/office/word/2023/wordml/word16du" xmlns:w16sdtdh="http://schemas.microsoft.com/office/word/2020/wordml/sdtdatahash" xmlns:w16se="http://schemas.microsoft.com/office/word/2015/wordml/symex" xmlns:wpg="http://schemas.microsoft.com/office/word/2010/wordprocessingGroup" xmlns:wpi="http://schemas.microsoft.com/office/word/2010/wordprocessingInk" xmlns:wne="http://schemas.microsoft.com/office/word/2006/wordml" xmlns:wps="http://schemas.microsoft.com/office/word/2010/wordprocessingShape" mc:Ignorable="w14 w15 w16se w16cid w16 w16cex w16sdtdh wp14">
   <w:abstractNum w:abstractNumId="0" w15:restartNumberingAfterBreak="0">
     <w:nsid w:val="03BB3E53"/>
     <w:multiLevelType w:val="hybridMultilevel"/>
@@ -6355,6 +6329,119 @@
     </w:lvl>
   </w:abstractNum>
   <w:abstractNum w:abstractNumId="2" w15:restartNumberingAfterBreak="0">
+    <w:nsid w:val="099A01D2"/>
+    <w:multiLevelType w:val="hybridMultilevel"/>
+    <w:tmpl w:val="E55CBD4C"/>
+    <w:lvl w:ilvl="0" w:tplc="0402000B">
+      <w:start w:val="1"/>
+      <w:numFmt w:val="bullet"/>
+      <w:lvlText w:val=""/>
+      <w:lvlJc w:val="left"/>
+      <w:pPr>
+        <w:ind w:left="1865" w:hanging="360"/>
+      </w:pPr>
+      <w:rPr>
+        <w:rFonts w:ascii="Wingdings" w:hAnsi="Wingdings" w:hint="default"/>
+      </w:rPr>
+    </w:lvl>
+    <w:lvl w:ilvl="1" w:tplc="04020003" w:tentative="1">
+      <w:start w:val="1"/>
+      <w:numFmt w:val="bullet"/>
+      <w:lvlText w:val="o"/>
+      <w:lvlJc w:val="left"/>
+      <w:pPr>
+        <w:ind w:left="2585" w:hanging="360"/>
+      </w:pPr>
+      <w:rPr>
+        <w:rFonts w:ascii="Courier New" w:hAnsi="Courier New" w:cs="Courier New" w:hint="default"/>
+      </w:rPr>
+    </w:lvl>
+    <w:lvl w:ilvl="2" w:tplc="04020005" w:tentative="1">
+      <w:start w:val="1"/>
+      <w:numFmt w:val="bullet"/>
+      <w:lvlText w:val=""/>
+      <w:lvlJc w:val="left"/>
+      <w:pPr>
+        <w:ind w:left="3305" w:hanging="360"/>
+      </w:pPr>
+      <w:rPr>
+        <w:rFonts w:ascii="Wingdings" w:hAnsi="Wingdings" w:hint="default"/>
+      </w:rPr>
+    </w:lvl>
+    <w:lvl w:ilvl="3" w:tplc="04020001" w:tentative="1">
+      <w:start w:val="1"/>
+      <w:numFmt w:val="bullet"/>
+      <w:lvlText w:val=""/>
+      <w:lvlJc w:val="left"/>
+      <w:pPr>
+        <w:ind w:left="4025" w:hanging="360"/>
+      </w:pPr>
+      <w:rPr>
+        <w:rFonts w:ascii="Symbol" w:hAnsi="Symbol" w:hint="default"/>
+      </w:rPr>
+    </w:lvl>
+    <w:lvl w:ilvl="4" w:tplc="04020003" w:tentative="1">
+      <w:start w:val="1"/>
+      <w:numFmt w:val="bullet"/>
+      <w:lvlText w:val="o"/>
+      <w:lvlJc w:val="left"/>
+      <w:pPr>
+        <w:ind w:left="4745" w:hanging="360"/>
+      </w:pPr>
+      <w:rPr>
+        <w:rFonts w:ascii="Courier New" w:hAnsi="Courier New" w:cs="Courier New" w:hint="default"/>
+      </w:rPr>
+    </w:lvl>
+    <w:lvl w:ilvl="5" w:tplc="04020005" w:tentative="1">
+      <w:start w:val="1"/>
+      <w:numFmt w:val="bullet"/>
+      <w:lvlText w:val=""/>
+      <w:lvlJc w:val="left"/>
+      <w:pPr>
+        <w:ind w:left="5465" w:hanging="360"/>
+      </w:pPr>
+      <w:rPr>
+        <w:rFonts w:ascii="Wingdings" w:hAnsi="Wingdings" w:hint="default"/>
+      </w:rPr>
+    </w:lvl>
+    <w:lvl w:ilvl="6" w:tplc="04020001" w:tentative="1">
+      <w:start w:val="1"/>
+      <w:numFmt w:val="bullet"/>
+      <w:lvlText w:val=""/>
+      <w:lvlJc w:val="left"/>
+      <w:pPr>
+        <w:ind w:left="6185" w:hanging="360"/>
+      </w:pPr>
+      <w:rPr>
+        <w:rFonts w:ascii="Symbol" w:hAnsi="Symbol" w:hint="default"/>
+      </w:rPr>
+    </w:lvl>
+    <w:lvl w:ilvl="7" w:tplc="04020003" w:tentative="1">
+      <w:start w:val="1"/>
+      <w:numFmt w:val="bullet"/>
+      <w:lvlText w:val="o"/>
+      <w:lvlJc w:val="left"/>
+      <w:pPr>
+        <w:ind w:left="6905" w:hanging="360"/>
+      </w:pPr>
+      <w:rPr>
+        <w:rFonts w:ascii="Courier New" w:hAnsi="Courier New" w:cs="Courier New" w:hint="default"/>
+      </w:rPr>
+    </w:lvl>
+    <w:lvl w:ilvl="8" w:tplc="04020005" w:tentative="1">
+      <w:start w:val="1"/>
+      <w:numFmt w:val="bullet"/>
+      <w:lvlText w:val=""/>
+      <w:lvlJc w:val="left"/>
+      <w:pPr>
+        <w:ind w:left="7625" w:hanging="360"/>
+      </w:pPr>
+      <w:rPr>
+        <w:rFonts w:ascii="Wingdings" w:hAnsi="Wingdings" w:hint="default"/>
+      </w:rPr>
+    </w:lvl>
+  </w:abstractNum>
+  <w:abstractNum w:abstractNumId="3" w15:restartNumberingAfterBreak="0">
     <w:nsid w:val="0B3B0E26"/>
     <w:multiLevelType w:val="hybridMultilevel"/>
     <w:tmpl w:val="8772BB24"/>
@@ -6467,7 +6554,7 @@
       </w:rPr>
     </w:lvl>
   </w:abstractNum>
-  <w:abstractNum w:abstractNumId="3" w15:restartNumberingAfterBreak="0">
+  <w:abstractNum w:abstractNumId="4" w15:restartNumberingAfterBreak="0">
     <w:nsid w:val="167D18E7"/>
     <w:multiLevelType w:val="hybridMultilevel"/>
     <w:tmpl w:val="9D4F8AFD"/>
@@ -6518,7 +6605,7 @@
       <w:lvlJc w:val="left"/>
     </w:lvl>
   </w:abstractNum>
-  <w:abstractNum w:abstractNumId="4" w15:restartNumberingAfterBreak="0">
+  <w:abstractNum w:abstractNumId="5" w15:restartNumberingAfterBreak="0">
     <w:nsid w:val="1EDE6E35"/>
     <w:multiLevelType w:val="hybridMultilevel"/>
     <w:tmpl w:val="91A4AB78"/>
@@ -6604,7 +6691,7 @@
       </w:pPr>
     </w:lvl>
   </w:abstractNum>
-  <w:abstractNum w:abstractNumId="5" w15:restartNumberingAfterBreak="0">
+  <w:abstractNum w:abstractNumId="6" w15:restartNumberingAfterBreak="0">
     <w:nsid w:val="21A90A34"/>
     <w:multiLevelType w:val="hybridMultilevel"/>
     <w:tmpl w:val="91A4AB78"/>
@@ -6690,7 +6777,7 @@
       </w:pPr>
     </w:lvl>
   </w:abstractNum>
-  <w:abstractNum w:abstractNumId="6" w15:restartNumberingAfterBreak="0">
+  <w:abstractNum w:abstractNumId="7" w15:restartNumberingAfterBreak="0">
     <w:nsid w:val="2A480AC2"/>
     <w:multiLevelType w:val="hybridMultilevel"/>
     <w:tmpl w:val="D513ACA7"/>
@@ -6741,7 +6828,7 @@
       <w:lvlJc w:val="left"/>
     </w:lvl>
   </w:abstractNum>
-  <w:abstractNum w:abstractNumId="7" w15:restartNumberingAfterBreak="0">
+  <w:abstractNum w:abstractNumId="8" w15:restartNumberingAfterBreak="0">
     <w:nsid w:val="32AF21DC"/>
     <w:multiLevelType w:val="hybridMultilevel"/>
     <w:tmpl w:val="D65E6184"/>
@@ -6854,7 +6941,7 @@
       </w:rPr>
     </w:lvl>
   </w:abstractNum>
-  <w:abstractNum w:abstractNumId="8" w15:restartNumberingAfterBreak="0">
+  <w:abstractNum w:abstractNumId="9" w15:restartNumberingAfterBreak="0">
     <w:nsid w:val="32D55853"/>
     <w:multiLevelType w:val="hybridMultilevel"/>
     <w:tmpl w:val="60EE0C3A"/>
@@ -6967,7 +7054,7 @@
       </w:rPr>
     </w:lvl>
   </w:abstractNum>
-  <w:abstractNum w:abstractNumId="9" w15:restartNumberingAfterBreak="0">
+  <w:abstractNum w:abstractNumId="10" w15:restartNumberingAfterBreak="0">
     <w:nsid w:val="3F486C99"/>
     <w:multiLevelType w:val="hybridMultilevel"/>
     <w:tmpl w:val="FA6E1940"/>
@@ -7080,7 +7167,7 @@
       </w:rPr>
     </w:lvl>
   </w:abstractNum>
-  <w:abstractNum w:abstractNumId="10" w15:restartNumberingAfterBreak="0">
+  <w:abstractNum w:abstractNumId="11" w15:restartNumberingAfterBreak="0">
     <w:nsid w:val="3FC22A6F"/>
     <w:multiLevelType w:val="hybridMultilevel"/>
     <w:tmpl w:val="31920442"/>
@@ -7193,7 +7280,7 @@
       </w:rPr>
     </w:lvl>
   </w:abstractNum>
-  <w:abstractNum w:abstractNumId="11" w15:restartNumberingAfterBreak="0">
+  <w:abstractNum w:abstractNumId="12" w15:restartNumberingAfterBreak="0">
     <w:nsid w:val="442B68F2"/>
     <w:multiLevelType w:val="hybridMultilevel"/>
     <w:tmpl w:val="B24234C8"/>
@@ -7306,7 +7393,7 @@
       </w:rPr>
     </w:lvl>
   </w:abstractNum>
-  <w:abstractNum w:abstractNumId="12" w15:restartNumberingAfterBreak="0">
+  <w:abstractNum w:abstractNumId="13" w15:restartNumberingAfterBreak="0">
     <w:nsid w:val="4E4E5B7E"/>
     <w:multiLevelType w:val="hybridMultilevel"/>
     <w:tmpl w:val="91A4AB78"/>
@@ -7392,7 +7479,7 @@
       </w:pPr>
     </w:lvl>
   </w:abstractNum>
-  <w:abstractNum w:abstractNumId="13" w15:restartNumberingAfterBreak="0">
+  <w:abstractNum w:abstractNumId="14" w15:restartNumberingAfterBreak="0">
     <w:nsid w:val="52316DD5"/>
     <w:multiLevelType w:val="hybridMultilevel"/>
     <w:tmpl w:val="91A4AB78"/>
@@ -7478,7 +7565,7 @@
       </w:pPr>
     </w:lvl>
   </w:abstractNum>
-  <w:abstractNum w:abstractNumId="14" w15:restartNumberingAfterBreak="0">
+  <w:abstractNum w:abstractNumId="15" w15:restartNumberingAfterBreak="0">
     <w:nsid w:val="53F77CD8"/>
     <w:multiLevelType w:val="hybridMultilevel"/>
     <w:tmpl w:val="8DD25D98"/>
@@ -7564,7 +7651,7 @@
       </w:pPr>
     </w:lvl>
   </w:abstractNum>
-  <w:abstractNum w:abstractNumId="15" w15:restartNumberingAfterBreak="0">
+  <w:abstractNum w:abstractNumId="16" w15:restartNumberingAfterBreak="0">
     <w:nsid w:val="5C4B7129"/>
     <w:multiLevelType w:val="hybridMultilevel"/>
     <w:tmpl w:val="08643CA2"/>
@@ -7677,7 +7764,7 @@
       </w:rPr>
     </w:lvl>
   </w:abstractNum>
-  <w:abstractNum w:abstractNumId="16" w15:restartNumberingAfterBreak="0">
+  <w:abstractNum w:abstractNumId="17" w15:restartNumberingAfterBreak="0">
     <w:nsid w:val="5D4D0F38"/>
     <w:multiLevelType w:val="hybridMultilevel"/>
     <w:tmpl w:val="1EB8F604"/>
@@ -7763,7 +7850,7 @@
       </w:pPr>
     </w:lvl>
   </w:abstractNum>
-  <w:abstractNum w:abstractNumId="17" w15:restartNumberingAfterBreak="0">
+  <w:abstractNum w:abstractNumId="18" w15:restartNumberingAfterBreak="0">
     <w:nsid w:val="64F14D43"/>
     <w:multiLevelType w:val="multilevel"/>
     <w:tmpl w:val="04020025"/>
@@ -7858,7 +7945,7 @@
       </w:pPr>
     </w:lvl>
   </w:abstractNum>
-  <w:abstractNum w:abstractNumId="18" w15:restartNumberingAfterBreak="0">
+  <w:abstractNum w:abstractNumId="19" w15:restartNumberingAfterBreak="0">
     <w:nsid w:val="73832A5B"/>
     <w:multiLevelType w:val="hybridMultilevel"/>
     <w:tmpl w:val="395CD9F6"/>
@@ -7975,85 +8062,88 @@
     <w:abstractNumId w:val="1"/>
   </w:num>
   <w:num w:numId="2" w16cid:durableId="1023478645">
-    <w:abstractNumId w:val="17"/>
+    <w:abstractNumId w:val="18"/>
   </w:num>
   <w:num w:numId="3" w16cid:durableId="1318725426">
+    <w:abstractNumId w:val="12"/>
+  </w:num>
+  <w:num w:numId="4" w16cid:durableId="1794132830">
     <w:abstractNumId w:val="11"/>
   </w:num>
-  <w:num w:numId="4" w16cid:durableId="1794132830">
-    <w:abstractNumId w:val="10"/>
-  </w:num>
   <w:num w:numId="5" w16cid:durableId="138769489">
-    <w:abstractNumId w:val="2"/>
+    <w:abstractNumId w:val="3"/>
   </w:num>
   <w:num w:numId="6" w16cid:durableId="1555845949">
-    <w:abstractNumId w:val="14"/>
+    <w:abstractNumId w:val="15"/>
   </w:num>
   <w:num w:numId="7" w16cid:durableId="1863782237">
     <w:abstractNumId w:val="0"/>
   </w:num>
   <w:num w:numId="8" w16cid:durableId="1405101662">
+    <w:abstractNumId w:val="9"/>
+  </w:num>
+  <w:num w:numId="9" w16cid:durableId="1058699761">
+    <w:abstractNumId w:val="16"/>
+  </w:num>
+  <w:num w:numId="10" w16cid:durableId="2132893581">
+    <w:abstractNumId w:val="19"/>
+  </w:num>
+  <w:num w:numId="11" w16cid:durableId="1495879019">
+    <w:abstractNumId w:val="13"/>
+  </w:num>
+  <w:num w:numId="12" w16cid:durableId="1663971320">
+    <w:abstractNumId w:val="18"/>
+  </w:num>
+  <w:num w:numId="13" w16cid:durableId="1199974052">
+    <w:abstractNumId w:val="7"/>
+  </w:num>
+  <w:num w:numId="14" w16cid:durableId="340087561">
+    <w:abstractNumId w:val="4"/>
+  </w:num>
+  <w:num w:numId="15" w16cid:durableId="206186713">
     <w:abstractNumId w:val="8"/>
   </w:num>
-  <w:num w:numId="9" w16cid:durableId="1058699761">
-    <w:abstractNumId w:val="15"/>
+  <w:num w:numId="16" w16cid:durableId="1569726796">
+    <w:abstractNumId w:val="5"/>
   </w:num>
-  <w:num w:numId="10" w16cid:durableId="2132893581">
+  <w:num w:numId="17" w16cid:durableId="594094758">
+    <w:abstractNumId w:val="6"/>
+  </w:num>
+  <w:num w:numId="18" w16cid:durableId="267738443">
+    <w:abstractNumId w:val="17"/>
+  </w:num>
+  <w:num w:numId="19" w16cid:durableId="1899827702">
+    <w:abstractNumId w:val="14"/>
+  </w:num>
+  <w:num w:numId="20" w16cid:durableId="54285113">
     <w:abstractNumId w:val="18"/>
   </w:num>
-  <w:num w:numId="11" w16cid:durableId="1495879019">
-    <w:abstractNumId w:val="12"/>
-  </w:num>
-  <w:num w:numId="12" w16cid:durableId="1663971320">
-    <w:abstractNumId w:val="17"/>
-  </w:num>
-  <w:num w:numId="13" w16cid:durableId="1199974052">
-    <w:abstractNumId w:val="6"/>
-  </w:num>
-  <w:num w:numId="14" w16cid:durableId="340087561">
-    <w:abstractNumId w:val="3"/>
-  </w:num>
-  <w:num w:numId="15" w16cid:durableId="206186713">
-    <w:abstractNumId w:val="7"/>
-  </w:num>
-  <w:num w:numId="16" w16cid:durableId="1569726796">
-    <w:abstractNumId w:val="4"/>
-  </w:num>
-  <w:num w:numId="17" w16cid:durableId="594094758">
-    <w:abstractNumId w:val="5"/>
-  </w:num>
-  <w:num w:numId="18" w16cid:durableId="267738443">
-    <w:abstractNumId w:val="16"/>
-  </w:num>
-  <w:num w:numId="19" w16cid:durableId="1899827702">
-    <w:abstractNumId w:val="13"/>
-  </w:num>
-  <w:num w:numId="20" w16cid:durableId="54285113">
-    <w:abstractNumId w:val="17"/>
-  </w:num>
   <w:num w:numId="21" w16cid:durableId="2062558653">
-    <w:abstractNumId w:val="17"/>
+    <w:abstractNumId w:val="18"/>
   </w:num>
   <w:num w:numId="22" w16cid:durableId="872770703">
-    <w:abstractNumId w:val="17"/>
+    <w:abstractNumId w:val="18"/>
   </w:num>
   <w:num w:numId="23" w16cid:durableId="781345219">
-    <w:abstractNumId w:val="17"/>
+    <w:abstractNumId w:val="18"/>
   </w:num>
   <w:num w:numId="24" w16cid:durableId="946277754">
-    <w:abstractNumId w:val="17"/>
+    <w:abstractNumId w:val="18"/>
   </w:num>
   <w:num w:numId="25" w16cid:durableId="1438327901">
-    <w:abstractNumId w:val="17"/>
+    <w:abstractNumId w:val="18"/>
   </w:num>
   <w:num w:numId="26" w16cid:durableId="50036082">
-    <w:abstractNumId w:val="17"/>
+    <w:abstractNumId w:val="18"/>
   </w:num>
   <w:num w:numId="27" w16cid:durableId="1820607728">
-    <w:abstractNumId w:val="17"/>
+    <w:abstractNumId w:val="18"/>
   </w:num>
   <w:num w:numId="28" w16cid:durableId="454951344">
-    <w:abstractNumId w:val="9"/>
+    <w:abstractNumId w:val="10"/>
+  </w:num>
+  <w:num w:numId="29" w16cid:durableId="1929728188">
+    <w:abstractNumId w:val="2"/>
   </w:num>
 </w:numbering>
 </file>
@@ -9408,6 +9498,17 @@
 </file>
 
 <file path=customXml/item1.xml><?xml version="1.0" encoding="utf-8"?>
+<p:properties xmlns:p="http://schemas.microsoft.com/office/2006/metadata/properties" xmlns:xsi="http://www.w3.org/2001/XMLSchema-instance" xmlns:pc="http://schemas.microsoft.com/office/infopath/2007/PartnerControls">
+  <documentManagement>
+    <TaxCatchAll xmlns="664f0c10-dc77-4a05-b865-8fab22332a47" xsi:nil="true"/>
+    <lcf76f155ced4ddcb4097134ff3c332f xmlns="44b5bade-0608-4775-89b1-ce8643f31210">
+      <Terms xmlns="http://schemas.microsoft.com/office/infopath/2007/PartnerControls"/>
+    </lcf76f155ced4ddcb4097134ff3c332f>
+  </documentManagement>
+</p:properties>
+</file>
+
+<file path=customXml/item2.xml><?xml version="1.0" encoding="utf-8"?>
 <ct:contentTypeSchema xmlns:ct="http://schemas.microsoft.com/office/2006/metadata/contentType" xmlns:ma="http://schemas.microsoft.com/office/2006/metadata/properties/metaAttributes" ct:_="" ma:_="" ma:contentTypeName="Document" ma:contentTypeID="0x0101003793F33423CAB540876E07D1711AC023" ma:contentTypeVersion="16" ma:contentTypeDescription="Create a new document." ma:contentTypeScope="" ma:versionID="310f2aad3bfcb4e7fd0e3782105ca92c">
   <xsd:schema xmlns:xsd="http://www.w3.org/2001/XMLSchema" xmlns:xs="http://www.w3.org/2001/XMLSchema" xmlns:p="http://schemas.microsoft.com/office/2006/metadata/properties" xmlns:ns2="44b5bade-0608-4775-89b1-ce8643f31210" xmlns:ns3="664f0c10-dc77-4a05-b865-8fab22332a47" targetNamespace="http://schemas.microsoft.com/office/2006/metadata/properties" ma:root="true" ma:fieldsID="c6548d4873eb3a55135b0ba37e9a93a7" ns2:_="" ns3:_="">
     <xsd:import namespace="44b5bade-0608-4775-89b1-ce8643f31210"/>
@@ -9644,22 +9745,7 @@
 </ct:contentTypeSchema>
 </file>
 
-<file path=customXml/item2.xml><?xml version="1.0" encoding="utf-8"?>
-<p:properties xmlns:p="http://schemas.microsoft.com/office/2006/metadata/properties" xmlns:xsi="http://www.w3.org/2001/XMLSchema-instance" xmlns:pc="http://schemas.microsoft.com/office/infopath/2007/PartnerControls">
-  <documentManagement>
-    <TaxCatchAll xmlns="664f0c10-dc77-4a05-b865-8fab22332a47" xsi:nil="true"/>
-    <lcf76f155ced4ddcb4097134ff3c332f xmlns="44b5bade-0608-4775-89b1-ce8643f31210">
-      <Terms xmlns="http://schemas.microsoft.com/office/infopath/2007/PartnerControls"/>
-    </lcf76f155ced4ddcb4097134ff3c332f>
-  </documentManagement>
-</p:properties>
-</file>
-
 <file path=customXml/item3.xml><?xml version="1.0" encoding="utf-8"?>
-<b:Sources xmlns:b="http://schemas.openxmlformats.org/officeDocument/2006/bibliography" xmlns="http://schemas.openxmlformats.org/officeDocument/2006/bibliography" SelectedStyle="\APASixthEditionOfficeOnline.xsl" StyleName="APA" Version="6"/>
-</file>
-
-<file path=customXml/item4.xml><?xml version="1.0" encoding="utf-8"?>
 <?mso-contentType ?>
 <FormTemplates xmlns="http://schemas.microsoft.com/sharepoint/v3/contenttype/forms">
   <Display>DocumentLibraryForm</Display>
@@ -9668,7 +9754,58 @@
 </FormTemplates>
 </file>
 
+<file path=customXml/item4.xml><?xml version="1.0" encoding="utf-8"?>
+<b:Sources xmlns:b="http://schemas.openxmlformats.org/officeDocument/2006/bibliography" xmlns="http://schemas.openxmlformats.org/officeDocument/2006/bibliography" SelectedStyle="\APASixthEditionOfficeOnline.xsl" StyleName="APA" Version="6">
+  <b:Source>
+    <b:Tag>ASP</b:Tag>
+    <b:SourceType>InternetSite</b:SourceType>
+    <b:Guid>{BA411515-19A8-49D6-9A39-2A6C553CDE90}</b:Guid>
+    <b:Title>ASP.NET Core</b:Title>
+    <b:InternetSiteTitle>Microsoft .Net</b:InternetSiteTitle>
+    <b:URL>https://dotnet.microsoft.com/en-us/apps/aspnet</b:URL>
+    <b:RefOrder>1</b:RefOrder>
+  </b:Source>
+  <b:Source>
+    <b:Tag>And21</b:Tag>
+    <b:SourceType>Book</b:SourceType>
+    <b:Guid>{7722FCCD-ED6A-453C-B724-6DAEA629194E}</b:Guid>
+    <b:Title>ASP .NET Core in action</b:Title>
+    <b:Year>2021</b:Year>
+    <b:Author>
+      <b:Author>
+        <b:NameList>
+          <b:Person>
+            <b:Last>Lock</b:Last>
+            <b:First>Andrew</b:First>
+          </b:Person>
+        </b:NameList>
+      </b:Author>
+    </b:Author>
+    <b:RefOrder>2</b:RefOrder>
+  </b:Source>
+  <b:Source>
+    <b:Tag>Fla1</b:Tag>
+    <b:SourceType>InternetSite</b:SourceType>
+    <b:Guid>{59196C50-1FB9-48AC-B3CA-09825F2231AB}</b:Guid>
+    <b:InternetSiteTitle>Flagman</b:InternetSiteTitle>
+    <b:URL>https://www.flagman.bg/</b:URL>
+    <b:RefOrder>3</b:RefOrder>
+  </b:Source>
+</b:Sources>
+</file>
+
 <file path=customXml/itemProps1.xml><?xml version="1.0" encoding="utf-8"?>
+<ds:datastoreItem xmlns:ds="http://schemas.openxmlformats.org/officeDocument/2006/customXml" ds:itemID="{E677C7D8-5611-4FA3-9FAD-A4F5571B1160}">
+  <ds:schemaRefs>
+    <ds:schemaRef ds:uri="http://schemas.microsoft.com/office/2006/metadata/properties"/>
+    <ds:schemaRef ds:uri="http://schemas.microsoft.com/office/infopath/2007/PartnerControls"/>
+    <ds:schemaRef ds:uri="664f0c10-dc77-4a05-b865-8fab22332a47"/>
+    <ds:schemaRef ds:uri="44b5bade-0608-4775-89b1-ce8643f31210"/>
+  </ds:schemaRefs>
+</ds:datastoreItem>
+</file>
+
+<file path=customXml/itemProps2.xml><?xml version="1.0" encoding="utf-8"?>
 <ds:datastoreItem xmlns:ds="http://schemas.openxmlformats.org/officeDocument/2006/customXml" ds:itemID="{D391A6CF-083D-4BFB-88DD-A41F13D67E7A}">
   <ds:schemaRefs>
     <ds:schemaRef ds:uri="http://schemas.microsoft.com/office/2006/metadata/contentType"/>
@@ -9687,29 +9824,18 @@
 </ds:datastoreItem>
 </file>
 
-<file path=customXml/itemProps2.xml><?xml version="1.0" encoding="utf-8"?>
-<ds:datastoreItem xmlns:ds="http://schemas.openxmlformats.org/officeDocument/2006/customXml" ds:itemID="{E677C7D8-5611-4FA3-9FAD-A4F5571B1160}">
+<file path=customXml/itemProps3.xml><?xml version="1.0" encoding="utf-8"?>
+<ds:datastoreItem xmlns:ds="http://schemas.openxmlformats.org/officeDocument/2006/customXml" ds:itemID="{5E10BE0B-6D5D-4981-B6F6-ABB6987C1875}">
   <ds:schemaRefs>
-    <ds:schemaRef ds:uri="http://schemas.microsoft.com/office/2006/metadata/properties"/>
-    <ds:schemaRef ds:uri="http://schemas.microsoft.com/office/infopath/2007/PartnerControls"/>
-    <ds:schemaRef ds:uri="664f0c10-dc77-4a05-b865-8fab22332a47"/>
-    <ds:schemaRef ds:uri="44b5bade-0608-4775-89b1-ce8643f31210"/>
-  </ds:schemaRefs>
-</ds:datastoreItem>
-</file>
-
-<file path=customXml/itemProps3.xml><?xml version="1.0" encoding="utf-8"?>
-<ds:datastoreItem xmlns:ds="http://schemas.openxmlformats.org/officeDocument/2006/customXml" ds:itemID="{65F59D0E-E4DA-4861-9264-4BB1545F29B8}">
-  <ds:schemaRefs>
-    <ds:schemaRef ds:uri="http://schemas.openxmlformats.org/officeDocument/2006/bibliography"/>
+    <ds:schemaRef ds:uri="http://schemas.microsoft.com/sharepoint/v3/contenttype/forms"/>
   </ds:schemaRefs>
 </ds:datastoreItem>
 </file>
 
 <file path=customXml/itemProps4.xml><?xml version="1.0" encoding="utf-8"?>
-<ds:datastoreItem xmlns:ds="http://schemas.openxmlformats.org/officeDocument/2006/customXml" ds:itemID="{5E10BE0B-6D5D-4981-B6F6-ABB6987C1875}">
+<ds:datastoreItem xmlns:ds="http://schemas.openxmlformats.org/officeDocument/2006/customXml" ds:itemID="{AD6B2658-FFD3-45FC-BE95-36654850A335}">
   <ds:schemaRefs>
-    <ds:schemaRef ds:uri="http://schemas.microsoft.com/sharepoint/v3/contenttype/forms"/>
+    <ds:schemaRef ds:uri="http://schemas.openxmlformats.org/officeDocument/2006/bibliography"/>
   </ds:schemaRefs>
 </ds:datastoreItem>
 </file>
</xml_diff>

<commit_message>
Update the user interface section in the documentation
</commit_message>
<xml_diff>
--- a/Documents/VTStanchev18_2023.docx
+++ b/Documents/VTStanchev18_2023.docx
@@ -257,127 +257,80 @@
           <w:r>
             <w:fldChar w:fldCharType="separate"/>
           </w:r>
-          <w:bookmarkStart w:id="0" w:name="_GoBack"/>
-          <w:bookmarkEnd w:id="0"/>
-          <w:r>
-            <w:rPr>
-              <w:rStyle w:val="Hyperlink"/>
-              <w:noProof/>
-            </w:rPr>
-            <w:fldChar w:fldCharType="begin"/>
-          </w:r>
-          <w:r>
-            <w:rPr>
-              <w:rStyle w:val="Hyperlink"/>
-              <w:noProof/>
-            </w:rPr>
-            <w:instrText xml:space="preserve"> </w:instrText>
-          </w:r>
-          <w:r>
-            <w:rPr>
-              <w:noProof/>
-            </w:rPr>
-            <w:instrText>HYPERLINK \l "_Toc132960065"</w:instrText>
-          </w:r>
-          <w:r>
-            <w:rPr>
-              <w:rStyle w:val="Hyperlink"/>
-              <w:noProof/>
-            </w:rPr>
-            <w:instrText xml:space="preserve"> </w:instrText>
-          </w:r>
-          <w:r>
-            <w:rPr>
-              <w:rStyle w:val="Hyperlink"/>
-              <w:noProof/>
-            </w:rPr>
-          </w:r>
-          <w:r>
-            <w:rPr>
-              <w:rStyle w:val="Hyperlink"/>
-              <w:noProof/>
-            </w:rPr>
-            <w:fldChar w:fldCharType="separate"/>
-          </w:r>
-          <w:r>
-            <w:rPr>
-              <w:rStyle w:val="Hyperlink"/>
-              <w:noProof/>
-            </w:rPr>
-            <w:t>1</w:t>
-          </w:r>
-          <w:r>
-            <w:rPr>
-              <w:rFonts w:asciiTheme="minorHAnsi" w:eastAsiaTheme="minorEastAsia" w:hAnsiTheme="minorHAnsi" w:cstheme="minorBidi"/>
-              <w:noProof/>
-              <w:spacing w:val="0"/>
-              <w:sz w:val="22"/>
-              <w:lang w:val="en-US" w:eastAsia="en-US"/>
-            </w:rPr>
-            <w:tab/>
-          </w:r>
-          <w:r>
-            <w:rPr>
-              <w:rStyle w:val="Hyperlink"/>
-              <w:noProof/>
-            </w:rPr>
-            <w:t>Увод</w:t>
-          </w:r>
-          <w:r>
-            <w:rPr>
-              <w:noProof/>
-              <w:webHidden/>
-            </w:rPr>
-            <w:tab/>
-          </w:r>
-          <w:r>
-            <w:rPr>
-              <w:noProof/>
-              <w:webHidden/>
-            </w:rPr>
-            <w:fldChar w:fldCharType="begin"/>
-          </w:r>
-          <w:r>
-            <w:rPr>
-              <w:noProof/>
-              <w:webHidden/>
-            </w:rPr>
-            <w:instrText xml:space="preserve"> PAGEREF _Toc132960065 \h </w:instrText>
-          </w:r>
-          <w:r>
-            <w:rPr>
-              <w:noProof/>
-              <w:webHidden/>
-            </w:rPr>
-          </w:r>
-          <w:r>
-            <w:rPr>
-              <w:noProof/>
-              <w:webHidden/>
-            </w:rPr>
-            <w:fldChar w:fldCharType="separate"/>
-          </w:r>
-          <w:r>
-            <w:rPr>
-              <w:noProof/>
-              <w:webHidden/>
-            </w:rPr>
-            <w:t>4</w:t>
-          </w:r>
-          <w:r>
-            <w:rPr>
-              <w:noProof/>
-              <w:webHidden/>
-            </w:rPr>
-            <w:fldChar w:fldCharType="end"/>
-          </w:r>
-          <w:r>
-            <w:rPr>
-              <w:rStyle w:val="Hyperlink"/>
-              <w:noProof/>
-            </w:rPr>
-            <w:fldChar w:fldCharType="end"/>
-          </w:r>
+          <w:hyperlink w:anchor="_Toc132960065" w:history="1">
+            <w:r>
+              <w:rPr>
+                <w:rStyle w:val="Hyperlink"/>
+                <w:noProof/>
+              </w:rPr>
+              <w:t>1</w:t>
+            </w:r>
+            <w:r>
+              <w:rPr>
+                <w:rFonts w:asciiTheme="minorHAnsi" w:eastAsiaTheme="minorEastAsia" w:hAnsiTheme="minorHAnsi" w:cstheme="minorBidi"/>
+                <w:noProof/>
+                <w:spacing w:val="0"/>
+                <w:sz w:val="22"/>
+                <w:lang w:val="en-US" w:eastAsia="en-US"/>
+              </w:rPr>
+              <w:tab/>
+            </w:r>
+            <w:r>
+              <w:rPr>
+                <w:rStyle w:val="Hyperlink"/>
+                <w:noProof/>
+              </w:rPr>
+              <w:t>Увод</w:t>
+            </w:r>
+            <w:r>
+              <w:rPr>
+                <w:noProof/>
+                <w:webHidden/>
+              </w:rPr>
+              <w:tab/>
+            </w:r>
+            <w:r>
+              <w:rPr>
+                <w:noProof/>
+                <w:webHidden/>
+              </w:rPr>
+              <w:fldChar w:fldCharType="begin"/>
+            </w:r>
+            <w:r>
+              <w:rPr>
+                <w:noProof/>
+                <w:webHidden/>
+              </w:rPr>
+              <w:instrText xml:space="preserve"> PAGEREF _Toc132960065 \h </w:instrText>
+            </w:r>
+            <w:r>
+              <w:rPr>
+                <w:noProof/>
+                <w:webHidden/>
+              </w:rPr>
+            </w:r>
+            <w:r>
+              <w:rPr>
+                <w:noProof/>
+                <w:webHidden/>
+              </w:rPr>
+              <w:fldChar w:fldCharType="separate"/>
+            </w:r>
+            <w:r>
+              <w:rPr>
+                <w:noProof/>
+                <w:webHidden/>
+              </w:rPr>
+              <w:t>4</w:t>
+            </w:r>
+            <w:r>
+              <w:rPr>
+                <w:noProof/>
+                <w:webHidden/>
+              </w:rPr>
+              <w:fldChar w:fldCharType="end"/>
+            </w:r>
+          </w:hyperlink>
         </w:p>
         <w:p>
           <w:pPr>
@@ -3292,13 +3245,14 @@
         <w:pStyle w:val="Heading1"/>
         <w:spacing w:before="30" w:line="360" w:lineRule="auto"/>
       </w:pPr>
-      <w:bookmarkStart w:id="1" w:name="_Toc119855807"/>
-      <w:bookmarkStart w:id="2" w:name="_Toc132960065"/>
-      <w:r>
+      <w:bookmarkStart w:id="0" w:name="_Toc119855807"/>
+      <w:bookmarkStart w:id="1" w:name="_Toc132960065"/>
+      <w:r>
+        <w:lastRenderedPageBreak/>
         <w:t>Увод</w:t>
       </w:r>
+      <w:bookmarkEnd w:id="0"/>
       <w:bookmarkEnd w:id="1"/>
-      <w:bookmarkEnd w:id="2"/>
     </w:p>
     <w:p>
       <w:pPr>
@@ -3311,9 +3265,9 @@
           <w:lang w:val="bg-BG" w:eastAsia="bg-BG"/>
         </w:rPr>
       </w:pPr>
-      <w:bookmarkStart w:id="3" w:name="_Цели_и_обхват"/>
-      <w:bookmarkStart w:id="4" w:name="_Toc119855808"/>
-      <w:bookmarkEnd w:id="3"/>
+      <w:bookmarkStart w:id="2" w:name="_Цели_и_обхват"/>
+      <w:bookmarkStart w:id="3" w:name="_Toc119855808"/>
+      <w:bookmarkEnd w:id="2"/>
       <w:r>
         <w:rPr>
           <w:spacing w:val="28"/>
@@ -3388,12 +3342,12 @@
         <w:pStyle w:val="Heading1"/>
         <w:spacing w:before="30" w:line="360" w:lineRule="auto"/>
       </w:pPr>
-      <w:bookmarkStart w:id="5" w:name="_Toc132960066"/>
+      <w:bookmarkStart w:id="4" w:name="_Toc132960066"/>
       <w:r>
         <w:t>Цели и обхват на софтуерното приложение</w:t>
       </w:r>
+      <w:bookmarkEnd w:id="3"/>
       <w:bookmarkEnd w:id="4"/>
-      <w:bookmarkEnd w:id="5"/>
     </w:p>
     <w:p>
       <w:pPr>
@@ -3401,18 +3355,18 @@
         <w:spacing w:before="30" w:line="360" w:lineRule="auto"/>
         <w:ind w:left="578" w:hanging="578"/>
       </w:pPr>
-      <w:bookmarkStart w:id="6" w:name="_Toc132960067"/>
+      <w:bookmarkStart w:id="5" w:name="_Toc132960067"/>
       <w:r>
         <w:t>Цели</w:t>
       </w:r>
-      <w:bookmarkEnd w:id="6"/>
+      <w:bookmarkEnd w:id="5"/>
     </w:p>
     <w:p>
       <w:pPr>
         <w:spacing w:before="30" w:line="360" w:lineRule="auto"/>
         <w:ind w:left="360" w:firstLine="0"/>
       </w:pPr>
-      <w:bookmarkStart w:id="7" w:name="_Toc119855809"/>
+      <w:bookmarkStart w:id="6" w:name="_Toc119855809"/>
       <w:r>
         <w:t xml:space="preserve">Целта на проекта е направата на сайт за новинарски публикации. </w:t>
       </w:r>
@@ -3435,7 +3389,11 @@
         <w:t>редактор</w:t>
       </w:r>
       <w:r>
-        <w:t>, предварително вкарани от администратора на сайта</w:t>
+        <w:t xml:space="preserve">, предварително вкарани от </w:t>
+      </w:r>
+      <w:r>
+        <w:lastRenderedPageBreak/>
+        <w:t>администратора на сайта</w:t>
       </w:r>
       <w:r>
         <w:t xml:space="preserve">. След това тези публикации биват одобрени и те стават видими за </w:t>
@@ -3477,11 +3435,11 @@
         <w:spacing w:before="30" w:line="360" w:lineRule="auto"/>
         <w:ind w:left="578" w:hanging="578"/>
       </w:pPr>
-      <w:bookmarkStart w:id="8" w:name="_Toc132960068"/>
+      <w:bookmarkStart w:id="7" w:name="_Toc132960068"/>
       <w:r>
         <w:t>Обхват</w:t>
       </w:r>
-      <w:bookmarkEnd w:id="8"/>
+      <w:bookmarkEnd w:id="7"/>
     </w:p>
     <w:p>
       <w:pPr>
@@ -3500,7 +3458,7 @@
         <w:pStyle w:val="Heading1"/>
         <w:spacing w:before="30" w:line="360" w:lineRule="auto"/>
       </w:pPr>
-      <w:bookmarkStart w:id="9" w:name="_Toc132960069"/>
+      <w:bookmarkStart w:id="8" w:name="_Toc132960069"/>
       <w:r>
         <w:t>Анализ</w:t>
       </w:r>
@@ -3510,8 +3468,8 @@
       <w:r>
         <w:t>на решението</w:t>
       </w:r>
-      <w:bookmarkEnd w:id="7"/>
-      <w:bookmarkEnd w:id="9"/>
+      <w:bookmarkEnd w:id="6"/>
+      <w:bookmarkEnd w:id="8"/>
     </w:p>
     <w:p>
       <w:pPr>
@@ -3519,18 +3477,18 @@
         <w:spacing w:before="30" w:line="360" w:lineRule="auto"/>
         <w:ind w:left="0" w:firstLine="0"/>
       </w:pPr>
-      <w:bookmarkStart w:id="10" w:name="_Потребителски_изисквания_и"/>
-      <w:bookmarkStart w:id="11" w:name="_Toc119855810"/>
-      <w:bookmarkStart w:id="12" w:name="_Toc132960070"/>
+      <w:bookmarkStart w:id="9" w:name="_Потребителски_изисквания_и"/>
+      <w:bookmarkStart w:id="10" w:name="_Toc119855810"/>
+      <w:bookmarkStart w:id="11" w:name="_Toc132960070"/>
+      <w:bookmarkEnd w:id="9"/>
+      <w:r>
+        <w:t>Потребителски изисквания и р</w:t>
+      </w:r>
+      <w:r>
+        <w:t>аботен процес</w:t>
+      </w:r>
       <w:bookmarkEnd w:id="10"/>
-      <w:r>
-        <w:t>Потребителски изисквания и р</w:t>
-      </w:r>
-      <w:r>
-        <w:t>аботен процес</w:t>
-      </w:r>
       <w:bookmarkEnd w:id="11"/>
-      <w:bookmarkEnd w:id="12"/>
     </w:p>
     <w:p>
       <w:pPr>
@@ -3615,6 +3573,7 @@
           <w:szCs w:val="22"/>
           <w:lang w:val="bg-BG" w:eastAsia="bg-BG"/>
         </w:rPr>
+        <w:lastRenderedPageBreak/>
         <w:t>Лесно търсене и филтриране - потребителите искат да могат лесно да намерят новините, които търсят. Това може да се постигне чрез търсачка, филтриране на новините по категории или други методи.</w:t>
       </w:r>
     </w:p>
@@ -3794,25 +3753,50 @@
     </w:p>
     <w:p>
       <w:pPr>
+        <w:spacing w:after="0" w:line="240" w:lineRule="auto"/>
+        <w:ind w:firstLine="0"/>
+        <w:jc w:val="left"/>
+      </w:pPr>
+      <w:r>
+        <w:br w:type="page"/>
+      </w:r>
+    </w:p>
+    <w:p>
+      <w:pPr>
+        <w:pStyle w:val="NormalWeb"/>
+        <w:numPr>
+          <w:ilvl w:val="0"/>
+          <w:numId w:val="31"/>
+        </w:numPr>
+        <w:spacing w:before="30" w:beforeAutospacing="0" w:after="300" w:afterAutospacing="0" w:line="360" w:lineRule="auto"/>
+        <w:rPr>
+          <w:spacing w:val="28"/>
+          <w:szCs w:val="22"/>
+          <w:lang w:val="bg-BG" w:eastAsia="bg-BG"/>
+        </w:rPr>
+      </w:pPr>
+    </w:p>
+    <w:p>
+      <w:pPr>
         <w:pStyle w:val="Heading2"/>
         <w:spacing w:before="30" w:line="360" w:lineRule="auto"/>
         <w:ind w:left="578" w:hanging="578"/>
       </w:pPr>
-      <w:bookmarkStart w:id="13" w:name="_Примерен_потребителски_интерфейс"/>
-      <w:bookmarkStart w:id="14" w:name="_Toc119855811"/>
-      <w:bookmarkStart w:id="15" w:name="_Toc132960071"/>
+      <w:bookmarkStart w:id="12" w:name="_Примерен_потребителски_интерфейс"/>
+      <w:bookmarkStart w:id="13" w:name="_Toc119855811"/>
+      <w:bookmarkStart w:id="14" w:name="_Toc132960071"/>
+      <w:bookmarkEnd w:id="12"/>
+      <w:r>
+        <w:t xml:space="preserve">Примерен </w:t>
+      </w:r>
+      <w:r>
+        <w:t>потребителски</w:t>
+      </w:r>
+      <w:r>
+        <w:t xml:space="preserve"> интерфейс</w:t>
+      </w:r>
       <w:bookmarkEnd w:id="13"/>
-      <w:r>
-        <w:t xml:space="preserve">Примерен </w:t>
-      </w:r>
-      <w:r>
-        <w:t>потребителски</w:t>
-      </w:r>
-      <w:r>
-        <w:t xml:space="preserve"> интерфейс</w:t>
-      </w:r>
       <w:bookmarkEnd w:id="14"/>
-      <w:bookmarkEnd w:id="15"/>
     </w:p>
     <w:p>
       <w:pPr>
@@ -3921,6 +3905,7 @@
         <w:rPr>
           <w:noProof/>
         </w:rPr>
+        <w:lastRenderedPageBreak/>
         <w:drawing>
           <wp:inline distT="0" distB="0" distL="0" distR="0" wp14:anchorId="6FBCCAA8" wp14:editId="40F20BF3">
             <wp:extent cx="5759450" cy="3710940"/>
@@ -4001,6 +3986,7 @@
         <w:rPr>
           <w:noProof/>
         </w:rPr>
+        <w:lastRenderedPageBreak/>
         <w:drawing>
           <wp:inline distT="0" distB="0" distL="0" distR="0" wp14:anchorId="635689AB" wp14:editId="516CA268">
             <wp:extent cx="5759450" cy="3558540"/>
@@ -4046,6 +4032,24 @@
     </w:p>
     <w:p>
       <w:pPr>
+        <w:keepNext/>
+        <w:spacing w:before="30" w:line="360" w:lineRule="auto"/>
+        <w:ind w:firstLine="0"/>
+        <w:rPr>
+          <w:lang w:val="en-US"/>
+        </w:rPr>
+      </w:pPr>
+      <w:r>
+        <w:t xml:space="preserve">В примерните потребителски интерфейс са използвани следните цветове: </w:t>
+      </w:r>
+      <w:r>
+        <w:t>#000000, #FFFFFF и #808080</w:t>
+      </w:r>
+      <w:bookmarkStart w:id="15" w:name="_GoBack"/>
+      <w:bookmarkEnd w:id="15"/>
+    </w:p>
+    <w:p>
+      <w:pPr>
         <w:pStyle w:val="Caption"/>
         <w:spacing w:before="30" w:line="360" w:lineRule="auto"/>
         <w:jc w:val="center"/>
@@ -4083,6 +4087,7 @@
       <w:bookmarkStart w:id="18" w:name="_Toc132960072"/>
       <w:bookmarkEnd w:id="16"/>
       <w:r>
+        <w:lastRenderedPageBreak/>
         <w:t>Диаграми на анализа</w:t>
       </w:r>
       <w:bookmarkEnd w:id="17"/>
@@ -4232,6 +4237,7 @@
         <w:spacing w:before="30" w:line="360" w:lineRule="auto"/>
       </w:pPr>
       <w:r>
+        <w:lastRenderedPageBreak/>
         <w:t>Потребител – това са потребители, които желаят да видят по-голяма част от сайта и следователно могат да си направят регистрация или да се впишат ако вече имат. С това те вече имат достъп до абсолютно всички публикувани статии.</w:t>
       </w:r>
     </w:p>
@@ -4394,6 +4400,7 @@
         <w:ind w:firstLine="0"/>
       </w:pPr>
       <w:r>
+        <w:lastRenderedPageBreak/>
         <w:t>Таблицата свързана със статиите съдържа информация относно датите на промяна и създаване на самата публикация, както и поле за снимка на статията. Таблицата за потребителите съдържа основна информация за всеки от профилите на потребителите като име, години, имейли, пароли и роли. Таблицата за роли съдържа информация за 4-те роли, в които са групирани потребителите. Към тази таблица има помощна таблица, която определя различните права на самите роли.</w:t>
       </w:r>
     </w:p>
@@ -4522,6 +4529,7 @@
       </w:pPr>
       <w:bookmarkStart w:id="22" w:name="_Toc132960076"/>
       <w:r>
+        <w:lastRenderedPageBreak/>
         <w:t>Диаграма на последователност</w:t>
       </w:r>
       <w:bookmarkEnd w:id="22"/>
@@ -4706,6 +4714,7 @@
         <w:rPr>
           <w:noProof/>
         </w:rPr>
+        <w:lastRenderedPageBreak/>
         <w:drawing>
           <wp:inline distT="0" distB="0" distL="0" distR="0" wp14:anchorId="03B9250F" wp14:editId="05475953">
             <wp:extent cx="5759450" cy="4118610"/>
@@ -4812,6 +4821,7 @@
       </w:pPr>
       <w:bookmarkStart w:id="23" w:name="_Toc132960077"/>
       <w:r>
+        <w:lastRenderedPageBreak/>
         <w:t>Диаграма на класовете</w:t>
       </w:r>
       <w:bookmarkEnd w:id="23"/>
@@ -4899,6 +4909,7 @@
         <w:rPr>
           <w:noProof/>
         </w:rPr>
+        <w:lastRenderedPageBreak/>
         <w:drawing>
           <wp:inline distT="0" distB="0" distL="0" distR="0" wp14:anchorId="5A128BFF" wp14:editId="403CE80E">
             <wp:extent cx="6324600" cy="5033706"/>
@@ -4989,6 +5000,7 @@
         <w:ind w:firstLine="0"/>
       </w:pPr>
       <w:r>
+        <w:lastRenderedPageBreak/>
         <w:t xml:space="preserve">Фигура </w:t>
       </w:r>
       <w:r>
@@ -5230,6 +5242,7 @@
         <w:ind w:firstLine="0"/>
       </w:pPr>
       <w:r>
+        <w:lastRenderedPageBreak/>
         <w:t xml:space="preserve">Фигура </w:t>
       </w:r>
       <w:r>
@@ -5369,6 +5382,7 @@
         </w:rPr>
       </w:pPr>
       <w:r>
+        <w:lastRenderedPageBreak/>
         <w:t>Тук е демонстрирана зая</w:t>
       </w:r>
       <w:r>
@@ -5966,6 +5980,7 @@
         <w:t xml:space="preserve"> съдържа </w:t>
       </w:r>
       <w:r>
+        <w:lastRenderedPageBreak/>
         <w:t>стойност, която бива определяна като истина или лъжа според която се подразбира дали дадената роля принадлежи на администратора</w:t>
       </w:r>
       <w:r>
@@ -6290,6 +6305,7 @@
       <w:bookmarkStart w:id="29" w:name="_Toc132960079"/>
       <w:bookmarkEnd w:id="27"/>
       <w:r>
+        <w:lastRenderedPageBreak/>
         <w:t>Дизайн</w:t>
       </w:r>
       <w:bookmarkEnd w:id="28"/>
@@ -6679,7 +6695,11 @@
       </w:r>
       <w:proofErr w:type="spellEnd"/>
       <w:r>
-        <w:t xml:space="preserve"> и допълнителни модули. Това позволява на разработчиците да добавят нови функционалности към приложението и да го направят по-мощно и гъвкаво.</w:t>
+        <w:t xml:space="preserve"> и допълнителни модули. Това позволява </w:t>
+      </w:r>
+      <w:r>
+        <w:lastRenderedPageBreak/>
+        <w:t>на разработчиците да добавят нови функционалности към приложението и да го направят по-мощно и гъвкаво.</w:t>
       </w:r>
     </w:p>
     <w:p>
@@ -6925,6 +6945,7 @@
       <w:bookmarkStart w:id="32" w:name="_Toc119855816"/>
       <w:bookmarkStart w:id="33" w:name="_Toc132960081"/>
       <w:r>
+        <w:lastRenderedPageBreak/>
         <w:t>Описание на слоевете, предназначението им, библиотеки и методи включени в съответния слой.</w:t>
       </w:r>
       <w:bookmarkEnd w:id="32"/>
@@ -7214,6 +7235,7 @@
         <w:ind w:firstLine="0"/>
       </w:pPr>
       <w:r>
+        <w:lastRenderedPageBreak/>
         <w:t>Тук е демонстриран моделът с класа за потребители:</w:t>
       </w:r>
     </w:p>
@@ -8339,6 +8361,7 @@
       </w:pPr>
       <w:bookmarkStart w:id="35" w:name="_Toc132960083"/>
       <w:r>
+        <w:lastRenderedPageBreak/>
         <w:t>Изгледи</w:t>
       </w:r>
       <w:bookmarkEnd w:id="35"/>
@@ -8718,7 +8741,11 @@
         <w:t>”</w:t>
       </w:r>
       <w:r>
-        <w:t xml:space="preserve">. Той обработва потребителски заявки, извлича данни от модела и предава тези данни на изгледа за изобразяване. В проектът компонентът </w:t>
+        <w:t xml:space="preserve">. Той обработва потребителски заявки, извлича данни от модела и предава тези данни на изгледа за </w:t>
+      </w:r>
+      <w:r>
+        <w:lastRenderedPageBreak/>
+        <w:t xml:space="preserve">изобразяване. В проектът компонентът </w:t>
       </w:r>
       <w:r>
         <w:rPr>
@@ -9034,6 +9061,7 @@
       <w:bookmarkStart w:id="43" w:name="_Toc132960087"/>
       <w:bookmarkEnd w:id="41"/>
       <w:r>
+        <w:lastRenderedPageBreak/>
         <w:t>Ефективност и бързодействие на решението</w:t>
       </w:r>
       <w:bookmarkEnd w:id="42"/>
@@ -9239,6 +9267,7 @@
         <w:rPr>
           <w:rFonts w:eastAsia="Times New Roman"/>
         </w:rPr>
+        <w:lastRenderedPageBreak/>
         <w:t>Преди да бъде започнато тестването, трябва да се определят целите на тестовете</w:t>
       </w:r>
       <w:r>
@@ -9501,6 +9530,7 @@
         <w:spacing w:line="360" w:lineRule="auto"/>
       </w:pPr>
       <w:r>
+        <w:lastRenderedPageBreak/>
         <w:t>Проверка за извеждане на подходящо съобщение за грешка при въвеждане на невалидни данни.</w:t>
       </w:r>
     </w:p>
@@ -9873,7 +9903,11 @@
         <w:t xml:space="preserve"> всички</w:t>
       </w:r>
       <w:r>
-        <w:t xml:space="preserve"> изискванията и очакванията. Проектът е завършен </w:t>
+        <w:t xml:space="preserve"> изискванията и </w:t>
+      </w:r>
+      <w:r>
+        <w:lastRenderedPageBreak/>
+        <w:t xml:space="preserve">очакванията. Проектът е завършен </w:t>
       </w:r>
       <w:r>
         <w:t>с цел, че</w:t>
@@ -10130,6 +10164,7 @@
       <w:bookmarkStart w:id="57" w:name="_Toc119855824"/>
       <w:bookmarkStart w:id="58" w:name="_Toc132960097"/>
       <w:r>
+        <w:lastRenderedPageBreak/>
         <w:t>Критерии и показатели за оценяване</w:t>
       </w:r>
       <w:bookmarkEnd w:id="57"/>
@@ -10744,7 +10779,14 @@
               <w:rPr>
                 <w:rFonts w:eastAsia="Times New Roman" w:cs="Times New Roman"/>
               </w:rPr>
-              <w:t xml:space="preserve">2.1. изводите следват пряко от изложението, формулирани са ясно, решават поставените в началото на изследването цели и задачи и водят до убедителна защита на поставената теза </w:t>
+              <w:t xml:space="preserve">2.1. изводите следват пряко от изложението, формулирани са ясно, решават поставените в началото на </w:t>
+            </w:r>
+            <w:r>
+              <w:rPr>
+                <w:rFonts w:eastAsia="Times New Roman" w:cs="Times New Roman"/>
+              </w:rPr>
+              <w:lastRenderedPageBreak/>
+              <w:t xml:space="preserve">изследването цели и задачи и водят до убедителна защита на поставената теза </w:t>
             </w:r>
           </w:p>
         </w:tc>
@@ -10769,6 +10811,7 @@
               <w:rPr>
                 <w:rFonts w:eastAsia="Times New Roman" w:cs="Times New Roman"/>
               </w:rPr>
+              <w:lastRenderedPageBreak/>
               <w:t xml:space="preserve">10 </w:t>
             </w:r>
           </w:p>
@@ -11527,6 +11570,7 @@
               <w:rPr>
                 <w:rFonts w:eastAsia="Times New Roman" w:cs="Times New Roman"/>
               </w:rPr>
+              <w:lastRenderedPageBreak/>
               <w:t xml:space="preserve">4.2. логически построени и точни отговори на зададените въпроси  </w:t>
             </w:r>
           </w:p>
@@ -16784,15 +16828,6 @@
 </file>
 
 <file path=customXml/item2.xml><?xml version="1.0" encoding="utf-8"?>
-<?mso-contentType ?>
-<FormTemplates xmlns="http://schemas.microsoft.com/sharepoint/v3/contenttype/forms">
-  <Display>DocumentLibraryForm</Display>
-  <Edit>DocumentLibraryForm</Edit>
-  <New>DocumentLibraryForm</New>
-</FormTemplates>
-</file>
-
-<file path=customXml/item3.xml><?xml version="1.0" encoding="utf-8"?>
 <p:properties xmlns:p="http://schemas.microsoft.com/office/2006/metadata/properties" xmlns:xsi="http://www.w3.org/2001/XMLSchema-instance" xmlns:pc="http://schemas.microsoft.com/office/infopath/2007/PartnerControls">
   <documentManagement>
     <TaxCatchAll xmlns="664f0c10-dc77-4a05-b865-8fab22332a47" xsi:nil="true"/>
@@ -16801,6 +16836,15 @@
     </lcf76f155ced4ddcb4097134ff3c332f>
   </documentManagement>
 </p:properties>
+</file>
+
+<file path=customXml/item3.xml><?xml version="1.0" encoding="utf-8"?>
+<?mso-contentType ?>
+<FormTemplates xmlns="http://schemas.microsoft.com/sharepoint/v3/contenttype/forms">
+  <Display>DocumentLibraryForm</Display>
+  <Edit>DocumentLibraryForm</Edit>
+  <New>DocumentLibraryForm</New>
+</FormTemplates>
 </file>
 
 <file path=customXml/item4.xml><?xml version="1.0" encoding="utf-8"?>
@@ -16863,6 +16907,23 @@
 </file>
 
 <file path=customXml/itemProps2.xml><?xml version="1.0" encoding="utf-8"?>
+<ds:datastoreItem xmlns:ds="http://schemas.openxmlformats.org/officeDocument/2006/customXml" ds:itemID="{E677C7D8-5611-4FA3-9FAD-A4F5571B1160}">
+  <ds:schemaRefs>
+    <ds:schemaRef ds:uri="http://schemas.openxmlformats.org/package/2006/metadata/core-properties"/>
+    <ds:schemaRef ds:uri="http://schemas.microsoft.com/office/2006/metadata/properties"/>
+    <ds:schemaRef ds:uri="http://schemas.microsoft.com/office/2006/documentManagement/types"/>
+    <ds:schemaRef ds:uri="http://purl.org/dc/elements/1.1/"/>
+    <ds:schemaRef ds:uri="664f0c10-dc77-4a05-b865-8fab22332a47"/>
+    <ds:schemaRef ds:uri="http://www.w3.org/XML/1998/namespace"/>
+    <ds:schemaRef ds:uri="http://purl.org/dc/dcmitype/"/>
+    <ds:schemaRef ds:uri="http://purl.org/dc/terms/"/>
+    <ds:schemaRef ds:uri="http://schemas.microsoft.com/office/infopath/2007/PartnerControls"/>
+    <ds:schemaRef ds:uri="44b5bade-0608-4775-89b1-ce8643f31210"/>
+  </ds:schemaRefs>
+</ds:datastoreItem>
+</file>
+
+<file path=customXml/itemProps3.xml><?xml version="1.0" encoding="utf-8"?>
 <ds:datastoreItem xmlns:ds="http://schemas.openxmlformats.org/officeDocument/2006/customXml" ds:itemID="{5E10BE0B-6D5D-4981-B6F6-ABB6987C1875}">
   <ds:schemaRefs>
     <ds:schemaRef ds:uri="http://schemas.microsoft.com/sharepoint/v3/contenttype/forms"/>
@@ -16870,25 +16931,8 @@
 </ds:datastoreItem>
 </file>
 
-<file path=customXml/itemProps3.xml><?xml version="1.0" encoding="utf-8"?>
-<ds:datastoreItem xmlns:ds="http://schemas.openxmlformats.org/officeDocument/2006/customXml" ds:itemID="{E677C7D8-5611-4FA3-9FAD-A4F5571B1160}">
-  <ds:schemaRefs>
-    <ds:schemaRef ds:uri="44b5bade-0608-4775-89b1-ce8643f31210"/>
-    <ds:schemaRef ds:uri="664f0c10-dc77-4a05-b865-8fab22332a47"/>
-    <ds:schemaRef ds:uri="http://schemas.microsoft.com/office/infopath/2007/PartnerControls"/>
-    <ds:schemaRef ds:uri="http://purl.org/dc/dcmitype/"/>
-    <ds:schemaRef ds:uri="http://purl.org/dc/terms/"/>
-    <ds:schemaRef ds:uri="http://schemas.microsoft.com/office/2006/documentManagement/types"/>
-    <ds:schemaRef ds:uri="http://purl.org/dc/elements/1.1/"/>
-    <ds:schemaRef ds:uri="http://schemas.openxmlformats.org/package/2006/metadata/core-properties"/>
-    <ds:schemaRef ds:uri="http://schemas.microsoft.com/office/2006/metadata/properties"/>
-    <ds:schemaRef ds:uri="http://www.w3.org/XML/1998/namespace"/>
-  </ds:schemaRefs>
-</ds:datastoreItem>
-</file>
-
 <file path=customXml/itemProps4.xml><?xml version="1.0" encoding="utf-8"?>
-<ds:datastoreItem xmlns:ds="http://schemas.openxmlformats.org/officeDocument/2006/customXml" ds:itemID="{0E327D8A-8753-4F3D-A7D1-8B29944728EF}">
+<ds:datastoreItem xmlns:ds="http://schemas.openxmlformats.org/officeDocument/2006/customXml" ds:itemID="{99ED4623-26F8-411A-B3A3-E1D15D695011}">
   <ds:schemaRefs>
     <ds:schemaRef ds:uri="http://schemas.openxmlformats.org/officeDocument/2006/bibliography"/>
   </ds:schemaRefs>

</xml_diff>